<commit_message>
Add some notes in the literature
</commit_message>
<xml_diff>
--- a/Notes/Word/Пояснительная записка.docx
+++ b/Notes/Word/Пояснительная записка.docx
@@ -58,7 +58,7 @@
           <w:r>
             <w:fldChar w:fldCharType="separate"/>
           </w:r>
-          <w:hyperlink w:anchor="_Toc162520264" w:history="1">
+          <w:hyperlink w:anchor="_Toc162871787" w:history="1">
             <w:r>
               <w:rPr>
                 <w:rStyle w:val="Hyperlink"/>
@@ -85,7 +85,7 @@
                 <w:noProof/>
                 <w:webHidden/>
               </w:rPr>
-              <w:instrText xml:space="preserve"> PAGEREF _Toc162520264 \h </w:instrText>
+              <w:instrText xml:space="preserve"> PAGEREF _Toc162871787 \h </w:instrText>
             </w:r>
             <w:r>
               <w:rPr>
@@ -126,7 +126,7 @@
               <w:lang w:eastAsia="ru-RU"/>
             </w:rPr>
           </w:pPr>
-          <w:hyperlink w:anchor="_Toc162520265" w:history="1">
+          <w:hyperlink w:anchor="_Toc162871788" w:history="1">
             <w:r>
               <w:rPr>
                 <w:rStyle w:val="Hyperlink"/>
@@ -161,7 +161,7 @@
                 <w:noProof/>
                 <w:webHidden/>
               </w:rPr>
-              <w:instrText xml:space="preserve"> PAGEREF _Toc162520265 \h </w:instrText>
+              <w:instrText xml:space="preserve"> PAGEREF _Toc162871788 \h </w:instrText>
             </w:r>
             <w:r>
               <w:rPr>
@@ -193,6 +193,191 @@
           </w:hyperlink>
         </w:p>
         <w:p>
+          <w:pPr>
+            <w:pStyle w:val="TOC2"/>
+            <w:rPr>
+              <w:rFonts w:asciiTheme="minorHAnsi" w:eastAsiaTheme="minorEastAsia" w:hAnsiTheme="minorHAnsi"/>
+              <w:noProof/>
+              <w:sz w:val="22"/>
+              <w:lang w:eastAsia="ru-RU"/>
+            </w:rPr>
+          </w:pPr>
+          <w:hyperlink w:anchor="_Toc162871789" w:history="1">
+            <w:r>
+              <w:rPr>
+                <w:rStyle w:val="Hyperlink"/>
+                <w:noProof/>
+              </w:rPr>
+              <w:t>1.1</w:t>
+            </w:r>
+            <w:r>
+              <w:rPr>
+                <w:rFonts w:asciiTheme="minorHAnsi" w:eastAsiaTheme="minorEastAsia" w:hAnsiTheme="minorHAnsi"/>
+                <w:noProof/>
+                <w:sz w:val="22"/>
+                <w:lang w:eastAsia="ru-RU"/>
+              </w:rPr>
+              <w:tab/>
+            </w:r>
+            <w:r>
+              <w:rPr>
+                <w:rStyle w:val="Hyperlink"/>
+                <w:noProof/>
+              </w:rPr>
+              <w:t>Обзор систем моделирования</w:t>
+            </w:r>
+            <w:r>
+              <w:rPr>
+                <w:noProof/>
+                <w:webHidden/>
+              </w:rPr>
+              <w:tab/>
+            </w:r>
+            <w:r>
+              <w:rPr>
+                <w:noProof/>
+                <w:webHidden/>
+              </w:rPr>
+              <w:fldChar w:fldCharType="begin"/>
+            </w:r>
+            <w:r>
+              <w:rPr>
+                <w:noProof/>
+                <w:webHidden/>
+              </w:rPr>
+              <w:instrText xml:space="preserve"> PAGEREF _Toc162871789 \h </w:instrText>
+            </w:r>
+            <w:r>
+              <w:rPr>
+                <w:noProof/>
+                <w:webHidden/>
+              </w:rPr>
+            </w:r>
+            <w:r>
+              <w:rPr>
+                <w:noProof/>
+                <w:webHidden/>
+              </w:rPr>
+              <w:fldChar w:fldCharType="separate"/>
+            </w:r>
+            <w:r>
+              <w:rPr>
+                <w:noProof/>
+                <w:webHidden/>
+              </w:rPr>
+              <w:t>7</w:t>
+            </w:r>
+            <w:r>
+              <w:rPr>
+                <w:noProof/>
+                <w:webHidden/>
+              </w:rPr>
+              <w:fldChar w:fldCharType="end"/>
+            </w:r>
+          </w:hyperlink>
+        </w:p>
+        <w:p>
+          <w:pPr>
+            <w:pStyle w:val="TOC3"/>
+            <w:rPr>
+              <w:rFonts w:asciiTheme="minorHAnsi" w:eastAsiaTheme="minorEastAsia" w:hAnsiTheme="minorHAnsi"/>
+              <w:noProof/>
+              <w:sz w:val="22"/>
+              <w:lang w:eastAsia="ru-RU"/>
+            </w:rPr>
+          </w:pPr>
+          <w:hyperlink w:anchor="_Toc162871790" w:history="1">
+            <w:r>
+              <w:rPr>
+                <w:rStyle w:val="Hyperlink"/>
+                <w:noProof/>
+              </w:rPr>
+              <w:t>1.1.1</w:t>
+            </w:r>
+            <w:r>
+              <w:rPr>
+                <w:rFonts w:asciiTheme="minorHAnsi" w:eastAsiaTheme="minorEastAsia" w:hAnsiTheme="minorHAnsi"/>
+                <w:noProof/>
+                <w:sz w:val="22"/>
+                <w:lang w:eastAsia="ru-RU"/>
+              </w:rPr>
+              <w:tab/>
+            </w:r>
+            <w:r>
+              <w:rPr>
+                <w:rStyle w:val="Hyperlink"/>
+                <w:noProof/>
+                <w:lang w:val="en-US"/>
+              </w:rPr>
+              <w:t>Easy</w:t>
+            </w:r>
+            <w:r>
+              <w:rPr>
+                <w:rStyle w:val="Hyperlink"/>
+                <w:noProof/>
+                <w:lang w:val="en-US"/>
+              </w:rPr>
+              <w:t>E</w:t>
+            </w:r>
+            <w:r>
+              <w:rPr>
+                <w:rStyle w:val="Hyperlink"/>
+                <w:noProof/>
+                <w:lang w:val="en-US"/>
+              </w:rPr>
+              <w:t>DA</w:t>
+            </w:r>
+            <w:r>
+              <w:rPr>
+                <w:noProof/>
+                <w:webHidden/>
+              </w:rPr>
+              <w:tab/>
+            </w:r>
+            <w:r>
+              <w:rPr>
+                <w:noProof/>
+                <w:webHidden/>
+              </w:rPr>
+              <w:fldChar w:fldCharType="begin"/>
+            </w:r>
+            <w:r>
+              <w:rPr>
+                <w:noProof/>
+                <w:webHidden/>
+              </w:rPr>
+              <w:instrText xml:space="preserve"> PAGEREF _Toc162871790 \h </w:instrText>
+            </w:r>
+            <w:r>
+              <w:rPr>
+                <w:noProof/>
+                <w:webHidden/>
+              </w:rPr>
+            </w:r>
+            <w:r>
+              <w:rPr>
+                <w:noProof/>
+                <w:webHidden/>
+              </w:rPr>
+              <w:fldChar w:fldCharType="separate"/>
+            </w:r>
+            <w:r>
+              <w:rPr>
+                <w:noProof/>
+                <w:webHidden/>
+              </w:rPr>
+              <w:t>8</w:t>
+            </w:r>
+            <w:r>
+              <w:rPr>
+                <w:noProof/>
+                <w:webHidden/>
+              </w:rPr>
+              <w:fldChar w:fldCharType="end"/>
+            </w:r>
+          </w:hyperlink>
+        </w:p>
+        <w:p>
           <w:r>
             <w:rPr>
               <w:b/>
@@ -226,7 +411,7 @@
         <w:ind w:firstLine="0"/>
         <w:jc w:val="center"/>
       </w:pPr>
-      <w:bookmarkStart w:id="0" w:name="_Toc162520264"/>
+      <w:bookmarkStart w:id="0" w:name="_Toc162871787"/>
       <w:r>
         <w:lastRenderedPageBreak/>
         <w:t>ВВЕДЕНИЕ</w:t>
@@ -547,7 +732,7 @@
       <w:r>
         <w:br w:type="page"/>
       </w:r>
-      <w:bookmarkStart w:id="3" w:name="_Toc162520265"/>
+      <w:bookmarkStart w:id="3" w:name="_Toc162871788"/>
       <w:r>
         <w:lastRenderedPageBreak/>
         <w:t>ОБЗОР ЛИТЕРАТУРЫ</w:t>
@@ -559,6 +744,573 @@
         <w:pStyle w:val="Heading1"/>
       </w:pPr>
     </w:p>
+    <w:p>
+      <w:pPr>
+        <w:pStyle w:val="Heading2"/>
+        <w:numPr>
+          <w:ilvl w:val="1"/>
+          <w:numId w:val="16"/>
+        </w:numPr>
+      </w:pPr>
+      <w:bookmarkStart w:id="4" w:name="_Toc162871789"/>
+      <w:r>
+        <w:t xml:space="preserve">Обзор </w:t>
+      </w:r>
+      <w:r>
+        <w:t>систем</w:t>
+      </w:r>
+      <w:r>
+        <w:t xml:space="preserve"> </w:t>
+      </w:r>
+      <w:r>
+        <w:t>моделирования</w:t>
+      </w:r>
+      <w:bookmarkEnd w:id="4"/>
+    </w:p>
+    <w:p>
+      <w:pPr>
+        <w:pStyle w:val="Heading1"/>
+      </w:pPr>
+    </w:p>
+    <w:p>
+      <w:r>
+        <w:t xml:space="preserve">Для начала необходимо дать понятие схемотехническому моделированию и </w:t>
+      </w:r>
+      <w:r>
+        <w:t>системе</w:t>
+      </w:r>
+      <w:r>
+        <w:t xml:space="preserve"> моделирования.  </w:t>
+      </w:r>
+    </w:p>
+    <w:p>
+      <w:r>
+        <w:t>Схемотехническое моделирование представляет собой моделирование электрических процессов в электронных устройствах с использованием принципиальных электрических схем. Данные схемы включают в себя соединения условных обозначений электрических элементов, таких как транзисторы, резисторы, конденсаторы, диоды и другие. В отличие от логического моделирования, схемотехническое учитывает физические законы схем. В схемотехническом моделировании могут описываться важнейшие характеристики элементов</w:t>
+      </w:r>
+      <w:r>
+        <w:t xml:space="preserve">, большая степень строгости описания электронных схем и элементов позволяют получить более точные сведения о процессах, происходящих в схеме. Цель схемотехнического моделирования – определение формы и параметров величин тока и напряжения, </w:t>
+      </w:r>
+      <w:r>
+        <w:t>зависимости сигнала от тока и так далее. Из этих параметров можно рассчитать дальнейшие необходимые параметры схемы.</w:t>
+      </w:r>
+      <w:r>
+        <w:t xml:space="preserve"> </w:t>
+      </w:r>
+      <w:r>
+        <w:t>[</w:t>
+      </w:r>
+      <w:r>
+        <w:t>1</w:t>
+      </w:r>
+      <w:r>
+        <w:t>]</w:t>
+      </w:r>
+    </w:p>
+    <w:p>
+      <w:r>
+        <w:t>Соответственно</w:t>
+      </w:r>
+      <w:r>
+        <w:t>, под системой моделирования</w:t>
+      </w:r>
+      <w:r>
+        <w:t xml:space="preserve"> можно назвать программное обеспечение, которое позволяет инженерам создавать, изменять и проверять функциональность электронных схем, прогнозировать производительность и выявлять потенциальные проблемы прежде, чем переходить к этапу физической реализации</w:t>
+      </w:r>
+      <w:r>
+        <w:t xml:space="preserve"> [2]</w:t>
+      </w:r>
+      <w:r>
+        <w:t>. Данные системы позволяют экономить время и ресурсы, что является ключевыми фактами как у огромного предприятия, так и у обычных радиолюбителей. Так же данные системы позволяют подходить к проектированию и расчёту схем с большей надёжностью.</w:t>
+      </w:r>
+      <w:r>
+        <w:t xml:space="preserve"> </w:t>
+      </w:r>
+    </w:p>
+    <w:p>
+      <w:r>
+        <w:t>Исходя из вышесказанного, ключевыми факторами при выборе системы моделирования могут стать:</w:t>
+      </w:r>
+    </w:p>
+    <w:p>
+      <w:pPr>
+        <w:pStyle w:val="ListParagraph"/>
+        <w:numPr>
+          <w:ilvl w:val="0"/>
+          <w:numId w:val="22"/>
+        </w:numPr>
+        <w:ind w:left="0" w:firstLine="709"/>
+      </w:pPr>
+      <w:r>
+        <w:t>Производительность: система должна прогнозировать производительность схем с необходимой точностью.</w:t>
+      </w:r>
+    </w:p>
+    <w:p>
+      <w:pPr>
+        <w:pStyle w:val="ListParagraph"/>
+        <w:numPr>
+          <w:ilvl w:val="0"/>
+          <w:numId w:val="22"/>
+        </w:numPr>
+        <w:ind w:left="0" w:firstLine="709"/>
+      </w:pPr>
+      <w:r>
+        <w:t xml:space="preserve">Поддержка анализа результатов: система должна иметь инструмент, для работы над анализом полученных путём </w:t>
+      </w:r>
+      <w:r>
+        <w:t>моделирования</w:t>
+      </w:r>
+      <w:r>
+        <w:t xml:space="preserve"> результатов.</w:t>
+      </w:r>
+    </w:p>
+    <w:p>
+      <w:pPr>
+        <w:pStyle w:val="ListParagraph"/>
+        <w:numPr>
+          <w:ilvl w:val="0"/>
+          <w:numId w:val="22"/>
+        </w:numPr>
+        <w:ind w:left="0" w:firstLine="709"/>
+      </w:pPr>
+      <w:r>
+        <w:t>Полнота описания: в системе должно быть возможным описание как можно большего количества характеристик элементов.</w:t>
+      </w:r>
+    </w:p>
+    <w:p>
+      <w:pPr>
+        <w:pStyle w:val="ListParagraph"/>
+        <w:numPr>
+          <w:ilvl w:val="0"/>
+          <w:numId w:val="22"/>
+        </w:numPr>
+        <w:ind w:left="0" w:firstLine="709"/>
+      </w:pPr>
+      <w:r>
+        <w:t>Поддержка большой элементной базы.</w:t>
+      </w:r>
+    </w:p>
+    <w:p>
+      <w:pPr>
+        <w:pStyle w:val="ListParagraph"/>
+        <w:numPr>
+          <w:ilvl w:val="0"/>
+          <w:numId w:val="22"/>
+        </w:numPr>
+        <w:ind w:left="0" w:firstLine="709"/>
+      </w:pPr>
+      <w:r>
+        <w:t>Поддержка аналогового и цифрового моделирования.</w:t>
+      </w:r>
+    </w:p>
+    <w:p>
+      <w:pPr>
+        <w:pStyle w:val="ListParagraph"/>
+        <w:numPr>
+          <w:ilvl w:val="0"/>
+          <w:numId w:val="22"/>
+        </w:numPr>
+        <w:ind w:left="0" w:firstLine="709"/>
+      </w:pPr>
+      <w:r>
+        <w:t>Удобство в использовании.</w:t>
+      </w:r>
+    </w:p>
+    <w:p>
+      <w:r>
+        <w:t xml:space="preserve">Данные факторы расположены в порядке убывания, что </w:t>
+      </w:r>
+      <w:r>
+        <w:t>значит,</w:t>
+      </w:r>
+      <w:r>
+        <w:t xml:space="preserve"> что самый важный фактор – производительность системы, а наименее важный – удобство использования.</w:t>
+      </w:r>
+      <w:r>
+        <w:t xml:space="preserve"> Кроме того, для данного проекта критически</w:t>
+      </w:r>
+      <w:r>
+        <w:t xml:space="preserve"> </w:t>
+      </w:r>
+      <w:r>
+        <w:lastRenderedPageBreak/>
+        <w:t>необходима точность и аналоговое моделирование, что значит, что без</w:t>
+      </w:r>
+      <w:r>
+        <w:t> </w:t>
+      </w:r>
+      <w:r>
+        <w:t>соблюдения пункт</w:t>
+      </w:r>
+      <w:r>
+        <w:t>ов 1 и 5 система будет считаться не подходящей.</w:t>
+      </w:r>
+    </w:p>
+    <w:p/>
+    <w:p>
+      <w:pPr>
+        <w:pStyle w:val="Heading3"/>
+        <w:numPr>
+          <w:ilvl w:val="2"/>
+          <w:numId w:val="26"/>
+        </w:numPr>
+      </w:pPr>
+      <w:bookmarkStart w:id="5" w:name="_Toc162871790"/>
+      <w:proofErr w:type="spellStart"/>
+      <w:r>
+        <w:rPr>
+          <w:lang w:val="en-US"/>
+        </w:rPr>
+        <w:t>EasyEDA</w:t>
+      </w:r>
+      <w:bookmarkEnd w:id="5"/>
+      <w:proofErr w:type="spellEnd"/>
+    </w:p>
+    <w:p/>
+    <w:p>
+      <w:proofErr w:type="spellStart"/>
+      <w:r>
+        <w:rPr>
+          <w:lang w:val="en-US"/>
+        </w:rPr>
+        <w:t>EasyEDA</w:t>
+      </w:r>
+      <w:proofErr w:type="spellEnd"/>
+      <w:r>
+        <w:t xml:space="preserve"> – это веб-среда для автоматизированного проектирования и разработки электронных схем и печатных плат, доступная бесплатно любому человеку. Система бесплатна не только для персонального использования, но и для коммерческих приложений.</w:t>
+      </w:r>
+      <w:r>
+        <w:t xml:space="preserve"> </w:t>
+      </w:r>
+      <w:r>
+        <w:t>Данная среда является кроссплатформенной</w:t>
+      </w:r>
+      <w:r>
+        <w:t xml:space="preserve">, и доступна даже с телефона в браузере. Так же </w:t>
+      </w:r>
+      <w:proofErr w:type="spellStart"/>
+      <w:r>
+        <w:rPr>
+          <w:lang w:val="en-US"/>
+        </w:rPr>
+        <w:t>EasyEDA</w:t>
+      </w:r>
+      <w:proofErr w:type="spellEnd"/>
+      <w:r>
+        <w:t xml:space="preserve"> </w:t>
+      </w:r>
+      <w:r>
+        <w:t xml:space="preserve">позволяет конвертировать электрическую схему в шаблон печатной платы, генерировать </w:t>
+      </w:r>
+      <w:r>
+        <w:rPr>
+          <w:lang w:val="en-US"/>
+        </w:rPr>
+        <w:t>Gerber</w:t>
+      </w:r>
+      <w:r>
+        <w:t>-</w:t>
+      </w:r>
+      <w:r>
+        <w:t xml:space="preserve">файлы, а также документацию. Главный плюс данной среды – простота и доступность создания принципиальных схем, с возможным дальнейшим заказом печатных плат. Так же все проекты могут храниться в облаке личного аккаунта, что позволяет иметь доступ к проектам лишь с выходом в интернет.  </w:t>
+      </w:r>
+    </w:p>
+    <w:p>
+      <w:r>
+        <w:t xml:space="preserve">Данная среда так же позволяет моделировать электронные схемы, с помощью </w:t>
+      </w:r>
+      <w:r>
+        <w:rPr>
+          <w:lang w:val="en-US"/>
+        </w:rPr>
+        <w:t>SPICE</w:t>
+      </w:r>
+      <w:r>
+        <w:t>-</w:t>
+      </w:r>
+      <w:r>
+        <w:t xml:space="preserve">модели, которая используется практически во всех эмуляторах на данный момент. Модель </w:t>
+      </w:r>
+      <w:r>
+        <w:rPr>
+          <w:lang w:val="en-US"/>
+        </w:rPr>
+        <w:t>SPICE</w:t>
+      </w:r>
+      <w:r>
+        <w:t xml:space="preserve"> </w:t>
+      </w:r>
+      <w:r>
+        <w:t>была разработана в 197</w:t>
+      </w:r>
+      <w:r>
+        <w:t xml:space="preserve">3 </w:t>
+      </w:r>
+      <w:r>
+        <w:t>году, после чего претерпела два обновления (</w:t>
+      </w:r>
+      <w:r>
+        <w:rPr>
+          <w:lang w:val="en-US"/>
+        </w:rPr>
+        <w:t>SPICE</w:t>
+      </w:r>
+      <w:r>
+        <w:t xml:space="preserve"> 2 </w:t>
+      </w:r>
+      <w:r>
+        <w:t xml:space="preserve">и </w:t>
+      </w:r>
+      <w:r>
+        <w:rPr>
+          <w:lang w:val="en-US"/>
+        </w:rPr>
+        <w:t>SPICE</w:t>
+      </w:r>
+      <w:r>
+        <w:t xml:space="preserve"> 3</w:t>
+      </w:r>
+      <w:r>
+        <w:t>) в 1983 и 1993 годах. Модель обладает открытым исходным кодом</w:t>
+      </w:r>
+      <w:r>
+        <w:t xml:space="preserve"> и высокой точностью, которая обеспечивается точным математическим прогнозированием поведения элементов в различных условиях. Схемы, описываемые моделью </w:t>
+      </w:r>
+      <w:r>
+        <w:rPr>
+          <w:lang w:val="en-US"/>
+        </w:rPr>
+        <w:t>SPICE</w:t>
+      </w:r>
+      <w:r>
+        <w:t xml:space="preserve">, </w:t>
+      </w:r>
+      <w:r>
+        <w:t xml:space="preserve">могут варьироваться от простейших, как резистор, до огромных корпоративных проектов, описываемых сотнями строк. </w:t>
+      </w:r>
+    </w:p>
+    <w:p>
+      <w:r>
+        <w:t>Система поддерживает как аналоговые, так и цифровые сигнал</w:t>
+      </w:r>
+      <w:r>
+        <w:t>ы, что является обязательным требованием.</w:t>
+      </w:r>
+      <w:r>
+        <w:t xml:space="preserve"> Для задания и измерения сигналов все провода должны быть подключены к своеобразным устройствам, представляющим генераторы (как переменного, так и постоянного тока), мультиметры, осциллографы и логические анализаторы</w:t>
+      </w:r>
+      <w:r>
+        <w:t xml:space="preserve">. </w:t>
+      </w:r>
+      <w:r>
+        <w:t xml:space="preserve">Создание схем происходит перетягиванием элементов из специальной </w:t>
+      </w:r>
+      <w:r>
+        <w:rPr>
+          <w:lang w:val="en-US"/>
+        </w:rPr>
+        <w:t>SPICE</w:t>
+      </w:r>
+      <w:r>
+        <w:t>-</w:t>
+      </w:r>
+      <w:r>
+        <w:t>библиотеки элементов и подключением их с помощью проводов друг с другом, которые могут идти под свободным углом. Библиотека элементов предоставляет доступ к основным элементам, по типу резисторов, конденсаторов, операционным усилителям и так далее. Так же поддерживаются логические элементы (и, или, не и так далее).</w:t>
+      </w:r>
+    </w:p>
+    <w:p>
+      <w:r>
+        <w:t xml:space="preserve">Правила моделирования же указываются с помощью специальной строки, именуемой </w:t>
+      </w:r>
+      <w:r>
+        <w:rPr>
+          <w:lang w:val="en-US"/>
+        </w:rPr>
+        <w:t>SPICE</w:t>
+      </w:r>
+      <w:r>
+        <w:t>-</w:t>
+      </w:r>
+      <w:r>
+        <w:t xml:space="preserve">директивой. </w:t>
+      </w:r>
+      <w:r>
+        <w:rPr>
+          <w:lang w:val="en-US"/>
+        </w:rPr>
+        <w:t>SPICE</w:t>
+      </w:r>
+      <w:r>
+        <w:t>-</w:t>
+      </w:r>
+      <w:r>
+        <w:t xml:space="preserve">директива представляет собой обычную текстовую строку, помещаемую на схему и передаваемую непосредственно в список соединения. </w:t>
+      </w:r>
+      <w:r>
+        <w:t xml:space="preserve">Директивы можно задавать как одним сплошным текстом, так и в виде блоков. Директивы необходимы для задания типа, времени, параметров анализа, а также создания специальных функций. Интерфейс </w:t>
+      </w:r>
+      <w:proofErr w:type="spellStart"/>
+      <w:r>
+        <w:rPr>
+          <w:lang w:val="en-US"/>
+        </w:rPr>
+        <w:t>EasyEDA</w:t>
+      </w:r>
+      <w:proofErr w:type="spellEnd"/>
+      <w:r>
+        <w:rPr>
+          <w:lang w:val="en-US"/>
+        </w:rPr>
+        <w:t xml:space="preserve"> </w:t>
+      </w:r>
+      <w:r>
+        <w:t>показан на рисунке 1.1.</w:t>
+      </w:r>
+    </w:p>
+    <w:p>
+      <w:pPr>
+        <w:ind w:firstLine="0"/>
+        <w:jc w:val="center"/>
+      </w:pPr>
+      <w:r>
+        <w:lastRenderedPageBreak/>
+        <w:drawing>
+          <wp:inline distT="0" distB="0" distL="0" distR="0" wp14:anchorId="09BFA463" wp14:editId="2E7F490F">
+            <wp:extent cx="5940425" cy="3081020"/>
+            <wp:effectExtent l="0" t="0" r="3175" b="5080"/>
+            <wp:docPr id="1" name="Picture 1"/>
+            <wp:cNvGraphicFramePr>
+              <a:graphicFrameLocks xmlns:a="http://schemas.openxmlformats.org/drawingml/2006/main" noChangeAspect="1"/>
+            </wp:cNvGraphicFramePr>
+            <a:graphic xmlns:a="http://schemas.openxmlformats.org/drawingml/2006/main">
+              <a:graphicData uri="http://schemas.openxmlformats.org/drawingml/2006/picture">
+                <pic:pic xmlns:pic="http://schemas.openxmlformats.org/drawingml/2006/picture">
+                  <pic:nvPicPr>
+                    <pic:cNvPr id="1" name=""/>
+                    <pic:cNvPicPr/>
+                  </pic:nvPicPr>
+                  <pic:blipFill>
+                    <a:blip r:embed="rId12"/>
+                    <a:stretch>
+                      <a:fillRect/>
+                    </a:stretch>
+                  </pic:blipFill>
+                  <pic:spPr>
+                    <a:xfrm>
+                      <a:off x="0" y="0"/>
+                      <a:ext cx="5940425" cy="3081020"/>
+                    </a:xfrm>
+                    <a:prstGeom prst="rect">
+                      <a:avLst/>
+                    </a:prstGeom>
+                  </pic:spPr>
+                </pic:pic>
+              </a:graphicData>
+            </a:graphic>
+          </wp:inline>
+        </w:drawing>
+      </w:r>
+    </w:p>
+    <w:p>
+      <w:pPr>
+        <w:jc w:val="center"/>
+      </w:pPr>
+    </w:p>
+    <w:p>
+      <w:pPr>
+        <w:jc w:val="center"/>
+        <w:rPr>
+          <w:lang w:val="en-US"/>
+        </w:rPr>
+      </w:pPr>
+      <w:r>
+        <w:t xml:space="preserve">Рисунок 1.1 – Пример интерфейса </w:t>
+      </w:r>
+      <w:proofErr w:type="spellStart"/>
+      <w:r>
+        <w:rPr>
+          <w:lang w:val="en-US"/>
+        </w:rPr>
+        <w:t>EasyEDA</w:t>
+      </w:r>
+      <w:proofErr w:type="spellEnd"/>
+    </w:p>
+    <w:p>
+      <w:pPr>
+        <w:ind w:firstLine="0"/>
+      </w:pPr>
+    </w:p>
+    <w:p>
+      <w:r>
+        <w:t xml:space="preserve">Если оценивать параметры моделирования согласно списку, указанному в пункте 1.1 – то подпункты поддержки аналогового и цифрового сигнала, а также простоты использования соблюдаются. </w:t>
+      </w:r>
+    </w:p>
+    <w:p>
+      <w:r>
+        <w:t xml:space="preserve">Производительность данной системы слабая, так как моделирование происходит в облаке, и изменить данный параметр нельзя. </w:t>
+      </w:r>
+      <w:r>
+        <w:t xml:space="preserve">Соответственно, при больших схемах или при плохом интернете с моделированием могут возникнуть проблемы. </w:t>
+      </w:r>
+    </w:p>
+    <w:p>
+      <w:r>
+        <w:t xml:space="preserve">Следующая проблема – анализ результатов не реализован на нужном уровне. При анализе нельзя выбрать конкретную цепь для анализа и разделить несколько графиков. При большом количестве сигналов становится сложно ориентироваться. Так же нельзя измерить </w:t>
+      </w:r>
+      <w:r>
+        <w:t xml:space="preserve">частоту сигнала, амплитуду и фазу. </w:t>
+      </w:r>
+    </w:p>
+    <w:p>
+      <w:r>
+        <w:t>Так же невозможно полностью описать элементы. Доступны лишь базовые характеристики. К примеру, у резистора можно описать лишь сопротивление, однако нельзя описать допуск и номинальную мощность.</w:t>
+      </w:r>
+    </w:p>
+    <w:p>
+      <w:r>
+        <w:t>Следовательно, дальнейшие пункты рассматривать нет смысла, так как система не подходит для моделирования проекта.</w:t>
+      </w:r>
+    </w:p>
+    <w:p/>
+    <w:p>
+      <w:pPr>
+        <w:pStyle w:val="Heading3"/>
+        <w:numPr>
+          <w:ilvl w:val="2"/>
+          <w:numId w:val="26"/>
+        </w:numPr>
+        <w:rPr>
+          <w:lang w:val="en-US"/>
+        </w:rPr>
+      </w:pPr>
+      <w:r>
+        <w:rPr>
+          <w:lang w:val="en-US"/>
+        </w:rPr>
+        <w:t>Proteus</w:t>
+      </w:r>
+    </w:p>
+    <w:p>
+      <w:pPr>
+        <w:rPr>
+          <w:lang w:val="en-US"/>
+        </w:rPr>
+      </w:pPr>
+    </w:p>
+    <w:p>
+      <w:r>
+        <w:rPr>
+          <w:lang w:val="en-US"/>
+        </w:rPr>
+        <w:t>Proteus</w:t>
+      </w:r>
+      <w:r>
+        <w:t xml:space="preserve"> </w:t>
+      </w:r>
+      <w:r>
+        <w:t xml:space="preserve">– среда для проектирования и моделирования электронных схем, широко используемая в промышленности. Среда предлагает полный процесс проектирования, сочетающий в себе создание электрических схем, смешанное моделирование,  </w:t>
+      </w:r>
+    </w:p>
+    <w:p/>
     <w:p/>
     <w:p/>
     <w:p/>
@@ -664,6 +1416,250 @@
         <w:ind w:left="0" w:firstLine="709"/>
       </w:pPr>
       <w:r>
+        <w:t xml:space="preserve">Схемотехническое моделирование </w:t>
+      </w:r>
+      <w:r>
+        <w:t>[</w:t>
+      </w:r>
+      <w:r>
+        <w:t>Электронный ресурс</w:t>
+      </w:r>
+      <w:r>
+        <w:t>]</w:t>
+      </w:r>
+      <w:r>
+        <w:t>. – Режим доступа</w:t>
+      </w:r>
+      <w:r>
+        <w:t>:</w:t>
+      </w:r>
+      <w:r>
+        <w:rPr>
+          <w:lang w:val="en-US"/>
+        </w:rPr>
+        <w:t> </w:t>
+      </w:r>
+      <w:r>
+        <w:t>https://elib.bsu.by/bitstream/123456789/8753/5</w:t>
+      </w:r>
+      <w:r>
+        <w:t>/</w:t>
+      </w:r>
+      <w:r>
+        <w:t>Тема_4</w:t>
+      </w:r>
+      <w:r>
+        <w:t>_</w:t>
+      </w:r>
+      <w:r>
+        <w:t>Схемотехнич</w:t>
+      </w:r>
+      <w:r>
+        <w:t>_</w:t>
+      </w:r>
+      <w:r>
+        <w:t>моделирование.pdf</w:t>
+      </w:r>
+      <w:r>
+        <w:t xml:space="preserve">. </w:t>
+      </w:r>
+      <w:r>
+        <w:t>–</w:t>
+      </w:r>
+      <w:r>
+        <w:t xml:space="preserve"> </w:t>
+      </w:r>
+      <w:r>
+        <w:t>Дата доступа: 01.04.2024</w:t>
+      </w:r>
+    </w:p>
+    <w:p>
+      <w:pPr>
+        <w:pStyle w:val="ListParagraph"/>
+        <w:numPr>
+          <w:ilvl w:val="1"/>
+          <w:numId w:val="11"/>
+        </w:numPr>
+        <w:ind w:left="0" w:firstLine="709"/>
+      </w:pPr>
+      <w:r>
+        <w:rPr>
+          <w:lang w:val="en-US"/>
+        </w:rPr>
+        <w:t>Electronic</w:t>
+      </w:r>
+      <w:r>
+        <w:t xml:space="preserve"> </w:t>
+      </w:r>
+      <w:r>
+        <w:rPr>
+          <w:lang w:val="en-US"/>
+        </w:rPr>
+        <w:t>Circuit</w:t>
+      </w:r>
+      <w:r>
+        <w:t xml:space="preserve"> </w:t>
+      </w:r>
+      <w:r>
+        <w:rPr>
+          <w:lang w:val="en-US"/>
+        </w:rPr>
+        <w:t>Simulation</w:t>
+      </w:r>
+      <w:r>
+        <w:t xml:space="preserve"> </w:t>
+      </w:r>
+      <w:r>
+        <w:rPr>
+          <w:lang w:val="en-US"/>
+        </w:rPr>
+        <w:t>Software</w:t>
+      </w:r>
+      <w:r>
+        <w:t xml:space="preserve"> [</w:t>
+      </w:r>
+      <w:r>
+        <w:t>Электронный</w:t>
+      </w:r>
+      <w:r>
+        <w:t xml:space="preserve"> </w:t>
+      </w:r>
+      <w:r>
+        <w:t>ресурс</w:t>
+      </w:r>
+      <w:r>
+        <w:t xml:space="preserve">]. – </w:t>
+      </w:r>
+      <w:r>
+        <w:t>Режим</w:t>
+      </w:r>
+      <w:r>
+        <w:t xml:space="preserve"> </w:t>
+      </w:r>
+      <w:r>
+        <w:t>доступа</w:t>
+      </w:r>
+      <w:r>
+        <w:t xml:space="preserve">: </w:t>
+      </w:r>
+      <w:r>
+        <w:rPr>
+          <w:lang w:val="en-US"/>
+        </w:rPr>
+        <w:t>https</w:t>
+      </w:r>
+      <w:r>
+        <w:t>://</w:t>
+      </w:r>
+      <w:proofErr w:type="spellStart"/>
+      <w:r>
+        <w:rPr>
+          <w:lang w:val="en-US"/>
+        </w:rPr>
+        <w:t>electronicsguruji</w:t>
+      </w:r>
+      <w:proofErr w:type="spellEnd"/>
+      <w:r>
+        <w:t>.</w:t>
+      </w:r>
+      <w:r>
+        <w:rPr>
+          <w:lang w:val="en-US"/>
+        </w:rPr>
+        <w:t>com</w:t>
+      </w:r>
+      <w:r>
+        <w:t>/</w:t>
+      </w:r>
+      <w:r>
+        <w:rPr>
+          <w:lang w:val="en-US"/>
+        </w:rPr>
+        <w:t>best</w:t>
+      </w:r>
+      <w:r>
+        <w:t>-</w:t>
+      </w:r>
+      <w:r>
+        <w:rPr>
+          <w:lang w:val="en-US"/>
+        </w:rPr>
+        <w:t>circuit</w:t>
+      </w:r>
+      <w:r>
+        <w:t>-</w:t>
+      </w:r>
+      <w:r>
+        <w:rPr>
+          <w:lang w:val="en-US"/>
+        </w:rPr>
+        <w:t>simulation</w:t>
+      </w:r>
+      <w:r>
+        <w:t>-</w:t>
+      </w:r>
+      <w:r>
+        <w:rPr>
+          <w:lang w:val="en-US"/>
+        </w:rPr>
+        <w:t>software</w:t>
+      </w:r>
+      <w:r>
+        <w:t>/</w:t>
+      </w:r>
+      <w:r>
+        <w:t xml:space="preserve">. </w:t>
+      </w:r>
+      <w:r>
+        <w:t>–</w:t>
+      </w:r>
+      <w:r>
+        <w:t xml:space="preserve"> </w:t>
+      </w:r>
+      <w:r>
+        <w:t>Дата доступа: 01.04.2024</w:t>
+      </w:r>
+    </w:p>
+    <w:p>
+      <w:pPr>
+        <w:pStyle w:val="ListParagraph"/>
+        <w:numPr>
+          <w:ilvl w:val="1"/>
+          <w:numId w:val="11"/>
+        </w:numPr>
+        <w:ind w:left="0" w:firstLine="709"/>
+      </w:pPr>
+    </w:p>
+    <w:p>
+      <w:pPr>
+        <w:pStyle w:val="ListParagraph"/>
+        <w:numPr>
+          <w:ilvl w:val="1"/>
+          <w:numId w:val="11"/>
+        </w:numPr>
+        <w:ind w:left="0" w:firstLine="709"/>
+      </w:pPr>
+    </w:p>
+    <w:p>
+      <w:pPr>
+        <w:pStyle w:val="ListParagraph"/>
+        <w:numPr>
+          <w:ilvl w:val="1"/>
+          <w:numId w:val="11"/>
+        </w:numPr>
+        <w:ind w:left="0" w:firstLine="709"/>
+      </w:pPr>
+    </w:p>
+    <w:p>
+      <w:pPr>
+        <w:pStyle w:val="ListParagraph"/>
+        <w:numPr>
+          <w:ilvl w:val="1"/>
+          <w:numId w:val="11"/>
+        </w:numPr>
+        <w:ind w:left="0" w:firstLine="709"/>
+      </w:pPr>
+      <w:r>
         <w:t xml:space="preserve">802.11 </w:t>
       </w:r>
       <w:r>
@@ -697,116 +1693,116 @@
         <w:t xml:space="preserve"> </w:t>
       </w:r>
       <w:r>
-        <w:t>Режим доступа:</w:t>
+        <w:t xml:space="preserve">Режим доступа: </w:t>
+      </w:r>
+      <w:r>
+        <w:rPr>
+          <w:lang w:val="en-US"/>
+        </w:rPr>
+        <w:t>https</w:t>
+      </w:r>
+      <w:r>
+        <w:t>://</w:t>
+      </w:r>
+      <w:r>
+        <w:br/>
+      </w:r>
+      <w:r>
+        <w:rPr>
+          <w:lang w:val="en-US"/>
+        </w:rPr>
+        <w:t>media</w:t>
+      </w:r>
+      <w:r>
+        <w:t>.</w:t>
+      </w:r>
+      <w:proofErr w:type="spellStart"/>
+      <w:r>
+        <w:rPr>
+          <w:lang w:val="en-US"/>
+        </w:rPr>
+        <w:t>techtarget</w:t>
+      </w:r>
+      <w:proofErr w:type="spellEnd"/>
+      <w:r>
+        <w:t>.</w:t>
+      </w:r>
+      <w:r>
+        <w:rPr>
+          <w:lang w:val="en-US"/>
+        </w:rPr>
+        <w:t>com</w:t>
+      </w:r>
+      <w:r>
+        <w:t>/</w:t>
+      </w:r>
+      <w:proofErr w:type="spellStart"/>
+      <w:r>
+        <w:rPr>
+          <w:lang w:val="en-US"/>
+        </w:rPr>
+        <w:t>searchMobileComputing</w:t>
+      </w:r>
+      <w:proofErr w:type="spellEnd"/>
+      <w:r>
+        <w:t>/</w:t>
+      </w:r>
+      <w:r>
+        <w:rPr>
+          <w:lang w:val="en-US"/>
+        </w:rPr>
+        <w:t>downloads</w:t>
+      </w:r>
+      <w:r>
+        <w:t>/</w:t>
+      </w:r>
+      <w:r>
+        <w:rPr>
+          <w:lang w:val="en-US"/>
+        </w:rPr>
+        <w:t>CWAP</w:t>
+      </w:r>
+      <w:r>
+        <w:t>_</w:t>
+      </w:r>
+      <w:proofErr w:type="spellStart"/>
+      <w:r>
+        <w:rPr>
+          <w:lang w:val="en-US"/>
+        </w:rPr>
+        <w:t>ch</w:t>
+      </w:r>
+      <w:proofErr w:type="spellEnd"/>
+      <w:r>
+        <w:t>8.</w:t>
+      </w:r>
+      <w:r>
+        <w:rPr>
+          <w:lang w:val="en-US"/>
+        </w:rPr>
+        <w:t>pdf</w:t>
+      </w:r>
+      <w:r>
+        <w:t xml:space="preserve">. – </w:t>
+      </w:r>
+      <w:r>
+        <w:t>Дата</w:t>
       </w:r>
       <w:r>
         <w:t xml:space="preserve"> </w:t>
       </w:r>
       <w:r>
-        <w:rPr>
-          <w:lang w:val="en-US"/>
-        </w:rPr>
-        <w:t>https</w:t>
-      </w:r>
-      <w:r>
-        <w:t>://</w:t>
-      </w:r>
-      <w:r>
-        <w:br/>
-      </w:r>
-      <w:r>
-        <w:rPr>
-          <w:lang w:val="en-US"/>
-        </w:rPr>
-        <w:t>media</w:t>
-      </w:r>
-      <w:r>
-        <w:t>.</w:t>
-      </w:r>
-      <w:proofErr w:type="spellStart"/>
-      <w:r>
-        <w:rPr>
-          <w:lang w:val="en-US"/>
-        </w:rPr>
-        <w:t>techtarget</w:t>
-      </w:r>
-      <w:proofErr w:type="spellEnd"/>
-      <w:r>
-        <w:t>.</w:t>
-      </w:r>
-      <w:r>
-        <w:rPr>
-          <w:lang w:val="en-US"/>
-        </w:rPr>
-        <w:t>com</w:t>
-      </w:r>
-      <w:r>
-        <w:t>/</w:t>
-      </w:r>
-      <w:proofErr w:type="spellStart"/>
-      <w:r>
-        <w:rPr>
-          <w:lang w:val="en-US"/>
-        </w:rPr>
-        <w:t>searchMobileComputing</w:t>
-      </w:r>
-      <w:proofErr w:type="spellEnd"/>
-      <w:r>
-        <w:t>/</w:t>
-      </w:r>
-      <w:r>
-        <w:rPr>
-          <w:lang w:val="en-US"/>
-        </w:rPr>
-        <w:t>downloads</w:t>
-      </w:r>
-      <w:r>
-        <w:t>/</w:t>
-      </w:r>
-      <w:r>
-        <w:rPr>
-          <w:lang w:val="en-US"/>
-        </w:rPr>
-        <w:t>CWAP</w:t>
-      </w:r>
-      <w:r>
-        <w:t>_</w:t>
-      </w:r>
-      <w:proofErr w:type="spellStart"/>
-      <w:r>
-        <w:rPr>
-          <w:lang w:val="en-US"/>
-        </w:rPr>
-        <w:t>ch</w:t>
-      </w:r>
-      <w:proofErr w:type="spellEnd"/>
-      <w:r>
-        <w:t>8.</w:t>
-      </w:r>
-      <w:r>
-        <w:rPr>
-          <w:lang w:val="en-US"/>
-        </w:rPr>
-        <w:t>pdf</w:t>
-      </w:r>
-      <w:r>
-        <w:t xml:space="preserve">. – </w:t>
-      </w:r>
-      <w:r>
-        <w:t>Дата</w:t>
-      </w:r>
-      <w:r>
-        <w:t xml:space="preserve"> </w:t>
-      </w:r>
-      <w:r>
-        <w:t>доступа:</w:t>
-      </w:r>
-      <w:r>
-        <w:t xml:space="preserve"> 18.03.2024</w:t>
-      </w:r>
+        <w:t>доступа: 18.03.2024</w:t>
+      </w:r>
+    </w:p>
+    <w:p>
+      <w:pPr>
+        <w:pStyle w:val="ListParagraph"/>
+        <w:ind w:left="709" w:firstLine="0"/>
+      </w:pPr>
     </w:p>
     <w:sectPr>
-      <w:footerReference w:type="default" r:id="rId12"/>
+      <w:footerReference w:type="default" r:id="rId13"/>
       <w:pgSz w:w="11907" w:h="16840" w:code="9"/>
       <w:pgMar w:top="1134" w:right="851" w:bottom="1531" w:left="1701" w:header="567" w:footer="567" w:gutter="0"/>
       <w:pgNumType w:start="5"/>
@@ -853,14 +1849,12 @@
         </w:rPr>
         <w:t xml:space="preserve">Сократи абзацы, чтобы в сумме после всех правок была 1 </w:t>
       </w:r>
-      <w:proofErr w:type="spellStart"/>
       <w:r>
         <w:rPr>
           <w:rStyle w:val="CommentReference"/>
         </w:rPr>
         <w:t>стр-ца</w:t>
       </w:r>
-      <w:proofErr w:type="spellEnd"/>
     </w:p>
   </w:comment>
 </w:comments>
@@ -1155,6 +2149,133 @@
     </w:lvl>
   </w:abstractNum>
   <w:abstractNum w:abstractNumId="2" w15:restartNumberingAfterBreak="0">
+    <w:nsid w:val="13CC2F53"/>
+    <w:multiLevelType w:val="multilevel"/>
+    <w:tmpl w:val="79A4225E"/>
+    <w:lvl w:ilvl="0">
+      <w:start w:val="1"/>
+      <w:numFmt w:val="decimal"/>
+      <w:suff w:val="space"/>
+      <w:lvlText w:val="%1"/>
+      <w:lvlJc w:val="left"/>
+      <w:pPr>
+        <w:ind w:left="0" w:firstLine="708"/>
+      </w:pPr>
+      <w:rPr>
+        <w:rFonts w:hint="default"/>
+        <w:b w:val="0"/>
+        <w:bCs/>
+        <w:i w:val="0"/>
+      </w:rPr>
+    </w:lvl>
+    <w:lvl w:ilvl="1">
+      <w:start w:val="1"/>
+      <w:numFmt w:val="decimal"/>
+      <w:isLgl/>
+      <w:lvlText w:val="%1.%2"/>
+      <w:lvlJc w:val="left"/>
+      <w:pPr>
+        <w:ind w:left="1128" w:hanging="420"/>
+      </w:pPr>
+      <w:rPr>
+        <w:rFonts w:hint="default"/>
+        <w:b w:val="0"/>
+        <w:i w:val="0"/>
+      </w:rPr>
+    </w:lvl>
+    <w:lvl w:ilvl="2">
+      <w:start w:val="1"/>
+      <w:numFmt w:val="decimal"/>
+      <w:isLgl/>
+      <w:lvlText w:val="%1.%2.%3"/>
+      <w:lvlJc w:val="left"/>
+      <w:pPr>
+        <w:ind w:left="1428" w:hanging="720"/>
+      </w:pPr>
+      <w:rPr>
+        <w:rFonts w:hint="default"/>
+      </w:rPr>
+    </w:lvl>
+    <w:lvl w:ilvl="3">
+      <w:start w:val="1"/>
+      <w:numFmt w:val="decimal"/>
+      <w:isLgl/>
+      <w:lvlText w:val="%1.%2.%3.%4"/>
+      <w:lvlJc w:val="left"/>
+      <w:pPr>
+        <w:ind w:left="1788" w:hanging="1080"/>
+      </w:pPr>
+      <w:rPr>
+        <w:rFonts w:hint="default"/>
+      </w:rPr>
+    </w:lvl>
+    <w:lvl w:ilvl="4">
+      <w:start w:val="1"/>
+      <w:numFmt w:val="decimal"/>
+      <w:isLgl/>
+      <w:lvlText w:val="%1.%2.%3.%4.%5"/>
+      <w:lvlJc w:val="left"/>
+      <w:pPr>
+        <w:ind w:left="2149" w:hanging="1080"/>
+      </w:pPr>
+      <w:rPr>
+        <w:rFonts w:hint="default"/>
+      </w:rPr>
+    </w:lvl>
+    <w:lvl w:ilvl="5">
+      <w:start w:val="1"/>
+      <w:numFmt w:val="decimal"/>
+      <w:isLgl/>
+      <w:lvlText w:val="%1.%2.%3.%4.%5.%6"/>
+      <w:lvlJc w:val="left"/>
+      <w:pPr>
+        <w:ind w:left="2509" w:hanging="1440"/>
+      </w:pPr>
+      <w:rPr>
+        <w:rFonts w:hint="default"/>
+      </w:rPr>
+    </w:lvl>
+    <w:lvl w:ilvl="6">
+      <w:start w:val="1"/>
+      <w:numFmt w:val="decimal"/>
+      <w:isLgl/>
+      <w:lvlText w:val="%1.%2.%3.%4.%5.%6.%7"/>
+      <w:lvlJc w:val="left"/>
+      <w:pPr>
+        <w:ind w:left="2509" w:hanging="1440"/>
+      </w:pPr>
+      <w:rPr>
+        <w:rFonts w:hint="default"/>
+      </w:rPr>
+    </w:lvl>
+    <w:lvl w:ilvl="7">
+      <w:start w:val="1"/>
+      <w:numFmt w:val="decimal"/>
+      <w:isLgl/>
+      <w:lvlText w:val="%1.%2.%3.%4.%5.%6.%7.%8"/>
+      <w:lvlJc w:val="left"/>
+      <w:pPr>
+        <w:ind w:left="2869" w:hanging="1800"/>
+      </w:pPr>
+      <w:rPr>
+        <w:rFonts w:hint="default"/>
+      </w:rPr>
+    </w:lvl>
+    <w:lvl w:ilvl="8">
+      <w:start w:val="1"/>
+      <w:numFmt w:val="decimal"/>
+      <w:isLgl/>
+      <w:lvlText w:val="%1.%2.%3.%4.%5.%6.%7.%8.%9"/>
+      <w:lvlJc w:val="left"/>
+      <w:pPr>
+        <w:ind w:left="3229" w:hanging="2160"/>
+      </w:pPr>
+      <w:rPr>
+        <w:rFonts w:hint="default"/>
+      </w:rPr>
+    </w:lvl>
+  </w:abstractNum>
+  <w:abstractNum w:abstractNumId="3" w15:restartNumberingAfterBreak="0">
     <w:nsid w:val="1440061E"/>
     <w:multiLevelType w:val="hybridMultilevel"/>
     <w:tmpl w:val="22C2F858"/>
@@ -1246,11 +2367,28 @@
       </w:pPr>
     </w:lvl>
   </w:abstractNum>
-  <w:abstractNum w:abstractNumId="3" w15:restartNumberingAfterBreak="0">
+  <w:abstractNum w:abstractNumId="4" w15:restartNumberingAfterBreak="0">
+    <w:nsid w:val="205B74EB"/>
+    <w:multiLevelType w:val="singleLevel"/>
+    <w:tmpl w:val="0419000F"/>
+    <w:lvl w:ilvl="0">
+      <w:start w:val="1"/>
+      <w:numFmt w:val="decimal"/>
+      <w:lvlText w:val="%1."/>
+      <w:lvlJc w:val="left"/>
+      <w:pPr>
+        <w:ind w:left="1128" w:hanging="420"/>
+      </w:pPr>
+      <w:rPr>
+        <w:rFonts w:hint="default"/>
+      </w:rPr>
+    </w:lvl>
+  </w:abstractNum>
+  <w:abstractNum w:abstractNumId="5" w15:restartNumberingAfterBreak="0">
     <w:nsid w:val="25782231"/>
     <w:multiLevelType w:val="hybridMultilevel"/>
     <w:tmpl w:val="E50E0E2A"/>
-    <w:lvl w:ilvl="0" w:tplc="DDDCFEBE">
+    <w:lvl w:ilvl="0">
       <w:start w:val="1"/>
       <w:numFmt w:val="decimal"/>
       <w:lvlText w:val="[%1]"/>
@@ -1262,7 +2400,7 @@
         <w:rFonts w:hint="default"/>
       </w:rPr>
     </w:lvl>
-    <w:lvl w:ilvl="1" w:tplc="72C67902">
+    <w:lvl w:ilvl="1">
       <w:start w:val="1"/>
       <w:numFmt w:val="decimal"/>
       <w:suff w:val="space"/>
@@ -1275,7 +2413,7 @@
         <w:rFonts w:hint="default"/>
       </w:rPr>
     </w:lvl>
-    <w:lvl w:ilvl="2" w:tplc="0419001B" w:tentative="1">
+    <w:lvl w:ilvl="2" w:tentative="1">
       <w:start w:val="1"/>
       <w:numFmt w:val="lowerRoman"/>
       <w:lvlText w:val="%3."/>
@@ -1284,7 +2422,7 @@
         <w:ind w:left="2160" w:hanging="180"/>
       </w:pPr>
     </w:lvl>
-    <w:lvl w:ilvl="3" w:tplc="0419000F" w:tentative="1">
+    <w:lvl w:ilvl="3" w:tentative="1">
       <w:start w:val="1"/>
       <w:numFmt w:val="decimal"/>
       <w:lvlText w:val="%4."/>
@@ -1293,7 +2431,7 @@
         <w:ind w:left="2880" w:hanging="360"/>
       </w:pPr>
     </w:lvl>
-    <w:lvl w:ilvl="4" w:tplc="04190019" w:tentative="1">
+    <w:lvl w:ilvl="4" w:tentative="1">
       <w:start w:val="1"/>
       <w:numFmt w:val="lowerLetter"/>
       <w:lvlText w:val="%5."/>
@@ -1302,7 +2440,7 @@
         <w:ind w:left="3600" w:hanging="360"/>
       </w:pPr>
     </w:lvl>
-    <w:lvl w:ilvl="5" w:tplc="0419001B" w:tentative="1">
+    <w:lvl w:ilvl="5" w:tentative="1">
       <w:start w:val="1"/>
       <w:numFmt w:val="lowerRoman"/>
       <w:lvlText w:val="%6."/>
@@ -1311,7 +2449,7 @@
         <w:ind w:left="4320" w:hanging="180"/>
       </w:pPr>
     </w:lvl>
-    <w:lvl w:ilvl="6" w:tplc="0419000F" w:tentative="1">
+    <w:lvl w:ilvl="6" w:tentative="1">
       <w:start w:val="1"/>
       <w:numFmt w:val="decimal"/>
       <w:lvlText w:val="%7."/>
@@ -1320,7 +2458,7 @@
         <w:ind w:left="5040" w:hanging="360"/>
       </w:pPr>
     </w:lvl>
-    <w:lvl w:ilvl="7" w:tplc="04190019" w:tentative="1">
+    <w:lvl w:ilvl="7" w:tentative="1">
       <w:start w:val="1"/>
       <w:numFmt w:val="lowerLetter"/>
       <w:lvlText w:val="%8."/>
@@ -1329,7 +2467,7 @@
         <w:ind w:left="5760" w:hanging="360"/>
       </w:pPr>
     </w:lvl>
-    <w:lvl w:ilvl="8" w:tplc="0419001B" w:tentative="1">
+    <w:lvl w:ilvl="8" w:tentative="1">
       <w:start w:val="1"/>
       <w:numFmt w:val="lowerRoman"/>
       <w:lvlText w:val="%9."/>
@@ -1339,7 +2477,7 @@
       </w:pPr>
     </w:lvl>
   </w:abstractNum>
-  <w:abstractNum w:abstractNumId="4" w15:restartNumberingAfterBreak="0">
+  <w:abstractNum w:abstractNumId="6" w15:restartNumberingAfterBreak="0">
     <w:nsid w:val="30D228F6"/>
     <w:multiLevelType w:val="multilevel"/>
     <w:tmpl w:val="13D06298"/>
@@ -1456,7 +2594,7 @@
       </w:rPr>
     </w:lvl>
   </w:abstractNum>
-  <w:abstractNum w:abstractNumId="5" w15:restartNumberingAfterBreak="0">
+  <w:abstractNum w:abstractNumId="7" w15:restartNumberingAfterBreak="0">
     <w:nsid w:val="37376904"/>
     <w:multiLevelType w:val="multilevel"/>
     <w:tmpl w:val="6D7CBF46"/>
@@ -1571,7 +2709,131 @@
       </w:rPr>
     </w:lvl>
   </w:abstractNum>
-  <w:abstractNum w:abstractNumId="6" w15:restartNumberingAfterBreak="0">
+  <w:abstractNum w:abstractNumId="8" w15:restartNumberingAfterBreak="0">
+    <w:nsid w:val="3B670C5C"/>
+    <w:multiLevelType w:val="multilevel"/>
+    <w:tmpl w:val="7BFAC3FE"/>
+    <w:lvl w:ilvl="0">
+      <w:start w:val="1"/>
+      <w:numFmt w:val="decimal"/>
+      <w:suff w:val="space"/>
+      <w:lvlText w:val="%1"/>
+      <w:lvlJc w:val="left"/>
+      <w:pPr>
+        <w:ind w:left="0" w:firstLine="708"/>
+      </w:pPr>
+      <w:rPr>
+        <w:rFonts w:hint="default"/>
+        <w:b/>
+        <w:bCs/>
+      </w:rPr>
+    </w:lvl>
+    <w:lvl w:ilvl="1">
+      <w:start w:val="1"/>
+      <w:numFmt w:val="decimal"/>
+      <w:isLgl/>
+      <w:lvlText w:val="%1.%2"/>
+      <w:lvlJc w:val="left"/>
+      <w:pPr>
+        <w:ind w:left="1128" w:hanging="420"/>
+      </w:pPr>
+      <w:rPr>
+        <w:rFonts w:hint="default"/>
+      </w:rPr>
+    </w:lvl>
+    <w:lvl w:ilvl="2">
+      <w:start w:val="1"/>
+      <w:numFmt w:val="decimal"/>
+      <w:isLgl/>
+      <w:lvlText w:val="%1.%2.%3"/>
+      <w:lvlJc w:val="left"/>
+      <w:pPr>
+        <w:ind w:left="1428" w:hanging="720"/>
+      </w:pPr>
+      <w:rPr>
+        <w:rFonts w:hint="default"/>
+      </w:rPr>
+    </w:lvl>
+    <w:lvl w:ilvl="3">
+      <w:start w:val="1"/>
+      <w:numFmt w:val="decimal"/>
+      <w:isLgl/>
+      <w:lvlText w:val="%1.%2.%3.%4"/>
+      <w:lvlJc w:val="left"/>
+      <w:pPr>
+        <w:ind w:left="1788" w:hanging="1080"/>
+      </w:pPr>
+      <w:rPr>
+        <w:rFonts w:hint="default"/>
+      </w:rPr>
+    </w:lvl>
+    <w:lvl w:ilvl="4">
+      <w:start w:val="1"/>
+      <w:numFmt w:val="decimal"/>
+      <w:isLgl/>
+      <w:lvlText w:val="%1.%2.%3.%4.%5"/>
+      <w:lvlJc w:val="left"/>
+      <w:pPr>
+        <w:ind w:left="2149" w:hanging="1080"/>
+      </w:pPr>
+      <w:rPr>
+        <w:rFonts w:hint="default"/>
+      </w:rPr>
+    </w:lvl>
+    <w:lvl w:ilvl="5">
+      <w:start w:val="1"/>
+      <w:numFmt w:val="decimal"/>
+      <w:isLgl/>
+      <w:lvlText w:val="%1.%2.%3.%4.%5.%6"/>
+      <w:lvlJc w:val="left"/>
+      <w:pPr>
+        <w:ind w:left="2509" w:hanging="1440"/>
+      </w:pPr>
+      <w:rPr>
+        <w:rFonts w:hint="default"/>
+      </w:rPr>
+    </w:lvl>
+    <w:lvl w:ilvl="6">
+      <w:start w:val="1"/>
+      <w:numFmt w:val="decimal"/>
+      <w:isLgl/>
+      <w:lvlText w:val="%1.%2.%3.%4.%5.%6.%7"/>
+      <w:lvlJc w:val="left"/>
+      <w:pPr>
+        <w:ind w:left="2509" w:hanging="1440"/>
+      </w:pPr>
+      <w:rPr>
+        <w:rFonts w:hint="default"/>
+      </w:rPr>
+    </w:lvl>
+    <w:lvl w:ilvl="7">
+      <w:start w:val="1"/>
+      <w:numFmt w:val="decimal"/>
+      <w:isLgl/>
+      <w:lvlText w:val="%1.%2.%3.%4.%5.%6.%7.%8"/>
+      <w:lvlJc w:val="left"/>
+      <w:pPr>
+        <w:ind w:left="2869" w:hanging="1800"/>
+      </w:pPr>
+      <w:rPr>
+        <w:rFonts w:hint="default"/>
+      </w:rPr>
+    </w:lvl>
+    <w:lvl w:ilvl="8">
+      <w:start w:val="1"/>
+      <w:numFmt w:val="decimal"/>
+      <w:isLgl/>
+      <w:lvlText w:val="%1.%2.%3.%4.%5.%6.%7.%8.%9"/>
+      <w:lvlJc w:val="left"/>
+      <w:pPr>
+        <w:ind w:left="3229" w:hanging="2160"/>
+      </w:pPr>
+      <w:rPr>
+        <w:rFonts w:hint="default"/>
+      </w:rPr>
+    </w:lvl>
+  </w:abstractNum>
+  <w:abstractNum w:abstractNumId="9" w15:restartNumberingAfterBreak="0">
     <w:nsid w:val="3E743561"/>
     <w:multiLevelType w:val="multilevel"/>
     <w:tmpl w:val="0419001F"/>
@@ -1657,17 +2919,23 @@
       </w:pPr>
     </w:lvl>
   </w:abstractNum>
-  <w:abstractNum w:abstractNumId="7" w15:restartNumberingAfterBreak="0">
+  <w:abstractNum w:abstractNumId="10" w15:restartNumberingAfterBreak="0">
+    <w:nsid w:val="3FA60070"/>
+    <w:multiLevelType w:val="multilevel"/>
+    <w:tmpl w:val="161CB1A6"/>
+    <w:numStyleLink w:val="Style1"/>
+  </w:abstractNum>
+  <w:abstractNum w:abstractNumId="11" w15:restartNumberingAfterBreak="0">
     <w:nsid w:val="44023D1D"/>
     <w:multiLevelType w:val="multilevel"/>
     <w:tmpl w:val="161CB1A6"/>
     <w:numStyleLink w:val="Style1"/>
   </w:abstractNum>
-  <w:abstractNum w:abstractNumId="8" w15:restartNumberingAfterBreak="0">
+  <w:abstractNum w:abstractNumId="12" w15:restartNumberingAfterBreak="0">
     <w:nsid w:val="4DF613E1"/>
     <w:multiLevelType w:val="hybridMultilevel"/>
     <w:tmpl w:val="BA4C7200"/>
-    <w:lvl w:ilvl="0" w:tplc="EB0CB7E0">
+    <w:lvl w:ilvl="0">
       <w:start w:val="1"/>
       <w:numFmt w:val="decimal"/>
       <w:lvlText w:val="%1."/>
@@ -1681,7 +2949,7 @@
         <w:bCs/>
       </w:rPr>
     </w:lvl>
-    <w:lvl w:ilvl="1" w:tplc="04190019" w:tentative="1">
+    <w:lvl w:ilvl="1" w:tentative="1">
       <w:start w:val="1"/>
       <w:numFmt w:val="lowerLetter"/>
       <w:lvlText w:val="%2."/>
@@ -1690,7 +2958,7 @@
         <w:ind w:left="1866" w:hanging="360"/>
       </w:pPr>
     </w:lvl>
-    <w:lvl w:ilvl="2" w:tplc="0419001B" w:tentative="1">
+    <w:lvl w:ilvl="2" w:tentative="1">
       <w:start w:val="1"/>
       <w:numFmt w:val="lowerRoman"/>
       <w:lvlText w:val="%3."/>
@@ -1699,7 +2967,7 @@
         <w:ind w:left="2586" w:hanging="180"/>
       </w:pPr>
     </w:lvl>
-    <w:lvl w:ilvl="3" w:tplc="0419000F" w:tentative="1">
+    <w:lvl w:ilvl="3" w:tentative="1">
       <w:start w:val="1"/>
       <w:numFmt w:val="decimal"/>
       <w:lvlText w:val="%4."/>
@@ -1708,7 +2976,7 @@
         <w:ind w:left="3306" w:hanging="360"/>
       </w:pPr>
     </w:lvl>
-    <w:lvl w:ilvl="4" w:tplc="04190019" w:tentative="1">
+    <w:lvl w:ilvl="4" w:tentative="1">
       <w:start w:val="1"/>
       <w:numFmt w:val="lowerLetter"/>
       <w:lvlText w:val="%5."/>
@@ -1717,7 +2985,7 @@
         <w:ind w:left="4026" w:hanging="360"/>
       </w:pPr>
     </w:lvl>
-    <w:lvl w:ilvl="5" w:tplc="0419001B" w:tentative="1">
+    <w:lvl w:ilvl="5" w:tentative="1">
       <w:start w:val="1"/>
       <w:numFmt w:val="lowerRoman"/>
       <w:lvlText w:val="%6."/>
@@ -1726,7 +2994,7 @@
         <w:ind w:left="4746" w:hanging="180"/>
       </w:pPr>
     </w:lvl>
-    <w:lvl w:ilvl="6" w:tplc="0419000F" w:tentative="1">
+    <w:lvl w:ilvl="6" w:tentative="1">
       <w:start w:val="1"/>
       <w:numFmt w:val="decimal"/>
       <w:lvlText w:val="%7."/>
@@ -1735,7 +3003,7 @@
         <w:ind w:left="5466" w:hanging="360"/>
       </w:pPr>
     </w:lvl>
-    <w:lvl w:ilvl="7" w:tplc="04190019" w:tentative="1">
+    <w:lvl w:ilvl="7" w:tentative="1">
       <w:start w:val="1"/>
       <w:numFmt w:val="lowerLetter"/>
       <w:lvlText w:val="%8."/>
@@ -1744,7 +3012,7 @@
         <w:ind w:left="6186" w:hanging="360"/>
       </w:pPr>
     </w:lvl>
-    <w:lvl w:ilvl="8" w:tplc="0419001B" w:tentative="1">
+    <w:lvl w:ilvl="8" w:tentative="1">
       <w:start w:val="1"/>
       <w:numFmt w:val="lowerRoman"/>
       <w:lvlText w:val="%9."/>
@@ -1754,13 +3022,13 @@
       </w:pPr>
     </w:lvl>
   </w:abstractNum>
-  <w:abstractNum w:abstractNumId="9" w15:restartNumberingAfterBreak="0">
+  <w:abstractNum w:abstractNumId="13" w15:restartNumberingAfterBreak="0">
     <w:nsid w:val="4FA942ED"/>
     <w:multiLevelType w:val="multilevel"/>
     <w:tmpl w:val="161CB1A6"/>
     <w:numStyleLink w:val="Style1"/>
   </w:abstractNum>
-  <w:abstractNum w:abstractNumId="10" w15:restartNumberingAfterBreak="0">
+  <w:abstractNum w:abstractNumId="14" w15:restartNumberingAfterBreak="0">
     <w:nsid w:val="53007665"/>
     <w:multiLevelType w:val="multilevel"/>
     <w:tmpl w:val="E39EA792"/>
@@ -1876,7 +3144,7 @@
       </w:rPr>
     </w:lvl>
   </w:abstractNum>
-  <w:abstractNum w:abstractNumId="11" w15:restartNumberingAfterBreak="0">
+  <w:abstractNum w:abstractNumId="15" w15:restartNumberingAfterBreak="0">
     <w:nsid w:val="532F01E9"/>
     <w:multiLevelType w:val="multilevel"/>
     <w:tmpl w:val="F18E9D96"/>
@@ -1991,7 +3259,7 @@
       </w:rPr>
     </w:lvl>
   </w:abstractNum>
-  <w:abstractNum w:abstractNumId="12" w15:restartNumberingAfterBreak="0">
+  <w:abstractNum w:abstractNumId="16" w15:restartNumberingAfterBreak="0">
     <w:nsid w:val="57436CC4"/>
     <w:multiLevelType w:val="multilevel"/>
     <w:tmpl w:val="A5C02C26"/>
@@ -2114,7 +3382,97 @@
       </w:rPr>
     </w:lvl>
   </w:abstractNum>
-  <w:abstractNum w:abstractNumId="13" w15:restartNumberingAfterBreak="0">
+  <w:abstractNum w:abstractNumId="17" w15:restartNumberingAfterBreak="0">
+    <w:nsid w:val="5DD3207E"/>
+    <w:multiLevelType w:val="hybridMultilevel"/>
+    <w:tmpl w:val="B9EC1826"/>
+    <w:lvl w:ilvl="0" w:tplc="FB92A96A">
+      <w:start w:val="1"/>
+      <w:numFmt w:val="decimal"/>
+      <w:suff w:val="space"/>
+      <w:lvlText w:val="%1."/>
+      <w:lvlJc w:val="left"/>
+      <w:pPr>
+        <w:ind w:left="1429" w:hanging="360"/>
+      </w:pPr>
+      <w:rPr>
+        <w:rFonts w:hint="default"/>
+      </w:rPr>
+    </w:lvl>
+    <w:lvl w:ilvl="1" w:tplc="04190019" w:tentative="1">
+      <w:start w:val="1"/>
+      <w:numFmt w:val="lowerLetter"/>
+      <w:lvlText w:val="%2."/>
+      <w:lvlJc w:val="left"/>
+      <w:pPr>
+        <w:ind w:left="2149" w:hanging="360"/>
+      </w:pPr>
+    </w:lvl>
+    <w:lvl w:ilvl="2" w:tplc="0419001B" w:tentative="1">
+      <w:start w:val="1"/>
+      <w:numFmt w:val="lowerRoman"/>
+      <w:lvlText w:val="%3."/>
+      <w:lvlJc w:val="right"/>
+      <w:pPr>
+        <w:ind w:left="2869" w:hanging="180"/>
+      </w:pPr>
+    </w:lvl>
+    <w:lvl w:ilvl="3" w:tplc="0419000F" w:tentative="1">
+      <w:start w:val="1"/>
+      <w:numFmt w:val="decimal"/>
+      <w:lvlText w:val="%4."/>
+      <w:lvlJc w:val="left"/>
+      <w:pPr>
+        <w:ind w:left="3589" w:hanging="360"/>
+      </w:pPr>
+    </w:lvl>
+    <w:lvl w:ilvl="4" w:tplc="04190019" w:tentative="1">
+      <w:start w:val="1"/>
+      <w:numFmt w:val="lowerLetter"/>
+      <w:lvlText w:val="%5."/>
+      <w:lvlJc w:val="left"/>
+      <w:pPr>
+        <w:ind w:left="4309" w:hanging="360"/>
+      </w:pPr>
+    </w:lvl>
+    <w:lvl w:ilvl="5" w:tplc="0419001B" w:tentative="1">
+      <w:start w:val="1"/>
+      <w:numFmt w:val="lowerRoman"/>
+      <w:lvlText w:val="%6."/>
+      <w:lvlJc w:val="right"/>
+      <w:pPr>
+        <w:ind w:left="5029" w:hanging="180"/>
+      </w:pPr>
+    </w:lvl>
+    <w:lvl w:ilvl="6" w:tplc="0419000F" w:tentative="1">
+      <w:start w:val="1"/>
+      <w:numFmt w:val="decimal"/>
+      <w:lvlText w:val="%7."/>
+      <w:lvlJc w:val="left"/>
+      <w:pPr>
+        <w:ind w:left="5749" w:hanging="360"/>
+      </w:pPr>
+    </w:lvl>
+    <w:lvl w:ilvl="7" w:tplc="04190019" w:tentative="1">
+      <w:start w:val="1"/>
+      <w:numFmt w:val="lowerLetter"/>
+      <w:lvlText w:val="%8."/>
+      <w:lvlJc w:val="left"/>
+      <w:pPr>
+        <w:ind w:left="6469" w:hanging="360"/>
+      </w:pPr>
+    </w:lvl>
+    <w:lvl w:ilvl="8" w:tplc="0419001B" w:tentative="1">
+      <w:start w:val="1"/>
+      <w:numFmt w:val="lowerRoman"/>
+      <w:lvlText w:val="%9."/>
+      <w:lvlJc w:val="right"/>
+      <w:pPr>
+        <w:ind w:left="7189" w:hanging="180"/>
+      </w:pPr>
+    </w:lvl>
+  </w:abstractNum>
+  <w:abstractNum w:abstractNumId="18" w15:restartNumberingAfterBreak="0">
     <w:nsid w:val="62D26C15"/>
     <w:multiLevelType w:val="multilevel"/>
     <w:tmpl w:val="13D06298"/>
@@ -2231,7 +3589,7 @@
       </w:rPr>
     </w:lvl>
   </w:abstractNum>
-  <w:abstractNum w:abstractNumId="14" w15:restartNumberingAfterBreak="0">
+  <w:abstractNum w:abstractNumId="19" w15:restartNumberingAfterBreak="0">
     <w:nsid w:val="6A8365A0"/>
     <w:multiLevelType w:val="multilevel"/>
     <w:tmpl w:val="17A45E5E"/>
@@ -2346,11 +3704,11 @@
       </w:rPr>
     </w:lvl>
   </w:abstractNum>
-  <w:abstractNum w:abstractNumId="15" w15:restartNumberingAfterBreak="0">
+  <w:abstractNum w:abstractNumId="20" w15:restartNumberingAfterBreak="0">
     <w:nsid w:val="6ADC4B4B"/>
     <w:multiLevelType w:val="hybridMultilevel"/>
     <w:tmpl w:val="8E2A8C24"/>
-    <w:lvl w:ilvl="0" w:tplc="04547148">
+    <w:lvl w:ilvl="0">
       <w:start w:val="1"/>
       <w:numFmt w:val="decimal"/>
       <w:suff w:val="space"/>
@@ -2365,7 +3723,7 @@
         <w:bCs/>
       </w:rPr>
     </w:lvl>
-    <w:lvl w:ilvl="1" w:tplc="04190019" w:tentative="1">
+    <w:lvl w:ilvl="1" w:tentative="1">
       <w:start w:val="1"/>
       <w:numFmt w:val="lowerLetter"/>
       <w:lvlText w:val="%2."/>
@@ -2374,7 +3732,7 @@
         <w:ind w:left="1440" w:hanging="360"/>
       </w:pPr>
     </w:lvl>
-    <w:lvl w:ilvl="2" w:tplc="0419001B" w:tentative="1">
+    <w:lvl w:ilvl="2" w:tentative="1">
       <w:start w:val="1"/>
       <w:numFmt w:val="lowerRoman"/>
       <w:lvlText w:val="%3."/>
@@ -2383,7 +3741,7 @@
         <w:ind w:left="2160" w:hanging="180"/>
       </w:pPr>
     </w:lvl>
-    <w:lvl w:ilvl="3" w:tplc="0419000F" w:tentative="1">
+    <w:lvl w:ilvl="3" w:tentative="1">
       <w:start w:val="1"/>
       <w:numFmt w:val="decimal"/>
       <w:lvlText w:val="%4."/>
@@ -2392,7 +3750,7 @@
         <w:ind w:left="2880" w:hanging="360"/>
       </w:pPr>
     </w:lvl>
-    <w:lvl w:ilvl="4" w:tplc="04190019" w:tentative="1">
+    <w:lvl w:ilvl="4" w:tentative="1">
       <w:start w:val="1"/>
       <w:numFmt w:val="lowerLetter"/>
       <w:lvlText w:val="%5."/>
@@ -2401,7 +3759,7 @@
         <w:ind w:left="3600" w:hanging="360"/>
       </w:pPr>
     </w:lvl>
-    <w:lvl w:ilvl="5" w:tplc="0419001B" w:tentative="1">
+    <w:lvl w:ilvl="5" w:tentative="1">
       <w:start w:val="1"/>
       <w:numFmt w:val="lowerRoman"/>
       <w:lvlText w:val="%6."/>
@@ -2410,7 +3768,7 @@
         <w:ind w:left="4320" w:hanging="180"/>
       </w:pPr>
     </w:lvl>
-    <w:lvl w:ilvl="6" w:tplc="0419000F" w:tentative="1">
+    <w:lvl w:ilvl="6" w:tentative="1">
       <w:start w:val="1"/>
       <w:numFmt w:val="decimal"/>
       <w:lvlText w:val="%7."/>
@@ -2419,7 +3777,7 @@
         <w:ind w:left="5040" w:hanging="360"/>
       </w:pPr>
     </w:lvl>
-    <w:lvl w:ilvl="7" w:tplc="04190019" w:tentative="1">
+    <w:lvl w:ilvl="7" w:tentative="1">
       <w:start w:val="1"/>
       <w:numFmt w:val="lowerLetter"/>
       <w:lvlText w:val="%8."/>
@@ -2428,7 +3786,7 @@
         <w:ind w:left="5760" w:hanging="360"/>
       </w:pPr>
     </w:lvl>
-    <w:lvl w:ilvl="8" w:tplc="0419001B" w:tentative="1">
+    <w:lvl w:ilvl="8" w:tentative="1">
       <w:start w:val="1"/>
       <w:numFmt w:val="lowerRoman"/>
       <w:lvlText w:val="%9."/>
@@ -2438,7 +3796,99 @@
       </w:pPr>
     </w:lvl>
   </w:abstractNum>
-  <w:abstractNum w:abstractNumId="16" w15:restartNumberingAfterBreak="0">
+  <w:abstractNum w:abstractNumId="21" w15:restartNumberingAfterBreak="0">
+    <w:nsid w:val="6D052314"/>
+    <w:multiLevelType w:val="multilevel"/>
+    <w:tmpl w:val="161CB1A6"/>
+    <w:numStyleLink w:val="Style1"/>
+  </w:abstractNum>
+  <w:abstractNum w:abstractNumId="22" w15:restartNumberingAfterBreak="0">
+    <w:nsid w:val="6F6E1D21"/>
+    <w:multiLevelType w:val="multilevel"/>
+    <w:tmpl w:val="0419001D"/>
+    <w:lvl w:ilvl="0">
+      <w:start w:val="1"/>
+      <w:numFmt w:val="decimal"/>
+      <w:lvlText w:val="%1)"/>
+      <w:lvlJc w:val="left"/>
+      <w:pPr>
+        <w:ind w:left="360" w:hanging="360"/>
+      </w:pPr>
+    </w:lvl>
+    <w:lvl w:ilvl="1">
+      <w:start w:val="1"/>
+      <w:numFmt w:val="lowerLetter"/>
+      <w:lvlText w:val="%2)"/>
+      <w:lvlJc w:val="left"/>
+      <w:pPr>
+        <w:ind w:left="720" w:hanging="360"/>
+      </w:pPr>
+    </w:lvl>
+    <w:lvl w:ilvl="2">
+      <w:start w:val="1"/>
+      <w:numFmt w:val="lowerRoman"/>
+      <w:lvlText w:val="%3)"/>
+      <w:lvlJc w:val="left"/>
+      <w:pPr>
+        <w:ind w:left="1080" w:hanging="360"/>
+      </w:pPr>
+    </w:lvl>
+    <w:lvl w:ilvl="3">
+      <w:start w:val="1"/>
+      <w:numFmt w:val="decimal"/>
+      <w:lvlText w:val="(%4)"/>
+      <w:lvlJc w:val="left"/>
+      <w:pPr>
+        <w:ind w:left="1440" w:hanging="360"/>
+      </w:pPr>
+    </w:lvl>
+    <w:lvl w:ilvl="4">
+      <w:start w:val="1"/>
+      <w:numFmt w:val="lowerLetter"/>
+      <w:lvlText w:val="(%5)"/>
+      <w:lvlJc w:val="left"/>
+      <w:pPr>
+        <w:ind w:left="1800" w:hanging="360"/>
+      </w:pPr>
+    </w:lvl>
+    <w:lvl w:ilvl="5">
+      <w:start w:val="1"/>
+      <w:numFmt w:val="lowerRoman"/>
+      <w:lvlText w:val="(%6)"/>
+      <w:lvlJc w:val="left"/>
+      <w:pPr>
+        <w:ind w:left="2160" w:hanging="360"/>
+      </w:pPr>
+    </w:lvl>
+    <w:lvl w:ilvl="6">
+      <w:start w:val="1"/>
+      <w:numFmt w:val="decimal"/>
+      <w:lvlText w:val="%7."/>
+      <w:lvlJc w:val="left"/>
+      <w:pPr>
+        <w:ind w:left="2520" w:hanging="360"/>
+      </w:pPr>
+    </w:lvl>
+    <w:lvl w:ilvl="7">
+      <w:start w:val="1"/>
+      <w:numFmt w:val="lowerLetter"/>
+      <w:lvlText w:val="%8."/>
+      <w:lvlJc w:val="left"/>
+      <w:pPr>
+        <w:ind w:left="2880" w:hanging="360"/>
+      </w:pPr>
+    </w:lvl>
+    <w:lvl w:ilvl="8">
+      <w:start w:val="1"/>
+      <w:numFmt w:val="lowerRoman"/>
+      <w:lvlText w:val="%9."/>
+      <w:lvlJc w:val="left"/>
+      <w:pPr>
+        <w:ind w:left="3240" w:hanging="360"/>
+      </w:pPr>
+    </w:lvl>
+  </w:abstractNum>
+  <w:abstractNum w:abstractNumId="23" w15:restartNumberingAfterBreak="0">
     <w:nsid w:val="74133F46"/>
     <w:multiLevelType w:val="multilevel"/>
     <w:tmpl w:val="F140B64E"/>
@@ -2553,7 +4003,133 @@
       </w:rPr>
     </w:lvl>
   </w:abstractNum>
-  <w:abstractNum w:abstractNumId="17" w15:restartNumberingAfterBreak="0">
+  <w:abstractNum w:abstractNumId="24" w15:restartNumberingAfterBreak="0">
+    <w:nsid w:val="757E4625"/>
+    <w:multiLevelType w:val="multilevel"/>
+    <w:tmpl w:val="3698C334"/>
+    <w:lvl w:ilvl="0">
+      <w:start w:val="1"/>
+      <w:numFmt w:val="decimal"/>
+      <w:suff w:val="space"/>
+      <w:lvlText w:val="%1"/>
+      <w:lvlJc w:val="left"/>
+      <w:pPr>
+        <w:ind w:left="0" w:firstLine="708"/>
+      </w:pPr>
+      <w:rPr>
+        <w:rFonts w:hint="default"/>
+        <w:b/>
+        <w:bCs/>
+      </w:rPr>
+    </w:lvl>
+    <w:lvl w:ilvl="1">
+      <w:start w:val="1"/>
+      <w:numFmt w:val="decimal"/>
+      <w:isLgl/>
+      <w:lvlText w:val="%1.%2"/>
+      <w:lvlJc w:val="left"/>
+      <w:pPr>
+        <w:ind w:left="1128" w:hanging="420"/>
+      </w:pPr>
+      <w:rPr>
+        <w:rFonts w:hint="default"/>
+        <w:b/>
+        <w:i w:val="0"/>
+      </w:rPr>
+    </w:lvl>
+    <w:lvl w:ilvl="2">
+      <w:start w:val="1"/>
+      <w:numFmt w:val="decimal"/>
+      <w:isLgl/>
+      <w:lvlText w:val="%1.%2.%3"/>
+      <w:lvlJc w:val="left"/>
+      <w:pPr>
+        <w:ind w:left="1428" w:hanging="720"/>
+      </w:pPr>
+      <w:rPr>
+        <w:rFonts w:hint="default"/>
+      </w:rPr>
+    </w:lvl>
+    <w:lvl w:ilvl="3">
+      <w:start w:val="1"/>
+      <w:numFmt w:val="decimal"/>
+      <w:isLgl/>
+      <w:lvlText w:val="%1.%2.%3.%4"/>
+      <w:lvlJc w:val="left"/>
+      <w:pPr>
+        <w:ind w:left="1788" w:hanging="1080"/>
+      </w:pPr>
+      <w:rPr>
+        <w:rFonts w:hint="default"/>
+      </w:rPr>
+    </w:lvl>
+    <w:lvl w:ilvl="4">
+      <w:start w:val="1"/>
+      <w:numFmt w:val="decimal"/>
+      <w:isLgl/>
+      <w:lvlText w:val="%1.%2.%3.%4.%5"/>
+      <w:lvlJc w:val="left"/>
+      <w:pPr>
+        <w:ind w:left="2149" w:hanging="1080"/>
+      </w:pPr>
+      <w:rPr>
+        <w:rFonts w:hint="default"/>
+      </w:rPr>
+    </w:lvl>
+    <w:lvl w:ilvl="5">
+      <w:start w:val="1"/>
+      <w:numFmt w:val="decimal"/>
+      <w:isLgl/>
+      <w:lvlText w:val="%1.%2.%3.%4.%5.%6"/>
+      <w:lvlJc w:val="left"/>
+      <w:pPr>
+        <w:ind w:left="2509" w:hanging="1440"/>
+      </w:pPr>
+      <w:rPr>
+        <w:rFonts w:hint="default"/>
+      </w:rPr>
+    </w:lvl>
+    <w:lvl w:ilvl="6">
+      <w:start w:val="1"/>
+      <w:numFmt w:val="decimal"/>
+      <w:isLgl/>
+      <w:lvlText w:val="%1.%2.%3.%4.%5.%6.%7"/>
+      <w:lvlJc w:val="left"/>
+      <w:pPr>
+        <w:ind w:left="2509" w:hanging="1440"/>
+      </w:pPr>
+      <w:rPr>
+        <w:rFonts w:hint="default"/>
+      </w:rPr>
+    </w:lvl>
+    <w:lvl w:ilvl="7">
+      <w:start w:val="1"/>
+      <w:numFmt w:val="decimal"/>
+      <w:isLgl/>
+      <w:lvlText w:val="%1.%2.%3.%4.%5.%6.%7.%8"/>
+      <w:lvlJc w:val="left"/>
+      <w:pPr>
+        <w:ind w:left="2869" w:hanging="1800"/>
+      </w:pPr>
+      <w:rPr>
+        <w:rFonts w:hint="default"/>
+      </w:rPr>
+    </w:lvl>
+    <w:lvl w:ilvl="8">
+      <w:start w:val="1"/>
+      <w:numFmt w:val="decimal"/>
+      <w:isLgl/>
+      <w:lvlText w:val="%1.%2.%3.%4.%5.%6.%7.%8.%9"/>
+      <w:lvlJc w:val="left"/>
+      <w:pPr>
+        <w:ind w:left="3229" w:hanging="2160"/>
+      </w:pPr>
+      <w:rPr>
+        <w:rFonts w:hint="default"/>
+      </w:rPr>
+    </w:lvl>
+  </w:abstractNum>
+  <w:abstractNum w:abstractNumId="25" w15:restartNumberingAfterBreak="0">
     <w:nsid w:val="783C6B70"/>
     <w:multiLevelType w:val="multilevel"/>
     <w:tmpl w:val="161CB1A6"/>
@@ -2682,55 +4258,109 @@
     <w:abstractNumId w:val="1"/>
   </w:num>
   <w:num w:numId="2">
+    <w:abstractNumId w:val="9"/>
+  </w:num>
+  <w:num w:numId="3">
+    <w:abstractNumId w:val="12"/>
+  </w:num>
+  <w:num w:numId="4">
+    <w:abstractNumId w:val="16"/>
+  </w:num>
+  <w:num w:numId="5">
+    <w:abstractNumId w:val="14"/>
+  </w:num>
+  <w:num w:numId="6">
+    <w:abstractNumId w:val="20"/>
+  </w:num>
+  <w:num w:numId="7">
+    <w:abstractNumId w:val="23"/>
+  </w:num>
+  <w:num w:numId="8">
     <w:abstractNumId w:val="6"/>
   </w:num>
-  <w:num w:numId="3">
-    <w:abstractNumId w:val="8"/>
-  </w:num>
-  <w:num w:numId="4">
-    <w:abstractNumId w:val="12"/>
-  </w:num>
-  <w:num w:numId="5">
-    <w:abstractNumId w:val="10"/>
-  </w:num>
-  <w:num w:numId="6">
-    <w:abstractNumId w:val="15"/>
-  </w:num>
-  <w:num w:numId="7">
-    <w:abstractNumId w:val="16"/>
-  </w:num>
-  <w:num w:numId="8">
-    <w:abstractNumId w:val="4"/>
-  </w:num>
   <w:num w:numId="9">
-    <w:abstractNumId w:val="13"/>
+    <w:abstractNumId w:val="18"/>
   </w:num>
   <w:num w:numId="10">
-    <w:abstractNumId w:val="2"/>
+    <w:abstractNumId w:val="3"/>
   </w:num>
   <w:num w:numId="11">
-    <w:abstractNumId w:val="3"/>
+    <w:abstractNumId w:val="5"/>
   </w:num>
   <w:num w:numId="12">
-    <w:abstractNumId w:val="5"/>
+    <w:abstractNumId w:val="7"/>
   </w:num>
   <w:num w:numId="13">
-    <w:abstractNumId w:val="14"/>
+    <w:abstractNumId w:val="19"/>
   </w:num>
   <w:num w:numId="14">
-    <w:abstractNumId w:val="11"/>
+    <w:abstractNumId w:val="15"/>
   </w:num>
   <w:num w:numId="15">
     <w:abstractNumId w:val="0"/>
   </w:num>
   <w:num w:numId="16">
-    <w:abstractNumId w:val="7"/>
+    <w:abstractNumId w:val="11"/>
+    <w:lvlOverride w:ilvl="1">
+      <w:lvl w:ilvl="1">
+        <w:start w:val="1"/>
+        <w:numFmt w:val="decimal"/>
+        <w:isLgl/>
+        <w:lvlText w:val="%1.%2"/>
+        <w:lvlJc w:val="left"/>
+        <w:pPr>
+          <w:ind w:left="1128" w:hanging="420"/>
+        </w:pPr>
+        <w:rPr>
+          <w:rFonts w:hint="default"/>
+        </w:rPr>
+      </w:lvl>
+    </w:lvlOverride>
   </w:num>
   <w:num w:numId="17">
+    <w:abstractNumId w:val="25"/>
+  </w:num>
+  <w:num w:numId="18">
+    <w:abstractNumId w:val="13"/>
+  </w:num>
+  <w:num w:numId="19">
+    <w:abstractNumId w:val="4"/>
+  </w:num>
+  <w:num w:numId="20">
+    <w:abstractNumId w:val="22"/>
+  </w:num>
+  <w:num w:numId="21">
+    <w:abstractNumId w:val="8"/>
+  </w:num>
+  <w:num w:numId="22">
     <w:abstractNumId w:val="17"/>
   </w:num>
-  <w:num w:numId="18">
-    <w:abstractNumId w:val="9"/>
+  <w:num w:numId="23">
+    <w:abstractNumId w:val="24"/>
+  </w:num>
+  <w:num w:numId="24">
+    <w:abstractNumId w:val="2"/>
+  </w:num>
+  <w:num w:numId="25">
+    <w:abstractNumId w:val="10"/>
+    <w:lvlOverride w:ilvl="1">
+      <w:lvl w:ilvl="1">
+        <w:start w:val="1"/>
+        <w:numFmt w:val="decimal"/>
+        <w:isLgl/>
+        <w:lvlText w:val="%1.%2"/>
+        <w:lvlJc w:val="left"/>
+        <w:pPr>
+          <w:ind w:left="1128" w:hanging="420"/>
+        </w:pPr>
+        <w:rPr>
+          <w:rFonts w:hint="default"/>
+        </w:rPr>
+      </w:lvl>
+    </w:lvlOverride>
+  </w:num>
+  <w:num w:numId="26">
+    <w:abstractNumId w:val="21"/>
   </w:num>
 </w:numbering>
 </file>
@@ -3144,7 +4774,7 @@
   <w:style w:type="paragraph" w:default="1" w:styleId="Normal">
     <w:name w:val="Normal"/>
     <w:qFormat/>
-    <w:rsid w:val="000B6A1A"/>
+    <w:rsid w:val="00C758DA"/>
     <w:pPr>
       <w:spacing w:after="0" w:line="240" w:lineRule="auto"/>
       <w:ind w:firstLine="709"/>
@@ -3172,6 +4802,40 @@
       <w:rFonts w:eastAsiaTheme="majorEastAsia" w:cstheme="majorBidi"/>
       <w:b/>
       <w:szCs w:val="32"/>
+    </w:rPr>
+  </w:style>
+  <w:style w:type="paragraph" w:styleId="Heading2">
+    <w:name w:val="heading 2"/>
+    <w:basedOn w:val="Heading1"/>
+    <w:next w:val="Normal"/>
+    <w:link w:val="Heading2Char"/>
+    <w:uiPriority w:val="9"/>
+    <w:unhideWhenUsed/>
+    <w:qFormat/>
+    <w:rsid w:val="0060091E"/>
+    <w:pPr>
+      <w:spacing w:before="40"/>
+      <w:outlineLvl w:val="1"/>
+    </w:pPr>
+    <w:rPr>
+      <w:szCs w:val="26"/>
+    </w:rPr>
+  </w:style>
+  <w:style w:type="paragraph" w:styleId="Heading3">
+    <w:name w:val="heading 3"/>
+    <w:basedOn w:val="Heading2"/>
+    <w:next w:val="Normal"/>
+    <w:link w:val="Heading3Char"/>
+    <w:uiPriority w:val="9"/>
+    <w:unhideWhenUsed/>
+    <w:qFormat/>
+    <w:rsid w:val="004D21CD"/>
+    <w:pPr>
+      <w:spacing w:before="0"/>
+      <w:outlineLvl w:val="2"/>
+    </w:pPr>
+    <w:rPr>
+      <w:szCs w:val="24"/>
     </w:rPr>
   </w:style>
   <w:style w:type="character" w:default="1" w:styleId="DefaultParagraphFont">
@@ -3439,10 +5103,13 @@
     <w:next w:val="Normal"/>
     <w:autoRedefine/>
     <w:uiPriority w:val="39"/>
-    <w:semiHidden/>
     <w:unhideWhenUsed/>
-    <w:rsid w:val="00594779"/>
+    <w:rsid w:val="00F83D34"/>
     <w:pPr>
+      <w:tabs>
+        <w:tab w:val="left" w:pos="851"/>
+        <w:tab w:val="right" w:leader="dot" w:pos="9345"/>
+      </w:tabs>
       <w:ind w:left="284" w:firstLine="0"/>
     </w:pPr>
   </w:style>
@@ -3452,10 +5119,13 @@
     <w:next w:val="Normal"/>
     <w:autoRedefine/>
     <w:uiPriority w:val="39"/>
-    <w:semiHidden/>
     <w:unhideWhenUsed/>
-    <w:rsid w:val="00594779"/>
+    <w:rsid w:val="00F83D34"/>
     <w:pPr>
+      <w:tabs>
+        <w:tab w:val="left" w:pos="1276"/>
+        <w:tab w:val="right" w:leader="dot" w:pos="9345"/>
+      </w:tabs>
       <w:ind w:left="567" w:firstLine="0"/>
     </w:pPr>
   </w:style>
@@ -3517,6 +5187,32 @@
       <w:rFonts w:ascii="Times New Roman" w:hAnsi="Times New Roman"/>
       <w:sz w:val="20"/>
       <w:szCs w:val="20"/>
+    </w:rPr>
+  </w:style>
+  <w:style w:type="character" w:customStyle="1" w:styleId="Heading2Char">
+    <w:name w:val="Heading 2 Char"/>
+    <w:basedOn w:val="DefaultParagraphFont"/>
+    <w:link w:val="Heading2"/>
+    <w:uiPriority w:val="9"/>
+    <w:rsid w:val="0060091E"/>
+    <w:rPr>
+      <w:rFonts w:ascii="Times New Roman" w:eastAsiaTheme="majorEastAsia" w:hAnsi="Times New Roman" w:cstheme="majorBidi"/>
+      <w:b/>
+      <w:sz w:val="28"/>
+      <w:szCs w:val="26"/>
+    </w:rPr>
+  </w:style>
+  <w:style w:type="character" w:customStyle="1" w:styleId="Heading3Char">
+    <w:name w:val="Heading 3 Char"/>
+    <w:basedOn w:val="DefaultParagraphFont"/>
+    <w:link w:val="Heading3"/>
+    <w:uiPriority w:val="9"/>
+    <w:rsid w:val="004D21CD"/>
+    <w:rPr>
+      <w:rFonts w:ascii="Times New Roman" w:eastAsiaTheme="majorEastAsia" w:hAnsi="Times New Roman" w:cstheme="majorBidi"/>
+      <w:b/>
+      <w:sz w:val="28"/>
+      <w:szCs w:val="24"/>
     </w:rPr>
   </w:style>
 </w:styles>

</xml_diff>

<commit_message>
Add part of the 3rd chapter
</commit_message>
<xml_diff>
--- a/Notes/Word/Пояснительная записка.docx
+++ b/Notes/Word/Пояснительная записка.docx
@@ -58,7 +58,7 @@
           <w:r>
             <w:fldChar w:fldCharType="separate"/>
           </w:r>
-          <w:hyperlink w:anchor="_Toc163824400" w:history="1">
+          <w:hyperlink w:anchor="_Toc164092101" w:history="1">
             <w:r>
               <w:rPr>
                 <w:rStyle w:val="Hyperlink"/>
@@ -85,7 +85,7 @@
                 <w:noProof/>
                 <w:webHidden/>
               </w:rPr>
-              <w:instrText xml:space="preserve"> PAGEREF _Toc163824400 \h </w:instrText>
+              <w:instrText xml:space="preserve"> PAGEREF _Toc164092101 \h </w:instrText>
             </w:r>
             <w:r>
               <w:rPr>
@@ -126,7 +126,7 @@
               <w:lang w:eastAsia="ru-RU"/>
             </w:rPr>
           </w:pPr>
-          <w:hyperlink w:anchor="_Toc163824401" w:history="1">
+          <w:hyperlink w:anchor="_Toc164092102" w:history="1">
             <w:r>
               <w:rPr>
                 <w:rStyle w:val="Hyperlink"/>
@@ -161,7 +161,7 @@
                 <w:noProof/>
                 <w:webHidden/>
               </w:rPr>
-              <w:instrText xml:space="preserve"> PAGEREF _Toc163824401 \h </w:instrText>
+              <w:instrText xml:space="preserve"> PAGEREF _Toc164092102 \h </w:instrText>
             </w:r>
             <w:r>
               <w:rPr>
@@ -202,7 +202,7 @@
               <w:lang w:eastAsia="ru-RU"/>
             </w:rPr>
           </w:pPr>
-          <w:hyperlink w:anchor="_Toc163824402" w:history="1">
+          <w:hyperlink w:anchor="_Toc164092103" w:history="1">
             <w:r>
               <w:rPr>
                 <w:rStyle w:val="Hyperlink"/>
@@ -229,7 +229,7 @@
                 <w:noProof/>
                 <w:webHidden/>
               </w:rPr>
-              <w:instrText xml:space="preserve"> PAGEREF _Toc163824402 \h </w:instrText>
+              <w:instrText xml:space="preserve"> PAGEREF _Toc164092103 \h </w:instrText>
             </w:r>
             <w:r>
               <w:rPr>
@@ -270,7 +270,7 @@
               <w:lang w:eastAsia="ru-RU"/>
             </w:rPr>
           </w:pPr>
-          <w:hyperlink w:anchor="_Toc163824403" w:history="1">
+          <w:hyperlink w:anchor="_Toc164092104" w:history="1">
             <w:r>
               <w:rPr>
                 <w:rStyle w:val="Hyperlink"/>
@@ -297,7 +297,7 @@
                 <w:noProof/>
                 <w:webHidden/>
               </w:rPr>
-              <w:instrText xml:space="preserve"> PAGEREF _Toc163824403 \h </w:instrText>
+              <w:instrText xml:space="preserve"> PAGEREF _Toc164092104 \h </w:instrText>
             </w:r>
             <w:r>
               <w:rPr>
@@ -338,7 +338,7 @@
               <w:lang w:eastAsia="ru-RU"/>
             </w:rPr>
           </w:pPr>
-          <w:hyperlink w:anchor="_Toc163824404" w:history="1">
+          <w:hyperlink w:anchor="_Toc164092105" w:history="1">
             <w:r>
               <w:rPr>
                 <w:rStyle w:val="Hyperlink"/>
@@ -373,7 +373,7 @@
                 <w:noProof/>
                 <w:webHidden/>
               </w:rPr>
-              <w:instrText xml:space="preserve"> PAGEREF _Toc163824404 \h </w:instrText>
+              <w:instrText xml:space="preserve"> PAGEREF _Toc164092105 \h </w:instrText>
             </w:r>
             <w:r>
               <w:rPr>
@@ -414,7 +414,7 @@
               <w:lang w:eastAsia="ru-RU"/>
             </w:rPr>
           </w:pPr>
-          <w:hyperlink w:anchor="_Toc163824405" w:history="1">
+          <w:hyperlink w:anchor="_Toc164092106" w:history="1">
             <w:r>
               <w:rPr>
                 <w:rStyle w:val="Hyperlink"/>
@@ -442,7 +442,7 @@
                 <w:noProof/>
                 <w:webHidden/>
               </w:rPr>
-              <w:instrText xml:space="preserve"> PAGEREF _Toc163824405 \h </w:instrText>
+              <w:instrText xml:space="preserve"> PAGEREF _Toc164092106 \h </w:instrText>
             </w:r>
             <w:r>
               <w:rPr>
@@ -483,7 +483,7 @@
               <w:lang w:eastAsia="ru-RU"/>
             </w:rPr>
           </w:pPr>
-          <w:hyperlink w:anchor="_Toc163824406" w:history="1">
+          <w:hyperlink w:anchor="_Toc164092107" w:history="1">
             <w:r>
               <w:rPr>
                 <w:rStyle w:val="Hyperlink"/>
@@ -518,7 +518,7 @@
                 <w:noProof/>
                 <w:webHidden/>
               </w:rPr>
-              <w:instrText xml:space="preserve"> PAGEREF _Toc163824406 \h </w:instrText>
+              <w:instrText xml:space="preserve"> PAGEREF _Toc164092107 \h </w:instrText>
             </w:r>
             <w:r>
               <w:rPr>
@@ -559,7 +559,7 @@
               <w:lang w:eastAsia="ru-RU"/>
             </w:rPr>
           </w:pPr>
-          <w:hyperlink w:anchor="_Toc163824407" w:history="1">
+          <w:hyperlink w:anchor="_Toc164092108" w:history="1">
             <w:r>
               <w:rPr>
                 <w:rStyle w:val="Hyperlink"/>
@@ -586,7 +586,7 @@
                 <w:noProof/>
                 <w:webHidden/>
               </w:rPr>
-              <w:instrText xml:space="preserve"> PAGEREF _Toc163824407 \h </w:instrText>
+              <w:instrText xml:space="preserve"> PAGEREF _Toc164092108 \h </w:instrText>
             </w:r>
             <w:r>
               <w:rPr>
@@ -627,7 +627,7 @@
               <w:lang w:eastAsia="ru-RU"/>
             </w:rPr>
           </w:pPr>
-          <w:hyperlink w:anchor="_Toc163824408" w:history="1">
+          <w:hyperlink w:anchor="_Toc164092109" w:history="1">
             <w:r>
               <w:rPr>
                 <w:rStyle w:val="Hyperlink"/>
@@ -662,7 +662,7 @@
                 <w:noProof/>
                 <w:webHidden/>
               </w:rPr>
-              <w:instrText xml:space="preserve"> PAGEREF _Toc163824408 \h </w:instrText>
+              <w:instrText xml:space="preserve"> PAGEREF _Toc164092109 \h </w:instrText>
             </w:r>
             <w:r>
               <w:rPr>
@@ -703,7 +703,7 @@
               <w:lang w:eastAsia="ru-RU"/>
             </w:rPr>
           </w:pPr>
-          <w:hyperlink w:anchor="_Toc163824409" w:history="1">
+          <w:hyperlink w:anchor="_Toc164092110" w:history="1">
             <w:r>
               <w:rPr>
                 <w:rStyle w:val="Hyperlink"/>
@@ -731,7 +731,7 @@
                 <w:noProof/>
                 <w:webHidden/>
               </w:rPr>
-              <w:instrText xml:space="preserve"> PAGEREF _Toc163824409 \h </w:instrText>
+              <w:instrText xml:space="preserve"> PAGEREF _Toc164092110 \h </w:instrText>
             </w:r>
             <w:r>
               <w:rPr>
@@ -772,7 +772,7 @@
               <w:lang w:eastAsia="ru-RU"/>
             </w:rPr>
           </w:pPr>
-          <w:hyperlink w:anchor="_Toc163824410" w:history="1">
+          <w:hyperlink w:anchor="_Toc164092111" w:history="1">
             <w:r>
               <w:rPr>
                 <w:rStyle w:val="Hyperlink"/>
@@ -800,7 +800,7 @@
                 <w:noProof/>
                 <w:webHidden/>
               </w:rPr>
-              <w:instrText xml:space="preserve"> PAGEREF _Toc163824410 \h </w:instrText>
+              <w:instrText xml:space="preserve"> PAGEREF _Toc164092111 \h </w:instrText>
             </w:r>
             <w:r>
               <w:rPr>
@@ -841,7 +841,7 @@
               <w:lang w:eastAsia="ru-RU"/>
             </w:rPr>
           </w:pPr>
-          <w:hyperlink w:anchor="_Toc163824411" w:history="1">
+          <w:hyperlink w:anchor="_Toc164092112" w:history="1">
             <w:r>
               <w:rPr>
                 <w:rStyle w:val="Hyperlink"/>
@@ -868,7 +868,7 @@
                 <w:noProof/>
                 <w:webHidden/>
               </w:rPr>
-              <w:instrText xml:space="preserve"> PAGEREF _Toc163824411 \h </w:instrText>
+              <w:instrText xml:space="preserve"> PAGEREF _Toc164092112 \h </w:instrText>
             </w:r>
             <w:r>
               <w:rPr>
@@ -909,7 +909,7 @@
               <w:lang w:eastAsia="ru-RU"/>
             </w:rPr>
           </w:pPr>
-          <w:hyperlink w:anchor="_Toc163824412" w:history="1">
+          <w:hyperlink w:anchor="_Toc164092113" w:history="1">
             <w:r>
               <w:rPr>
                 <w:rStyle w:val="Hyperlink"/>
@@ -944,7 +944,7 @@
                 <w:noProof/>
                 <w:webHidden/>
               </w:rPr>
-              <w:instrText xml:space="preserve"> PAGEREF _Toc163824412 \h </w:instrText>
+              <w:instrText xml:space="preserve"> PAGEREF _Toc164092113 \h </w:instrText>
             </w:r>
             <w:r>
               <w:rPr>
@@ -985,7 +985,7 @@
               <w:lang w:eastAsia="ru-RU"/>
             </w:rPr>
           </w:pPr>
-          <w:hyperlink w:anchor="_Toc163824413" w:history="1">
+          <w:hyperlink w:anchor="_Toc164092114" w:history="1">
             <w:r>
               <w:rPr>
                 <w:rStyle w:val="Hyperlink"/>
@@ -1012,7 +1012,7 @@
                 <w:noProof/>
                 <w:webHidden/>
               </w:rPr>
-              <w:instrText xml:space="preserve"> PAGEREF _Toc163824413 \h </w:instrText>
+              <w:instrText xml:space="preserve"> PAGEREF _Toc164092114 \h </w:instrText>
             </w:r>
             <w:r>
               <w:rPr>
@@ -1053,7 +1053,7 @@
               <w:lang w:eastAsia="ru-RU"/>
             </w:rPr>
           </w:pPr>
-          <w:hyperlink w:anchor="_Toc163824414" w:history="1">
+          <w:hyperlink w:anchor="_Toc164092115" w:history="1">
             <w:r>
               <w:rPr>
                 <w:rStyle w:val="Hyperlink"/>
@@ -1080,7 +1080,7 @@
                 <w:noProof/>
                 <w:webHidden/>
               </w:rPr>
-              <w:instrText xml:space="preserve"> PAGEREF _Toc163824414 \h </w:instrText>
+              <w:instrText xml:space="preserve"> PAGEREF _Toc164092115 \h </w:instrText>
             </w:r>
             <w:r>
               <w:rPr>
@@ -1121,7 +1121,7 @@
               <w:lang w:eastAsia="ru-RU"/>
             </w:rPr>
           </w:pPr>
-          <w:hyperlink w:anchor="_Toc163824415" w:history="1">
+          <w:hyperlink w:anchor="_Toc164092116" w:history="1">
             <w:r>
               <w:rPr>
                 <w:rStyle w:val="Hyperlink"/>
@@ -1148,7 +1148,7 @@
                 <w:noProof/>
                 <w:webHidden/>
               </w:rPr>
-              <w:instrText xml:space="preserve"> PAGEREF _Toc163824415 \h </w:instrText>
+              <w:instrText xml:space="preserve"> PAGEREF _Toc164092116 \h </w:instrText>
             </w:r>
             <w:r>
               <w:rPr>
@@ -1189,7 +1189,7 @@
               <w:lang w:eastAsia="ru-RU"/>
             </w:rPr>
           </w:pPr>
-          <w:hyperlink w:anchor="_Toc163824416" w:history="1">
+          <w:hyperlink w:anchor="_Toc164092117" w:history="1">
             <w:r>
               <w:rPr>
                 <w:rStyle w:val="Hyperlink"/>
@@ -1216,7 +1216,7 @@
                 <w:noProof/>
                 <w:webHidden/>
               </w:rPr>
-              <w:instrText xml:space="preserve"> PAGEREF _Toc163824416 \h </w:instrText>
+              <w:instrText xml:space="preserve"> PAGEREF _Toc164092117 \h </w:instrText>
             </w:r>
             <w:r>
               <w:rPr>
@@ -1236,7 +1236,7 @@
                 <w:noProof/>
                 <w:webHidden/>
               </w:rPr>
-              <w:t>20</w:t>
+              <w:t>21</w:t>
             </w:r>
             <w:r>
               <w:rPr>
@@ -1257,7 +1257,7 @@
               <w:lang w:eastAsia="ru-RU"/>
             </w:rPr>
           </w:pPr>
-          <w:hyperlink w:anchor="_Toc163824417" w:history="1">
+          <w:hyperlink w:anchor="_Toc164092118" w:history="1">
             <w:r>
               <w:rPr>
                 <w:rStyle w:val="Hyperlink"/>
@@ -1284,7 +1284,7 @@
                 <w:noProof/>
                 <w:webHidden/>
               </w:rPr>
-              <w:instrText xml:space="preserve"> PAGEREF _Toc163824417 \h </w:instrText>
+              <w:instrText xml:space="preserve"> PAGEREF _Toc164092118 \h </w:instrText>
             </w:r>
             <w:r>
               <w:rPr>
@@ -1325,7 +1325,7 @@
               <w:lang w:eastAsia="ru-RU"/>
             </w:rPr>
           </w:pPr>
-          <w:hyperlink w:anchor="_Toc163824418" w:history="1">
+          <w:hyperlink w:anchor="_Toc164092119" w:history="1">
             <w:r>
               <w:rPr>
                 <w:rStyle w:val="Hyperlink"/>
@@ -1352,7 +1352,7 @@
                 <w:noProof/>
                 <w:webHidden/>
               </w:rPr>
-              <w:instrText xml:space="preserve"> PAGEREF _Toc163824418 \h </w:instrText>
+              <w:instrText xml:space="preserve"> PAGEREF _Toc164092119 \h </w:instrText>
             </w:r>
             <w:r>
               <w:rPr>
@@ -1393,7 +1393,7 @@
               <w:lang w:eastAsia="ru-RU"/>
             </w:rPr>
           </w:pPr>
-          <w:hyperlink w:anchor="_Toc163824419" w:history="1">
+          <w:hyperlink w:anchor="_Toc164092120" w:history="1">
             <w:r>
               <w:rPr>
                 <w:rStyle w:val="Hyperlink"/>
@@ -1420,7 +1420,7 @@
                 <w:noProof/>
                 <w:webHidden/>
               </w:rPr>
-              <w:instrText xml:space="preserve"> PAGEREF _Toc163824419 \h </w:instrText>
+              <w:instrText xml:space="preserve"> PAGEREF _Toc164092120 \h </w:instrText>
             </w:r>
             <w:r>
               <w:rPr>
@@ -1461,7 +1461,7 @@
               <w:lang w:eastAsia="ru-RU"/>
             </w:rPr>
           </w:pPr>
-          <w:hyperlink w:anchor="_Toc163824420" w:history="1">
+          <w:hyperlink w:anchor="_Toc164092121" w:history="1">
             <w:r>
               <w:rPr>
                 <w:rStyle w:val="Hyperlink"/>
@@ -1503,7 +1503,7 @@
                 <w:noProof/>
                 <w:webHidden/>
               </w:rPr>
-              <w:instrText xml:space="preserve"> PAGEREF _Toc163824420 \h </w:instrText>
+              <w:instrText xml:space="preserve"> PAGEREF _Toc164092121 \h </w:instrText>
             </w:r>
             <w:r>
               <w:rPr>
@@ -1544,7 +1544,7 @@
               <w:lang w:eastAsia="ru-RU"/>
             </w:rPr>
           </w:pPr>
-          <w:hyperlink w:anchor="_Toc163824421" w:history="1">
+          <w:hyperlink w:anchor="_Toc164092122" w:history="1">
             <w:r>
               <w:rPr>
                 <w:rStyle w:val="Hyperlink"/>
@@ -1579,7 +1579,7 @@
                 <w:noProof/>
                 <w:webHidden/>
               </w:rPr>
-              <w:instrText xml:space="preserve"> PAGEREF _Toc163824421 \h </w:instrText>
+              <w:instrText xml:space="preserve"> PAGEREF _Toc164092122 \h </w:instrText>
             </w:r>
             <w:r>
               <w:rPr>
@@ -1620,7 +1620,7 @@
               <w:lang w:eastAsia="ru-RU"/>
             </w:rPr>
           </w:pPr>
-          <w:hyperlink w:anchor="_Toc163824422" w:history="1">
+          <w:hyperlink w:anchor="_Toc164092123" w:history="1">
             <w:r>
               <w:rPr>
                 <w:rStyle w:val="Hyperlink"/>
@@ -1692,7 +1692,7 @@
                 <w:noProof/>
                 <w:webHidden/>
               </w:rPr>
-              <w:instrText xml:space="preserve"> PAGEREF _Toc163824422 \h </w:instrText>
+              <w:instrText xml:space="preserve"> PAGEREF _Toc164092123 \h </w:instrText>
             </w:r>
             <w:r>
               <w:rPr>
@@ -1733,7 +1733,7 @@
               <w:lang w:eastAsia="ru-RU"/>
             </w:rPr>
           </w:pPr>
-          <w:hyperlink w:anchor="_Toc163824423" w:history="1">
+          <w:hyperlink w:anchor="_Toc164092124" w:history="1">
             <w:r>
               <w:rPr>
                 <w:rStyle w:val="Hyperlink"/>
@@ -1760,7 +1760,7 @@
                 <w:noProof/>
                 <w:webHidden/>
               </w:rPr>
-              <w:instrText xml:space="preserve"> PAGEREF _Toc163824423 \h </w:instrText>
+              <w:instrText xml:space="preserve"> PAGEREF _Toc164092124 \h </w:instrText>
             </w:r>
             <w:r>
               <w:rPr>
@@ -1801,7 +1801,7 @@
               <w:lang w:eastAsia="ru-RU"/>
             </w:rPr>
           </w:pPr>
-          <w:hyperlink w:anchor="_Toc163824424" w:history="1">
+          <w:hyperlink w:anchor="_Toc164092125" w:history="1">
             <w:r>
               <w:rPr>
                 <w:rStyle w:val="Hyperlink"/>
@@ -1828,7 +1828,7 @@
                 <w:noProof/>
                 <w:webHidden/>
               </w:rPr>
-              <w:instrText xml:space="preserve"> PAGEREF _Toc163824424 \h </w:instrText>
+              <w:instrText xml:space="preserve"> PAGEREF _Toc164092125 \h </w:instrText>
             </w:r>
             <w:r>
               <w:rPr>
@@ -1869,7 +1869,7 @@
               <w:lang w:eastAsia="ru-RU"/>
             </w:rPr>
           </w:pPr>
-          <w:hyperlink w:anchor="_Toc163824425" w:history="1">
+          <w:hyperlink w:anchor="_Toc164092126" w:history="1">
             <w:r>
               <w:rPr>
                 <w:rStyle w:val="Hyperlink"/>
@@ -1896,7 +1896,7 @@
                 <w:noProof/>
                 <w:webHidden/>
               </w:rPr>
-              <w:instrText xml:space="preserve"> PAGEREF _Toc163824425 \h </w:instrText>
+              <w:instrText xml:space="preserve"> PAGEREF _Toc164092126 \h </w:instrText>
             </w:r>
             <w:r>
               <w:rPr>
@@ -1917,6 +1917,234 @@
                 <w:webHidden/>
               </w:rPr>
               <w:t>32</w:t>
+            </w:r>
+            <w:r>
+              <w:rPr>
+                <w:noProof/>
+                <w:webHidden/>
+              </w:rPr>
+              <w:fldChar w:fldCharType="end"/>
+            </w:r>
+          </w:hyperlink>
+        </w:p>
+        <w:p>
+          <w:pPr>
+            <w:pStyle w:val="TOC2"/>
+            <w:rPr>
+              <w:rFonts w:asciiTheme="minorHAnsi" w:eastAsiaTheme="minorEastAsia" w:hAnsiTheme="minorHAnsi"/>
+              <w:noProof/>
+              <w:sz w:val="22"/>
+              <w:lang w:eastAsia="ru-RU"/>
+            </w:rPr>
+          </w:pPr>
+          <w:hyperlink w:anchor="_Toc164092127" w:history="1">
+            <w:r>
+              <w:rPr>
+                <w:rStyle w:val="Hyperlink"/>
+                <w:noProof/>
+                <w:lang w:eastAsia="ru-RU"/>
+              </w:rPr>
+              <w:t>3.3</w:t>
+            </w:r>
+            <w:r>
+              <w:rPr>
+                <w:rStyle w:val="Hyperlink"/>
+                <w:noProof/>
+                <w:shd w:val="clear" w:color="auto" w:fill="FFFFFF"/>
+                <w:lang w:eastAsia="ru-RU"/>
+              </w:rPr>
+              <w:t xml:space="preserve"> Определение метода генерации шумов на определённом канале</w:t>
+            </w:r>
+            <w:r>
+              <w:rPr>
+                <w:noProof/>
+                <w:webHidden/>
+              </w:rPr>
+              <w:tab/>
+            </w:r>
+            <w:r>
+              <w:rPr>
+                <w:noProof/>
+                <w:webHidden/>
+              </w:rPr>
+              <w:fldChar w:fldCharType="begin"/>
+            </w:r>
+            <w:r>
+              <w:rPr>
+                <w:noProof/>
+                <w:webHidden/>
+              </w:rPr>
+              <w:instrText xml:space="preserve"> PAGEREF _Toc164092127 \h </w:instrText>
+            </w:r>
+            <w:r>
+              <w:rPr>
+                <w:noProof/>
+                <w:webHidden/>
+              </w:rPr>
+            </w:r>
+            <w:r>
+              <w:rPr>
+                <w:noProof/>
+                <w:webHidden/>
+              </w:rPr>
+              <w:fldChar w:fldCharType="separate"/>
+            </w:r>
+            <w:r>
+              <w:rPr>
+                <w:noProof/>
+                <w:webHidden/>
+              </w:rPr>
+              <w:t>34</w:t>
+            </w:r>
+            <w:r>
+              <w:rPr>
+                <w:noProof/>
+                <w:webHidden/>
+              </w:rPr>
+              <w:fldChar w:fldCharType="end"/>
+            </w:r>
+          </w:hyperlink>
+        </w:p>
+        <w:p>
+          <w:pPr>
+            <w:pStyle w:val="TOC2"/>
+            <w:rPr>
+              <w:rFonts w:asciiTheme="minorHAnsi" w:eastAsiaTheme="minorEastAsia" w:hAnsiTheme="minorHAnsi"/>
+              <w:noProof/>
+              <w:sz w:val="22"/>
+              <w:lang w:eastAsia="ru-RU"/>
+            </w:rPr>
+          </w:pPr>
+          <w:hyperlink w:anchor="_Toc164092128" w:history="1">
+            <w:r>
+              <w:rPr>
+                <w:rStyle w:val="Hyperlink"/>
+                <w:noProof/>
+              </w:rPr>
+              <w:t>3.4 Модуль импульсного генератора</w:t>
+            </w:r>
+            <w:r>
+              <w:rPr>
+                <w:noProof/>
+                <w:webHidden/>
+              </w:rPr>
+              <w:tab/>
+            </w:r>
+            <w:r>
+              <w:rPr>
+                <w:noProof/>
+                <w:webHidden/>
+              </w:rPr>
+              <w:fldChar w:fldCharType="begin"/>
+            </w:r>
+            <w:r>
+              <w:rPr>
+                <w:noProof/>
+                <w:webHidden/>
+              </w:rPr>
+              <w:instrText xml:space="preserve"> PAGEREF _Toc164092128 \h </w:instrText>
+            </w:r>
+            <w:r>
+              <w:rPr>
+                <w:noProof/>
+                <w:webHidden/>
+              </w:rPr>
+            </w:r>
+            <w:r>
+              <w:rPr>
+                <w:noProof/>
+                <w:webHidden/>
+              </w:rPr>
+              <w:fldChar w:fldCharType="separate"/>
+            </w:r>
+            <w:r>
+              <w:rPr>
+                <w:noProof/>
+                <w:webHidden/>
+              </w:rPr>
+              <w:t>35</w:t>
+            </w:r>
+            <w:r>
+              <w:rPr>
+                <w:noProof/>
+                <w:webHidden/>
+              </w:rPr>
+              <w:fldChar w:fldCharType="end"/>
+            </w:r>
+          </w:hyperlink>
+        </w:p>
+        <w:p>
+          <w:pPr>
+            <w:pStyle w:val="TOC2"/>
+            <w:rPr>
+              <w:rFonts w:asciiTheme="minorHAnsi" w:eastAsiaTheme="minorEastAsia" w:hAnsiTheme="minorHAnsi"/>
+              <w:noProof/>
+              <w:sz w:val="22"/>
+              <w:lang w:eastAsia="ru-RU"/>
+            </w:rPr>
+          </w:pPr>
+          <w:hyperlink w:anchor="_Toc164092129" w:history="1">
+            <w:r>
+              <w:rPr>
+                <w:rStyle w:val="Hyperlink"/>
+                <w:noProof/>
+              </w:rPr>
+              <w:t>3.5 Модуль генератора, управляемого импульсами</w:t>
+            </w:r>
+            <w:r>
+              <w:rPr>
+                <w:rStyle w:val="Hyperlink"/>
+                <w:noProof/>
+              </w:rPr>
+              <w:t xml:space="preserve"> </w:t>
+            </w:r>
+            <w:r>
+              <w:rPr>
+                <w:rStyle w:val="Hyperlink"/>
+                <w:noProof/>
+              </w:rPr>
+              <w:t>и модуль настройки</w:t>
+            </w:r>
+            <w:r>
+              <w:rPr>
+                <w:noProof/>
+                <w:webHidden/>
+              </w:rPr>
+              <w:tab/>
+            </w:r>
+            <w:r>
+              <w:rPr>
+                <w:noProof/>
+                <w:webHidden/>
+              </w:rPr>
+              <w:fldChar w:fldCharType="begin"/>
+            </w:r>
+            <w:r>
+              <w:rPr>
+                <w:noProof/>
+                <w:webHidden/>
+              </w:rPr>
+              <w:instrText xml:space="preserve"> PAGEREF _Toc164092129 \h </w:instrText>
+            </w:r>
+            <w:r>
+              <w:rPr>
+                <w:noProof/>
+                <w:webHidden/>
+              </w:rPr>
+            </w:r>
+            <w:r>
+              <w:rPr>
+                <w:noProof/>
+                <w:webHidden/>
+              </w:rPr>
+              <w:fldChar w:fldCharType="separate"/>
+            </w:r>
+            <w:r>
+              <w:rPr>
+                <w:noProof/>
+                <w:webHidden/>
+              </w:rPr>
+              <w:t>38</w:t>
             </w:r>
             <w:r>
               <w:rPr>
@@ -1937,7 +2165,7 @@
               <w:lang w:eastAsia="ru-RU"/>
             </w:rPr>
           </w:pPr>
-          <w:hyperlink w:anchor="_Toc163824426" w:history="1">
+          <w:hyperlink w:anchor="_Toc164092130" w:history="1">
             <w:r>
               <w:rPr>
                 <w:rStyle w:val="Hyperlink"/>
@@ -1964,7 +2192,7 @@
                 <w:noProof/>
                 <w:webHidden/>
               </w:rPr>
-              <w:instrText xml:space="preserve"> PAGEREF _Toc163824426 \h </w:instrText>
+              <w:instrText xml:space="preserve"> PAGEREF _Toc164092130 \h </w:instrText>
             </w:r>
             <w:r>
               <w:rPr>
@@ -1984,7 +2212,7 @@
                 <w:noProof/>
                 <w:webHidden/>
               </w:rPr>
-              <w:t>35</w:t>
+              <w:t>40</w:t>
             </w:r>
             <w:r>
               <w:rPr>
@@ -2005,7 +2233,7 @@
               <w:lang w:eastAsia="ru-RU"/>
             </w:rPr>
           </w:pPr>
-          <w:hyperlink w:anchor="_Toc163824427" w:history="1">
+          <w:hyperlink w:anchor="_Toc164092131" w:history="1">
             <w:r>
               <w:rPr>
                 <w:rStyle w:val="Hyperlink"/>
@@ -2032,7 +2260,7 @@
                 <w:noProof/>
                 <w:webHidden/>
               </w:rPr>
-              <w:instrText xml:space="preserve"> PAGEREF _Toc163824427 \h </w:instrText>
+              <w:instrText xml:space="preserve"> PAGEREF _Toc164092131 \h </w:instrText>
             </w:r>
             <w:r>
               <w:rPr>
@@ -2052,7 +2280,7 @@
                 <w:noProof/>
                 <w:webHidden/>
               </w:rPr>
-              <w:t>36</w:t>
+              <w:t>41</w:t>
             </w:r>
             <w:r>
               <w:rPr>
@@ -2097,7 +2325,7 @@
         <w:ind w:firstLine="0"/>
         <w:jc w:val="center"/>
       </w:pPr>
-      <w:bookmarkStart w:id="0" w:name="_Toc163824400"/>
+      <w:bookmarkStart w:id="0" w:name="_Toc164092101"/>
       <w:r>
         <w:lastRenderedPageBreak/>
         <w:t>ВВЕДЕНИЕ</w:t>
@@ -2396,7 +2624,7 @@
       <w:r>
         <w:br w:type="page"/>
       </w:r>
-      <w:bookmarkStart w:id="1" w:name="_Toc163824401"/>
+      <w:bookmarkStart w:id="1" w:name="_Toc164092102"/>
       <w:r>
         <w:lastRenderedPageBreak/>
         <w:t>ОБЗОР ЛИТЕРАТУРЫ</w:t>
@@ -2412,7 +2640,7 @@
           <w:numId w:val="26"/>
         </w:numPr>
       </w:pPr>
-      <w:bookmarkStart w:id="2" w:name="_Toc163824402"/>
+      <w:bookmarkStart w:id="2" w:name="_Toc164092103"/>
       <w:r>
         <w:t>Сравнение с аналогами на рынке</w:t>
       </w:r>
@@ -2480,13 +2708,16 @@
         <w:t xml:space="preserve"> - 15,</w:t>
       </w:r>
       <w:r>
-        <w:t xml:space="preserve"> который показан на рисунке 1.1.</w:t>
+        <w:t xml:space="preserve"> который показан на рисунке 1.1</w:t>
       </w:r>
       <w:r>
         <w:t xml:space="preserve"> </w:t>
       </w:r>
       <w:r>
         <w:t>[1]</w:t>
+      </w:r>
+      <w:r>
+        <w:t>.</w:t>
       </w:r>
     </w:p>
     <w:p/>
@@ -2582,10 +2813,7 @@
         <w:t>Fi</w:t>
       </w:r>
       <w:r>
-        <w:t xml:space="preserve"> - 15 </w:t>
-      </w:r>
-      <w:r>
-        <w:t>[1]</w:t>
+        <w:t xml:space="preserve"> - 15</w:t>
       </w:r>
     </w:p>
     <w:p/>
@@ -2900,13 +3128,16 @@
         <w:t>, который показан на рисунке 1.2, а его х</w:t>
       </w:r>
       <w:r>
-        <w:t>арактеристики указаны в таблице 1.2.</w:t>
+        <w:t>арактеристики указаны в таблице 1.2</w:t>
       </w:r>
       <w:r>
         <w:t xml:space="preserve"> </w:t>
       </w:r>
       <w:r>
         <w:t>[2]</w:t>
+      </w:r>
+      <w:r>
+        <w:t>.</w:t>
       </w:r>
     </w:p>
     <w:p/>
@@ -2999,10 +3230,7 @@
         <w:t>Fi</w:t>
       </w:r>
       <w:r>
-        <w:t xml:space="preserve"> 2400 </w:t>
-      </w:r>
-      <w:r>
-        <w:t>[2]</w:t>
+        <w:t xml:space="preserve"> 2400</w:t>
       </w:r>
     </w:p>
     <w:p/>
@@ -3266,7 +3494,7 @@
           <w:numId w:val="26"/>
         </w:numPr>
       </w:pPr>
-      <w:bookmarkStart w:id="3" w:name="_Toc163824403"/>
+      <w:bookmarkStart w:id="3" w:name="_Toc164092104"/>
       <w:r>
         <w:t xml:space="preserve">Обзор </w:t>
       </w:r>
@@ -3304,7 +3532,7 @@
         <w:t xml:space="preserve">, большая степень строгости описания электронных схем и элементов позволяют получить более точные сведения о процессах, происходящих в схеме. Цель схемотехнического моделирования – определение формы и параметров величин тока и напряжения, </w:t>
       </w:r>
       <w:r>
-        <w:t>зависимости сигнала от тока и так далее. Из этих параметров можно рассчитать дальнейшие необходимые параметры схемы.</w:t>
+        <w:t>зависимости сигнала от тока и так далее. Из этих параметров можно рассчитать дальнейшие необходимые параметры схемы</w:t>
       </w:r>
       <w:r>
         <w:t xml:space="preserve"> </w:t>
@@ -3313,7 +3541,7 @@
         <w:t>[3]</w:t>
       </w:r>
       <w:r>
-        <w:t xml:space="preserve"> </w:t>
+        <w:t>.</w:t>
       </w:r>
     </w:p>
     <w:p>
@@ -3336,13 +3564,10 @@
         <w:t xml:space="preserve"> </w:t>
       </w:r>
       <w:r>
-        <w:t>и у обычных радиолюбителей. Так же данные системы позволяют подходить к проектированию и расчёту схем с большей надёжностью.</w:t>
-      </w:r>
-      <w:r>
-        <w:t xml:space="preserve"> </w:t>
-      </w:r>
-      <w:r>
-        <w:t>[4]</w:t>
+        <w:t>и у обычных радиолюбителей. Так же данные системы позволяют подходить к проектированию и расчёту схем с большей надёжностью</w:t>
+      </w:r>
+      <w:r>
+        <w:t xml:space="preserve"> [4].</w:t>
       </w:r>
     </w:p>
     <w:p>
@@ -3496,7 +3721,7 @@
           <w:numId w:val="26"/>
         </w:numPr>
       </w:pPr>
-      <w:bookmarkStart w:id="4" w:name="_Toc163824404"/>
+      <w:bookmarkStart w:id="4" w:name="_Toc164092105"/>
       <w:proofErr w:type="spellStart"/>
       <w:r>
         <w:rPr>
@@ -3560,10 +3785,10 @@
       </w:r>
       <w:r>
         <w:lastRenderedPageBreak/>
-        <w:t xml:space="preserve">облаке личного аккаунта, что позволяет иметь доступ к проектам лишь с выходом в интернет. </w:t>
-      </w:r>
-      <w:r>
-        <w:t>[5]</w:t>
+        <w:t>облаке личного аккаунта, что позволяет иметь доступ к проектам лишь с выходом в интернет</w:t>
+      </w:r>
+      <w:r>
+        <w:t xml:space="preserve"> [5].</w:t>
       </w:r>
     </w:p>
     <w:p>
@@ -3842,10 +4067,10 @@
         <w:t xml:space="preserve">, </w:t>
       </w:r>
       <w:r>
-        <w:t xml:space="preserve">могут варьироваться от простейших, как резистор, до огромных корпоративных проектов, описываемых сотнями строк. </w:t>
-      </w:r>
-      <w:r>
-        <w:t>[6]</w:t>
+        <w:t>могут варьироваться от простейших, как резистор, до огромных корпоративных проектов, описываемых сотнями строк</w:t>
+      </w:r>
+      <w:r>
+        <w:t xml:space="preserve"> [6].</w:t>
       </w:r>
     </w:p>
     <w:p>
@@ -3924,7 +4149,7 @@
           <w:lang w:val="en-US"/>
         </w:rPr>
       </w:pPr>
-      <w:bookmarkStart w:id="5" w:name="_Toc163824405"/>
+      <w:bookmarkStart w:id="5" w:name="_Toc164092106"/>
       <w:r>
         <w:rPr>
           <w:lang w:val="en-US"/>
@@ -3990,23 +4215,71 @@
         <w:t>Arduino</w:t>
       </w:r>
       <w:r>
+        <w:t xml:space="preserve"> [7].</w:t>
+      </w:r>
+    </w:p>
+    <w:p>
+      <w:r>
+        <w:t>Главными преимуществами данной среды является её интегрированность, которая заключается во встроенных функциях поддержки конструирования печатной платы, моделирования и отладки.</w:t>
+      </w:r>
+    </w:p>
+    <w:p>
+      <w:r>
+        <w:t xml:space="preserve">Так же из дополнительных преимуществ мощно упомянуть, что </w:t>
+      </w:r>
+      <w:r>
+        <w:rPr>
+          <w:lang w:val="en-US"/>
+        </w:rPr>
+        <w:t>Proteus</w:t>
+      </w:r>
+      <w:r>
+        <w:t xml:space="preserve"> </w:t>
+      </w:r>
+      <w:r>
+        <w:t xml:space="preserve">позволяет производить интерактивное моделирование, </w:t>
+      </w:r>
+      <w:r>
+        <w:t xml:space="preserve">которое </w:t>
+      </w:r>
+      <w:r>
+        <w:t xml:space="preserve">позволяет отлаживать плату в реальном времени, с помощью модели </w:t>
+      </w:r>
+      <w:r>
+        <w:rPr>
+          <w:lang w:val="en-US"/>
+        </w:rPr>
+        <w:t>SPICE</w:t>
+      </w:r>
+      <w:r>
+        <w:t>, что обеспечивает высокую точность моделирования и поддержку как аналоговых, так и цифровых сигналов</w:t>
+      </w:r>
+      <w:r>
         <w:t>.</w:t>
       </w:r>
-      <w:r>
-        <w:t xml:space="preserve"> </w:t>
-      </w:r>
-      <w:r>
-        <w:t>[7]</w:t>
-      </w:r>
-    </w:p>
-    <w:p>
-      <w:r>
-        <w:t>Главными преимуществами данной среды является её интегрированность, которая заключается во встроенных функциях поддержки конструирования печатной платы, моделирования и отладки.</w:t>
-      </w:r>
-    </w:p>
-    <w:p>
-      <w:r>
-        <w:t xml:space="preserve">Так же из дополнительных преимуществ мощно упомянуть, что </w:t>
+    </w:p>
+    <w:p>
+      <w:r>
+        <w:t xml:space="preserve">Из главных недостатков можно выделить слабую поддержку результата моделирования, так как в данной системе на обычном осциллографе нельзя измерить частоту сигнала в отличие от физических цифровых осциллографов. </w:t>
+      </w:r>
+    </w:p>
+    <w:p>
+      <w:r>
+        <w:t xml:space="preserve">Так же из минусов можно выделить сложность использования. Данная система является программным обеспечением, использующимся в больших корпорациях, поэтому в среде большой порог входа. К тому же, программа является </w:t>
+      </w:r>
+      <w:r>
+        <w:t>платной,</w:t>
+      </w:r>
+      <w:r>
+        <w:t xml:space="preserve"> и специальная бесплатная подписка для студентов отсутствует. </w:t>
+      </w:r>
+    </w:p>
+    <w:p>
+      <w:r>
+        <w:t>Пользовательский и</w:t>
+      </w:r>
+      <w:r>
+        <w:t xml:space="preserve">нтерфейс </w:t>
       </w:r>
       <w:r>
         <w:rPr>
@@ -4018,64 +4291,13 @@
         <w:t xml:space="preserve"> </w:t>
       </w:r>
       <w:r>
-        <w:t xml:space="preserve">позволяет производить интерактивное моделирование, </w:t>
-      </w:r>
-      <w:r>
-        <w:t xml:space="preserve">которое </w:t>
-      </w:r>
-      <w:r>
-        <w:t xml:space="preserve">позволяет отлаживать плату в реальном времени, с помощью модели </w:t>
-      </w:r>
-      <w:r>
-        <w:rPr>
-          <w:lang w:val="en-US"/>
-        </w:rPr>
-        <w:t>SPICE</w:t>
-      </w:r>
-      <w:r>
-        <w:t>, что обеспечивает высокую точность моделирования и поддержку как аналоговых, так и цифровых сигналов</w:t>
+        <w:t>показан на рисунке 1.</w:t>
+      </w:r>
+      <w:r>
+        <w:t>4</w:t>
       </w:r>
       <w:r>
         <w:t>.</w:t>
-      </w:r>
-    </w:p>
-    <w:p>
-      <w:r>
-        <w:t xml:space="preserve">Из главных недостатков можно выделить слабую поддержку результата моделирования, так как в данной системе на обычном осциллографе нельзя измерить частоту сигнала в отличие от физических цифровых осциллографов. </w:t>
-      </w:r>
-    </w:p>
-    <w:p>
-      <w:r>
-        <w:t xml:space="preserve">Так же из минусов можно выделить сложность использования. Данная система является программным обеспечением, использующимся в больших корпорациях, поэтому в среде большой порог входа. К тому же, программа является </w:t>
-      </w:r>
-      <w:r>
-        <w:t>платной,</w:t>
-      </w:r>
-      <w:r>
-        <w:t xml:space="preserve"> и специальная бесплатная подписка для студентов отсутствует. </w:t>
-      </w:r>
-    </w:p>
-    <w:p>
-      <w:r>
-        <w:t>Пользовательский и</w:t>
-      </w:r>
-      <w:r>
-        <w:t xml:space="preserve">нтерфейс </w:t>
-      </w:r>
-      <w:r>
-        <w:rPr>
-          <w:lang w:val="en-US"/>
-        </w:rPr>
-        <w:t>Proteus</w:t>
-      </w:r>
-      <w:r>
-        <w:t xml:space="preserve"> </w:t>
-      </w:r>
-      <w:r>
-        <w:t>показан на рисунке 1.</w:t>
-      </w:r>
-      <w:r>
-        <w:t>4</w:t>
       </w:r>
     </w:p>
     <w:p>
@@ -4189,7 +4411,7 @@
           <w:numId w:val="26"/>
         </w:numPr>
       </w:pPr>
-      <w:bookmarkStart w:id="6" w:name="_Toc163824406"/>
+      <w:bookmarkStart w:id="6" w:name="_Toc164092107"/>
       <w:r>
         <w:rPr>
           <w:lang w:val="en-US"/>
@@ -4267,10 +4489,7 @@
         <w:t>, создавать собственные</w:t>
       </w:r>
       <w:r>
-        <w:t>.</w:t>
-      </w:r>
-      <w:r>
-        <w:t xml:space="preserve"> [9]</w:t>
+        <w:t xml:space="preserve"> [9].</w:t>
       </w:r>
     </w:p>
     <w:p>
@@ -4469,7 +4688,7 @@
           <w:numId w:val="26"/>
         </w:numPr>
       </w:pPr>
-      <w:bookmarkStart w:id="7" w:name="_Toc163824407"/>
+      <w:bookmarkStart w:id="7" w:name="_Toc164092108"/>
       <w:r>
         <w:t xml:space="preserve">Обзор </w:t>
       </w:r>
@@ -4518,19 +4737,10 @@
     </w:p>
     <w:p>
       <w:r>
-        <w:t xml:space="preserve">Оба этих процесса выполняются на последнем этапе проектирования. </w:t>
-      </w:r>
-      <w:r>
-        <w:t>[</w:t>
-      </w:r>
-      <w:r>
-        <w:t>1</w:t>
-      </w:r>
-      <w:r>
-        <w:t>0</w:t>
-      </w:r>
-      <w:r>
-        <w:t>]</w:t>
+        <w:t>Оба процесса выполняются на последнем этапе проектирования</w:t>
+      </w:r>
+      <w:r>
+        <w:t xml:space="preserve"> [10].</w:t>
       </w:r>
     </w:p>
     <w:p>
@@ -4612,32 +4822,32 @@
         <w:t>)</w:t>
       </w:r>
       <w:r>
-        <w:t xml:space="preserve">. Данный этап не включает в себя подбор конкретных элементов, так как должен выполняться после разработки принципиальной схемы, в котором должны быть указаны конкретные элементы. Этап характеризуется выбором конструкции платы (выбор формы, </w:t>
+        <w:t>. Данный этап не включает в себя подбор конкретных элементов, так как должен выполняться после разработки принципиальной схемы, в котором должны быть указаны конкретные элементы. Этап характеризуется выбором конструкции платы (выбор формы, размеров и слоёв)</w:t>
+      </w:r>
+      <w:r>
+        <w:t>, компоновк</w:t>
+      </w:r>
+      <w:r>
+        <w:t>ой</w:t>
+      </w:r>
+      <w:r>
+        <w:t xml:space="preserve"> и размещение</w:t>
+      </w:r>
+      <w:r>
+        <w:t>м</w:t>
+      </w:r>
+      <w:r>
+        <w:t xml:space="preserve"> компонентов, трассировк</w:t>
+      </w:r>
+      <w:r>
+        <w:t>ой</w:t>
+      </w:r>
+      <w:r>
+        <w:t xml:space="preserve">, </w:t>
       </w:r>
       <w:r>
         <w:lastRenderedPageBreak/>
-        <w:t>размеров и слоёв)</w:t>
-      </w:r>
-      <w:r>
-        <w:t>, компоновк</w:t>
-      </w:r>
-      <w:r>
-        <w:t>ой</w:t>
-      </w:r>
-      <w:r>
-        <w:t xml:space="preserve"> и размещение</w:t>
-      </w:r>
-      <w:r>
-        <w:t>м</w:t>
-      </w:r>
-      <w:r>
-        <w:t xml:space="preserve"> компонентов, трассировк</w:t>
-      </w:r>
-      <w:r>
-        <w:t>ой</w:t>
-      </w:r>
-      <w:r>
-        <w:t>, и при необходимости развод</w:t>
+        <w:t>и при необходимости развод</w:t>
       </w:r>
       <w:r>
         <w:t>кой</w:t>
@@ -4694,7 +4904,13 @@
         <w:ind w:left="0" w:firstLine="709"/>
       </w:pPr>
       <w:r>
-        <w:t>Интегрированность: система должна предоставлять возможность создания как принципиальных схем, так и проектирование печатных плат.</w:t>
+        <w:t>Интегрированность</w:t>
+      </w:r>
+      <w:r>
+        <w:t>. С</w:t>
+      </w:r>
+      <w:r>
+        <w:t>истема должна предоставлять возможность создания как принципиальных схем, так и проектирование печатных плат.</w:t>
       </w:r>
     </w:p>
     <w:p>
@@ -4781,7 +4997,7 @@
           <w:szCs w:val="32"/>
         </w:rPr>
       </w:pPr>
-      <w:bookmarkStart w:id="8" w:name="_Toc163824408"/>
+      <w:bookmarkStart w:id="8" w:name="_Toc164092109"/>
       <w:r>
         <w:rPr>
           <w:lang w:val="en-US"/>
@@ -4830,13 +5046,10 @@
         <w:t>е</w:t>
       </w:r>
       <w:r>
-        <w:t>, используемая как профессионалами, так и радиолюбителями.</w:t>
-      </w:r>
-      <w:r>
-        <w:t xml:space="preserve"> </w:t>
-      </w:r>
-      <w:r>
-        <w:t>[11]</w:t>
+        <w:t>, используемая как профессионалами, так и радиолюбителями</w:t>
+      </w:r>
+      <w:r>
+        <w:t xml:space="preserve"> [11].</w:t>
       </w:r>
     </w:p>
     <w:p>
@@ -4985,13 +5198,10 @@
     </w:p>
     <w:p>
       <w:r>
-        <w:t>Так же из минусов можно выделить плохие отзывы на автоматическую трассировку и жалобы на обязательные облачные сервисы.</w:t>
-      </w:r>
-      <w:r>
-        <w:t xml:space="preserve"> </w:t>
-      </w:r>
-      <w:r>
-        <w:t>[12]</w:t>
+        <w:t>Так же из минусов можно выделить плохие отзывы на автоматическую трассировку и жалобы на обязательные облачные сервисы</w:t>
+      </w:r>
+      <w:r>
+        <w:t xml:space="preserve"> [12].</w:t>
       </w:r>
     </w:p>
     <w:p>
@@ -5014,10 +5224,13 @@
         <w:t>Designer</w:t>
       </w:r>
       <w:r>
-        <w:t xml:space="preserve"> </w:t>
-      </w:r>
-      <w:r>
-        <w:t xml:space="preserve">– на рисунке 1.6. </w:t>
+        <w:t xml:space="preserve"> показан</w:t>
+      </w:r>
+      <w:r>
+        <w:t xml:space="preserve"> </w:t>
+      </w:r>
+      <w:r>
+        <w:t xml:space="preserve">на рисунке 1.6. </w:t>
       </w:r>
     </w:p>
     <w:p>
@@ -5138,7 +5351,7 @@
           <w:lang w:val="en-US"/>
         </w:rPr>
       </w:pPr>
-      <w:bookmarkStart w:id="9" w:name="_Toc163824409"/>
+      <w:bookmarkStart w:id="9" w:name="_Toc164092110"/>
       <w:proofErr w:type="spellStart"/>
       <w:r>
         <w:rPr>
@@ -5235,13 +5448,16 @@
         <w:t>macOS</w:t>
       </w:r>
       <w:r>
+        <w:t xml:space="preserve"> </w:t>
+      </w:r>
+      <w:r>
+        <w:t>[14]</w:t>
+      </w:r>
+      <w:r>
         <w:t>.</w:t>
       </w:r>
       <w:r>
         <w:t xml:space="preserve"> </w:t>
-      </w:r>
-      <w:r>
-        <w:t>[14]</w:t>
       </w:r>
     </w:p>
     <w:p>
@@ -5371,6 +5587,9 @@
       <w:r>
         <w:t xml:space="preserve">интерфейса </w:t>
       </w:r>
+      <w:r>
+        <w:t xml:space="preserve">системы </w:t>
+      </w:r>
       <w:proofErr w:type="spellStart"/>
       <w:r>
         <w:rPr>
@@ -5383,16 +5602,13 @@
         <w:t xml:space="preserve"> </w:t>
       </w:r>
       <w:r>
-        <w:rPr>
-          <w:lang w:val="en-US"/>
-        </w:rPr>
-        <w:t>EDA</w:t>
-      </w:r>
-      <w:r>
-        <w:t xml:space="preserve"> </w:t>
-      </w:r>
-      <w:r>
-        <w:t>показан на рисунке 1.7.</w:t>
+        <w:t>показан на рисунке</w:t>
+      </w:r>
+      <w:r>
+        <w:t xml:space="preserve"> </w:t>
+      </w:r>
+      <w:r>
+        <w:t>1.7.</w:t>
       </w:r>
     </w:p>
     <w:p>
@@ -5515,7 +5731,7 @@
           <w:lang w:val="en-US"/>
         </w:rPr>
       </w:pPr>
-      <w:bookmarkStart w:id="10" w:name="_Toc163824410"/>
+      <w:bookmarkStart w:id="10" w:name="_Toc164092111"/>
       <w:proofErr w:type="spellStart"/>
       <w:r>
         <w:rPr>
@@ -5585,7 +5801,10 @@
         <w:t xml:space="preserve">jlcpcb.com, </w:t>
       </w:r>
       <w:r>
-        <w:t xml:space="preserve">что позволяет просматривать оставшееся количество определённых элементов, их характеристики в реальном времени. </w:t>
+        <w:t>что позволяет просматривать оставшееся количество определённых элементов, их характеристики в реальном времени.</w:t>
+      </w:r>
+      <w:r>
+        <w:t xml:space="preserve"> </w:t>
       </w:r>
       <w:r>
         <w:lastRenderedPageBreak/>
@@ -5691,7 +5910,7 @@
           <w:numId w:val="26"/>
         </w:numPr>
       </w:pPr>
-      <w:bookmarkStart w:id="11" w:name="_Toc163824411"/>
+      <w:bookmarkStart w:id="11" w:name="_Toc164092112"/>
       <w:r>
         <w:t>Вывод</w:t>
       </w:r>
@@ -5790,7 +6009,7 @@
           <w:numId w:val="26"/>
         </w:numPr>
       </w:pPr>
-      <w:bookmarkStart w:id="12" w:name="_Toc163824412"/>
+      <w:bookmarkStart w:id="12" w:name="_Toc164092113"/>
       <w:r>
         <w:lastRenderedPageBreak/>
         <w:t>СИСТЕМНОЕ ПРОЕКТИРОВАНИЕ</w:t>
@@ -5816,7 +6035,16 @@
         <w:t>выделенных</w:t>
       </w:r>
       <w:r>
-        <w:t xml:space="preserve"> блоков как отдельной сущности. Такой подход упрощает совместную работу и позволяет разделить конкретные блоки между командой разработки, что упрощает работу над проектом в целом. </w:t>
+        <w:t xml:space="preserve"> блоков как отдельной сущности. Такой подход упрощает совместную работу и позволяет разделить конкретные блоки между командой разработки, что упрощает работу над проектом в целом</w:t>
+      </w:r>
+      <w:r>
+        <w:t xml:space="preserve"> </w:t>
+      </w:r>
+      <w:r>
+        <w:t>и позволяет делегировать задачи</w:t>
+      </w:r>
+      <w:r>
+        <w:t xml:space="preserve">. </w:t>
       </w:r>
     </w:p>
     <w:p>
@@ -6040,7 +6268,7 @@
           <w:numId w:val="26"/>
         </w:numPr>
       </w:pPr>
-      <w:bookmarkStart w:id="13" w:name="_Toc163824413"/>
+      <w:bookmarkStart w:id="13" w:name="_Toc164092114"/>
       <w:r>
         <w:t>Модуль источника питания</w:t>
       </w:r>
@@ -6095,11 +6323,11 @@
         <w:t xml:space="preserve">Некоторые модули питания предоставляются сразу с функцией </w:t>
       </w:r>
       <w:r>
-        <w:t xml:space="preserve">заряда источника, например в современных смартфонах не используется заряд аккумулятора отдельно. Вместо этого достаточно подключить телефон к сети, </w:t>
+        <w:t xml:space="preserve">заряда источника, например в современных смартфонах не используется заряд </w:t>
       </w:r>
       <w:r>
         <w:lastRenderedPageBreak/>
-        <w:t>после чего пойдёт заряд.</w:t>
+        <w:t>аккумулятора отдельно. Вместо этого достаточно подключить телефон к сети, после чего пойдёт заряд.</w:t>
       </w:r>
     </w:p>
     <w:p>
@@ -6122,7 +6350,7 @@
           <w:numId w:val="26"/>
         </w:numPr>
       </w:pPr>
-      <w:bookmarkStart w:id="14" w:name="_Toc163824414"/>
+      <w:bookmarkStart w:id="14" w:name="_Toc164092115"/>
       <w:r>
         <w:t>Модуль регулирования питан</w:t>
       </w:r>
@@ -6310,7 +6538,11 @@
         <w:t>вывода. Также</w:t>
       </w:r>
       <w:r>
-        <w:t xml:space="preserve"> данный модуль будет непосредственно связан с модулем развязки</w:t>
+        <w:t xml:space="preserve"> данный модуль будет непосредственно связан с </w:t>
+      </w:r>
+      <w:r>
+        <w:lastRenderedPageBreak/>
+        <w:t>модулем развязки</w:t>
       </w:r>
       <w:r>
         <w:t xml:space="preserve"> </w:t>
@@ -6319,6 +6551,7 @@
         <w:t>с целью уменьшения бросков тока на других модулях схемы.</w:t>
       </w:r>
     </w:p>
+    <w:p/>
     <w:p>
       <w:pPr>
         <w:pStyle w:val="Heading2"/>
@@ -6327,9 +6560,8 @@
           <w:numId w:val="26"/>
         </w:numPr>
       </w:pPr>
-      <w:bookmarkStart w:id="15" w:name="_Toc163824415"/>
-      <w:r>
-        <w:lastRenderedPageBreak/>
+      <w:bookmarkStart w:id="15" w:name="_Toc164092116"/>
+      <w:r>
         <w:t>Модуль развязки</w:t>
       </w:r>
       <w:bookmarkEnd w:id="15"/>
@@ -6364,7 +6596,13 @@
         <w:t xml:space="preserve">с разной частотной составляющей. </w:t>
       </w:r>
       <w:r>
-        <w:t xml:space="preserve">Хоть устройство и предназначено для генерации помех, однако внутри самого устройства их быть не может, </w:t>
+        <w:t>Хоть устройство и предназначено для генерации помех, однако внутри самого устройства их</w:t>
+      </w:r>
+      <w:r>
+        <w:t xml:space="preserve"> не должно быть</w:t>
+      </w:r>
+      <w:r>
+        <w:t xml:space="preserve">, </w:t>
       </w:r>
       <w:r>
         <w:t>так как</w:t>
@@ -6373,7 +6611,13 @@
         <w:t xml:space="preserve"> это грозит</w:t>
       </w:r>
       <w:r>
-        <w:t xml:space="preserve"> возможным выходом устройства из строя</w:t>
+        <w:t xml:space="preserve"> возможным выходом </w:t>
+      </w:r>
+      <w:r>
+        <w:t xml:space="preserve">всего </w:t>
+      </w:r>
+      <w:r>
+        <w:t>устройства из строя</w:t>
       </w:r>
       <w:r>
         <w:t xml:space="preserve">. </w:t>
@@ -6390,13 +6634,25 @@
         <w:t xml:space="preserve"> </w:t>
       </w:r>
       <w:r>
-        <w:t>работой осцилляторов на разных частотах или выходом из стро</w:t>
+        <w:t>работой осцилляторов на разных частотах</w:t>
+      </w:r>
+      <w:r>
+        <w:t xml:space="preserve">, </w:t>
+      </w:r>
+      <w:r>
+        <w:t>выходом из стро</w:t>
       </w:r>
       <w:r>
         <w:t>я</w:t>
       </w:r>
       <w:r>
-        <w:t xml:space="preserve"> каких-либо элементов. Эти помехи могут привести к искажениям сигналов, неправильной работе устройства или выходом устройства из строя в целом. </w:t>
+        <w:t xml:space="preserve"> каких-либо элементов</w:t>
+      </w:r>
+      <w:r>
+        <w:t xml:space="preserve">  или просто скачками напряжений</w:t>
+      </w:r>
+      <w:r>
+        <w:t xml:space="preserve">. Эти помехи могут привести к искажениям сигналов, неправильной работе устройства или выходом устройства из строя в целом. </w:t>
       </w:r>
     </w:p>
     <w:p>
@@ -6429,15 +6685,53 @@
         <w:t xml:space="preserve">Таким образом, модуль развязки необходим для обеспечения </w:t>
       </w:r>
       <w:r>
-        <w:t>надёжной и стабильной работы схемы, особенно с применением цифровой логики или импульсных генераторов. Он помогает минимизировать взаимное влияние между различными частями схемы, создать локальные источники питания в виде местных развязок и защитить схему от резких скачков напряжения.</w:t>
-      </w:r>
-    </w:p>
-    <w:p>
-      <w:r>
-        <w:t>Модуль будет связан с модулем регулирования питания, генератором, управляемым импульсами и генератором, управляемым напряжением, с целью уменьшения влияния шумов на работу схемы.</w:t>
-      </w:r>
-    </w:p>
-    <w:p/>
+        <w:t>надёжной и стабильной работы схемы, особенно с применением цифровой логики или импульсных генераторов. Он помогает минимизировать взаимное влияние между различными частями схемы</w:t>
+      </w:r>
+      <w:r>
+        <w:t xml:space="preserve">, путём </w:t>
+      </w:r>
+      <w:r>
+        <w:t>созда</w:t>
+      </w:r>
+      <w:r>
+        <w:t>ния</w:t>
+      </w:r>
+      <w:r>
+        <w:t xml:space="preserve"> локальны</w:t>
+      </w:r>
+      <w:r>
+        <w:t>х</w:t>
+      </w:r>
+      <w:r>
+        <w:t xml:space="preserve"> источник</w:t>
+      </w:r>
+      <w:r>
+        <w:t>ов</w:t>
+      </w:r>
+      <w:r>
+        <w:t xml:space="preserve"> питания в виде местных развязок и защитить схему от резких скачков напряжения</w:t>
+      </w:r>
+      <w:r>
+        <w:t>, чем позволяет продлить время активного пользован</w:t>
+      </w:r>
+      <w:r>
+        <w:t>ия</w:t>
+      </w:r>
+      <w:r>
+        <w:t xml:space="preserve"> устройством.</w:t>
+      </w:r>
+    </w:p>
+    <w:p>
+      <w:r>
+        <w:t>Модуль будет связан с модулем регулирования питания, генератором, управляемым импульсами и генератором, управляемым напряжением, с целью уменьшения влияния шумов на работу схемы</w:t>
+      </w:r>
+      <w:r>
+        <w:t xml:space="preserve"> во всех вышеперечисленных модулях</w:t>
+      </w:r>
+      <w:r>
+        <w:t>.</w:t>
+      </w:r>
+    </w:p>
     <w:p>
       <w:pPr>
         <w:pStyle w:val="Heading2"/>
@@ -6446,8 +6740,9 @@
           <w:numId w:val="26"/>
         </w:numPr>
       </w:pPr>
-      <w:bookmarkStart w:id="16" w:name="_Toc163824416"/>
-      <w:r>
+      <w:bookmarkStart w:id="16" w:name="_Toc164092117"/>
+      <w:r>
+        <w:lastRenderedPageBreak/>
         <w:t>Модуль импульсного генератора</w:t>
       </w:r>
       <w:bookmarkEnd w:id="16"/>
@@ -6467,11 +6762,7 @@
         <w:t>IC</w:t>
       </w:r>
       <w:r>
-        <w:t xml:space="preserve">555, так и сделанных вручную, к примеру как синхронные или асинхронные </w:t>
-      </w:r>
-      <w:r>
-        <w:lastRenderedPageBreak/>
-        <w:t xml:space="preserve">мультивибраторы. Во всех случаях данные модули генерируют импульсы с определённой частотой и амплитудой, представленной уровнем напряжения. Эти импульсы в последующем могут быть использованы с целью синхронизации устройства, </w:t>
+        <w:t xml:space="preserve">555, так и сделанных вручную, к примеру как синхронные или асинхронные мультивибраторы. Во всех случаях данные модули генерируют импульсы с определённой частотой и амплитудой, представленной уровнем напряжения. Эти импульсы в последующем могут быть использованы с целью синхронизации устройства, </w:t>
       </w:r>
       <w:proofErr w:type="spellStart"/>
       <w:r>
@@ -6540,7 +6831,19 @@
     </w:p>
     <w:p>
       <w:r>
-        <w:t xml:space="preserve">Важный аспект такого генератора заключается в том, что он может работать даже на низком напряжении, то есть генерировать импульсы малого напряжения. Модуль служит для задания такта генератора, управляемого данными импульсами, за счёт которого и будет перебираться спектр </w:t>
+        <w:t xml:space="preserve">Важный аспект </w:t>
+      </w:r>
+      <w:r>
+        <w:t>данного</w:t>
+      </w:r>
+      <w:r>
+        <w:t xml:space="preserve"> генератора заключается в том, что он может работать даже на низком напряжении, то есть генерировать импульсы малого напряжения</w:t>
+      </w:r>
+      <w:r>
+        <w:t xml:space="preserve"> тактирования</w:t>
+      </w:r>
+      <w:r>
+        <w:t xml:space="preserve">. Модуль служит для задания такта генератора, управляемого данными импульсами, за счёт которого и будет перебираться спектр </w:t>
       </w:r>
       <w:r>
         <w:rPr>
@@ -6609,7 +6912,22 @@
         <w:t xml:space="preserve">. </w:t>
       </w:r>
       <w:r>
-        <w:t>Частота данного генератора будет непосредственно связана с максимальной частотой передачи данных технологий, которая будет определяться в функциональном проектировании, и связана со стандартами 802.11 и 802.15</w:t>
+        <w:t xml:space="preserve">Частота данного генератора будет непосредственно связана с максимальной частотой передачи данных технологий, которая будет определяться в функциональном проектировании, и </w:t>
+      </w:r>
+      <w:r>
+        <w:t>определена</w:t>
+      </w:r>
+      <w:r>
+        <w:t xml:space="preserve"> </w:t>
+      </w:r>
+      <w:r>
+        <w:t xml:space="preserve">по </w:t>
+      </w:r>
+      <w:r>
+        <w:t>стандартам 802.11 и 802.15</w:t>
+      </w:r>
+      <w:r>
+        <w:t>.1</w:t>
       </w:r>
       <w:r>
         <w:t xml:space="preserve"> соответственно. </w:t>
@@ -6635,7 +6953,43 @@
         <w:t>так как</w:t>
       </w:r>
       <w:r>
-        <w:t xml:space="preserve"> из-за этого на определённых частотах может образоваться окно, во время которого могут начать передаваться сообщения. Стабильность и точность обеспечиваются за счёт правильно подобранных компонентов, описанных в функциональном проектировании.</w:t>
+        <w:t xml:space="preserve"> из-за этого на определённых частотах может образоваться окно, во время которого </w:t>
+      </w:r>
+      <w:r>
+        <w:t>может</w:t>
+      </w:r>
+      <w:r>
+        <w:t xml:space="preserve"> начать</w:t>
+      </w:r>
+      <w:r>
+        <w:t>ся</w:t>
+      </w:r>
+      <w:r>
+        <w:t xml:space="preserve"> переда</w:t>
+      </w:r>
+      <w:r>
+        <w:t xml:space="preserve">ча </w:t>
+      </w:r>
+      <w:r>
+        <w:t>сообщени</w:t>
+      </w:r>
+      <w:r>
+        <w:t>й</w:t>
+      </w:r>
+      <w:r>
+        <w:t>. Стабильность и точность обеспечиваются за счёт правильно подобранных компонентов</w:t>
+      </w:r>
+      <w:r>
+        <w:t xml:space="preserve"> и их характеристик</w:t>
+      </w:r>
+      <w:r>
+        <w:t xml:space="preserve">, описанных в </w:t>
+      </w:r>
+      <w:r>
+        <w:t xml:space="preserve">принципиальном </w:t>
+      </w:r>
+      <w:r>
+        <w:t>проектировании.</w:t>
       </w:r>
     </w:p>
     <w:p>
@@ -6658,7 +7012,7 @@
           <w:numId w:val="26"/>
         </w:numPr>
       </w:pPr>
-      <w:bookmarkStart w:id="17" w:name="_Toc163824417"/>
+      <w:bookmarkStart w:id="17" w:name="_Toc164092118"/>
       <w:r>
         <w:t>Модуль генератора, управляемого импульсами</w:t>
       </w:r>
@@ -6675,6 +7029,7 @@
     </w:p>
     <w:p>
       <w:r>
+        <w:lastRenderedPageBreak/>
         <w:t>Данные модули могут быть реализованы путём специализированных микросхем, к примеру с помощью ранее</w:t>
       </w:r>
       <w:r>
@@ -6704,7 +7059,6 @@
     </w:p>
     <w:p>
       <w:r>
-        <w:lastRenderedPageBreak/>
         <w:t>В случае данного проекта колебания должны иметь пилообразный</w:t>
       </w:r>
       <w:r>
@@ -6783,7 +7137,7 @@
           <w:numId w:val="26"/>
         </w:numPr>
       </w:pPr>
-      <w:bookmarkStart w:id="18" w:name="_Toc163824418"/>
+      <w:bookmarkStart w:id="18" w:name="_Toc164092119"/>
       <w:r>
         <w:t>Модуль настройки импульсов</w:t>
       </w:r>
@@ -6836,7 +7190,11 @@
     </w:p>
     <w:p>
       <w:r>
-        <w:t xml:space="preserve">Одни из важнейших характеристик генератора, управляемого импульсами в данной системе – его частота и напряжение, так как напряжение регулирует, какой сигнал будет генерироваться с помощью генератора, управляемого напряжением. Так как генераторы, управляемые напряжением, часто имеют верхние и нижние частотные пороги, которые зачастую не совпадают с частотными диапазонами определённых технологий (в данном случае – </w:t>
+        <w:t xml:space="preserve">Одни из важнейших характеристик генератора, управляемого импульсами в данной системе – его частота и напряжение, так как напряжение регулирует, какой сигнал будет генерироваться с помощью генератора, управляемого напряжением. Так как генераторы, управляемые напряжением, </w:t>
+      </w:r>
+      <w:r>
+        <w:lastRenderedPageBreak/>
+        <w:t xml:space="preserve">часто имеют верхние и нижние частотные пороги, которые зачастую не совпадают с частотными диапазонами определённых технологий (в данном случае – </w:t>
       </w:r>
       <w:r>
         <w:rPr>
@@ -6883,6 +7241,7 @@
         <w:t>, данный модуль будет связан с модулем регулирования питания, для подачи рабочего напряжения генерации на генератор, управляемый импульсами и с генератором, управляемым импульсами соответственно.</w:t>
       </w:r>
     </w:p>
+    <w:p/>
     <w:p>
       <w:pPr>
         <w:pStyle w:val="Heading2"/>
@@ -6891,9 +7250,8 @@
           <w:numId w:val="26"/>
         </w:numPr>
       </w:pPr>
-      <w:bookmarkStart w:id="19" w:name="_Toc163824419"/>
-      <w:r>
-        <w:lastRenderedPageBreak/>
+      <w:bookmarkStart w:id="19" w:name="_Toc164092120"/>
+      <w:r>
         <w:t>Генератор, управляемый напряжением</w:t>
       </w:r>
       <w:bookmarkEnd w:id="19"/>
@@ -6985,7 +7343,16 @@
         <w:t>,</w:t>
       </w:r>
       <w:r>
-        <w:t xml:space="preserve"> была разработана с целью генерации необходимого уровня напряжения и его частоты, приходящего на данный генератор. </w:t>
+        <w:t xml:space="preserve"> была разработана с целью генерации необходимого уровня напряжения и его частоты, приходящего на данный генератор</w:t>
+      </w:r>
+      <w:r>
+        <w:t>, которое контролирует частоту генерации</w:t>
+      </w:r>
+      <w:r>
+        <w:t xml:space="preserve"> синусоидальных импульсов</w:t>
+      </w:r>
+      <w:r>
+        <w:t xml:space="preserve">. </w:t>
       </w:r>
     </w:p>
     <w:p>
@@ -7051,12 +7418,33 @@
     </w:p>
     <w:p>
       <w:r>
-        <w:t>Гармонические осцилляторы генерируют синусоидальный сигнал. Они состоят из усилителя и резонансного контура, который отправляет сгенерированный сигнал обратно на вход, за счёт чего получается схема с обратной связью. В данных генераторах входным напряжением регулируется частота колебаний, которое так же называется напряжением настройки. Некоторые из таких осцилляторов используются для генерации стабильного сигнала, который далее может служить тактовой частотой.</w:t>
-      </w:r>
-    </w:p>
-    <w:p>
-      <w:r>
-        <w:t xml:space="preserve">Релаксационные генераторы, управляемые напряжением, могут генерировать сигнал треугольной или пилообразной формы. Данные генераторы широко используются в монолитных интегральных схемах для обеспечения широкого частотного диапазона. В таких генераторах используется релейный режим, то есть он или включен или выключен. </w:t>
+        <w:t>Гармонические осцилляторы генерируют синусоидальный сигнал</w:t>
+      </w:r>
+      <w:r>
+        <w:t xml:space="preserve"> определённой частоты и амплитуды</w:t>
+      </w:r>
+      <w:r>
+        <w:t>. Они состоят из усилителя и резонансного контура, который отправляет сгенерированный сигнал обратно на вход, за счёт чего получается схема с обратной связью. В данных генераторах входным напряжением регулируется частота колебаний, которое так же называется напряжением настройки. Некоторые из таких осцилляторов используются для генерации стабильного сигнала, который далее может служить тактовой частотой.</w:t>
+      </w:r>
+    </w:p>
+    <w:p>
+      <w:r>
+        <w:t>Релаксационные генераторы, управляемые напряжением, могут генерировать сигнал треугольной или пилообразной формы</w:t>
+      </w:r>
+      <w:r>
+        <w:t xml:space="preserve"> так же различной частоты и амплитуды</w:t>
+      </w:r>
+      <w:r>
+        <w:t>. Данные генераторы широко используются в монолитных интегральных схемах для обеспечения широкого частотного диапазона</w:t>
+      </w:r>
+      <w:r>
+        <w:t>, который обеспечивается благодаря генерации сигналов</w:t>
+      </w:r>
+      <w:r>
+        <w:t xml:space="preserve"> пилообразной формы</w:t>
+      </w:r>
+      <w:r>
+        <w:t xml:space="preserve">. В таких генераторах используется релейный режим, то есть он или включен или выключен. </w:t>
       </w:r>
       <w:r>
         <w:t xml:space="preserve">Такие генераторы так же называются автогенераторами. </w:t>
@@ -7077,7 +7465,13 @@
         <w:ind w:left="0" w:firstLine="709"/>
       </w:pPr>
       <w:r>
-        <w:t>Стабильность частоты при колебаниях температуры или мощности в гармонических осцилляторах выше.</w:t>
+        <w:t>с</w:t>
+      </w:r>
+      <w:r>
+        <w:t>табильность частоты при колебаниях температуры или мощности в гармонических осцилляторах выше</w:t>
+      </w:r>
+      <w:r>
+        <w:t>;</w:t>
       </w:r>
     </w:p>
     <w:p>
@@ -7090,10 +7484,20 @@
         <w:ind w:left="0" w:firstLine="709"/>
       </w:pPr>
       <w:r>
-        <w:t>Для гармонических осцилляторов характерна более точная подстройка частоты</w:t>
-      </w:r>
-      <w:r>
-        <w:t>.</w:t>
+        <w:lastRenderedPageBreak/>
+        <w:t>д</w:t>
+      </w:r>
+      <w:r>
+        <w:t>ля гармонических осцилляторов характерна точная подстройка</w:t>
+      </w:r>
+      <w:r>
+        <w:t xml:space="preserve"> </w:t>
+      </w:r>
+      <w:r>
+        <w:t>частоты</w:t>
+      </w:r>
+      <w:r>
+        <w:t>;</w:t>
       </w:r>
     </w:p>
     <w:p>
@@ -7106,7 +7510,13 @@
     </w:p>
     <w:p>
       <w:r>
-        <w:t xml:space="preserve">На данный блок с определённой частотой будет приходить напряжение с модуля генератора, управляемого импульсами, в виде пилы. Это напряжение должно быть ограничено двумя порогами: нижний порог пилообразного сигнала должен быть ограничен частотой </w:t>
+        <w:t>На данный блок с определённой частотой будет приходить напряжение с модуля генератора, управляемого импульсами, в виде пил</w:t>
+      </w:r>
+      <w:r>
+        <w:t>ообразных импульсов</w:t>
+      </w:r>
+      <w:r>
+        <w:t xml:space="preserve">. Это напряжение должно быть ограничено двумя порогами: нижний порог пилообразного сигнала должен быть ограничен частотой </w:t>
       </w:r>
       <w:r>
         <w:rPr>
@@ -7195,7 +7605,6 @@
         <w:t xml:space="preserve"> </w:t>
       </w:r>
       <w:r>
-        <w:lastRenderedPageBreak/>
         <w:t>с модулем развязки.</w:t>
       </w:r>
     </w:p>
@@ -7204,7 +7613,19 @@
         <w:t xml:space="preserve"> </w:t>
       </w:r>
       <w:r>
-        <w:t xml:space="preserve">Соответственно, данный модуль будет связан с модулем генератора, управляемого импульсами, модулем регулирования питания, модулем развязки и сигнал будет выводиться на модуль </w:t>
+        <w:t>Соответственно, данный модуль будет связан с модулем генератора, управляемого импульсами, модулем регулирования питания, модулем развязки</w:t>
+      </w:r>
+      <w:r>
+        <w:t xml:space="preserve">, </w:t>
+      </w:r>
+      <w:r>
+        <w:t>также</w:t>
+      </w:r>
+      <w:r>
+        <w:t xml:space="preserve"> </w:t>
+      </w:r>
+      <w:r>
+        <w:t xml:space="preserve">сигнал будет выводиться на модуль </w:t>
       </w:r>
       <w:r>
         <w:rPr>
@@ -7216,7 +7637,13 @@
         <w:t>-</w:t>
       </w:r>
       <w:r>
-        <w:t>вывода.</w:t>
+        <w:t>вывода</w:t>
+      </w:r>
+      <w:r>
+        <w:t>, с целью выхода в эфир</w:t>
+      </w:r>
+      <w:r>
+        <w:t>.</w:t>
       </w:r>
     </w:p>
     <w:p/>
@@ -7228,7 +7655,7 @@
           <w:numId w:val="26"/>
         </w:numPr>
       </w:pPr>
-      <w:bookmarkStart w:id="20" w:name="_Toc163824420"/>
+      <w:bookmarkStart w:id="20" w:name="_Toc164092121"/>
       <w:r>
         <w:t xml:space="preserve">Модуль </w:t>
       </w:r>
@@ -7271,7 +7698,15 @@
         <w:t>-</w:t>
       </w:r>
       <w:r>
-        <w:t xml:space="preserve">антенна или СВЧ-усилитель. </w:t>
+        <w:t>антенна или СВЧ-усилитель</w:t>
+      </w:r>
+      <w:r>
+        <w:t>, так как начальная мощность устройства будет ограничена, с целью модульности устройства и возможности доработки и модификации до желаемого результата.</w:t>
+      </w:r>
+    </w:p>
+    <w:p>
+      <w:r>
+        <w:t>К тому же, на устройства, работающие в диапазоне широких частот в Республике Беларусь накладываются некоторые ограничения по мощности, в связи с этом устройство должно соответствовать законам и иметь возможность увеличения мощности одновременно.</w:t>
       </w:r>
     </w:p>
     <w:p>
@@ -7292,13 +7727,9 @@
       <w:r>
         <w:t>Модуль должен быть связан с генератором, управляемым напряжением с целью получения информационного сигнала, который в последующем будет передан в эфир, и модулем развязки для обеспечения сглаживания шумов этого сигнала.</w:t>
       </w:r>
-    </w:p>
-    <w:p>
-      <w:pPr>
-        <w:spacing w:after="160" w:line="259" w:lineRule="auto"/>
-        <w:ind w:firstLine="0"/>
-        <w:jc w:val="left"/>
-      </w:pPr>
+      <w:r>
+        <w:t xml:space="preserve"> </w:t>
+      </w:r>
       <w:r>
         <w:br w:type="page"/>
       </w:r>
@@ -7311,7 +7742,7 @@
           <w:numId w:val="26"/>
         </w:numPr>
       </w:pPr>
-      <w:bookmarkStart w:id="21" w:name="_Toc163824421"/>
+      <w:bookmarkStart w:id="21" w:name="_Toc164092122"/>
       <w:r>
         <w:lastRenderedPageBreak/>
         <w:t>ФУНКЦИОНАЛЬНОЕ ПРОЕКТИРОВАНИЕ</w:t>
@@ -7659,7 +8090,7 @@
           <w:numId w:val="26"/>
         </w:numPr>
       </w:pPr>
-      <w:bookmarkStart w:id="22" w:name="_Toc163824422"/>
+      <w:bookmarkStart w:id="22" w:name="_Toc164092123"/>
       <w:r>
         <w:t xml:space="preserve">Технические характеристики </w:t>
       </w:r>
@@ -11887,7 +12318,7 @@
           <w:numId w:val="26"/>
         </w:numPr>
       </w:pPr>
-      <w:bookmarkStart w:id="23" w:name="_Toc163824423"/>
+      <w:bookmarkStart w:id="23" w:name="_Toc164092124"/>
       <w:r>
         <w:t>Определение с</w:t>
       </w:r>
@@ -12026,7 +12457,7 @@
           <w:numId w:val="26"/>
         </w:numPr>
       </w:pPr>
-      <w:bookmarkStart w:id="24" w:name="_Toc163824424"/>
+      <w:bookmarkStart w:id="24" w:name="_Toc164092125"/>
       <w:r>
         <w:lastRenderedPageBreak/>
         <w:t xml:space="preserve">Шумы </w:t>
@@ -12971,7 +13402,7 @@
           <w:numId w:val="26"/>
         </w:numPr>
       </w:pPr>
-      <w:bookmarkStart w:id="25" w:name="_Toc163824425"/>
+      <w:bookmarkStart w:id="25" w:name="_Toc164092126"/>
       <w:r>
         <w:t>Шумы на частоте гармонических колебаний</w:t>
       </w:r>
@@ -14702,10 +15133,708 @@
           <w:ilvl w:val="1"/>
           <w:numId w:val="26"/>
         </w:numPr>
-      </w:pPr>
+        <w:rPr>
+          <w:shd w:val="clear" w:color="auto" w:fill="FFFFFF"/>
+          <w:lang w:eastAsia="ru-RU"/>
+        </w:rPr>
+      </w:pPr>
+      <w:bookmarkStart w:id="27" w:name="_Toc164092127"/>
+      <w:r>
+        <w:rPr>
+          <w:shd w:val="clear" w:color="auto" w:fill="FFFFFF"/>
+          <w:lang w:eastAsia="ru-RU"/>
+        </w:rPr>
+        <w:t>Определение метода генерации шумов на определённо</w:t>
+      </w:r>
+      <w:r>
+        <w:rPr>
+          <w:shd w:val="clear" w:color="auto" w:fill="FFFFFF"/>
+          <w:lang w:eastAsia="ru-RU"/>
+        </w:rPr>
+        <w:t>м</w:t>
+      </w:r>
+      <w:r>
+        <w:rPr>
+          <w:shd w:val="clear" w:color="auto" w:fill="FFFFFF"/>
+          <w:lang w:eastAsia="ru-RU"/>
+        </w:rPr>
+        <w:t xml:space="preserve"> </w:t>
+      </w:r>
+      <w:r>
+        <w:rPr>
+          <w:shd w:val="clear" w:color="auto" w:fill="FFFFFF"/>
+          <w:lang w:eastAsia="ru-RU"/>
+        </w:rPr>
+        <w:t>канале</w:t>
+      </w:r>
+      <w:bookmarkEnd w:id="27"/>
+    </w:p>
+    <w:p>
+      <w:pPr>
+        <w:rPr>
+          <w:iCs/>
+          <w:shd w:val="clear" w:color="auto" w:fill="FFFFFF"/>
+          <w:lang w:eastAsia="ru-RU"/>
+        </w:rPr>
+      </w:pPr>
+    </w:p>
+    <w:p>
+      <w:pPr>
+        <w:rPr>
+          <w:iCs/>
+          <w:shd w:val="clear" w:color="auto" w:fill="FFFFFF"/>
+          <w:lang w:eastAsia="ru-RU"/>
+        </w:rPr>
+      </w:pPr>
+      <w:r>
+        <w:rPr>
+          <w:iCs/>
+          <w:shd w:val="clear" w:color="auto" w:fill="FFFFFF"/>
+          <w:lang w:eastAsia="ru-RU"/>
+        </w:rPr>
+        <w:t xml:space="preserve">Для того, чтобы </w:t>
+      </w:r>
+      <w:r>
+        <w:rPr>
+          <w:iCs/>
+          <w:shd w:val="clear" w:color="auto" w:fill="FFFFFF"/>
+          <w:lang w:eastAsia="ru-RU"/>
+        </w:rPr>
+        <w:t xml:space="preserve">использовать </w:t>
+      </w:r>
+      <w:r>
+        <w:rPr>
+          <w:iCs/>
+          <w:shd w:val="clear" w:color="auto" w:fill="FFFFFF"/>
+          <w:lang w:eastAsia="ru-RU"/>
+        </w:rPr>
+        <w:t xml:space="preserve">метод генерации </w:t>
+      </w:r>
+      <w:r>
+        <w:rPr>
+          <w:iCs/>
+          <w:shd w:val="clear" w:color="auto" w:fill="FFFFFF"/>
+          <w:lang w:eastAsia="ru-RU"/>
+        </w:rPr>
+        <w:t>шум</w:t>
+      </w:r>
+      <w:r>
+        <w:rPr>
+          <w:iCs/>
+          <w:shd w:val="clear" w:color="auto" w:fill="FFFFFF"/>
+          <w:lang w:eastAsia="ru-RU"/>
+        </w:rPr>
+        <w:t>ов</w:t>
+      </w:r>
+      <w:r>
+        <w:rPr>
+          <w:iCs/>
+          <w:shd w:val="clear" w:color="auto" w:fill="FFFFFF"/>
+          <w:lang w:eastAsia="ru-RU"/>
+        </w:rPr>
+        <w:t xml:space="preserve"> непосредственного влияния – необходимо </w:t>
+      </w:r>
+      <w:r>
+        <w:rPr>
+          <w:iCs/>
+          <w:shd w:val="clear" w:color="auto" w:fill="FFFFFF"/>
+          <w:lang w:eastAsia="ru-RU"/>
+        </w:rPr>
+        <w:t xml:space="preserve">знать точную частоту, на которой происходит передача данных, для того чтобы </w:t>
+      </w:r>
+      <w:r>
+        <w:rPr>
+          <w:iCs/>
+          <w:shd w:val="clear" w:color="auto" w:fill="FFFFFF"/>
+          <w:lang w:eastAsia="ru-RU"/>
+        </w:rPr>
+        <w:t xml:space="preserve">сгенерировать сигнал на данной частоте. </w:t>
+      </w:r>
+    </w:p>
+    <w:p>
+      <w:pPr>
+        <w:rPr>
+          <w:iCs/>
+          <w:shd w:val="clear" w:color="auto" w:fill="FFFFFF"/>
+          <w:lang w:eastAsia="ru-RU"/>
+        </w:rPr>
+      </w:pPr>
+      <w:r>
+        <w:rPr>
+          <w:iCs/>
+          <w:shd w:val="clear" w:color="auto" w:fill="FFFFFF"/>
+          <w:lang w:eastAsia="ru-RU"/>
+        </w:rPr>
+        <w:t>Чтобы определить частоту, на которой происходит передача сигнала можно использовать специализированное оборудование – так называемые</w:t>
+      </w:r>
+      <w:r>
+        <w:rPr>
+          <w:iCs/>
+          <w:shd w:val="clear" w:color="auto" w:fill="FFFFFF"/>
+          <w:lang w:eastAsia="ru-RU"/>
+        </w:rPr>
+        <w:t xml:space="preserve"> анализаторы спектра</w:t>
+      </w:r>
+      <w:r>
+        <w:rPr>
+          <w:iCs/>
+          <w:shd w:val="clear" w:color="auto" w:fill="FFFFFF"/>
+          <w:lang w:eastAsia="ru-RU"/>
+        </w:rPr>
+        <w:t>, или СВЧ-осциллографы</w:t>
+      </w:r>
+      <w:r>
+        <w:rPr>
+          <w:iCs/>
+          <w:shd w:val="clear" w:color="auto" w:fill="FFFFFF"/>
+          <w:lang w:eastAsia="ru-RU"/>
+        </w:rPr>
+        <w:t xml:space="preserve">. Данное оборудование позволяет анализировать частотные характеристики электрического или радиоэлектронного сигнала. Данные устройства основаны на использовании преобразования Фурье, которое раскладывает сигнал на составляющие частоты. При подаче на него некоторого сигнала на вход устройства производится преобразование Фурье, после чего получается график зависимости амплитуды от частоты. </w:t>
+      </w:r>
+    </w:p>
+    <w:p>
+      <w:pPr>
+        <w:rPr>
+          <w:iCs/>
+          <w:shd w:val="clear" w:color="auto" w:fill="FFFFFF"/>
+          <w:lang w:eastAsia="ru-RU"/>
+        </w:rPr>
+      </w:pPr>
+      <w:r>
+        <w:rPr>
+          <w:iCs/>
+          <w:shd w:val="clear" w:color="auto" w:fill="FFFFFF"/>
+          <w:lang w:eastAsia="ru-RU"/>
+        </w:rPr>
+        <w:t xml:space="preserve">Данные устройства продаются в готовом виде, однако стоят чрезмерно много, что обуславливается их точностью и особенностью изготовления. Обычно в типичный анализатор спектра входят: </w:t>
+      </w:r>
+    </w:p>
+    <w:p>
+      <w:pPr>
+        <w:pStyle w:val="ListParagraph"/>
+        <w:numPr>
+          <w:ilvl w:val="0"/>
+          <w:numId w:val="45"/>
+        </w:numPr>
+        <w:ind w:left="0" w:firstLine="709"/>
+        <w:rPr>
+          <w:iCs/>
+          <w:shd w:val="clear" w:color="auto" w:fill="FFFFFF"/>
+          <w:lang w:eastAsia="ru-RU"/>
+        </w:rPr>
+      </w:pPr>
+      <w:r>
+        <w:rPr>
+          <w:iCs/>
+          <w:shd w:val="clear" w:color="auto" w:fill="FFFFFF"/>
+          <w:lang w:eastAsia="ru-RU"/>
+        </w:rPr>
+        <w:t>а</w:t>
+      </w:r>
+      <w:r>
+        <w:rPr>
+          <w:iCs/>
+          <w:shd w:val="clear" w:color="auto" w:fill="FFFFFF"/>
+          <w:lang w:eastAsia="ru-RU"/>
+        </w:rPr>
+        <w:t>ттенюатор (цепь, ослабляющая сигнал)</w:t>
+      </w:r>
+      <w:r>
+        <w:rPr>
+          <w:iCs/>
+          <w:shd w:val="clear" w:color="auto" w:fill="FFFFFF"/>
+          <w:lang w:val="en-US" w:eastAsia="ru-RU"/>
+        </w:rPr>
+        <w:t>;</w:t>
+      </w:r>
+    </w:p>
+    <w:p>
+      <w:pPr>
+        <w:pStyle w:val="ListParagraph"/>
+        <w:numPr>
+          <w:ilvl w:val="0"/>
+          <w:numId w:val="45"/>
+        </w:numPr>
+        <w:ind w:left="0" w:firstLine="709"/>
+        <w:rPr>
+          <w:iCs/>
+          <w:shd w:val="clear" w:color="auto" w:fill="FFFFFF"/>
+          <w:lang w:eastAsia="ru-RU"/>
+        </w:rPr>
+      </w:pPr>
+      <w:r>
+        <w:rPr>
+          <w:iCs/>
+          <w:shd w:val="clear" w:color="auto" w:fill="FFFFFF"/>
+          <w:lang w:eastAsia="ru-RU"/>
+        </w:rPr>
+        <w:t>ф</w:t>
+      </w:r>
+      <w:r>
+        <w:rPr>
+          <w:iCs/>
+          <w:shd w:val="clear" w:color="auto" w:fill="FFFFFF"/>
+          <w:lang w:eastAsia="ru-RU"/>
+        </w:rPr>
+        <w:t>ильтр пропускания низких частот</w:t>
+      </w:r>
+      <w:r>
+        <w:rPr>
+          <w:iCs/>
+          <w:shd w:val="clear" w:color="auto" w:fill="FFFFFF"/>
+          <w:lang w:val="en-US" w:eastAsia="ru-RU"/>
+        </w:rPr>
+        <w:t>;</w:t>
+      </w:r>
+    </w:p>
+    <w:p>
+      <w:pPr>
+        <w:pStyle w:val="ListParagraph"/>
+        <w:numPr>
+          <w:ilvl w:val="0"/>
+          <w:numId w:val="45"/>
+        </w:numPr>
+        <w:ind w:left="0" w:firstLine="709"/>
+        <w:rPr>
+          <w:iCs/>
+          <w:shd w:val="clear" w:color="auto" w:fill="FFFFFF"/>
+          <w:lang w:eastAsia="ru-RU"/>
+        </w:rPr>
+      </w:pPr>
+      <w:r>
+        <w:rPr>
+          <w:iCs/>
+          <w:shd w:val="clear" w:color="auto" w:fill="FFFFFF"/>
+          <w:lang w:eastAsia="ru-RU"/>
+        </w:rPr>
+        <w:t>преобразователь с понижением частоты</w:t>
+      </w:r>
+      <w:r>
+        <w:rPr>
+          <w:iCs/>
+          <w:shd w:val="clear" w:color="auto" w:fill="FFFFFF"/>
+          <w:lang w:val="en-US" w:eastAsia="ru-RU"/>
+        </w:rPr>
+        <w:t>;</w:t>
+      </w:r>
+    </w:p>
+    <w:p>
+      <w:pPr>
+        <w:pStyle w:val="ListParagraph"/>
+        <w:numPr>
+          <w:ilvl w:val="0"/>
+          <w:numId w:val="45"/>
+        </w:numPr>
+        <w:ind w:left="0" w:firstLine="709"/>
+        <w:rPr>
+          <w:iCs/>
+          <w:shd w:val="clear" w:color="auto" w:fill="FFFFFF"/>
+          <w:lang w:eastAsia="ru-RU"/>
+        </w:rPr>
+      </w:pPr>
+      <w:r>
+        <w:rPr>
+          <w:iCs/>
+          <w:shd w:val="clear" w:color="auto" w:fill="FFFFFF"/>
+          <w:lang w:eastAsia="ru-RU"/>
+        </w:rPr>
+        <w:t>фильтр промежуточной частоты</w:t>
+      </w:r>
+      <w:r>
+        <w:rPr>
+          <w:iCs/>
+          <w:shd w:val="clear" w:color="auto" w:fill="FFFFFF"/>
+          <w:lang w:val="en-US" w:eastAsia="ru-RU"/>
+        </w:rPr>
+        <w:t>;</w:t>
+      </w:r>
+    </w:p>
+    <w:p>
+      <w:pPr>
+        <w:pStyle w:val="ListParagraph"/>
+        <w:numPr>
+          <w:ilvl w:val="0"/>
+          <w:numId w:val="45"/>
+        </w:numPr>
+        <w:ind w:left="0" w:firstLine="709"/>
+        <w:rPr>
+          <w:iCs/>
+          <w:shd w:val="clear" w:color="auto" w:fill="FFFFFF"/>
+          <w:lang w:eastAsia="ru-RU"/>
+        </w:rPr>
+      </w:pPr>
+      <w:r>
+        <w:rPr>
+          <w:iCs/>
+          <w:shd w:val="clear" w:color="auto" w:fill="FFFFFF"/>
+          <w:lang w:eastAsia="ru-RU"/>
+        </w:rPr>
+        <w:t>блок АЦП</w:t>
+      </w:r>
+      <w:r>
+        <w:rPr>
+          <w:iCs/>
+          <w:shd w:val="clear" w:color="auto" w:fill="FFFFFF"/>
+          <w:lang w:val="en-US" w:eastAsia="ru-RU"/>
+        </w:rPr>
+        <w:t>;</w:t>
+      </w:r>
+    </w:p>
+    <w:p>
+      <w:pPr>
+        <w:rPr>
+          <w:shd w:val="clear" w:color="auto" w:fill="FFFFFF"/>
+          <w:lang w:eastAsia="ru-RU"/>
+        </w:rPr>
+      </w:pPr>
+      <w:r>
+        <w:rPr>
+          <w:shd w:val="clear" w:color="auto" w:fill="FFFFFF"/>
+          <w:lang w:eastAsia="ru-RU"/>
+        </w:rPr>
+        <w:t>После данных преобразований, сигнал уже можно анализировать с целью выявления конкретных частот, на которых идёт передача данных.</w:t>
+      </w:r>
+    </w:p>
+    <w:p>
+      <w:pPr>
+        <w:rPr>
+          <w:shd w:val="clear" w:color="auto" w:fill="FFFFFF"/>
+          <w:lang w:eastAsia="ru-RU"/>
+        </w:rPr>
+      </w:pPr>
+      <w:r>
+        <w:rPr>
+          <w:shd w:val="clear" w:color="auto" w:fill="FFFFFF"/>
+          <w:lang w:eastAsia="ru-RU"/>
+        </w:rPr>
+        <w:t xml:space="preserve">Ключевая проблема данных устройств – их сложность. В продаже нет </w:t>
+      </w:r>
+      <w:r>
+        <w:rPr>
+          <w:shd w:val="clear" w:color="auto" w:fill="FFFFFF"/>
+          <w:lang w:eastAsia="ru-RU"/>
+        </w:rPr>
+        <w:t xml:space="preserve">как </w:t>
+      </w:r>
+      <w:r>
+        <w:rPr>
+          <w:shd w:val="clear" w:color="auto" w:fill="FFFFFF"/>
+          <w:lang w:eastAsia="ru-RU"/>
+        </w:rPr>
+        <w:t>готовых решений, которые легко интегрируются на печатную плату и у которых присутствуют открытые интерфейсы для взаимодействия</w:t>
+      </w:r>
+      <w:r>
+        <w:rPr>
+          <w:shd w:val="clear" w:color="auto" w:fill="FFFFFF"/>
+          <w:lang w:eastAsia="ru-RU"/>
+        </w:rPr>
+        <w:t>, так и некоторых переходных вариантов в виде готовых модулей</w:t>
+      </w:r>
+      <w:r>
+        <w:rPr>
+          <w:shd w:val="clear" w:color="auto" w:fill="FFFFFF"/>
+          <w:lang w:eastAsia="ru-RU"/>
+        </w:rPr>
+        <w:t>, входящие в анализатор спектра</w:t>
+      </w:r>
+      <w:r>
+        <w:rPr>
+          <w:shd w:val="clear" w:color="auto" w:fill="FFFFFF"/>
+          <w:lang w:eastAsia="ru-RU"/>
+        </w:rPr>
+        <w:t>.</w:t>
+      </w:r>
+    </w:p>
+    <w:p>
+      <w:pPr>
+        <w:rPr>
+          <w:shd w:val="clear" w:color="auto" w:fill="FFFFFF"/>
+          <w:lang w:eastAsia="ru-RU"/>
+        </w:rPr>
+      </w:pPr>
+      <w:r>
+        <w:rPr>
+          <w:shd w:val="clear" w:color="auto" w:fill="FFFFFF"/>
+          <w:lang w:eastAsia="ru-RU"/>
+        </w:rPr>
+        <w:t xml:space="preserve">Другой способ – использовать так называемые </w:t>
+      </w:r>
+      <w:r>
+        <w:rPr>
+          <w:shd w:val="clear" w:color="auto" w:fill="FFFFFF"/>
+          <w:lang w:val="en-US" w:eastAsia="ru-RU"/>
+        </w:rPr>
+        <w:t>RF</w:t>
+      </w:r>
+      <w:r>
+        <w:rPr>
+          <w:shd w:val="clear" w:color="auto" w:fill="FFFFFF"/>
+          <w:lang w:eastAsia="ru-RU"/>
+        </w:rPr>
+        <w:t>-</w:t>
+      </w:r>
+      <w:r>
+        <w:rPr>
+          <w:shd w:val="clear" w:color="auto" w:fill="FFFFFF"/>
+          <w:lang w:eastAsia="ru-RU"/>
+        </w:rPr>
+        <w:t>снифферы (</w:t>
+      </w:r>
+      <w:r>
+        <w:rPr>
+          <w:shd w:val="clear" w:color="auto" w:fill="FFFFFF"/>
+          <w:lang w:val="en-US" w:eastAsia="ru-RU"/>
+        </w:rPr>
+        <w:t>Radio</w:t>
+      </w:r>
+      <w:r>
+        <w:rPr>
+          <w:shd w:val="clear" w:color="auto" w:fill="FFFFFF"/>
+          <w:lang w:eastAsia="ru-RU"/>
+        </w:rPr>
+        <w:t xml:space="preserve"> </w:t>
+      </w:r>
+      <w:r>
+        <w:rPr>
+          <w:shd w:val="clear" w:color="auto" w:fill="FFFFFF"/>
+          <w:lang w:val="en-US" w:eastAsia="ru-RU"/>
+        </w:rPr>
+        <w:t>Frequency</w:t>
+      </w:r>
+      <w:r>
+        <w:rPr>
+          <w:shd w:val="clear" w:color="auto" w:fill="FFFFFF"/>
+          <w:lang w:eastAsia="ru-RU"/>
+        </w:rPr>
+        <w:t>-</w:t>
+      </w:r>
+      <w:r>
+        <w:rPr>
+          <w:shd w:val="clear" w:color="auto" w:fill="FFFFFF"/>
+          <w:lang w:val="en-US" w:eastAsia="ru-RU"/>
+        </w:rPr>
+        <w:t>sniffer</w:t>
+      </w:r>
+      <w:r>
+        <w:rPr>
+          <w:shd w:val="clear" w:color="auto" w:fill="FFFFFF"/>
+          <w:lang w:eastAsia="ru-RU"/>
+        </w:rPr>
+        <w:t>)</w:t>
+      </w:r>
+      <w:r>
+        <w:rPr>
+          <w:shd w:val="clear" w:color="auto" w:fill="FFFFFF"/>
+          <w:lang w:eastAsia="ru-RU"/>
+        </w:rPr>
+        <w:t xml:space="preserve"> для</w:t>
+      </w:r>
+      <w:r>
+        <w:rPr>
+          <w:shd w:val="clear" w:color="auto" w:fill="FFFFFF"/>
+          <w:lang w:eastAsia="ru-RU"/>
+        </w:rPr>
+        <w:t xml:space="preserve"> анализа спектра. Данные устройства позволяют «подслушивать» определённые частоты и анализировать, какие из них используются. Устройства реализуются менее сложным способом, в отличие от частотных анализаторов, например на контроллере </w:t>
+      </w:r>
+      <w:proofErr w:type="spellStart"/>
+      <w:r>
+        <w:rPr>
+          <w:shd w:val="clear" w:color="auto" w:fill="FFFFFF"/>
+          <w:lang w:val="en-US" w:eastAsia="ru-RU"/>
+        </w:rPr>
+        <w:t>ATtiny</w:t>
+      </w:r>
+      <w:proofErr w:type="spellEnd"/>
+      <w:r>
+        <w:rPr>
+          <w:shd w:val="clear" w:color="auto" w:fill="FFFFFF"/>
+          <w:lang w:eastAsia="ru-RU"/>
+        </w:rPr>
+        <w:t xml:space="preserve"> с использованием некоторых придаточных модулей и микроконтроллеров</w:t>
+      </w:r>
+      <w:r>
+        <w:rPr>
+          <w:shd w:val="clear" w:color="auto" w:fill="FFFFFF"/>
+          <w:lang w:eastAsia="ru-RU"/>
+        </w:rPr>
+        <w:t xml:space="preserve">. Однако, они обладают рядом недостатков. Практически все снифферы позволяют лишь уловить сигнал на определённой частоте, а те снифферы, которые позволяют выводить частоту, на которой они обнаружили сигнал, </w:t>
+      </w:r>
+      <w:r>
+        <w:rPr>
+          <w:shd w:val="clear" w:color="auto" w:fill="FFFFFF"/>
+          <w:lang w:eastAsia="ru-RU"/>
+        </w:rPr>
+        <w:lastRenderedPageBreak/>
+        <w:t>обладают низкой</w:t>
+      </w:r>
+      <w:r>
+        <w:rPr>
+          <w:shd w:val="clear" w:color="auto" w:fill="FFFFFF"/>
+          <w:lang w:eastAsia="ru-RU"/>
+        </w:rPr>
+        <w:t xml:space="preserve"> </w:t>
+      </w:r>
+      <w:r>
+        <w:rPr>
+          <w:shd w:val="clear" w:color="auto" w:fill="FFFFFF"/>
+          <w:lang w:eastAsia="ru-RU"/>
+        </w:rPr>
+        <w:t xml:space="preserve">степенью дискретизации – из-за чего сигналы разных частот могут не отличаться друг от друга. </w:t>
+      </w:r>
+    </w:p>
+    <w:p>
+      <w:pPr>
+        <w:rPr>
+          <w:shd w:val="clear" w:color="auto" w:fill="FFFFFF"/>
+          <w:lang w:eastAsia="ru-RU"/>
+        </w:rPr>
+      </w:pPr>
+      <w:r>
+        <w:rPr>
+          <w:shd w:val="clear" w:color="auto" w:fill="FFFFFF"/>
+          <w:lang w:eastAsia="ru-RU"/>
+        </w:rPr>
+        <w:t>Оставшийся метод – это метод полного перебора частотного спектра. Данный метод характеризуется</w:t>
+      </w:r>
+      <w:r>
+        <w:rPr>
+          <w:shd w:val="clear" w:color="auto" w:fill="FFFFFF"/>
+          <w:lang w:eastAsia="ru-RU"/>
+        </w:rPr>
+        <w:t xml:space="preserve"> </w:t>
+      </w:r>
+      <w:r>
+        <w:rPr>
+          <w:shd w:val="clear" w:color="auto" w:fill="FFFFFF"/>
+          <w:lang w:eastAsia="ru-RU"/>
+        </w:rPr>
+        <w:t xml:space="preserve">постоянным сигналом пилообразной формы с некоторой частотой, подстраиваемой под необходимые характеристики работы устройства. </w:t>
+      </w:r>
+    </w:p>
+    <w:p>
+      <w:pPr>
+        <w:rPr>
+          <w:shd w:val="clear" w:color="auto" w:fill="FFFFFF"/>
+          <w:lang w:eastAsia="ru-RU"/>
+        </w:rPr>
+      </w:pPr>
+      <w:r>
+        <w:rPr>
+          <w:shd w:val="clear" w:color="auto" w:fill="FFFFFF"/>
+          <w:lang w:eastAsia="ru-RU"/>
+        </w:rPr>
+        <w:t xml:space="preserve">Метод характеризуется </w:t>
+      </w:r>
+      <w:r>
+        <w:rPr>
+          <w:shd w:val="clear" w:color="auto" w:fill="FFFFFF"/>
+          <w:lang w:eastAsia="ru-RU"/>
+        </w:rPr>
+        <w:t xml:space="preserve">высокой точностью, так как с помощью данного </w:t>
+      </w:r>
+      <w:r>
+        <w:rPr>
+          <w:shd w:val="clear" w:color="auto" w:fill="FFFFFF"/>
+          <w:lang w:eastAsia="ru-RU"/>
+        </w:rPr>
+        <w:t xml:space="preserve">метода сигнал перебирается не с помощью аналогового перебора, в котором каждый уровень выставляется в определённый промежуток времени, и количество уровней определено многими факторами системы, такими как её разрядность, частота работы, максимальное время задержек и так далее. При аппаратном переборе сигнал перебирается в аналоговом виде, что значит, что его намного сложнее, а иногда и невозможно, воспроизвести или сделать схожий сигнал в цифровом виде. </w:t>
+      </w:r>
+    </w:p>
+    <w:p>
+      <w:pPr>
+        <w:rPr>
+          <w:shd w:val="clear" w:color="auto" w:fill="FFFFFF"/>
+          <w:lang w:eastAsia="ru-RU"/>
+        </w:rPr>
+      </w:pPr>
+      <w:r>
+        <w:rPr>
+          <w:shd w:val="clear" w:color="auto" w:fill="FFFFFF"/>
+          <w:lang w:eastAsia="ru-RU"/>
+        </w:rPr>
+        <w:t xml:space="preserve">За счёт аналогового сигнала в спектре не будет оставаться </w:t>
+      </w:r>
+      <w:r>
+        <w:rPr>
+          <w:shd w:val="clear" w:color="auto" w:fill="FFFFFF"/>
+          <w:lang w:eastAsia="ru-RU"/>
+        </w:rPr>
+        <w:t>окон между сигналами передачи и получения</w:t>
+      </w:r>
+      <w:r>
+        <w:rPr>
+          <w:shd w:val="clear" w:color="auto" w:fill="FFFFFF"/>
+          <w:lang w:eastAsia="ru-RU"/>
+        </w:rPr>
+        <w:t>, которые в теории смогут послужить окном передачи</w:t>
+      </w:r>
+      <w:r>
+        <w:rPr>
+          <w:shd w:val="clear" w:color="auto" w:fill="FFFFFF"/>
+          <w:lang w:eastAsia="ru-RU"/>
+        </w:rPr>
+        <w:t xml:space="preserve"> для сообщений между устройствами. Такой тип перебора позволяет обеспечить</w:t>
+      </w:r>
+      <w:r>
+        <w:rPr>
+          <w:shd w:val="clear" w:color="auto" w:fill="FFFFFF"/>
+          <w:lang w:eastAsia="ru-RU"/>
+        </w:rPr>
+        <w:t xml:space="preserve"> полное покрытие спектра и позволяет покрыть каждый канал, выделенный в определённом частотном диапазоне, вне зависимости от технологии или стандарта. </w:t>
+      </w:r>
+    </w:p>
+    <w:p>
+      <w:pPr>
+        <w:rPr>
+          <w:shd w:val="clear" w:color="auto" w:fill="FFFFFF"/>
+          <w:lang w:eastAsia="ru-RU"/>
+        </w:rPr>
+      </w:pPr>
+      <w:r>
+        <w:rPr>
+          <w:shd w:val="clear" w:color="auto" w:fill="FFFFFF"/>
+          <w:lang w:eastAsia="ru-RU"/>
+        </w:rPr>
+        <w:t xml:space="preserve">Ключевая проблема данного метода кроется в его коренной концепции – аналоговом сигнале. На данный момент все технологии стремятся уйти от аналогового вида сигнала в связи с чрезмерной сложностью как расчётов, так и проектирования систем, в которых используется данный сигнал. Однако аналоговый сигнал имеет ряд преимуществ, за счёт которых устройства, использующий данный тип сигналов, до сих пор пользуются большой популярностью на рынке. </w:t>
+      </w:r>
+    </w:p>
+    <w:p>
+      <w:pPr>
+        <w:rPr>
+          <w:shd w:val="clear" w:color="auto" w:fill="FFFFFF"/>
+          <w:lang w:eastAsia="ru-RU"/>
+        </w:rPr>
+      </w:pPr>
+      <w:r>
+        <w:rPr>
+          <w:shd w:val="clear" w:color="auto" w:fill="FFFFFF"/>
+          <w:lang w:eastAsia="ru-RU"/>
+        </w:rPr>
+        <w:t>Однако несмотря на все недостатки и сложности данного подхода было решено воспользоваться именно аналоговым сигналом, так как он позволяет выполнять перебор спектра эффективнее всего.</w:t>
+      </w:r>
+    </w:p>
+    <w:p>
+      <w:pPr>
+        <w:rPr>
+          <w:iCs/>
+          <w:shd w:val="clear" w:color="auto" w:fill="FFFFFF"/>
+          <w:lang w:eastAsia="ru-RU"/>
+        </w:rPr>
+      </w:pPr>
+    </w:p>
+    <w:p>
+      <w:pPr>
+        <w:pStyle w:val="Heading2"/>
+        <w:numPr>
+          <w:ilvl w:val="1"/>
+          <w:numId w:val="26"/>
+        </w:numPr>
+      </w:pPr>
+      <w:bookmarkStart w:id="28" w:name="_Toc164092128"/>
       <w:r>
         <w:t>Модуль импульсного генератора</w:t>
       </w:r>
+      <w:bookmarkEnd w:id="28"/>
     </w:p>
     <w:p/>
     <w:p>
@@ -14757,19 +15886,1128 @@
         </w:numPr>
         <w:ind w:left="0" w:firstLine="709"/>
       </w:pPr>
-    </w:p>
-    <w:p>
-      <w:pPr>
+      <w:r>
+        <w:t>устройство должно перебирать спектр с минимальной частотой в 37 микросекунд (</w:t>
+      </w:r>
+      <w:r>
+        <w:t xml:space="preserve">примерно </w:t>
+      </w:r>
+      <w:r>
+        <w:t xml:space="preserve">27027 </w:t>
+      </w:r>
+      <w:r>
+        <w:t>Гц)</w:t>
+      </w:r>
+      <w:r>
+        <w:t>.</w:t>
+      </w:r>
+    </w:p>
+    <w:p>
+      <w:r>
+        <w:t>С данными характеристиками можно приступить к проектированию модулей устройства.</w:t>
+      </w:r>
+    </w:p>
+    <w:p>
+      <w:pPr>
+        <w:rPr>
+          <w:lang w:val="en-US"/>
+        </w:rPr>
+      </w:pPr>
+      <w:r>
+        <w:lastRenderedPageBreak/>
+        <w:t>Импульсные генераторы – это устройство, способное генерировать импульсный сигнал с определённой частотой, амплитудой и скважностью. Данные генераторы используются для создания коротких импульсов высокой амплитуды, которые в дальнейшем могут служить сигнальными импульсами для других блоков.</w:t>
+      </w:r>
+    </w:p>
+    <w:p>
+      <w:r>
+        <w:t xml:space="preserve">Чаще всего импульсные генераторы </w:t>
+      </w:r>
+      <w:r>
+        <w:t xml:space="preserve">работают на основе различных принципов, например с помощью генерации импульсов на конденсаторах, тиристорах или с использованием специализированных контурных </w:t>
+      </w:r>
+      <w:r>
+        <w:t xml:space="preserve">или интегральных </w:t>
+      </w:r>
+      <w:r>
+        <w:t>схем</w:t>
+      </w:r>
+      <w:r>
+        <w:t xml:space="preserve">, к примеру с помощью интегрального таймера </w:t>
+      </w:r>
+      <w:r>
+        <w:rPr>
+          <w:lang w:val="en-US"/>
+        </w:rPr>
+        <w:t>NE</w:t>
+      </w:r>
+      <w:r>
+        <w:t>555/</w:t>
+      </w:r>
+      <w:r>
+        <w:rPr>
+          <w:lang w:val="en-US"/>
+        </w:rPr>
+        <w:t>SE</w:t>
+      </w:r>
+      <w:r>
+        <w:t xml:space="preserve">555. </w:t>
+      </w:r>
+      <w:r>
+        <w:t xml:space="preserve">Данный таймер позволяет создавать на своей базе различные логические устройства, по типу </w:t>
+      </w:r>
+      <w:r>
+        <w:rPr>
+          <w:lang w:val="en-US"/>
+        </w:rPr>
+        <w:t>RS</w:t>
+      </w:r>
+      <w:r>
+        <w:t>-</w:t>
+      </w:r>
+      <w:r>
+        <w:t>триггера, триггера Шмидта, а также мультивибратора.</w:t>
+      </w:r>
+    </w:p>
+    <w:p>
+      <w:r>
+        <w:t xml:space="preserve">В данной схеме импульсный генератор будет </w:t>
+      </w:r>
+      <w:r>
+        <w:t>управлять генератором, управляемым импульсами. Ключевыми моментами</w:t>
+      </w:r>
+      <w:r>
+        <w:t>, влияющими на проектирование как импульсного генератора, так и генератора, управляемого импульсами будут:</w:t>
+      </w:r>
+    </w:p>
+    <w:p>
+      <w:pPr>
+        <w:pStyle w:val="ListParagraph"/>
+        <w:numPr>
+          <w:ilvl w:val="0"/>
+          <w:numId w:val="46"/>
+        </w:numPr>
+        <w:ind w:left="0" w:firstLine="709"/>
+      </w:pPr>
+      <w:r>
+        <w:t>ранее определённая частота полного перебора спектра устройством</w:t>
+      </w:r>
+      <w:r>
+        <w:t>;</w:t>
+      </w:r>
+    </w:p>
+    <w:p>
+      <w:pPr>
+        <w:pStyle w:val="ListParagraph"/>
+        <w:numPr>
+          <w:ilvl w:val="0"/>
+          <w:numId w:val="46"/>
+        </w:numPr>
+        <w:ind w:left="0" w:firstLine="709"/>
+      </w:pPr>
+      <w:r>
+        <w:t>время разряда и заряда конденсаторов, непосредственно влияющих на форму генерируемых импульсов</w:t>
+      </w:r>
+      <w:r>
+        <w:t>;</w:t>
+      </w:r>
+    </w:p>
+    <w:p>
+      <w:pPr>
+        <w:pStyle w:val="ListParagraph"/>
+        <w:numPr>
+          <w:ilvl w:val="0"/>
+          <w:numId w:val="46"/>
+        </w:numPr>
+        <w:ind w:left="0" w:firstLine="709"/>
+      </w:pPr>
+      <w:r>
+        <w:t>частота должна быть одинаковой</w:t>
+      </w:r>
+      <w:r>
+        <w:t xml:space="preserve"> </w:t>
+      </w:r>
+      <w:r>
+        <w:t>и дискретной</w:t>
+      </w:r>
+      <w:r>
+        <w:t>.</w:t>
+      </w:r>
+    </w:p>
+    <w:p>
+      <w:r>
+        <w:t xml:space="preserve">При структурном проектировании было определено, что амплитуда импульсов (что является пиковым </w:t>
+      </w:r>
+      <w:r>
+        <w:t xml:space="preserve">и рабочим </w:t>
+      </w:r>
+      <w:r>
+        <w:t>напряжением</w:t>
+      </w:r>
+      <w:r>
+        <w:t xml:space="preserve"> генерации</w:t>
+      </w:r>
+      <w:r>
+        <w:t xml:space="preserve">) модуля импульсного генератора не должно сильно влиять на начало генерации импульсов, однако это будет учтено при </w:t>
+      </w:r>
+      <w:r>
+        <w:t xml:space="preserve">проектировании генератора, управляемого импульсами. </w:t>
+      </w:r>
+    </w:p>
+    <w:p>
+      <w:r>
+        <w:t>В качестве импульсного генератора было решено проектировать собственный мультивибратор, так как данный тип генераторов является не сложным в проектировании и расчётах</w:t>
+      </w:r>
+      <w:r>
+        <w:t xml:space="preserve">. Данные генераторы являются релаксационным типом генераторов импульсов, зависящих от параметров элементов ёмкости и сопротивления в </w:t>
+      </w:r>
+      <w:r>
+        <w:rPr>
+          <w:lang w:val="en-US"/>
+        </w:rPr>
+        <w:t>RC</w:t>
+      </w:r>
+      <w:r>
+        <w:t>-</w:t>
+      </w:r>
+      <w:r>
+        <w:t>цепи, что позволяет манипулировать данными характеристиками для изменения частоты, скважности и амплитуды импульсов. Данные генераторы чаще всего представляются двухкаскадными усилителями</w:t>
+      </w:r>
+      <w:r>
+        <w:t xml:space="preserve"> с усилителями</w:t>
+      </w:r>
+      <w:r>
+        <w:t>, которые используют положительную обратную связь, где выход одного каскада соединён со входом другого, за счёт чего и достигаются колебания.</w:t>
+      </w:r>
+      <w:r>
+        <w:t xml:space="preserve"> В качестве усилителей чаще всего служат обычные транзисторы</w:t>
+      </w:r>
+      <w:r>
+        <w:t xml:space="preserve"> с некоторым коэффициентом усиления</w:t>
+      </w:r>
+      <w:r>
+        <w:t>.</w:t>
+      </w:r>
+    </w:p>
+    <w:p>
+      <w:r>
+        <w:t xml:space="preserve">Мультивибраторы </w:t>
+      </w:r>
+      <w:r>
+        <w:t xml:space="preserve">делятся на симметричные, несимметричные и ждущие. При использовании симметричных мультивибраторов в схеме используются одинаковые элементы в обоих каскадах, что позволяет упростить расчёты и сделать схему намного проще. Симметричные мультивибраторы генерируют импульсы, длительность которых всегда равна половине периода. </w:t>
+      </w:r>
+      <w:r>
+        <w:t>В таких системах в обоих каскадах используются элементы</w:t>
+      </w:r>
+      <w:r>
+        <w:t xml:space="preserve"> с одинаковыми характеристиками, такими как сопротивление, ёмкость и транзисторная цепочка. За счёт этого большинство расчётов сводятся к </w:t>
+      </w:r>
+      <w:r>
+        <w:lastRenderedPageBreak/>
+        <w:t>единственной формуле. Типичная схема симметричного мультивибратора показана на рисунке 3.1.</w:t>
+      </w:r>
+    </w:p>
+    <w:p/>
+    <w:p>
+      <w:pPr>
+        <w:pStyle w:val="Noindent"/>
+        <w:jc w:val="center"/>
+        <w:rPr>
+          <w:lang w:val="en-US"/>
+        </w:rPr>
+      </w:pPr>
+      <w:r>
+        <w:rPr>
+          <w:lang w:val="en-US"/>
+        </w:rPr>
+        <w:drawing>
+          <wp:inline distT="0" distB="0" distL="0" distR="0" wp14:anchorId="55C97C30" wp14:editId="7F8EF6FA">
+            <wp:extent cx="5798604" cy="3903133"/>
+            <wp:effectExtent l="0" t="0" r="0" b="2540"/>
+            <wp:docPr id="11" name="Picture 11"/>
+            <wp:cNvGraphicFramePr>
+              <a:graphicFrameLocks xmlns:a="http://schemas.openxmlformats.org/drawingml/2006/main" noChangeAspect="1"/>
+            </wp:cNvGraphicFramePr>
+            <a:graphic xmlns:a="http://schemas.openxmlformats.org/drawingml/2006/main">
+              <a:graphicData uri="http://schemas.openxmlformats.org/drawingml/2006/picture">
+                <pic:pic xmlns:pic="http://schemas.openxmlformats.org/drawingml/2006/picture">
+                  <pic:nvPicPr>
+                    <pic:cNvPr id="1" name=""/>
+                    <pic:cNvPicPr/>
+                  </pic:nvPicPr>
+                  <pic:blipFill>
+                    <a:blip r:embed="rId20"/>
+                    <a:stretch>
+                      <a:fillRect/>
+                    </a:stretch>
+                  </pic:blipFill>
+                  <pic:spPr>
+                    <a:xfrm>
+                      <a:off x="0" y="0"/>
+                      <a:ext cx="5841843" cy="3932238"/>
+                    </a:xfrm>
+                    <a:prstGeom prst="rect">
+                      <a:avLst/>
+                    </a:prstGeom>
+                  </pic:spPr>
+                </pic:pic>
+              </a:graphicData>
+            </a:graphic>
+          </wp:inline>
+        </w:drawing>
+      </w:r>
+    </w:p>
+    <w:p>
+      <w:pPr>
+        <w:pStyle w:val="Noindent"/>
+        <w:jc w:val="center"/>
+        <w:rPr>
+          <w:lang w:val="en-US"/>
+        </w:rPr>
+      </w:pPr>
+    </w:p>
+    <w:p>
+      <w:pPr>
+        <w:pStyle w:val="Noindent"/>
+        <w:jc w:val="center"/>
+      </w:pPr>
+      <w:r>
+        <w:t>Рисунок 3.1 – Типичная схема мультивибратора</w:t>
+      </w:r>
+    </w:p>
+    <w:p>
+      <w:pPr>
+        <w:pStyle w:val="Noindent"/>
+        <w:jc w:val="center"/>
+      </w:pPr>
+    </w:p>
+    <w:p>
+      <w:r>
+        <w:t>Принцип работы данной схемы можно описать как некий алгоритм, описываемый следующими шагами:</w:t>
+      </w:r>
+    </w:p>
+    <w:p>
+      <w:r>
+        <w:t>Шаг</w:t>
+      </w:r>
+      <w:r>
+        <w:rPr>
+          <w:lang w:val="en-US"/>
+        </w:rPr>
+        <w:t> </w:t>
+      </w:r>
+      <w:r>
+        <w:t>1.</w:t>
+      </w:r>
+      <w:r>
+        <w:rPr>
+          <w:lang w:val="en-US"/>
+        </w:rPr>
+        <w:t> </w:t>
+      </w:r>
+      <w:r>
+        <w:t xml:space="preserve">Транзистор </w:t>
+      </w:r>
+      <w:r>
+        <w:rPr>
+          <w:lang w:val="en-US"/>
+        </w:rPr>
+        <w:t>T</w:t>
+      </w:r>
+      <w:r>
+        <w:t xml:space="preserve">1 </w:t>
+      </w:r>
+      <w:r>
+        <w:t xml:space="preserve">открыт и насыщен током, проходящим через резистор </w:t>
+      </w:r>
+      <w:r>
+        <w:rPr>
+          <w:lang w:val="en-US"/>
+        </w:rPr>
+        <w:t>R</w:t>
+      </w:r>
+      <w:r>
+        <w:t>3</w:t>
+      </w:r>
+      <w:r>
+        <w:t xml:space="preserve">, </w:t>
+      </w:r>
+      <w:r>
+        <w:t>напряжение на коллекторе минимально.</w:t>
+      </w:r>
+    </w:p>
+    <w:p>
+      <w:pPr>
+        <w:rPr>
+          <w:lang w:val="en-US"/>
+        </w:rPr>
+      </w:pPr>
+      <w:r>
+        <w:t xml:space="preserve">Шаг 2. Конденсатор </w:t>
+      </w:r>
+      <w:r>
+        <w:rPr>
+          <w:lang w:val="en-US"/>
+        </w:rPr>
+        <w:t xml:space="preserve">C1 </w:t>
+      </w:r>
+      <w:r>
+        <w:t>разряжается</w:t>
+      </w:r>
+      <w:r>
+        <w:rPr>
+          <w:lang w:val="en-US"/>
+        </w:rPr>
+        <w:t>.</w:t>
+      </w:r>
+    </w:p>
+    <w:p>
+      <w:r>
+        <w:t xml:space="preserve">Шаг 3. Транзистор Т2 закрыт, конденсатор </w:t>
+      </w:r>
+      <w:r>
+        <w:rPr>
+          <w:lang w:val="en-US"/>
+        </w:rPr>
+        <w:t>C</w:t>
+      </w:r>
+      <w:r>
+        <w:t xml:space="preserve">2 </w:t>
+      </w:r>
+      <w:r>
+        <w:t>заряжается.</w:t>
+      </w:r>
+    </w:p>
+    <w:p>
+      <w:r>
+        <w:t xml:space="preserve">Шаг 4. Напряжение конденсатора </w:t>
+      </w:r>
+      <w:r>
+        <w:rPr>
+          <w:lang w:val="en-US"/>
+        </w:rPr>
+        <w:t>C</w:t>
+      </w:r>
+      <w:r>
+        <w:t xml:space="preserve">1 </w:t>
+      </w:r>
+      <w:r>
+        <w:t>постепенно уменьшается, потенциал на базе Т2 становится положительным и Т2 начинает открываться.</w:t>
+      </w:r>
+    </w:p>
+    <w:p>
+      <w:r>
+        <w:t>Шаг</w:t>
+      </w:r>
+      <w:r>
+        <w:rPr>
+          <w:lang w:val="en-US"/>
+        </w:rPr>
+        <w:t xml:space="preserve"> </w:t>
+      </w:r>
+      <w:r>
+        <w:t>5.</w:t>
+      </w:r>
+      <w:r>
+        <w:t xml:space="preserve"> </w:t>
+      </w:r>
+      <w:r>
+        <w:t xml:space="preserve">Напряжение на </w:t>
+      </w:r>
+      <w:r>
+        <w:rPr>
+          <w:lang w:val="en-US"/>
+        </w:rPr>
+        <w:t>T</w:t>
+      </w:r>
+      <w:r>
+        <w:t xml:space="preserve">2 </w:t>
+      </w:r>
+      <w:r>
+        <w:t xml:space="preserve">достигает пика и </w:t>
+      </w:r>
+      <w:r>
+        <w:rPr>
+          <w:lang w:val="en-US"/>
+        </w:rPr>
+        <w:t>C</w:t>
+      </w:r>
+      <w:r>
+        <w:t>2</w:t>
+      </w:r>
+      <w:r>
+        <w:t xml:space="preserve"> </w:t>
+      </w:r>
+      <w:r>
+        <w:t>начинает разряжаться</w:t>
+      </w:r>
+    </w:p>
+    <w:p>
+      <w:r>
+        <w:t>Шаг 6. К</w:t>
+      </w:r>
+      <w:r>
+        <w:t xml:space="preserve">онденсатор </w:t>
+      </w:r>
+      <w:r>
+        <w:rPr>
+          <w:lang w:val="en-US"/>
+        </w:rPr>
+        <w:t>C</w:t>
+      </w:r>
+      <w:r>
+        <w:t xml:space="preserve">1 </w:t>
+      </w:r>
+      <w:r>
+        <w:t>начинает заряжаться, транзистор Т1 закрывается</w:t>
+      </w:r>
+      <w:r>
+        <w:t>, переход к шагу 1.</w:t>
+      </w:r>
+    </w:p>
+    <w:p>
+      <w:r>
+        <w:t>Данный алгоритм выполняется до тех пор, пока на генератор будет подаваться напряжение или какой-либо из компонентов не выйдет из строя. Благодаря такой логике генератор считается одним из простейших как для использования на несложных схемах.</w:t>
+      </w:r>
+    </w:p>
+    <w:p>
+      <w:r>
+        <w:t xml:space="preserve">К тому же, за </w:t>
+      </w:r>
+      <w:r>
+        <w:t xml:space="preserve">счёт </w:t>
+      </w:r>
+      <w:r>
+        <w:t xml:space="preserve">простой схемы, </w:t>
+      </w:r>
+      <w:r>
+        <w:t>частоту</w:t>
+      </w:r>
+      <w:r>
+        <w:t xml:space="preserve"> симметричного</w:t>
+      </w:r>
+      <w:r>
+        <w:t xml:space="preserve"> мультивибратора можно рассчитать</w:t>
+      </w:r>
+      <w:r>
+        <w:t xml:space="preserve"> по </w:t>
+      </w:r>
+      <w:r>
+        <w:t>формул</w:t>
+      </w:r>
+      <w:r>
+        <w:t>е</w:t>
+      </w:r>
+      <w:r>
+        <w:t xml:space="preserve"> 3.5.</w:t>
+      </w:r>
+    </w:p>
+    <w:p/>
+    <w:tbl>
+      <w:tblPr>
+        <w:tblStyle w:val="TableGrid"/>
+        <w:tblW w:w="9498" w:type="dxa"/>
+        <w:tblBorders>
+          <w:top w:val="none" w:sz="0" w:space="0" w:color="auto"/>
+          <w:left w:val="none" w:sz="0" w:space="0" w:color="auto"/>
+          <w:bottom w:val="none" w:sz="0" w:space="0" w:color="auto"/>
+          <w:right w:val="none" w:sz="0" w:space="0" w:color="auto"/>
+          <w:insideH w:val="none" w:sz="0" w:space="0" w:color="auto"/>
+          <w:insideV w:val="none" w:sz="0" w:space="0" w:color="auto"/>
+        </w:tblBorders>
+        <w:tblLook w:val="04A0" w:firstRow="1" w:lastRow="0" w:firstColumn="1" w:lastColumn="0" w:noHBand="0" w:noVBand="1"/>
+      </w:tblPr>
+      <w:tblGrid>
+        <w:gridCol w:w="5529"/>
+        <w:gridCol w:w="3969"/>
+      </w:tblGrid>
+      <w:tr>
+        <w:tc>
+          <w:tcPr>
+            <w:tcW w:w="5529" w:type="dxa"/>
+          </w:tcPr>
+          <w:p>
+            <w:pPr>
+              <w:pStyle w:val="Noindent"/>
+              <w:jc w:val="right"/>
+              <w:rPr>
+                <w:rFonts w:cs="Times New Roman"/>
+                <w:i/>
+              </w:rPr>
+            </w:pPr>
+            <m:oMathPara>
+              <m:oMathParaPr>
+                <m:jc m:val="right"/>
+              </m:oMathParaPr>
+              <m:oMath>
+                <m:r>
+                  <w:rPr>
+                    <w:rFonts w:ascii="Cambria Math" w:hAnsi="Cambria Math" w:cs="Times New Roman"/>
+                    <w:szCs w:val="20"/>
+                    <w:shd w:val="clear" w:color="auto" w:fill="FFFFFF"/>
+                    <w:lang w:val="en-US"/>
+                  </w:rPr>
+                  <m:t>f</m:t>
+                </m:r>
+                <m:r>
+                  <w:rPr>
+                    <w:rFonts w:ascii="Cambria Math" w:hAnsi="Cambria Math" w:cs="Times New Roman"/>
+                    <w:szCs w:val="20"/>
+                    <w:shd w:val="clear" w:color="auto" w:fill="FFFFFF"/>
+                    <w:lang w:val="en-US"/>
+                  </w:rPr>
+                  <m:t>=</m:t>
+                </m:r>
+                <m:f>
+                  <m:fPr>
+                    <m:ctrlPr>
+                      <w:rPr>
+                        <w:rFonts w:ascii="Cambria Math" w:hAnsi="Cambria Math" w:cs="Times New Roman"/>
+                        <w:i/>
+                        <w:szCs w:val="20"/>
+                        <w:shd w:val="clear" w:color="auto" w:fill="FFFFFF"/>
+                        <w:lang w:val="en-US"/>
+                      </w:rPr>
+                    </m:ctrlPr>
+                  </m:fPr>
+                  <m:num>
+                    <m:r>
+                      <w:rPr>
+                        <w:rFonts w:ascii="Cambria Math" w:hAnsi="Cambria Math" w:cs="Times New Roman"/>
+                        <w:szCs w:val="20"/>
+                        <w:shd w:val="clear" w:color="auto" w:fill="FFFFFF"/>
+                        <w:lang w:val="en-US"/>
+                      </w:rPr>
+                      <m:t>700</m:t>
+                    </m:r>
+                  </m:num>
+                  <m:den>
+                    <m:r>
+                      <w:rPr>
+                        <w:rFonts w:ascii="Cambria Math" w:hAnsi="Cambria Math" w:cs="Times New Roman"/>
+                        <w:szCs w:val="20"/>
+                        <w:shd w:val="clear" w:color="auto" w:fill="FFFFFF"/>
+                        <w:lang w:val="en-US"/>
+                      </w:rPr>
+                      <m:t>C1∙</m:t>
+                    </m:r>
+                    <m:r>
+                      <w:rPr>
+                        <w:rFonts w:ascii="Cambria Math" w:hAnsi="Cambria Math" w:cs="Times New Roman"/>
+                        <w:szCs w:val="20"/>
+                        <w:shd w:val="clear" w:color="auto" w:fill="FFFFFF"/>
+                        <w:lang w:val="en-US"/>
+                      </w:rPr>
+                      <m:t>R</m:t>
+                    </m:r>
+                    <m:r>
+                      <w:rPr>
+                        <w:rFonts w:ascii="Cambria Math" w:hAnsi="Cambria Math" w:cs="Times New Roman"/>
+                        <w:szCs w:val="20"/>
+                        <w:shd w:val="clear" w:color="auto" w:fill="FFFFFF"/>
+                        <w:lang w:val="en-US"/>
+                      </w:rPr>
+                      <m:t>2</m:t>
+                    </m:r>
+                  </m:den>
+                </m:f>
+              </m:oMath>
+            </m:oMathPara>
+          </w:p>
+        </w:tc>
+        <w:tc>
+          <w:tcPr>
+            <w:tcW w:w="3969" w:type="dxa"/>
+            <w:vAlign w:val="center"/>
+          </w:tcPr>
+          <w:p>
+            <w:pPr>
+              <w:pStyle w:val="Noindent"/>
+              <w:jc w:val="right"/>
+            </w:pPr>
+            <w:r>
+              <w:t>(3.</w:t>
+            </w:r>
+            <w:r>
+              <w:t>5</w:t>
+            </w:r>
+            <w:r>
+              <w:t>)</w:t>
+            </w:r>
+          </w:p>
+        </w:tc>
+      </w:tr>
+    </w:tbl>
+    <w:p>
+      <w:pPr>
+        <w:ind w:firstLine="0"/>
+      </w:pPr>
+      <w:r>
+        <w:lastRenderedPageBreak/>
+        <w:t xml:space="preserve">где </w:t>
+      </w:r>
+      <w:r>
+        <w:rPr>
+          <w:lang w:val="en-US"/>
+        </w:rPr>
+        <w:t>C</w:t>
+      </w:r>
+      <w:r>
+        <w:t xml:space="preserve">1 </w:t>
+      </w:r>
+      <w:r>
+        <w:t>–</w:t>
+      </w:r>
+      <w:r>
+        <w:t xml:space="preserve"> </w:t>
+      </w:r>
+      <w:r>
+        <w:t xml:space="preserve">ёмкость одного каскада в микрофарадах, </w:t>
+      </w:r>
+      <w:r>
+        <w:rPr>
+          <w:lang w:val="en-US"/>
+        </w:rPr>
+        <w:t>R</w:t>
+      </w:r>
+      <w:r>
+        <w:t xml:space="preserve">2 </w:t>
+      </w:r>
+      <w:r>
+        <w:t>–</w:t>
+      </w:r>
+      <w:r>
+        <w:t xml:space="preserve"> </w:t>
+      </w:r>
+      <w:r>
+        <w:t>сопротивление резистора этого же каскада в килоомах. Обозначения формулы совпадают с обозначениями элементов на рисунке 3.1.</w:t>
+      </w:r>
+      <w:r>
+        <w:t xml:space="preserve"> </w:t>
+      </w:r>
+    </w:p>
+    <w:p>
+      <w:r>
+        <w:t>Однако, эмпирическим путём было выявлено, что использование симметричного мультивибратора не является эффективным</w:t>
+      </w:r>
+      <w:r>
+        <w:t xml:space="preserve"> в связке с генератором, управляемым импульсами. Конденсаторы на таких мультивибраторах не успевают разряжаться полностью, за счёт чего на высоких частотах (начиная </w:t>
+      </w:r>
+      <w:r>
+        <w:t xml:space="preserve">примерно </w:t>
+      </w:r>
+      <w:r>
+        <w:t xml:space="preserve">от </w:t>
+      </w:r>
+      <w:r>
+        <w:t>150</w:t>
+      </w:r>
+      <w:r>
+        <w:t xml:space="preserve">00 Гц) </w:t>
+      </w:r>
+      <w:r>
+        <w:t xml:space="preserve">на </w:t>
+      </w:r>
+      <w:r>
+        <w:t>мультивибратор</w:t>
+      </w:r>
+      <w:r>
+        <w:t>е</w:t>
+      </w:r>
+      <w:r>
+        <w:t xml:space="preserve"> не успевает разрядить</w:t>
+      </w:r>
+      <w:r>
+        <w:t>ся</w:t>
+      </w:r>
+      <w:r>
+        <w:t xml:space="preserve"> конденсатор</w:t>
+      </w:r>
+      <w:r>
+        <w:t xml:space="preserve"> одн</w:t>
+      </w:r>
+      <w:r>
+        <w:t>ого</w:t>
+      </w:r>
+      <w:r>
+        <w:t xml:space="preserve"> из каскадов</w:t>
+      </w:r>
+      <w:r>
+        <w:t xml:space="preserve">, чтобы начать заряд конденсатора заново. Из-за этого </w:t>
+      </w:r>
+      <w:r>
+        <w:t>процесс</w:t>
+      </w:r>
+      <w:r>
+        <w:t xml:space="preserve"> </w:t>
+      </w:r>
+      <w:r>
+        <w:t xml:space="preserve">заряда другого конденсатора начинается до его полной разрядки, из-за чего мультивибратор может перестать генерировать импульсы вовсе. Как следствие, </w:t>
+      </w:r>
+      <w:r>
+        <w:t>прохождени</w:t>
+      </w:r>
+      <w:r>
+        <w:t>е</w:t>
+      </w:r>
+      <w:r>
+        <w:t xml:space="preserve"> по всему спектру становится сложно контролируемым или невозможным в контроле вовсе, так как при данных нарушениях работы остаётся полагаться на внешние условия, что недопустимо при разработке устройства</w:t>
+      </w:r>
+      <w:r>
+        <w:t xml:space="preserve">, работающего на высоких частотах и призванного </w:t>
+      </w:r>
+      <w:r>
+        <w:t>генерировать шумовой</w:t>
+      </w:r>
+      <w:r>
+        <w:t xml:space="preserve"> сигнал</w:t>
+      </w:r>
+      <w:r>
+        <w:t>, так как опять же, возможно освобождения частот или появления окон, с помощью которых связь между устройствами может как восстанавливаться, так и не пропадать в целом.</w:t>
+      </w:r>
+    </w:p>
+    <w:p>
+      <w:r>
+        <w:t xml:space="preserve">Вместо этого было решено взять асинхронный мультивибратор. В асинхронных мультивибраторах время импульса не равно времени периода, за счёт чего конденсатор в одном контуре всегда находится в почти заряженном состоянии. В противоположном контуре время зарядки конденсатора меньше, за счёт </w:t>
+      </w:r>
+      <w:r>
+        <w:t xml:space="preserve">быстрого открытия транзистора. За счёт этого достигается процесс генерации коротких импульсов с длительным временем скважности сигнала, что позволяет разрядиться конденсаторам как </w:t>
+      </w:r>
+      <w:r>
+        <w:t>малого,</w:t>
+      </w:r>
+      <w:r>
+        <w:t xml:space="preserve"> так и крупного номинала. </w:t>
+      </w:r>
+    </w:p>
+    <w:p>
+      <w:r>
+        <w:t xml:space="preserve">Расчёт таких мультивибраторов гораздо сложнее, так как зависит от </w:t>
+      </w:r>
+      <w:r>
+        <w:t>различных факторов, как поддающимся вычислениям, к примеру сопротивление транзисторов, крутизна коллекторно-эмиттерной характеристики, так и внешним факторам, по типу температуры, электромагнитного поля и так далее.</w:t>
+      </w:r>
+    </w:p>
+    <w:p>
+      <w:r>
+        <w:t>С целью упрощения расчётов было решено сделать асинхронный мультивибратор с симметричной цепочкой резисторов. В дальнейшем это упростит часть расчётов, так как между изменением номинала конденсатора и симметричным мультивибраторам на конденсаторах с идентичной ёмкостью присутствует чётко выраженная зависимость, которая будет описана в принципиальном проектировании.</w:t>
+      </w:r>
+    </w:p>
+    <w:p>
+      <w:pPr>
+        <w:ind w:firstLine="0"/>
+      </w:pPr>
+    </w:p>
+    <w:p>
+      <w:pPr>
+        <w:pStyle w:val="Heading2"/>
+        <w:numPr>
+          <w:ilvl w:val="1"/>
+          <w:numId w:val="26"/>
+        </w:numPr>
+      </w:pPr>
+      <w:bookmarkStart w:id="29" w:name="_Toc164092129"/>
+      <w:r>
+        <w:t>Модуль г</w:t>
+      </w:r>
+      <w:r>
+        <w:t>енератор</w:t>
+      </w:r>
+      <w:r>
+        <w:t>а</w:t>
+      </w:r>
+      <w:r>
+        <w:t>, управляем</w:t>
+      </w:r>
+      <w:r>
+        <w:t>ого</w:t>
+      </w:r>
+      <w:r>
+        <w:t xml:space="preserve"> импульсами</w:t>
+      </w:r>
+      <w:r>
+        <w:t xml:space="preserve"> </w:t>
+      </w:r>
+      <w:r>
+        <w:t xml:space="preserve">и модуль </w:t>
+      </w:r>
+      <w:r>
+        <w:t>настройки</w:t>
+      </w:r>
+      <w:bookmarkEnd w:id="29"/>
+    </w:p>
+    <w:p/>
+    <w:p>
+      <w:r>
+        <w:t>Далее необходимо спроектировать генератор, который будет управляться импульсами ранее описанного генератора. Из ключевых задач для данного генератора выделены следующие:</w:t>
+      </w:r>
+    </w:p>
+    <w:p>
+      <w:pPr>
+        <w:pStyle w:val="ListParagraph"/>
+        <w:numPr>
+          <w:ilvl w:val="0"/>
+          <w:numId w:val="47"/>
+        </w:numPr>
+        <w:ind w:left="0" w:firstLine="709"/>
+      </w:pPr>
+      <w:r>
+        <w:lastRenderedPageBreak/>
+        <w:t xml:space="preserve">импульсный генератор может генерировать импульсы различной амплитуды, но </w:t>
+      </w:r>
+      <w:r>
+        <w:t>всегда одинаковой частоты</w:t>
+      </w:r>
+      <w:r>
+        <w:t>;</w:t>
+      </w:r>
+    </w:p>
+    <w:p>
+      <w:pPr>
+        <w:pStyle w:val="ListParagraph"/>
+        <w:numPr>
+          <w:ilvl w:val="0"/>
+          <w:numId w:val="47"/>
+        </w:numPr>
+        <w:ind w:left="0" w:firstLine="709"/>
+      </w:pPr>
+      <w:r>
+        <w:t>генератор, управляемый импульсом должен «сбрасываться» при приходе очередного импульса</w:t>
+      </w:r>
+      <w:r>
+        <w:t>;</w:t>
+      </w:r>
+    </w:p>
+    <w:p>
+      <w:pPr>
+        <w:pStyle w:val="ListParagraph"/>
+        <w:numPr>
+          <w:ilvl w:val="0"/>
+          <w:numId w:val="47"/>
+        </w:numPr>
+        <w:ind w:left="0" w:firstLine="709"/>
+      </w:pPr>
+      <w:r>
+        <w:t>генератор, управляемый импульсами, должен генерировать пилообразные импульсы с частотой, задаваемой импульсным генератором</w:t>
+      </w:r>
+      <w:r>
+        <w:t>;</w:t>
+      </w:r>
+      <w:r>
+        <w:t xml:space="preserve"> </w:t>
+      </w:r>
+    </w:p>
+    <w:p>
+      <w:pPr>
+        <w:pStyle w:val="ListParagraph"/>
+        <w:numPr>
+          <w:ilvl w:val="0"/>
+          <w:numId w:val="47"/>
+        </w:numPr>
+        <w:ind w:left="0" w:firstLine="709"/>
+      </w:pPr>
+      <w:r>
+        <w:t>генерируемые импульсы должны быть пилообразной формы</w:t>
+      </w:r>
+      <w:r>
+        <w:t>;</w:t>
+      </w:r>
+    </w:p>
+    <w:p>
+      <w:pPr>
+        <w:pStyle w:val="ListParagraph"/>
+        <w:numPr>
+          <w:ilvl w:val="0"/>
+          <w:numId w:val="47"/>
+        </w:numPr>
+        <w:ind w:left="0" w:firstLine="709"/>
+      </w:pPr>
+      <w:r>
+        <w:t>генерируемые импульсы должны иметь возможность настраивать как верхний, так и нижний порог.</w:t>
+      </w:r>
+    </w:p>
+    <w:p>
+      <w:r>
+        <w:t>Так как данный модуль плотно связан с модулем, отвечающим за настройку импульса – то проектироваться будут сразу два модуля для работы в слаженном режиме.</w:t>
+      </w:r>
+    </w:p>
+    <w:p>
+      <w:r>
+        <w:t>Модуль генератора, управляемого импульсами, также может строиться на различных интегральных схемах по типу таймера 555, однако проще будет его сделать на транзисторной цепи с обратной связью.</w:t>
+      </w:r>
+    </w:p>
+    <w:p>
+      <w:r>
+        <w:t xml:space="preserve">Обратная связь – это соединение выходного сигнала устройства с его входом. Чаще всего </w:t>
+      </w:r>
+      <w:r>
+        <w:t>обратная связь бывает положительной и отрицательной, при этом положительная обратная связь усиливает изменение выходного напряжения, а отрицательная – наоборот, уменьшает.</w:t>
+      </w:r>
+      <w:r>
+        <w:t xml:space="preserve"> </w:t>
+      </w:r>
+      <w:r>
+        <w:t xml:space="preserve">Обратная связь в транзисторно-резисторных цепях бывает двух видов: </w:t>
+      </w:r>
+    </w:p>
+    <w:p>
+      <w:pPr>
+        <w:pStyle w:val="ListParagraph"/>
+        <w:numPr>
+          <w:ilvl w:val="0"/>
+          <w:numId w:val="48"/>
+        </w:numPr>
         <w:ind w:left="709" w:firstLine="0"/>
-        <w:rPr>
-          <w:specVanish/>
-        </w:rPr>
-      </w:pPr>
-    </w:p>
-    <w:p>
-      <w:pPr>
-        <w:ind w:firstLine="0"/>
-      </w:pPr>
+      </w:pPr>
+      <w:r>
+        <w:t>коллекторная обратная связь</w:t>
+      </w:r>
+      <w:r>
+        <w:rPr>
+          <w:lang w:val="en-US"/>
+        </w:rPr>
+        <w:t>;</w:t>
+      </w:r>
+    </w:p>
+    <w:p>
+      <w:pPr>
+        <w:pStyle w:val="ListParagraph"/>
+        <w:numPr>
+          <w:ilvl w:val="0"/>
+          <w:numId w:val="48"/>
+        </w:numPr>
+        <w:ind w:left="709" w:firstLine="0"/>
+      </w:pPr>
+      <w:r>
+        <w:t>эмиттерная обратная связь.</w:t>
+      </w:r>
+    </w:p>
+    <w:p>
+      <w:r>
+        <w:t xml:space="preserve">Коллекторная обратная связь позволяет </w:t>
+      </w:r>
+      <w:r>
+        <w:t>снизить выходное напряжение</w:t>
+      </w:r>
+      <w:r>
+        <w:t>, путём связывания коллектора и базы</w:t>
+      </w:r>
+      <w:r>
+        <w:t>. В данном случае такая связь могла бы регулировать верхнюю границу амплитуды импульсов генератора. Эмиттерная же обратная связь мене очевидна, так как обратная связь не связывает эмиттер и базу, как это реализовано в случае с коллектором</w:t>
+      </w:r>
+      <w:r>
+        <w:t xml:space="preserve">. При эмиттерной обратной связи </w:t>
+      </w:r>
+      <w:r>
+        <w:t xml:space="preserve">связывается эмиттер с землёй, что позволяет снизить нижнюю границу амплитуды за счёт ограничения напряжения, пропорционального току эмиттера, протекающего через транзистор, чем противодействует напряжению эмиттер-база. Причём зависимость эта будет </w:t>
+      </w:r>
+      <w:r>
+        <w:t>прямо</w:t>
+      </w:r>
+      <w:r>
+        <w:t xml:space="preserve">й, то есть если при 10 Вольтах обратная связь будет ограничивать нижние импульсы до 5 В, то при 100 В обратная связь будет ограничивать не до 5 В, а до 50 В. </w:t>
+      </w:r>
+    </w:p>
+    <w:p>
+      <w:r>
+        <w:t xml:space="preserve">Так как было определено требование несвязности амплитуды импульса от </w:t>
+      </w:r>
+      <w:r>
+        <w:t xml:space="preserve">напряжения генерации – было решено реализовать схему на транзисторе и конденсаторе, с помощью которой при поступлении импульса будет открываться транзистор, благодаря чему конденсатор будет разряжаться до некого напряжения, которое будет контролироваться резистором обратной связи, стоящим в базе транзистора. </w:t>
+      </w:r>
+      <w:r>
+        <w:t>Так же для реализации ограничения верхней границы амплитуды было решено ограничить напряжение</w:t>
+      </w:r>
+      <w:r>
+        <w:t xml:space="preserve"> генерации</w:t>
+      </w:r>
+      <w:r>
+        <w:t>, которое ограничивается</w:t>
+      </w:r>
+      <w:r>
+        <w:t xml:space="preserve"> за счёт добавления резистора в цепь</w:t>
+      </w:r>
+      <w:r>
+        <w:t xml:space="preserve"> </w:t>
+      </w:r>
+      <w:r>
+        <w:rPr>
+          <w:lang w:val="en-US"/>
+        </w:rPr>
+        <w:t>VCC</w:t>
+      </w:r>
+      <w:r>
+        <w:t>, от которой и идёт выводное питание генератора</w:t>
+      </w:r>
+      <w:r>
+        <w:t xml:space="preserve">. </w:t>
+      </w:r>
+    </w:p>
+    <w:p>
+      <w:r>
+        <w:t>Схема генератора, управляемого импульсами указана на рисунке 3.2.</w:t>
+      </w:r>
+    </w:p>
+    <w:p/>
+    <w:p>
+      <w:pPr>
+        <w:jc w:val="center"/>
+      </w:pPr>
+      <w:r>
+        <w:drawing>
+          <wp:inline distT="0" distB="0" distL="0" distR="0" wp14:anchorId="61F113A7" wp14:editId="72A7B662">
+            <wp:extent cx="3513666" cy="3396327"/>
+            <wp:effectExtent l="0" t="0" r="0" b="0"/>
+            <wp:docPr id="12" name="Picture 12"/>
+            <wp:cNvGraphicFramePr>
+              <a:graphicFrameLocks xmlns:a="http://schemas.openxmlformats.org/drawingml/2006/main" noChangeAspect="1"/>
+            </wp:cNvGraphicFramePr>
+            <a:graphic xmlns:a="http://schemas.openxmlformats.org/drawingml/2006/main">
+              <a:graphicData uri="http://schemas.openxmlformats.org/drawingml/2006/picture">
+                <pic:pic xmlns:pic="http://schemas.openxmlformats.org/drawingml/2006/picture">
+                  <pic:nvPicPr>
+                    <pic:cNvPr id="1" name=""/>
+                    <pic:cNvPicPr/>
+                  </pic:nvPicPr>
+                  <pic:blipFill>
+                    <a:blip r:embed="rId21"/>
+                    <a:stretch>
+                      <a:fillRect/>
+                    </a:stretch>
+                  </pic:blipFill>
+                  <pic:spPr>
+                    <a:xfrm>
+                      <a:off x="0" y="0"/>
+                      <a:ext cx="3517859" cy="3400380"/>
+                    </a:xfrm>
+                    <a:prstGeom prst="rect">
+                      <a:avLst/>
+                    </a:prstGeom>
+                  </pic:spPr>
+                </pic:pic>
+              </a:graphicData>
+            </a:graphic>
+          </wp:inline>
+        </w:drawing>
+      </w:r>
+    </w:p>
+    <w:p>
+      <w:pPr>
+        <w:jc w:val="center"/>
+      </w:pPr>
+    </w:p>
+    <w:p>
+      <w:pPr>
+        <w:jc w:val="center"/>
+      </w:pPr>
+      <w:r>
+        <w:t xml:space="preserve">Рисунок 3.2 – Схема </w:t>
+      </w:r>
+      <w:r>
+        <w:t>генератора, управляемого импульсами</w:t>
+      </w:r>
+    </w:p>
+    <w:p/>
+    <w:p>
       <w:r>
         <w:br w:type="page"/>
       </w:r>
@@ -14780,12 +17018,12 @@
         <w:ind w:firstLine="0"/>
         <w:jc w:val="center"/>
       </w:pPr>
-      <w:bookmarkStart w:id="27" w:name="_Toc163824426"/>
+      <w:bookmarkStart w:id="30" w:name="_Toc164092130"/>
       <w:r>
         <w:lastRenderedPageBreak/>
         <w:t>ЗАКЛЮЧЕНИЕ</w:t>
       </w:r>
-      <w:bookmarkEnd w:id="27"/>
+      <w:bookmarkEnd w:id="30"/>
     </w:p>
     <w:p>
       <w:pPr>
@@ -14851,12 +17089,12 @@
         <w:ind w:firstLine="0"/>
         <w:jc w:val="center"/>
       </w:pPr>
-      <w:bookmarkStart w:id="28" w:name="_Toc163824427"/>
+      <w:bookmarkStart w:id="31" w:name="_Toc164092131"/>
       <w:r>
         <w:lastRenderedPageBreak/>
         <w:t>СПИСОК ИСПОЛЬЗОВАННЫХ ИСТОЧНИКОВ</w:t>
       </w:r>
-      <w:bookmarkEnd w:id="28"/>
+      <w:bookmarkEnd w:id="31"/>
     </w:p>
     <w:p/>
     <w:p>
@@ -17848,12 +20086,12 @@
     </w:p>
     <w:p/>
     <w:sectPr>
-      <w:headerReference w:type="even" r:id="rId20"/>
-      <w:headerReference w:type="default" r:id="rId21"/>
-      <w:footerReference w:type="even" r:id="rId22"/>
-      <w:footerReference w:type="default" r:id="rId23"/>
-      <w:headerReference w:type="first" r:id="rId24"/>
-      <w:footerReference w:type="first" r:id="rId25"/>
+      <w:headerReference w:type="even" r:id="rId22"/>
+      <w:headerReference w:type="default" r:id="rId23"/>
+      <w:footerReference w:type="even" r:id="rId24"/>
+      <w:footerReference w:type="default" r:id="rId25"/>
+      <w:headerReference w:type="first" r:id="rId26"/>
+      <w:footerReference w:type="first" r:id="rId27"/>
       <w:pgSz w:w="11907" w:h="16840" w:code="9"/>
       <w:pgMar w:top="1134" w:right="851" w:bottom="1134" w:left="1701" w:header="709" w:footer="567" w:gutter="0"/>
       <w:pgNumType w:start="5"/>
@@ -18647,18 +20885,18 @@
   <w:abstractNum w:abstractNumId="6" w15:restartNumberingAfterBreak="0">
     <w:nsid w:val="0C490356"/>
     <w:multiLevelType w:val="hybridMultilevel"/>
-    <w:tmpl w:val="1EE48646"/>
-    <w:lvl w:ilvl="0" w:tplc="D8805876">
-      <w:start w:val="1"/>
-      <w:numFmt w:val="decimal"/>
+    <w:tmpl w:val="EA3ED1A2"/>
+    <w:lvl w:ilvl="0" w:tplc="4D4A750C">
+      <w:start w:val="1"/>
+      <w:numFmt w:val="bullet"/>
       <w:suff w:val="space"/>
-      <w:lvlText w:val="%1."/>
-      <w:lvlJc w:val="left"/>
-      <w:pPr>
-        <w:ind w:left="1493" w:hanging="360"/>
-      </w:pPr>
-      <w:rPr>
-        <w:rFonts w:hint="default"/>
+      <w:lvlText w:val=""/>
+      <w:lvlJc w:val="left"/>
+      <w:pPr>
+        <w:ind w:left="1429" w:hanging="360"/>
+      </w:pPr>
+      <w:rPr>
+        <w:rFonts w:ascii="Symbol" w:hAnsi="Symbol" w:hint="default"/>
         <w:lang w:val="en-US"/>
       </w:rPr>
     </w:lvl>
@@ -20078,6 +22316,120 @@
     </w:lvl>
   </w:abstractNum>
   <w:abstractNum w:abstractNumId="20" w15:restartNumberingAfterBreak="0">
+    <w:nsid w:val="36576F51"/>
+    <w:multiLevelType w:val="hybridMultilevel"/>
+    <w:tmpl w:val="8D3A6242"/>
+    <w:lvl w:ilvl="0" w:tplc="712E639C">
+      <w:start w:val="1"/>
+      <w:numFmt w:val="bullet"/>
+      <w:suff w:val="space"/>
+      <w:lvlText w:val=""/>
+      <w:lvlJc w:val="left"/>
+      <w:pPr>
+        <w:ind w:left="1429" w:hanging="360"/>
+      </w:pPr>
+      <w:rPr>
+        <w:rFonts w:ascii="Symbol" w:hAnsi="Symbol" w:hint="default"/>
+      </w:rPr>
+    </w:lvl>
+    <w:lvl w:ilvl="1" w:tplc="04190003" w:tentative="1">
+      <w:start w:val="1"/>
+      <w:numFmt w:val="bullet"/>
+      <w:lvlText w:val="o"/>
+      <w:lvlJc w:val="left"/>
+      <w:pPr>
+        <w:ind w:left="2149" w:hanging="360"/>
+      </w:pPr>
+      <w:rPr>
+        <w:rFonts w:ascii="Courier New" w:hAnsi="Courier New" w:cs="Courier New" w:hint="default"/>
+      </w:rPr>
+    </w:lvl>
+    <w:lvl w:ilvl="2" w:tplc="04190005" w:tentative="1">
+      <w:start w:val="1"/>
+      <w:numFmt w:val="bullet"/>
+      <w:lvlText w:val=""/>
+      <w:lvlJc w:val="left"/>
+      <w:pPr>
+        <w:ind w:left="2869" w:hanging="360"/>
+      </w:pPr>
+      <w:rPr>
+        <w:rFonts w:ascii="Wingdings" w:hAnsi="Wingdings" w:hint="default"/>
+      </w:rPr>
+    </w:lvl>
+    <w:lvl w:ilvl="3" w:tplc="04190001" w:tentative="1">
+      <w:start w:val="1"/>
+      <w:numFmt w:val="bullet"/>
+      <w:lvlText w:val=""/>
+      <w:lvlJc w:val="left"/>
+      <w:pPr>
+        <w:ind w:left="3589" w:hanging="360"/>
+      </w:pPr>
+      <w:rPr>
+        <w:rFonts w:ascii="Symbol" w:hAnsi="Symbol" w:hint="default"/>
+      </w:rPr>
+    </w:lvl>
+    <w:lvl w:ilvl="4" w:tplc="04190003" w:tentative="1">
+      <w:start w:val="1"/>
+      <w:numFmt w:val="bullet"/>
+      <w:lvlText w:val="o"/>
+      <w:lvlJc w:val="left"/>
+      <w:pPr>
+        <w:ind w:left="4309" w:hanging="360"/>
+      </w:pPr>
+      <w:rPr>
+        <w:rFonts w:ascii="Courier New" w:hAnsi="Courier New" w:cs="Courier New" w:hint="default"/>
+      </w:rPr>
+    </w:lvl>
+    <w:lvl w:ilvl="5" w:tplc="04190005" w:tentative="1">
+      <w:start w:val="1"/>
+      <w:numFmt w:val="bullet"/>
+      <w:lvlText w:val=""/>
+      <w:lvlJc w:val="left"/>
+      <w:pPr>
+        <w:ind w:left="5029" w:hanging="360"/>
+      </w:pPr>
+      <w:rPr>
+        <w:rFonts w:ascii="Wingdings" w:hAnsi="Wingdings" w:hint="default"/>
+      </w:rPr>
+    </w:lvl>
+    <w:lvl w:ilvl="6" w:tplc="04190001" w:tentative="1">
+      <w:start w:val="1"/>
+      <w:numFmt w:val="bullet"/>
+      <w:lvlText w:val=""/>
+      <w:lvlJc w:val="left"/>
+      <w:pPr>
+        <w:ind w:left="5749" w:hanging="360"/>
+      </w:pPr>
+      <w:rPr>
+        <w:rFonts w:ascii="Symbol" w:hAnsi="Symbol" w:hint="default"/>
+      </w:rPr>
+    </w:lvl>
+    <w:lvl w:ilvl="7" w:tplc="04190003" w:tentative="1">
+      <w:start w:val="1"/>
+      <w:numFmt w:val="bullet"/>
+      <w:lvlText w:val="o"/>
+      <w:lvlJc w:val="left"/>
+      <w:pPr>
+        <w:ind w:left="6469" w:hanging="360"/>
+      </w:pPr>
+      <w:rPr>
+        <w:rFonts w:ascii="Courier New" w:hAnsi="Courier New" w:cs="Courier New" w:hint="default"/>
+      </w:rPr>
+    </w:lvl>
+    <w:lvl w:ilvl="8" w:tplc="04190005" w:tentative="1">
+      <w:start w:val="1"/>
+      <w:numFmt w:val="bullet"/>
+      <w:lvlText w:val=""/>
+      <w:lvlJc w:val="left"/>
+      <w:pPr>
+        <w:ind w:left="7189" w:hanging="360"/>
+      </w:pPr>
+      <w:rPr>
+        <w:rFonts w:ascii="Wingdings" w:hAnsi="Wingdings" w:hint="default"/>
+      </w:rPr>
+    </w:lvl>
+  </w:abstractNum>
+  <w:abstractNum w:abstractNumId="21" w15:restartNumberingAfterBreak="0">
     <w:nsid w:val="37376904"/>
     <w:multiLevelType w:val="multilevel"/>
     <w:tmpl w:val="6D7CBF46"/>
@@ -20192,7 +22544,7 @@
       </w:rPr>
     </w:lvl>
   </w:abstractNum>
-  <w:abstractNum w:abstractNumId="21" w15:restartNumberingAfterBreak="0">
+  <w:abstractNum w:abstractNumId="22" w15:restartNumberingAfterBreak="0">
     <w:nsid w:val="3B670C5C"/>
     <w:multiLevelType w:val="multilevel"/>
     <w:tmpl w:val="7BFAC3FE"/>
@@ -20316,7 +22668,7 @@
       </w:rPr>
     </w:lvl>
   </w:abstractNum>
-  <w:abstractNum w:abstractNumId="22" w15:restartNumberingAfterBreak="0">
+  <w:abstractNum w:abstractNumId="23" w15:restartNumberingAfterBreak="0">
     <w:nsid w:val="3E743561"/>
     <w:multiLevelType w:val="multilevel"/>
     <w:tmpl w:val="0419001F"/>
@@ -20402,13 +22754,13 @@
       </w:pPr>
     </w:lvl>
   </w:abstractNum>
-  <w:abstractNum w:abstractNumId="23" w15:restartNumberingAfterBreak="0">
+  <w:abstractNum w:abstractNumId="24" w15:restartNumberingAfterBreak="0">
     <w:nsid w:val="3FA60070"/>
     <w:multiLevelType w:val="multilevel"/>
     <w:tmpl w:val="161CB1A6"/>
     <w:numStyleLink w:val="Style1"/>
   </w:abstractNum>
-  <w:abstractNum w:abstractNumId="24" w15:restartNumberingAfterBreak="0">
+  <w:abstractNum w:abstractNumId="25" w15:restartNumberingAfterBreak="0">
     <w:nsid w:val="44023D1D"/>
     <w:multiLevelType w:val="multilevel"/>
     <w:tmpl w:val="BEAE9E36"/>
@@ -20534,7 +22886,7 @@
       </w:rPr>
     </w:lvl>
   </w:abstractNum>
-  <w:abstractNum w:abstractNumId="25" w15:restartNumberingAfterBreak="0">
+  <w:abstractNum w:abstractNumId="26" w15:restartNumberingAfterBreak="0">
     <w:nsid w:val="46753A98"/>
     <w:multiLevelType w:val="multilevel"/>
     <w:tmpl w:val="A57027FA"/>
@@ -20648,7 +23000,7 @@
       </w:rPr>
     </w:lvl>
   </w:abstractNum>
-  <w:abstractNum w:abstractNumId="26" w15:restartNumberingAfterBreak="0">
+  <w:abstractNum w:abstractNumId="27" w15:restartNumberingAfterBreak="0">
     <w:nsid w:val="4DF613E1"/>
     <w:multiLevelType w:val="hybridMultilevel"/>
     <w:tmpl w:val="BA4C7200"/>
@@ -20739,13 +23091,13 @@
       </w:pPr>
     </w:lvl>
   </w:abstractNum>
-  <w:abstractNum w:abstractNumId="27" w15:restartNumberingAfterBreak="0">
+  <w:abstractNum w:abstractNumId="28" w15:restartNumberingAfterBreak="0">
     <w:nsid w:val="4FA942ED"/>
     <w:multiLevelType w:val="multilevel"/>
     <w:tmpl w:val="161CB1A6"/>
     <w:numStyleLink w:val="Style1"/>
   </w:abstractNum>
-  <w:abstractNum w:abstractNumId="28" w15:restartNumberingAfterBreak="0">
+  <w:abstractNum w:abstractNumId="29" w15:restartNumberingAfterBreak="0">
     <w:nsid w:val="53007665"/>
     <w:multiLevelType w:val="multilevel"/>
     <w:tmpl w:val="E39EA792"/>
@@ -20861,7 +23213,7 @@
       </w:rPr>
     </w:lvl>
   </w:abstractNum>
-  <w:abstractNum w:abstractNumId="29" w15:restartNumberingAfterBreak="0">
+  <w:abstractNum w:abstractNumId="30" w15:restartNumberingAfterBreak="0">
     <w:nsid w:val="532F01E9"/>
     <w:multiLevelType w:val="multilevel"/>
     <w:tmpl w:val="F18E9D96"/>
@@ -20976,7 +23328,7 @@
       </w:rPr>
     </w:lvl>
   </w:abstractNum>
-  <w:abstractNum w:abstractNumId="30" w15:restartNumberingAfterBreak="0">
+  <w:abstractNum w:abstractNumId="31" w15:restartNumberingAfterBreak="0">
     <w:nsid w:val="54C002AA"/>
     <w:multiLevelType w:val="hybridMultilevel"/>
     <w:tmpl w:val="5330B1C8"/>
@@ -21090,7 +23442,7 @@
       </w:rPr>
     </w:lvl>
   </w:abstractNum>
-  <w:abstractNum w:abstractNumId="31" w15:restartNumberingAfterBreak="0">
+  <w:abstractNum w:abstractNumId="32" w15:restartNumberingAfterBreak="0">
     <w:nsid w:val="55E150E6"/>
     <w:multiLevelType w:val="multilevel"/>
     <w:tmpl w:val="0419001F"/>
@@ -21176,7 +23528,7 @@
       </w:pPr>
     </w:lvl>
   </w:abstractNum>
-  <w:abstractNum w:abstractNumId="32" w15:restartNumberingAfterBreak="0">
+  <w:abstractNum w:abstractNumId="33" w15:restartNumberingAfterBreak="0">
     <w:nsid w:val="57436CC4"/>
     <w:multiLevelType w:val="multilevel"/>
     <w:tmpl w:val="A5C02C26"/>
@@ -21299,7 +23651,7 @@
       </w:rPr>
     </w:lvl>
   </w:abstractNum>
-  <w:abstractNum w:abstractNumId="33" w15:restartNumberingAfterBreak="0">
+  <w:abstractNum w:abstractNumId="34" w15:restartNumberingAfterBreak="0">
     <w:nsid w:val="5DD3207E"/>
     <w:multiLevelType w:val="hybridMultilevel"/>
     <w:tmpl w:val="B9EC1826"/>
@@ -21389,7 +23741,121 @@
       </w:pPr>
     </w:lvl>
   </w:abstractNum>
-  <w:abstractNum w:abstractNumId="34" w15:restartNumberingAfterBreak="0">
+  <w:abstractNum w:abstractNumId="35" w15:restartNumberingAfterBreak="0">
+    <w:nsid w:val="5E135C4E"/>
+    <w:multiLevelType w:val="hybridMultilevel"/>
+    <w:tmpl w:val="8DB4BA1E"/>
+    <w:lvl w:ilvl="0" w:tplc="45042818">
+      <w:start w:val="1"/>
+      <w:numFmt w:val="bullet"/>
+      <w:suff w:val="space"/>
+      <w:lvlText w:val=""/>
+      <w:lvlJc w:val="left"/>
+      <w:pPr>
+        <w:ind w:left="1429" w:hanging="360"/>
+      </w:pPr>
+      <w:rPr>
+        <w:rFonts w:ascii="Symbol" w:hAnsi="Symbol" w:hint="default"/>
+      </w:rPr>
+    </w:lvl>
+    <w:lvl w:ilvl="1" w:tplc="04190003" w:tentative="1">
+      <w:start w:val="1"/>
+      <w:numFmt w:val="bullet"/>
+      <w:lvlText w:val="o"/>
+      <w:lvlJc w:val="left"/>
+      <w:pPr>
+        <w:ind w:left="2149" w:hanging="360"/>
+      </w:pPr>
+      <w:rPr>
+        <w:rFonts w:ascii="Courier New" w:hAnsi="Courier New" w:cs="Courier New" w:hint="default"/>
+      </w:rPr>
+    </w:lvl>
+    <w:lvl w:ilvl="2" w:tplc="04190005" w:tentative="1">
+      <w:start w:val="1"/>
+      <w:numFmt w:val="bullet"/>
+      <w:lvlText w:val=""/>
+      <w:lvlJc w:val="left"/>
+      <w:pPr>
+        <w:ind w:left="2869" w:hanging="360"/>
+      </w:pPr>
+      <w:rPr>
+        <w:rFonts w:ascii="Wingdings" w:hAnsi="Wingdings" w:hint="default"/>
+      </w:rPr>
+    </w:lvl>
+    <w:lvl w:ilvl="3" w:tplc="04190001" w:tentative="1">
+      <w:start w:val="1"/>
+      <w:numFmt w:val="bullet"/>
+      <w:lvlText w:val=""/>
+      <w:lvlJc w:val="left"/>
+      <w:pPr>
+        <w:ind w:left="3589" w:hanging="360"/>
+      </w:pPr>
+      <w:rPr>
+        <w:rFonts w:ascii="Symbol" w:hAnsi="Symbol" w:hint="default"/>
+      </w:rPr>
+    </w:lvl>
+    <w:lvl w:ilvl="4" w:tplc="04190003" w:tentative="1">
+      <w:start w:val="1"/>
+      <w:numFmt w:val="bullet"/>
+      <w:lvlText w:val="o"/>
+      <w:lvlJc w:val="left"/>
+      <w:pPr>
+        <w:ind w:left="4309" w:hanging="360"/>
+      </w:pPr>
+      <w:rPr>
+        <w:rFonts w:ascii="Courier New" w:hAnsi="Courier New" w:cs="Courier New" w:hint="default"/>
+      </w:rPr>
+    </w:lvl>
+    <w:lvl w:ilvl="5" w:tplc="04190005" w:tentative="1">
+      <w:start w:val="1"/>
+      <w:numFmt w:val="bullet"/>
+      <w:lvlText w:val=""/>
+      <w:lvlJc w:val="left"/>
+      <w:pPr>
+        <w:ind w:left="5029" w:hanging="360"/>
+      </w:pPr>
+      <w:rPr>
+        <w:rFonts w:ascii="Wingdings" w:hAnsi="Wingdings" w:hint="default"/>
+      </w:rPr>
+    </w:lvl>
+    <w:lvl w:ilvl="6" w:tplc="04190001" w:tentative="1">
+      <w:start w:val="1"/>
+      <w:numFmt w:val="bullet"/>
+      <w:lvlText w:val=""/>
+      <w:lvlJc w:val="left"/>
+      <w:pPr>
+        <w:ind w:left="5749" w:hanging="360"/>
+      </w:pPr>
+      <w:rPr>
+        <w:rFonts w:ascii="Symbol" w:hAnsi="Symbol" w:hint="default"/>
+      </w:rPr>
+    </w:lvl>
+    <w:lvl w:ilvl="7" w:tplc="04190003" w:tentative="1">
+      <w:start w:val="1"/>
+      <w:numFmt w:val="bullet"/>
+      <w:lvlText w:val="o"/>
+      <w:lvlJc w:val="left"/>
+      <w:pPr>
+        <w:ind w:left="6469" w:hanging="360"/>
+      </w:pPr>
+      <w:rPr>
+        <w:rFonts w:ascii="Courier New" w:hAnsi="Courier New" w:cs="Courier New" w:hint="default"/>
+      </w:rPr>
+    </w:lvl>
+    <w:lvl w:ilvl="8" w:tplc="04190005" w:tentative="1">
+      <w:start w:val="1"/>
+      <w:numFmt w:val="bullet"/>
+      <w:lvlText w:val=""/>
+      <w:lvlJc w:val="left"/>
+      <w:pPr>
+        <w:ind w:left="7189" w:hanging="360"/>
+      </w:pPr>
+      <w:rPr>
+        <w:rFonts w:ascii="Wingdings" w:hAnsi="Wingdings" w:hint="default"/>
+      </w:rPr>
+    </w:lvl>
+  </w:abstractNum>
+  <w:abstractNum w:abstractNumId="36" w15:restartNumberingAfterBreak="0">
     <w:nsid w:val="62D26C15"/>
     <w:multiLevelType w:val="multilevel"/>
     <w:tmpl w:val="13D06298"/>
@@ -21506,7 +23972,7 @@
       </w:rPr>
     </w:lvl>
   </w:abstractNum>
-  <w:abstractNum w:abstractNumId="35" w15:restartNumberingAfterBreak="0">
+  <w:abstractNum w:abstractNumId="37" w15:restartNumberingAfterBreak="0">
     <w:nsid w:val="65646EEC"/>
     <w:multiLevelType w:val="hybridMultilevel"/>
     <w:tmpl w:val="0794FD9C"/>
@@ -21620,7 +24086,121 @@
       </w:rPr>
     </w:lvl>
   </w:abstractNum>
-  <w:abstractNum w:abstractNumId="36" w15:restartNumberingAfterBreak="0">
+  <w:abstractNum w:abstractNumId="38" w15:restartNumberingAfterBreak="0">
+    <w:nsid w:val="6A285B90"/>
+    <w:multiLevelType w:val="hybridMultilevel"/>
+    <w:tmpl w:val="F3F81932"/>
+    <w:lvl w:ilvl="0" w:tplc="C20E0E7C">
+      <w:start w:val="1"/>
+      <w:numFmt w:val="bullet"/>
+      <w:suff w:val="space"/>
+      <w:lvlText w:val=""/>
+      <w:lvlJc w:val="left"/>
+      <w:pPr>
+        <w:ind w:left="1429" w:hanging="360"/>
+      </w:pPr>
+      <w:rPr>
+        <w:rFonts w:ascii="Symbol" w:hAnsi="Symbol" w:hint="default"/>
+      </w:rPr>
+    </w:lvl>
+    <w:lvl w:ilvl="1" w:tplc="04190003" w:tentative="1">
+      <w:start w:val="1"/>
+      <w:numFmt w:val="bullet"/>
+      <w:lvlText w:val="o"/>
+      <w:lvlJc w:val="left"/>
+      <w:pPr>
+        <w:ind w:left="2149" w:hanging="360"/>
+      </w:pPr>
+      <w:rPr>
+        <w:rFonts w:ascii="Courier New" w:hAnsi="Courier New" w:cs="Courier New" w:hint="default"/>
+      </w:rPr>
+    </w:lvl>
+    <w:lvl w:ilvl="2" w:tplc="04190005" w:tentative="1">
+      <w:start w:val="1"/>
+      <w:numFmt w:val="bullet"/>
+      <w:lvlText w:val=""/>
+      <w:lvlJc w:val="left"/>
+      <w:pPr>
+        <w:ind w:left="2869" w:hanging="360"/>
+      </w:pPr>
+      <w:rPr>
+        <w:rFonts w:ascii="Wingdings" w:hAnsi="Wingdings" w:hint="default"/>
+      </w:rPr>
+    </w:lvl>
+    <w:lvl w:ilvl="3" w:tplc="04190001" w:tentative="1">
+      <w:start w:val="1"/>
+      <w:numFmt w:val="bullet"/>
+      <w:lvlText w:val=""/>
+      <w:lvlJc w:val="left"/>
+      <w:pPr>
+        <w:ind w:left="3589" w:hanging="360"/>
+      </w:pPr>
+      <w:rPr>
+        <w:rFonts w:ascii="Symbol" w:hAnsi="Symbol" w:hint="default"/>
+      </w:rPr>
+    </w:lvl>
+    <w:lvl w:ilvl="4" w:tplc="04190003" w:tentative="1">
+      <w:start w:val="1"/>
+      <w:numFmt w:val="bullet"/>
+      <w:lvlText w:val="o"/>
+      <w:lvlJc w:val="left"/>
+      <w:pPr>
+        <w:ind w:left="4309" w:hanging="360"/>
+      </w:pPr>
+      <w:rPr>
+        <w:rFonts w:ascii="Courier New" w:hAnsi="Courier New" w:cs="Courier New" w:hint="default"/>
+      </w:rPr>
+    </w:lvl>
+    <w:lvl w:ilvl="5" w:tplc="04190005" w:tentative="1">
+      <w:start w:val="1"/>
+      <w:numFmt w:val="bullet"/>
+      <w:lvlText w:val=""/>
+      <w:lvlJc w:val="left"/>
+      <w:pPr>
+        <w:ind w:left="5029" w:hanging="360"/>
+      </w:pPr>
+      <w:rPr>
+        <w:rFonts w:ascii="Wingdings" w:hAnsi="Wingdings" w:hint="default"/>
+      </w:rPr>
+    </w:lvl>
+    <w:lvl w:ilvl="6" w:tplc="04190001" w:tentative="1">
+      <w:start w:val="1"/>
+      <w:numFmt w:val="bullet"/>
+      <w:lvlText w:val=""/>
+      <w:lvlJc w:val="left"/>
+      <w:pPr>
+        <w:ind w:left="5749" w:hanging="360"/>
+      </w:pPr>
+      <w:rPr>
+        <w:rFonts w:ascii="Symbol" w:hAnsi="Symbol" w:hint="default"/>
+      </w:rPr>
+    </w:lvl>
+    <w:lvl w:ilvl="7" w:tplc="04190003" w:tentative="1">
+      <w:start w:val="1"/>
+      <w:numFmt w:val="bullet"/>
+      <w:lvlText w:val="o"/>
+      <w:lvlJc w:val="left"/>
+      <w:pPr>
+        <w:ind w:left="6469" w:hanging="360"/>
+      </w:pPr>
+      <w:rPr>
+        <w:rFonts w:ascii="Courier New" w:hAnsi="Courier New" w:cs="Courier New" w:hint="default"/>
+      </w:rPr>
+    </w:lvl>
+    <w:lvl w:ilvl="8" w:tplc="04190005" w:tentative="1">
+      <w:start w:val="1"/>
+      <w:numFmt w:val="bullet"/>
+      <w:lvlText w:val=""/>
+      <w:lvlJc w:val="left"/>
+      <w:pPr>
+        <w:ind w:left="7189" w:hanging="360"/>
+      </w:pPr>
+      <w:rPr>
+        <w:rFonts w:ascii="Wingdings" w:hAnsi="Wingdings" w:hint="default"/>
+      </w:rPr>
+    </w:lvl>
+  </w:abstractNum>
+  <w:abstractNum w:abstractNumId="39" w15:restartNumberingAfterBreak="0">
     <w:nsid w:val="6A8365A0"/>
     <w:multiLevelType w:val="multilevel"/>
     <w:tmpl w:val="17A45E5E"/>
@@ -21734,7 +24314,7 @@
       </w:rPr>
     </w:lvl>
   </w:abstractNum>
-  <w:abstractNum w:abstractNumId="37" w15:restartNumberingAfterBreak="0">
+  <w:abstractNum w:abstractNumId="40" w15:restartNumberingAfterBreak="0">
     <w:nsid w:val="6ADC4B4B"/>
     <w:multiLevelType w:val="hybridMultilevel"/>
     <w:tmpl w:val="8E2A8C24"/>
@@ -21826,7 +24406,121 @@
       </w:pPr>
     </w:lvl>
   </w:abstractNum>
-  <w:abstractNum w:abstractNumId="38" w15:restartNumberingAfterBreak="0">
+  <w:abstractNum w:abstractNumId="41" w15:restartNumberingAfterBreak="0">
+    <w:nsid w:val="6C7E607F"/>
+    <w:multiLevelType w:val="hybridMultilevel"/>
+    <w:tmpl w:val="65E0D642"/>
+    <w:lvl w:ilvl="0" w:tplc="D5CC7A0A">
+      <w:start w:val="1"/>
+      <w:numFmt w:val="bullet"/>
+      <w:suff w:val="space"/>
+      <w:lvlText w:val=""/>
+      <w:lvlJc w:val="left"/>
+      <w:pPr>
+        <w:ind w:left="1429" w:hanging="360"/>
+      </w:pPr>
+      <w:rPr>
+        <w:rFonts w:ascii="Symbol" w:hAnsi="Symbol" w:hint="default"/>
+      </w:rPr>
+    </w:lvl>
+    <w:lvl w:ilvl="1" w:tplc="04190003" w:tentative="1">
+      <w:start w:val="1"/>
+      <w:numFmt w:val="bullet"/>
+      <w:lvlText w:val="o"/>
+      <w:lvlJc w:val="left"/>
+      <w:pPr>
+        <w:ind w:left="5093" w:hanging="360"/>
+      </w:pPr>
+      <w:rPr>
+        <w:rFonts w:ascii="Courier New" w:hAnsi="Courier New" w:cs="Courier New" w:hint="default"/>
+      </w:rPr>
+    </w:lvl>
+    <w:lvl w:ilvl="2" w:tplc="04190005" w:tentative="1">
+      <w:start w:val="1"/>
+      <w:numFmt w:val="bullet"/>
+      <w:lvlText w:val=""/>
+      <w:lvlJc w:val="left"/>
+      <w:pPr>
+        <w:ind w:left="5813" w:hanging="360"/>
+      </w:pPr>
+      <w:rPr>
+        <w:rFonts w:ascii="Wingdings" w:hAnsi="Wingdings" w:hint="default"/>
+      </w:rPr>
+    </w:lvl>
+    <w:lvl w:ilvl="3" w:tplc="04190001" w:tentative="1">
+      <w:start w:val="1"/>
+      <w:numFmt w:val="bullet"/>
+      <w:lvlText w:val=""/>
+      <w:lvlJc w:val="left"/>
+      <w:pPr>
+        <w:ind w:left="6533" w:hanging="360"/>
+      </w:pPr>
+      <w:rPr>
+        <w:rFonts w:ascii="Symbol" w:hAnsi="Symbol" w:hint="default"/>
+      </w:rPr>
+    </w:lvl>
+    <w:lvl w:ilvl="4" w:tplc="04190003" w:tentative="1">
+      <w:start w:val="1"/>
+      <w:numFmt w:val="bullet"/>
+      <w:lvlText w:val="o"/>
+      <w:lvlJc w:val="left"/>
+      <w:pPr>
+        <w:ind w:left="7253" w:hanging="360"/>
+      </w:pPr>
+      <w:rPr>
+        <w:rFonts w:ascii="Courier New" w:hAnsi="Courier New" w:cs="Courier New" w:hint="default"/>
+      </w:rPr>
+    </w:lvl>
+    <w:lvl w:ilvl="5" w:tplc="04190005" w:tentative="1">
+      <w:start w:val="1"/>
+      <w:numFmt w:val="bullet"/>
+      <w:lvlText w:val=""/>
+      <w:lvlJc w:val="left"/>
+      <w:pPr>
+        <w:ind w:left="7973" w:hanging="360"/>
+      </w:pPr>
+      <w:rPr>
+        <w:rFonts w:ascii="Wingdings" w:hAnsi="Wingdings" w:hint="default"/>
+      </w:rPr>
+    </w:lvl>
+    <w:lvl w:ilvl="6" w:tplc="04190001" w:tentative="1">
+      <w:start w:val="1"/>
+      <w:numFmt w:val="bullet"/>
+      <w:lvlText w:val=""/>
+      <w:lvlJc w:val="left"/>
+      <w:pPr>
+        <w:ind w:left="8693" w:hanging="360"/>
+      </w:pPr>
+      <w:rPr>
+        <w:rFonts w:ascii="Symbol" w:hAnsi="Symbol" w:hint="default"/>
+      </w:rPr>
+    </w:lvl>
+    <w:lvl w:ilvl="7" w:tplc="04190003" w:tentative="1">
+      <w:start w:val="1"/>
+      <w:numFmt w:val="bullet"/>
+      <w:lvlText w:val="o"/>
+      <w:lvlJc w:val="left"/>
+      <w:pPr>
+        <w:ind w:left="9413" w:hanging="360"/>
+      </w:pPr>
+      <w:rPr>
+        <w:rFonts w:ascii="Courier New" w:hAnsi="Courier New" w:cs="Courier New" w:hint="default"/>
+      </w:rPr>
+    </w:lvl>
+    <w:lvl w:ilvl="8" w:tplc="04190005" w:tentative="1">
+      <w:start w:val="1"/>
+      <w:numFmt w:val="bullet"/>
+      <w:lvlText w:val=""/>
+      <w:lvlJc w:val="left"/>
+      <w:pPr>
+        <w:ind w:left="10133" w:hanging="360"/>
+      </w:pPr>
+      <w:rPr>
+        <w:rFonts w:ascii="Wingdings" w:hAnsi="Wingdings" w:hint="default"/>
+      </w:rPr>
+    </w:lvl>
+  </w:abstractNum>
+  <w:abstractNum w:abstractNumId="42" w15:restartNumberingAfterBreak="0">
     <w:nsid w:val="6D052314"/>
     <w:multiLevelType w:val="multilevel"/>
     <w:tmpl w:val="BEAE9E36"/>
@@ -21952,7 +24646,7 @@
       </w:rPr>
     </w:lvl>
   </w:abstractNum>
-  <w:abstractNum w:abstractNumId="39" w15:restartNumberingAfterBreak="0">
+  <w:abstractNum w:abstractNumId="43" w15:restartNumberingAfterBreak="0">
     <w:nsid w:val="6F6E1D21"/>
     <w:multiLevelType w:val="multilevel"/>
     <w:tmpl w:val="0419001D"/>
@@ -22038,7 +24732,7 @@
       </w:pPr>
     </w:lvl>
   </w:abstractNum>
-  <w:abstractNum w:abstractNumId="40" w15:restartNumberingAfterBreak="0">
+  <w:abstractNum w:abstractNumId="44" w15:restartNumberingAfterBreak="0">
     <w:nsid w:val="74133F46"/>
     <w:multiLevelType w:val="multilevel"/>
     <w:tmpl w:val="F140B64E"/>
@@ -22153,7 +24847,7 @@
       </w:rPr>
     </w:lvl>
   </w:abstractNum>
-  <w:abstractNum w:abstractNumId="41" w15:restartNumberingAfterBreak="0">
+  <w:abstractNum w:abstractNumId="45" w15:restartNumberingAfterBreak="0">
     <w:nsid w:val="757E4625"/>
     <w:multiLevelType w:val="multilevel"/>
     <w:tmpl w:val="3698C334"/>
@@ -22279,7 +24973,7 @@
       </w:rPr>
     </w:lvl>
   </w:abstractNum>
-  <w:abstractNum w:abstractNumId="42" w15:restartNumberingAfterBreak="0">
+  <w:abstractNum w:abstractNumId="46" w15:restartNumberingAfterBreak="0">
     <w:nsid w:val="77BE79E1"/>
     <w:multiLevelType w:val="multilevel"/>
     <w:tmpl w:val="BEAE9E36"/>
@@ -22405,7 +25099,7 @@
       </w:rPr>
     </w:lvl>
   </w:abstractNum>
-  <w:abstractNum w:abstractNumId="43" w15:restartNumberingAfterBreak="0">
+  <w:abstractNum w:abstractNumId="47" w15:restartNumberingAfterBreak="0">
     <w:nsid w:val="783C6B70"/>
     <w:multiLevelType w:val="multilevel"/>
     <w:tmpl w:val="161CB1A6"/>
@@ -22534,28 +25228,28 @@
     <w:abstractNumId w:val="3"/>
   </w:num>
   <w:num w:numId="2">
-    <w:abstractNumId w:val="22"/>
+    <w:abstractNumId w:val="23"/>
   </w:num>
   <w:num w:numId="3">
-    <w:abstractNumId w:val="26"/>
+    <w:abstractNumId w:val="27"/>
   </w:num>
   <w:num w:numId="4">
-    <w:abstractNumId w:val="32"/>
+    <w:abstractNumId w:val="33"/>
   </w:num>
   <w:num w:numId="5">
-    <w:abstractNumId w:val="28"/>
+    <w:abstractNumId w:val="29"/>
   </w:num>
   <w:num w:numId="6">
-    <w:abstractNumId w:val="37"/>
+    <w:abstractNumId w:val="40"/>
   </w:num>
   <w:num w:numId="7">
-    <w:abstractNumId w:val="40"/>
+    <w:abstractNumId w:val="44"/>
   </w:num>
   <w:num w:numId="8">
     <w:abstractNumId w:val="17"/>
   </w:num>
   <w:num w:numId="9">
-    <w:abstractNumId w:val="34"/>
+    <w:abstractNumId w:val="36"/>
   </w:num>
   <w:num w:numId="10">
     <w:abstractNumId w:val="8"/>
@@ -22564,49 +25258,49 @@
     <w:abstractNumId w:val="13"/>
   </w:num>
   <w:num w:numId="12">
-    <w:abstractNumId w:val="20"/>
+    <w:abstractNumId w:val="21"/>
   </w:num>
   <w:num w:numId="13">
-    <w:abstractNumId w:val="36"/>
+    <w:abstractNumId w:val="39"/>
   </w:num>
   <w:num w:numId="14">
-    <w:abstractNumId w:val="29"/>
+    <w:abstractNumId w:val="30"/>
   </w:num>
   <w:num w:numId="15">
     <w:abstractNumId w:val="0"/>
   </w:num>
   <w:num w:numId="16">
-    <w:abstractNumId w:val="24"/>
+    <w:abstractNumId w:val="25"/>
   </w:num>
   <w:num w:numId="17">
-    <w:abstractNumId w:val="43"/>
+    <w:abstractNumId w:val="47"/>
   </w:num>
   <w:num w:numId="18">
-    <w:abstractNumId w:val="27"/>
+    <w:abstractNumId w:val="28"/>
   </w:num>
   <w:num w:numId="19">
     <w:abstractNumId w:val="10"/>
   </w:num>
   <w:num w:numId="20">
-    <w:abstractNumId w:val="39"/>
+    <w:abstractNumId w:val="43"/>
   </w:num>
   <w:num w:numId="21">
-    <w:abstractNumId w:val="21"/>
+    <w:abstractNumId w:val="22"/>
   </w:num>
   <w:num w:numId="22">
-    <w:abstractNumId w:val="33"/>
+    <w:abstractNumId w:val="34"/>
   </w:num>
   <w:num w:numId="23">
-    <w:abstractNumId w:val="41"/>
+    <w:abstractNumId w:val="45"/>
   </w:num>
   <w:num w:numId="24">
     <w:abstractNumId w:val="7"/>
   </w:num>
   <w:num w:numId="25">
-    <w:abstractNumId w:val="23"/>
+    <w:abstractNumId w:val="24"/>
   </w:num>
   <w:num w:numId="26">
-    <w:abstractNumId w:val="38"/>
+    <w:abstractNumId w:val="42"/>
   </w:num>
   <w:num w:numId="27">
     <w:abstractNumId w:val="5"/>
@@ -22621,7 +25315,7 @@
     <w:abstractNumId w:val="16"/>
   </w:num>
   <w:num w:numId="31">
-    <w:abstractNumId w:val="31"/>
+    <w:abstractNumId w:val="32"/>
   </w:num>
   <w:num w:numId="32">
     <w:abstractNumId w:val="14"/>
@@ -22630,16 +25324,16 @@
     <w:abstractNumId w:val="18"/>
   </w:num>
   <w:num w:numId="34">
-    <w:abstractNumId w:val="25"/>
+    <w:abstractNumId w:val="26"/>
   </w:num>
   <w:num w:numId="35">
     <w:abstractNumId w:val="11"/>
   </w:num>
   <w:num w:numId="36">
-    <w:abstractNumId w:val="35"/>
+    <w:abstractNumId w:val="37"/>
   </w:num>
   <w:num w:numId="37">
-    <w:abstractNumId w:val="42"/>
+    <w:abstractNumId w:val="46"/>
   </w:num>
   <w:num w:numId="38">
     <w:abstractNumId w:val="19"/>
@@ -22657,10 +25351,22 @@
     <w:abstractNumId w:val="12"/>
   </w:num>
   <w:num w:numId="43">
-    <w:abstractNumId w:val="30"/>
+    <w:abstractNumId w:val="31"/>
   </w:num>
   <w:num w:numId="44">
     <w:abstractNumId w:val="2"/>
+  </w:num>
+  <w:num w:numId="45">
+    <w:abstractNumId w:val="20"/>
+  </w:num>
+  <w:num w:numId="46">
+    <w:abstractNumId w:val="35"/>
+  </w:num>
+  <w:num w:numId="47">
+    <w:abstractNumId w:val="38"/>
+  </w:num>
+  <w:num w:numId="48">
+    <w:abstractNumId w:val="41"/>
   </w:num>
 </w:numbering>
 </file>

</xml_diff>

<commit_message>
Add schematic and finish functional chapter review'
</commit_message>
<xml_diff>
--- a/Notes/Word/Пояснительная записка.docx
+++ b/Notes/Word/Пояснительная записка.docx
@@ -3104,21 +3104,7 @@
                 <w:rStyle w:val="Hyperlink"/>
                 <w:noProof/>
               </w:rPr>
-              <w:t>4.5 Расчёт инвестиций в прирост собственного оборо</w:t>
-            </w:r>
-            <w:r>
-              <w:rPr>
-                <w:rStyle w:val="Hyperlink"/>
-                <w:noProof/>
-              </w:rPr>
-              <w:t>т</w:t>
-            </w:r>
-            <w:r>
-              <w:rPr>
-                <w:rStyle w:val="Hyperlink"/>
-                <w:noProof/>
-              </w:rPr>
-              <w:t>ного капитала</w:t>
+              <w:t>4.5 Расчёт инвестиций в прирост собственного оборотного капитала</w:t>
             </w:r>
             <w:r>
               <w:rPr>
@@ -8695,10 +8681,34 @@
     <w:p/>
     <w:p>
       <w:r>
-        <w:t xml:space="preserve">В данном разделе модули описаны с точки зрения разработки функций, которые реализуются в данном дипломном проекте. </w:t>
-      </w:r>
-      <w:r>
-        <w:t xml:space="preserve">Функциональное проектирование производиться с целью перехода от абстрактных крупных блоков проекта, описанных в структурном проектировании, к более </w:t>
+        <w:t xml:space="preserve">В данном разделе модули описаны с точки зрения разработки </w:t>
+      </w:r>
+      <w:r>
+        <w:t>функционала</w:t>
+      </w:r>
+      <w:r>
+        <w:t>, которы</w:t>
+      </w:r>
+      <w:r>
+        <w:t xml:space="preserve">й </w:t>
+      </w:r>
+      <w:r>
+        <w:t>реализу</w:t>
+      </w:r>
+      <w:r>
+        <w:t>ется</w:t>
+      </w:r>
+      <w:r>
+        <w:t xml:space="preserve"> в данном дипломном проекте. </w:t>
+      </w:r>
+      <w:r>
+        <w:t xml:space="preserve">Функциональное проектирование </w:t>
+      </w:r>
+      <w:r>
+        <w:t xml:space="preserve">выполняется </w:t>
+      </w:r>
+      <w:r>
+        <w:t xml:space="preserve">с целью перехода от абстрактных крупных блоков проекта, описанных в структурном проектировании, к более </w:t>
       </w:r>
       <w:r>
         <w:t>структурированным точным блокам, которые не только отображают структуру проекта, но и описывают его основные характеристики. После фазы анализа проекта на стадии структурного проектирования было решено разбить устройство на следующие модули, которые могут состоять из конкретных элементов:</w:t>
@@ -8867,7 +8877,37 @@
     </w:p>
     <w:p>
       <w:r>
-        <w:t xml:space="preserve">Данные модули являются абстрактными крупными блоками, каждый из которых описан в структурном проектировании. Цель функционального проектирования – спроектировать конкретные связи между данными блоками, подобрать их характеристики в соответствии с требованиями и взаимодействием с другими блоками, </w:t>
+        <w:t xml:space="preserve">Данные модули являются абстрактными крупными блоками, каждый из которых описан в структурном проектировании. Цель функционального проектирования – </w:t>
+      </w:r>
+      <w:r>
+        <w:t>прототипирование</w:t>
+      </w:r>
+      <w:r>
+        <w:t xml:space="preserve"> конкретны</w:t>
+      </w:r>
+      <w:r>
+        <w:t>х</w:t>
+      </w:r>
+      <w:r>
+        <w:t xml:space="preserve"> связ</w:t>
+      </w:r>
+      <w:r>
+        <w:t>ей</w:t>
+      </w:r>
+      <w:r>
+        <w:t xml:space="preserve"> между данными блоками, </w:t>
+      </w:r>
+      <w:r>
+        <w:t xml:space="preserve">подбор </w:t>
+      </w:r>
+      <w:r>
+        <w:t>их характеристик</w:t>
+      </w:r>
+      <w:r>
+        <w:t xml:space="preserve"> элементов</w:t>
+      </w:r>
+      <w:r>
+        <w:t xml:space="preserve"> в соответствии с требованиями и взаимодействием с другими блоками, </w:t>
       </w:r>
       <w:r>
         <w:t>функциональные особенности блоков, такие как влияние внешних условий и соседних блоков</w:t>
@@ -8902,13 +8942,31 @@
         <w:t xml:space="preserve"> или остальных блоков</w:t>
       </w:r>
       <w:r>
-        <w:t xml:space="preserve"> не будет изменена </w:t>
-      </w:r>
-      <w:r>
-        <w:t xml:space="preserve">в лабораторных условиях </w:t>
-      </w:r>
-      <w:r>
-        <w:t>с их поломкой или неправильной работоспособностью</w:t>
+        <w:t xml:space="preserve"> не будет </w:t>
+      </w:r>
+      <w:r>
+        <w:t xml:space="preserve">зависеть от </w:t>
+      </w:r>
+      <w:r>
+        <w:t>их поломк</w:t>
+      </w:r>
+      <w:r>
+        <w:t>и</w:t>
+      </w:r>
+      <w:r>
+        <w:t xml:space="preserve"> или неправильно</w:t>
+      </w:r>
+      <w:r>
+        <w:t xml:space="preserve">й </w:t>
+      </w:r>
+      <w:r>
+        <w:t>работоспособност</w:t>
+      </w:r>
+      <w:r>
+        <w:t xml:space="preserve">и </w:t>
+      </w:r>
+      <w:r>
+        <w:t>в лабораторных условиях</w:t>
       </w:r>
       <w:r>
         <w:t>. Однако данные блоки будут обеспечивать корректную работоспособность проекта в «полевых» условиях, то есть без использования специального оборудования.</w:t>
@@ -8955,7 +9013,13 @@
         <w:t xml:space="preserve"> с целью обеспечения научного обоснования работоспособности проекта и нахождения путей улучшения как конкретных блоков, так и устройства в целом. </w:t>
       </w:r>
       <w:r>
-        <w:t xml:space="preserve">Так как данный проект является сугубо аппаратным – технологии будут рассматриваться только с точки зрения физического уровня, так как взаимодействие с остальными уровнями данных технологий с точки зрения модели </w:t>
+        <w:t>Так как данный проект является сугубо аппаратным</w:t>
+      </w:r>
+      <w:r>
+        <w:t>,</w:t>
+      </w:r>
+      <w:r>
+        <w:t xml:space="preserve"> технологии будут рассматриваться только с точки зрения физического уровня, так как взаимодействие с остальными уровнями данных технологий с точки зрения модели </w:t>
       </w:r>
       <w:r>
         <w:rPr>
@@ -8964,7 +9028,13 @@
         <w:t>OSI</w:t>
       </w:r>
       <w:r>
-        <w:t xml:space="preserve"> производиться не будет.</w:t>
+        <w:t xml:space="preserve"> </w:t>
+      </w:r>
+      <w:r>
+        <w:t>выполняться</w:t>
+      </w:r>
+      <w:r>
+        <w:t xml:space="preserve"> не будет.</w:t>
       </w:r>
       <w:r>
         <w:t xml:space="preserve"> К тому же, рассмотрение физического уровня </w:t>
@@ -8992,7 +9062,7 @@
         <w:t>например</w:t>
       </w:r>
       <w:r>
-        <w:t xml:space="preserve"> </w:t>
+        <w:t xml:space="preserve">, </w:t>
       </w:r>
       <w:r>
         <w:rPr>
@@ -9021,7 +9091,31 @@
     </w:p>
     <w:p>
       <w:r>
-        <w:t>Данный раздел пояснительной записки является основным разделом, дающим ключ к пониманию работы и характеристик проектируемого устройства и исчерпывающим информацию о цифровых и аналоговых сигналах и связях, происходящих как в устройстве, так и вне его. Взаимосвязь компонентов и их основные характеристики отображены на функциональной схеме ГУИР.400201.024 Э2.</w:t>
+        <w:t>Данный раздел пояснительной записки является основным разделом, дающим ключ к пониманию работы и характеристик</w:t>
+      </w:r>
+      <w:r>
+        <w:t>ам</w:t>
+      </w:r>
+      <w:r>
+        <w:t xml:space="preserve"> проектируемого устройства</w:t>
+      </w:r>
+      <w:r>
+        <w:t>,</w:t>
+      </w:r>
+      <w:r>
+        <w:t xml:space="preserve"> исчерпывающ</w:t>
+      </w:r>
+      <w:r>
+        <w:t>ей</w:t>
+      </w:r>
+      <w:r>
+        <w:t xml:space="preserve"> информац</w:t>
+      </w:r>
+      <w:r>
+        <w:t>ией</w:t>
+      </w:r>
+      <w:r>
+        <w:t xml:space="preserve"> о цифровых и аналоговых сигналах и связях, происходящих как в устройстве, так и вне его. Взаимосвязь компонентов и их основные характеристики отображены на функциональной схеме ГУИР.400201.024 Э2.</w:t>
       </w:r>
     </w:p>
     <w:p/>
@@ -9114,7 +9208,19 @@
         <w:t xml:space="preserve"> </w:t>
       </w:r>
       <w:r>
-        <w:t>на физическом уровне, для того чтобы найти необходимые частоты, возможные изъяны технологий и способы помех для передачи сигналов на физическом уровне</w:t>
+        <w:t>на физическом уровне для того</w:t>
+      </w:r>
+      <w:r>
+        <w:t xml:space="preserve">, </w:t>
+      </w:r>
+      <w:r>
+        <w:t xml:space="preserve">чтобы найти необходимые частоты, возможные изъяны технологий и способы </w:t>
+      </w:r>
+      <w:r>
+        <w:t xml:space="preserve">создания </w:t>
+      </w:r>
+      <w:r>
+        <w:t>помех для передачи сигналов на физическом уровне</w:t>
       </w:r>
       <w:r>
         <w:t xml:space="preserve">. </w:t>
@@ -9163,7 +9269,13 @@
         <w:t xml:space="preserve"> – </w:t>
       </w:r>
       <w:r>
-        <w:t xml:space="preserve">это беспроводная технология ближнего радиуса действия, которая позволяет двум устройствам обмениваться данными напрямую, устраняя необходимость поддержки сетевой инфраструктуры, такой как беспроводной маршрутизатор или точка доступа, которые необходимы при разработке сети </w:t>
+        <w:t>это беспроводная технология ближнего радиуса действия, которая позволяет двум устройствам обмениваться данными напрямую, устраняя необходимость поддержки сетевой инфраструктуры, такой как беспроводной маршрутизатор или точка доступа, которые необходимы при</w:t>
+      </w:r>
+      <w:r>
+        <w:t xml:space="preserve"> использовании</w:t>
+      </w:r>
+      <w:r>
+        <w:t xml:space="preserve"> сети </w:t>
       </w:r>
       <w:r>
         <w:rPr>
@@ -9196,7 +9308,43 @@
         <w:t xml:space="preserve"> </w:t>
       </w:r>
       <w:r>
-        <w:t>чаще всего используется людьми подключением таких устройств как беспроводные наушники, мыши, клавиатуры и динамики как к персональным компьютерам, так и к мобильным устройствам</w:t>
+        <w:t xml:space="preserve">чаще всего используется людьми </w:t>
+      </w:r>
+      <w:r>
+        <w:t xml:space="preserve">для </w:t>
+      </w:r>
+      <w:r>
+        <w:t>подключени</w:t>
+      </w:r>
+      <w:r>
+        <w:t>я</w:t>
+      </w:r>
+      <w:r>
+        <w:t xml:space="preserve"> таких устройств</w:t>
+      </w:r>
+      <w:r>
+        <w:t xml:space="preserve">, </w:t>
+      </w:r>
+      <w:r>
+        <w:t>как беспроводные наушники, мыши, клавиатуры и динамики</w:t>
+      </w:r>
+      <w:r>
+        <w:t xml:space="preserve">, </w:t>
+      </w:r>
+      <w:r>
+        <w:t>к персональным компьютерам</w:t>
+      </w:r>
+      <w:r>
+        <w:t xml:space="preserve"> </w:t>
+      </w:r>
+      <w:r>
+        <w:t>и</w:t>
+      </w:r>
+      <w:r>
+        <w:t>ли</w:t>
+      </w:r>
+      <w:r>
+        <w:t xml:space="preserve"> мобильным устройствам</w:t>
       </w:r>
       <w:r>
         <w:t xml:space="preserve"> [17]</w:t>
@@ -9490,7 +9638,13 @@
         <w:t>передают и получают информацию с помощью радиоволн, которые представляют собой синусоиды, – для передачи на высоких и сверхвысоких частотах необходим специальный механизм, который позволяет «накладывать» информационный поток на радиоволну</w:t>
       </w:r>
       <w:r>
-        <w:t>, которая является периодическим сигналом и изменяется в процессе данного наложения в процессе передачи информационного потока</w:t>
+        <w:t>, которая</w:t>
+      </w:r>
+      <w:r>
+        <w:t xml:space="preserve">, в свою очередь, </w:t>
+      </w:r>
+      <w:r>
+        <w:t>является периодическим сигналом и изменяется в процессе данного наложения в процессе передачи информационного потока</w:t>
       </w:r>
       <w:r>
         <w:t xml:space="preserve">. Этот процесс называется модуляцией сигнала. </w:t>
@@ -9510,7 +9664,13 @@
     </w:p>
     <w:p>
       <w:r>
-        <w:t>Модуляция производится на физическом уровне передачи данных</w:t>
+        <w:t xml:space="preserve">Модуляция </w:t>
+      </w:r>
+      <w:r>
+        <w:t>выполняется</w:t>
+      </w:r>
+      <w:r>
+        <w:t xml:space="preserve"> на физическом уровне передачи данных</w:t>
       </w:r>
       <w:r>
         <w:t xml:space="preserve">, и в зависимости от информационного сигнала изменяет частоту и амплитуду несущей (периодического сигнала). Самый простой вид модуляции – амплитудная. Данная модуляция предполагает, что </w:t>
@@ -9534,7 +9694,13 @@
         <w:t>2</w:t>
       </w:r>
       <w:r>
-        <w:t xml:space="preserve"> для передачи единицы. За счёт этого можно передавать информационный поток, манипулируя лишь уровнем амплитуды сигнала, который может генерироваться напряжением передатчика. Однако, при такой модуляции возникает проблема – сигнал сильно подвержен шуму, низкий КПД, повышенные требования к резкому затуханию сигнала. В современным стандартах </w:t>
+        <w:t xml:space="preserve"> для передачи единицы. За счёт этого можно передавать информационный поток, манипулируя лишь уровнем амплитуды сигнала, который может генерироваться напряжением передатчика. Однако, при такой модуляции возникает проблема – сигнал сильно подвержен шуму, низкий КПД, повышенные требования к резкому затуханию сигнала. В современны</w:t>
+      </w:r>
+      <w:r>
+        <w:t>х</w:t>
+      </w:r>
+      <w:r>
+        <w:t xml:space="preserve"> стандартах </w:t>
       </w:r>
       <w:r>
         <w:rPr>
@@ -9955,7 +10121,13 @@
         <w:t xml:space="preserve"> </w:t>
       </w:r>
       <w:r>
-        <w:t xml:space="preserve">активно развивается и над ней проводится многочисленное количество экспериментов. Версии стандартов </w:t>
+        <w:t>активно развивается и над н</w:t>
+      </w:r>
+      <w:r>
+        <w:t>им</w:t>
+      </w:r>
+      <w:r>
+        <w:t xml:space="preserve"> проводится многочисленное количество экспериментов. Версии стандартов </w:t>
       </w:r>
       <w:r>
         <w:rPr>
@@ -10925,7 +11097,13 @@
     </w:p>
     <w:p>
       <w:r>
-        <w:t xml:space="preserve">Данные стандарты регламентируют не только максимальную скорость и частоты работы, но также и способы модуляции, ширину каналов и даже дальность связи. В этом году комитет </w:t>
+        <w:t xml:space="preserve">Данные стандарты регламентируют не только максимальную скорость и частоты работы, но также и способы модуляции, ширину каналов и даже дальность связи. В </w:t>
+      </w:r>
+      <w:r>
+        <w:t>2024</w:t>
+      </w:r>
+      <w:r>
+        <w:t xml:space="preserve"> году комитет </w:t>
       </w:r>
       <w:r>
         <w:rPr>
@@ -11002,10 +11180,31 @@
         <w:t>IEEE</w:t>
       </w:r>
       <w:r>
-        <w:t xml:space="preserve"> 802.15.1</w:t>
-      </w:r>
-      <w:r>
-        <w:t xml:space="preserve"> и уже не поддерживаются стандартом, а поддерживаются специальной группой </w:t>
+        <w:t xml:space="preserve"> 802.15</w:t>
+      </w:r>
+      <w:r>
+        <w:t>.1, который по состоянию на 2024 год не развивается. Всё управление</w:t>
+      </w:r>
+      <w:r>
+        <w:t xml:space="preserve"> поддержива</w:t>
+      </w:r>
+      <w:r>
+        <w:t>е</w:t>
+      </w:r>
+      <w:r>
+        <w:t>тся</w:t>
+      </w:r>
+      <w:r>
+        <w:t xml:space="preserve"> </w:t>
+      </w:r>
+      <w:r>
+        <w:t>специально</w:t>
+      </w:r>
+      <w:r>
+        <w:t xml:space="preserve"> созданной</w:t>
+      </w:r>
+      <w:r>
+        <w:t xml:space="preserve"> группой </w:t>
       </w:r>
       <w:r>
         <w:rPr>
@@ -11922,10 +12121,28 @@
         <w:t xml:space="preserve">и так далее, однако они тут рассматриваться не будут, так как </w:t>
       </w:r>
       <w:r>
-        <w:t xml:space="preserve">в них не описывается ключевых </w:t>
-      </w:r>
-      <w:r>
-        <w:t>отличий, которые могут повлиять на данный проект.</w:t>
+        <w:t xml:space="preserve">в них не </w:t>
+      </w:r>
+      <w:r>
+        <w:t xml:space="preserve">обнаружены </w:t>
+      </w:r>
+      <w:r>
+        <w:t>ключев</w:t>
+      </w:r>
+      <w:r>
+        <w:t>ые</w:t>
+      </w:r>
+      <w:r>
+        <w:t xml:space="preserve"> </w:t>
+      </w:r>
+      <w:r>
+        <w:t>отличи</w:t>
+      </w:r>
+      <w:r>
+        <w:t>я</w:t>
+      </w:r>
+      <w:r>
+        <w:t>, которые могут повлиять на данный проект.</w:t>
       </w:r>
       <w:r>
         <w:t xml:space="preserve"> </w:t>
@@ -12026,7 +12243,11 @@
         <w:t>Classic</w:t>
       </w:r>
       <w:r>
-        <w:t xml:space="preserve"> и 37 каналов шириной 2 МГц в </w:t>
+        <w:t xml:space="preserve"> и 37 </w:t>
+      </w:r>
+      <w:r>
+        <w:lastRenderedPageBreak/>
+        <w:t xml:space="preserve">каналов шириной 2 МГц в </w:t>
       </w:r>
       <w:r>
         <w:rPr>
@@ -12058,362 +12279,425 @@
     </w:p>
     <w:p>
       <w:r>
+        <w:t xml:space="preserve">Ключевые изменения содержатся в версиях 1.2, 2 и 5.3. В версии 1.2 </w:t>
+      </w:r>
+      <w:r>
+        <w:t xml:space="preserve">был </w:t>
+      </w:r>
+      <w:r>
+        <w:t>добавл</w:t>
+      </w:r>
+      <w:r>
+        <w:t>ен</w:t>
+      </w:r>
+      <w:r>
+        <w:t xml:space="preserve"> специальный механизм адаптивной скачкообразной перестройки частоты, который решает проблему шумов, вызванных соседними устройствами, работающих на </w:t>
+      </w:r>
+      <w:r>
+        <w:t xml:space="preserve">одинаковых </w:t>
+      </w:r>
+      <w:r>
+        <w:t>частотах</w:t>
+      </w:r>
+      <w:r>
+        <w:t>.</w:t>
+      </w:r>
+      <w:r>
+        <w:t xml:space="preserve"> </w:t>
+      </w:r>
+      <w:r>
+        <w:t xml:space="preserve">С помощью данного механизма </w:t>
+      </w:r>
+      <w:r>
+        <w:rPr>
+          <w:lang w:val="en-US"/>
+        </w:rPr>
+        <w:t>Bluetooth</w:t>
+      </w:r>
+      <w:r>
+        <w:t>-</w:t>
+      </w:r>
+      <w:r>
+        <w:t>устройство после определённого промежутка времени</w:t>
+      </w:r>
+      <w:r>
+        <w:t xml:space="preserve"> изменяет канал передачи данных</w:t>
+      </w:r>
+      <w:r>
+        <w:t xml:space="preserve">, причём изменяемую частоту </w:t>
+      </w:r>
+      <w:r>
+        <w:t>«</w:t>
+      </w:r>
+      <w:r>
+        <w:t>знает</w:t>
+      </w:r>
+      <w:r>
+        <w:t>»</w:t>
+      </w:r>
+      <w:r>
+        <w:t xml:space="preserve"> как </w:t>
+      </w:r>
+      <w:r>
+        <w:t>приёмник,</w:t>
+      </w:r>
+      <w:r>
+        <w:t xml:space="preserve"> так и передатчик. </w:t>
+      </w:r>
+      <w:r>
+        <w:t xml:space="preserve">Данный механизм позволяет большому количеству устройств в одном месте </w:t>
+      </w:r>
+      <w:r>
+        <w:t>взаимодействовать без помех друг для друга.</w:t>
+      </w:r>
+      <w:r>
+        <w:t xml:space="preserve"> Процесс выставления нового частотного канала</w:t>
+      </w:r>
+      <w:r>
+        <w:t xml:space="preserve"> зависит от конкретной реализации и не облагается стандартизацией.</w:t>
+      </w:r>
+    </w:p>
+    <w:p>
+      <w:r>
+        <w:t>Стоит ввести фундаментальное понятие для беспроводных каналов связи – тайм-слот. Тайм-слот – это наименьшая единица разделения канала, назначенн</w:t>
+      </w:r>
+      <w:r>
+        <w:t>ая</w:t>
+      </w:r>
+      <w:r>
+        <w:t xml:space="preserve"> конкретному пользователю в коммуникационной системе. То есть тайм-слот является наименьшим промежутком времени, через которое произойдёт передача в беспроводном канале связи. В разных технологиях тайм-слот равен разному времени, однако во всех технологиях за передач</w:t>
+      </w:r>
+      <w:r>
+        <w:t>у</w:t>
+      </w:r>
+      <w:r>
+        <w:t xml:space="preserve"> сообщения в канале исключительно за время тайм-слота.</w:t>
+      </w:r>
+      <w:r>
+        <w:t xml:space="preserve"> Так же в некоторых технологиях бывают длинные тайм-слоты и короткие тайм-слоты</w:t>
+      </w:r>
+      <w:r>
+        <w:t>, служащие для разных целей</w:t>
+      </w:r>
+      <w:r>
+        <w:t>, как в</w:t>
+      </w:r>
+      <w:r>
+        <w:t xml:space="preserve"> </w:t>
+      </w:r>
+      <w:r>
+        <w:rPr>
+          <w:lang w:val="en-US"/>
+        </w:rPr>
+        <w:t>Wi</w:t>
+      </w:r>
+      <w:r>
+        <w:t>-</w:t>
+      </w:r>
+      <w:r>
+        <w:rPr>
+          <w:lang w:val="en-US"/>
+        </w:rPr>
+        <w:t>Fi</w:t>
+      </w:r>
+      <w:r>
+        <w:t xml:space="preserve">. </w:t>
+      </w:r>
+      <w:r>
+        <w:t xml:space="preserve">Стоит отличать тайм-слот в беспроводных технологиях от тайм-слота в проводных. В случае беспроводных технологий под тайм-слотом понимают дискретное минимальное время для передачи сообщения или его части (к примеру, для </w:t>
+      </w:r>
+      <w:r>
+        <w:rPr>
+          <w:lang w:val="en-US"/>
+        </w:rPr>
+        <w:t>GSM</w:t>
+      </w:r>
+      <w:r>
+        <w:t xml:space="preserve"> </w:t>
+      </w:r>
+      <w:r>
+        <w:t xml:space="preserve">тайм-слот равен 577 микросекундам). В проводных же технологиях под тайм-слотом понимают </w:t>
+      </w:r>
+      <w:r>
+        <w:rPr>
+          <w:rStyle w:val="rynqvb"/>
+        </w:rPr>
+        <w:t>время, необходимое сигналу для прохождения от одного конца сети к другому, плюс время, необходимое для отправки сигнала помехи в случае коллизии.</w:t>
+      </w:r>
+      <w:r>
+        <w:rPr>
+          <w:rStyle w:val="rynqvb"/>
+        </w:rPr>
+        <w:t xml:space="preserve"> Таким образом</w:t>
+      </w:r>
+      <w:r>
+        <w:rPr>
+          <w:rStyle w:val="rynqvb"/>
+        </w:rPr>
+        <w:t>,</w:t>
+      </w:r>
+      <w:r>
+        <w:rPr>
+          <w:rStyle w:val="rynqvb"/>
+        </w:rPr>
+        <w:t xml:space="preserve"> в случае проводных технологий это максимальное время для передачи сообщения по проводной сети, а в случае беспроводных технологий – это минимальное время, выделяемое одному пользователю для передачи сообщения.</w:t>
+      </w:r>
+    </w:p>
+    <w:p>
+      <w:r>
+        <w:t xml:space="preserve">Данные понятия </w:t>
+      </w:r>
+      <w:r>
+        <w:t>явля</w:t>
+      </w:r>
+      <w:r>
+        <w:t>ются</w:t>
+      </w:r>
+      <w:r>
+        <w:t xml:space="preserve"> крайне важным</w:t>
+      </w:r>
+      <w:r>
+        <w:t>и</w:t>
+      </w:r>
+      <w:r>
+        <w:t xml:space="preserve">, так как по технологии </w:t>
+      </w:r>
+      <w:r>
+        <w:rPr>
+          <w:lang w:val="en-US"/>
+        </w:rPr>
+        <w:t>Bluetooth</w:t>
+      </w:r>
+      <w:r>
+        <w:t xml:space="preserve"> </w:t>
+      </w:r>
+      <w:r>
+        <w:t xml:space="preserve">время, после которого устройства меняют канал не стандартизировано, соответственно, для того чтобы устройство работало вне зависимости от реализации конкретного производителя – необходимо генерировать шум на частоте </w:t>
+      </w:r>
+      <w:r>
+        <w:rPr>
+          <w:lang w:val="en-US"/>
+        </w:rPr>
+        <w:t>Bluetooth</w:t>
+      </w:r>
+      <w:r>
+        <w:t xml:space="preserve"> </w:t>
+      </w:r>
+      <w:r>
+        <w:t xml:space="preserve">с такой частотой генерации, равной минимальному промежутку времени, за которое </w:t>
+      </w:r>
+      <w:r>
+        <w:t>выполняется</w:t>
+      </w:r>
+      <w:r>
+        <w:t xml:space="preserve"> трансляция единственного сообщения или пакета.</w:t>
+      </w:r>
+    </w:p>
+    <w:p>
+      <w:r>
+        <w:t>Так</w:t>
+      </w:r>
+      <w:r>
+        <w:t xml:space="preserve"> </w:t>
+      </w:r>
+      <w:r>
+        <w:t>же</w:t>
+      </w:r>
+      <w:r>
+        <w:t xml:space="preserve"> </w:t>
+      </w:r>
+      <w:r>
+        <w:t>важным</w:t>
+      </w:r>
+      <w:r>
+        <w:t xml:space="preserve"> </w:t>
+      </w:r>
+      <w:r>
+        <w:t>понятием</w:t>
+      </w:r>
+      <w:r>
+        <w:t xml:space="preserve"> </w:t>
+      </w:r>
+      <w:r>
+        <w:t>является</w:t>
+      </w:r>
+      <w:r>
+        <w:t xml:space="preserve"> </w:t>
+      </w:r>
+      <w:r>
+        <w:t>понятие</w:t>
+      </w:r>
+      <w:r>
+        <w:t xml:space="preserve"> </w:t>
+      </w:r>
+      <w:r>
+        <w:rPr>
+          <w:lang w:val="en-US"/>
+        </w:rPr>
+        <w:t>DIFS</w:t>
+      </w:r>
+      <w:r>
+        <w:t xml:space="preserve"> (</w:t>
+      </w:r>
+      <w:r>
+        <w:rPr>
+          <w:lang w:val="en-US"/>
+        </w:rPr>
+        <w:t>Distributed</w:t>
+      </w:r>
+      <w:r>
+        <w:t xml:space="preserve"> </w:t>
+      </w:r>
+      <w:r>
+        <w:rPr>
+          <w:lang w:val="en-US"/>
+        </w:rPr>
+        <w:t>coordination</w:t>
+      </w:r>
+      <w:r>
+        <w:t xml:space="preserve"> </w:t>
+      </w:r>
+      <w:r>
+        <w:rPr>
+          <w:lang w:val="en-US"/>
+        </w:rPr>
+        <w:t>function</w:t>
+      </w:r>
+      <w:r>
+        <w:t xml:space="preserve"> </w:t>
+      </w:r>
+      <w:r>
+        <w:rPr>
+          <w:lang w:val="en-US"/>
+        </w:rPr>
+        <w:t>InterFrame</w:t>
+      </w:r>
+      <w:r>
+        <w:t xml:space="preserve"> </w:t>
+      </w:r>
+      <w:r>
+        <w:rPr>
+          <w:lang w:val="en-US"/>
+        </w:rPr>
+        <w:t>Spacing</w:t>
+      </w:r>
+      <w:r>
+        <w:t xml:space="preserve">) – </w:t>
+      </w:r>
+      <w:r>
+        <w:t>это</w:t>
+      </w:r>
+      <w:r>
+        <w:t xml:space="preserve"> </w:t>
+      </w:r>
+      <w:r>
+        <w:t xml:space="preserve">обязательный механизм, используемый в беспроводных сетях, в которых используется алгоритм </w:t>
+      </w:r>
+      <w:r>
+        <w:rPr>
+          <w:lang w:val="en-US"/>
+        </w:rPr>
+        <w:t>CSMA</w:t>
+      </w:r>
+      <w:r>
+        <w:t>/</w:t>
+      </w:r>
+      <w:r>
+        <w:rPr>
+          <w:lang w:val="en-US"/>
+        </w:rPr>
+        <w:t>CA</w:t>
+      </w:r>
+      <w:r>
+        <w:t xml:space="preserve"> (</w:t>
+      </w:r>
+      <w:r>
+        <w:rPr>
+          <w:lang w:val="en-US"/>
+        </w:rPr>
+        <w:t>Carrier</w:t>
+      </w:r>
+      <w:r>
+        <w:t>-</w:t>
+      </w:r>
+      <w:r>
+        <w:rPr>
+          <w:lang w:val="en-US"/>
+        </w:rPr>
+        <w:t>Sense</w:t>
+      </w:r>
+      <w:r>
+        <w:t xml:space="preserve"> </w:t>
+      </w:r>
+      <w:r>
+        <w:rPr>
+          <w:lang w:val="en-US"/>
+        </w:rPr>
+        <w:t>Multiple</w:t>
+      </w:r>
+      <w:r>
+        <w:t xml:space="preserve"> </w:t>
+      </w:r>
+      <w:r>
+        <w:rPr>
+          <w:lang w:val="en-US"/>
+        </w:rPr>
+        <w:t>Access</w:t>
+      </w:r>
+      <w:r>
+        <w:t xml:space="preserve"> </w:t>
+      </w:r>
+      <w:r>
+        <w:rPr>
+          <w:lang w:val="en-US"/>
+        </w:rPr>
+        <w:t>with</w:t>
+      </w:r>
+      <w:r>
+        <w:t xml:space="preserve"> </w:t>
+      </w:r>
+      <w:r>
+        <w:rPr>
+          <w:lang w:val="en-US"/>
+        </w:rPr>
+        <w:t>Collision</w:t>
+      </w:r>
+      <w:r>
+        <w:t xml:space="preserve"> </w:t>
+      </w:r>
+      <w:r>
+        <w:rPr>
+          <w:lang w:val="en-US"/>
+        </w:rPr>
+        <w:t>Avoidance</w:t>
+      </w:r>
+      <w:r>
+        <w:t>)</w:t>
+      </w:r>
+      <w:r>
+        <w:t xml:space="preserve"> для предотвращения коллизий в стандарте </w:t>
+      </w:r>
+      <w:r>
+        <w:rPr>
+          <w:lang w:val="en-US"/>
+        </w:rPr>
+        <w:t>IEEE</w:t>
+      </w:r>
+      <w:r>
+        <w:t xml:space="preserve"> </w:t>
+      </w:r>
+      <w:r>
+        <w:t>802.11</w:t>
+      </w:r>
+      <w:r>
+        <w:t>™.</w:t>
+      </w:r>
+      <w:r>
+        <w:t xml:space="preserve"> Используя данный метод, станции необходимо ждать некий промежуток времени перед тем, как она сможет разместить </w:t>
+      </w:r>
+      <w:r>
         <w:lastRenderedPageBreak/>
-        <w:t xml:space="preserve">Ключевые изменения содержатся в версиях 1.2, 2 и 5.3. В версии 1.2 добавил специальный механизм адаптивной скачкообразной перестройки частоты, который решает проблему шумов, вызванных соседними устройствами, работающих на </w:t>
-      </w:r>
-      <w:r>
-        <w:t xml:space="preserve">одинаковых </w:t>
-      </w:r>
-      <w:r>
-        <w:t>частотах</w:t>
-      </w:r>
-      <w:r>
-        <w:t>.</w:t>
-      </w:r>
-      <w:r>
-        <w:t xml:space="preserve"> </w:t>
-      </w:r>
-      <w:r>
-        <w:t xml:space="preserve">С помощью данного механизма </w:t>
-      </w:r>
-      <w:r>
-        <w:rPr>
-          <w:lang w:val="en-US"/>
-        </w:rPr>
-        <w:t>Bluetooth</w:t>
-      </w:r>
-      <w:r>
-        <w:t>-</w:t>
-      </w:r>
-      <w:r>
-        <w:t>устройство после определённого промежутка времени</w:t>
-      </w:r>
-      <w:r>
-        <w:t xml:space="preserve"> изменяет канал передачи данных</w:t>
-      </w:r>
-      <w:r>
-        <w:t xml:space="preserve">, причём изменяемую частоту знает как </w:t>
-      </w:r>
-      <w:r>
-        <w:t>приёмник,</w:t>
-      </w:r>
-      <w:r>
-        <w:t xml:space="preserve"> так и передатчик. </w:t>
-      </w:r>
-      <w:r>
-        <w:t xml:space="preserve">Данный механизм позволяет большому количеству устройств в одном месте </w:t>
-      </w:r>
-      <w:r>
-        <w:t>взаимодействовать без помех друг для друга. Реализация, как устройство выставляет новый частотный канал зависит от конкретной реализации и не облагается стандартизацией.</w:t>
-      </w:r>
-    </w:p>
-    <w:p>
-      <w:r>
-        <w:t>Стоит ввести фундаментальное понятие для беспроводных каналов связи – тайм-слот. Тайм-слот – это наименьшая единица разделения канала, назначенное конкретному пользователю в коммуникационной системе. То есть тайм-слот является наименьшим промежутком времени, через которое произойдёт передача в беспроводном канале связи. В разных технологиях тайм-слот равен разному времени, однако во всех технологиях за передача сообщения в канале исключительно за время тайм-слота.</w:t>
-      </w:r>
-      <w:r>
-        <w:t xml:space="preserve"> Так же в некоторых технологиях бывают длинные тайм-слоты и короткие тайм-слоты</w:t>
-      </w:r>
-      <w:r>
-        <w:t>, служащие для разных целей</w:t>
-      </w:r>
-      <w:r>
-        <w:t>, как в</w:t>
-      </w:r>
-      <w:r>
-        <w:t xml:space="preserve"> </w:t>
-      </w:r>
-      <w:r>
-        <w:rPr>
-          <w:lang w:val="en-US"/>
-        </w:rPr>
-        <w:t>Wi</w:t>
-      </w:r>
-      <w:r>
-        <w:t>-</w:t>
-      </w:r>
-      <w:r>
-        <w:rPr>
-          <w:lang w:val="en-US"/>
-        </w:rPr>
-        <w:t>Fi</w:t>
-      </w:r>
-      <w:r>
-        <w:t xml:space="preserve">. </w:t>
-      </w:r>
-      <w:r>
-        <w:t xml:space="preserve">Стоит отличать тайм-слот в беспроводных технологиях от тайм-слота в проводных. В случае беспроводных технологий под тайм-слотом понимают дискретное минимальное время для передачи сообщения или его части (к примеру, для </w:t>
-      </w:r>
-      <w:r>
-        <w:rPr>
-          <w:lang w:val="en-US"/>
-        </w:rPr>
-        <w:t>GSM</w:t>
-      </w:r>
-      <w:r>
-        <w:t xml:space="preserve"> </w:t>
-      </w:r>
-      <w:r>
-        <w:t xml:space="preserve">тайм-слот равен 577 микросекундам). В проводных же технологиях под тайм-слотом понимают </w:t>
-      </w:r>
-      <w:r>
-        <w:rPr>
-          <w:rStyle w:val="rynqvb"/>
-        </w:rPr>
-        <w:t>время, необходимое сигналу для прохождения от одного конца сети к другому, плюс время, необходимое для отправки сигнала помехи в случае коллизии.</w:t>
-      </w:r>
-      <w:r>
-        <w:rPr>
-          <w:rStyle w:val="rynqvb"/>
-        </w:rPr>
-        <w:t xml:space="preserve"> Таким образом в случае проводных технологий это максимальное время для передачи сообщения по проводной сети, а в случае беспроводных технологий – это минимальное время, выделяемое одному пользователю для передачи сообщения.</w:t>
-      </w:r>
-    </w:p>
-    <w:p>
-      <w:r>
-        <w:t xml:space="preserve">Данные понятия </w:t>
-      </w:r>
-      <w:r>
-        <w:t>явля</w:t>
-      </w:r>
-      <w:r>
-        <w:t>ются</w:t>
-      </w:r>
-      <w:r>
-        <w:t xml:space="preserve"> крайне важным</w:t>
-      </w:r>
-      <w:r>
-        <w:t>и</w:t>
-      </w:r>
-      <w:r>
-        <w:t xml:space="preserve">, так как по технологии </w:t>
-      </w:r>
-      <w:r>
-        <w:rPr>
-          <w:lang w:val="en-US"/>
-        </w:rPr>
-        <w:t>Bluetooth</w:t>
-      </w:r>
-      <w:r>
-        <w:t xml:space="preserve"> </w:t>
-      </w:r>
-      <w:r>
-        <w:t xml:space="preserve">время, после которого устройства меняют канал не стандартизировано, соответственно, для того чтобы устройство работало вне зависимости от реализации конкретного производителя – необходимо генерировать шум на частоте </w:t>
-      </w:r>
-      <w:r>
-        <w:rPr>
-          <w:lang w:val="en-US"/>
-        </w:rPr>
-        <w:t>Bluetooth</w:t>
-      </w:r>
-      <w:r>
-        <w:t xml:space="preserve"> </w:t>
-      </w:r>
-      <w:r>
-        <w:t>с такой частотой генерации, равной минимальному промежутку времени, за которое производится трансляция единственного сообщения или пакета.</w:t>
-      </w:r>
-    </w:p>
-    <w:p>
-      <w:r>
-        <w:t>Так</w:t>
-      </w:r>
-      <w:r>
-        <w:t xml:space="preserve"> </w:t>
-      </w:r>
-      <w:r>
-        <w:t>же</w:t>
-      </w:r>
-      <w:r>
-        <w:t xml:space="preserve"> </w:t>
-      </w:r>
-      <w:r>
-        <w:t>важным</w:t>
-      </w:r>
-      <w:r>
-        <w:t xml:space="preserve"> </w:t>
-      </w:r>
-      <w:r>
-        <w:t>понятием</w:t>
-      </w:r>
-      <w:r>
-        <w:t xml:space="preserve"> </w:t>
-      </w:r>
-      <w:r>
-        <w:t>является</w:t>
-      </w:r>
-      <w:r>
-        <w:t xml:space="preserve"> </w:t>
-      </w:r>
-      <w:r>
-        <w:t>понятие</w:t>
-      </w:r>
-      <w:r>
-        <w:t xml:space="preserve"> </w:t>
-      </w:r>
-      <w:r>
-        <w:rPr>
-          <w:lang w:val="en-US"/>
-        </w:rPr>
-        <w:t>DIFS</w:t>
-      </w:r>
-      <w:r>
-        <w:t xml:space="preserve"> (</w:t>
-      </w:r>
-      <w:r>
-        <w:rPr>
-          <w:lang w:val="en-US"/>
-        </w:rPr>
-        <w:t>Distributed</w:t>
-      </w:r>
-      <w:r>
-        <w:t xml:space="preserve"> </w:t>
-      </w:r>
-      <w:r>
-        <w:rPr>
-          <w:lang w:val="en-US"/>
-        </w:rPr>
-        <w:t>coordination</w:t>
-      </w:r>
-      <w:r>
-        <w:t xml:space="preserve"> </w:t>
-      </w:r>
-      <w:r>
-        <w:rPr>
-          <w:lang w:val="en-US"/>
-        </w:rPr>
-        <w:t>function</w:t>
-      </w:r>
-      <w:r>
-        <w:t xml:space="preserve"> </w:t>
-      </w:r>
-      <w:r>
-        <w:rPr>
-          <w:lang w:val="en-US"/>
-        </w:rPr>
-        <w:t>InterFrame</w:t>
-      </w:r>
-      <w:r>
-        <w:t xml:space="preserve"> </w:t>
-      </w:r>
-      <w:r>
-        <w:rPr>
-          <w:lang w:val="en-US"/>
-        </w:rPr>
-        <w:t>Spacing</w:t>
-      </w:r>
-      <w:r>
-        <w:t xml:space="preserve">) – </w:t>
-      </w:r>
-      <w:r>
-        <w:t>это</w:t>
-      </w:r>
-      <w:r>
-        <w:t xml:space="preserve"> </w:t>
-      </w:r>
-      <w:r>
-        <w:t xml:space="preserve">обязательный механизм, используемый в беспроводных сетях, в которых используется алгоритм </w:t>
-      </w:r>
-      <w:r>
-        <w:rPr>
-          <w:lang w:val="en-US"/>
-        </w:rPr>
-        <w:t>CSMA</w:t>
-      </w:r>
-      <w:r>
-        <w:t>/</w:t>
-      </w:r>
-      <w:r>
-        <w:rPr>
-          <w:lang w:val="en-US"/>
-        </w:rPr>
-        <w:t>CA</w:t>
-      </w:r>
-      <w:r>
-        <w:t xml:space="preserve"> (</w:t>
-      </w:r>
-      <w:r>
-        <w:rPr>
-          <w:lang w:val="en-US"/>
-        </w:rPr>
-        <w:t>Carrier</w:t>
-      </w:r>
-      <w:r>
-        <w:t>-</w:t>
-      </w:r>
-      <w:r>
-        <w:rPr>
-          <w:lang w:val="en-US"/>
-        </w:rPr>
-        <w:t>Sense</w:t>
-      </w:r>
-      <w:r>
-        <w:t xml:space="preserve"> </w:t>
-      </w:r>
-      <w:r>
-        <w:rPr>
-          <w:lang w:val="en-US"/>
-        </w:rPr>
-        <w:t>Multiple</w:t>
-      </w:r>
-      <w:r>
-        <w:t xml:space="preserve"> </w:t>
-      </w:r>
-      <w:r>
-        <w:rPr>
-          <w:lang w:val="en-US"/>
-        </w:rPr>
-        <w:t>Access</w:t>
-      </w:r>
-      <w:r>
-        <w:t xml:space="preserve"> </w:t>
-      </w:r>
-      <w:r>
-        <w:rPr>
-          <w:lang w:val="en-US"/>
-        </w:rPr>
-        <w:t>with</w:t>
-      </w:r>
-      <w:r>
-        <w:t xml:space="preserve"> </w:t>
-      </w:r>
-      <w:r>
-        <w:rPr>
-          <w:lang w:val="en-US"/>
-        </w:rPr>
-        <w:t>Collision</w:t>
-      </w:r>
-      <w:r>
-        <w:t xml:space="preserve"> </w:t>
-      </w:r>
-      <w:r>
-        <w:rPr>
-          <w:lang w:val="en-US"/>
-        </w:rPr>
-        <w:t>Avoidance</w:t>
-      </w:r>
-      <w:r>
-        <w:t>)</w:t>
-      </w:r>
-      <w:r>
-        <w:t xml:space="preserve"> для предотвращения коллизий в стандарте </w:t>
-      </w:r>
-      <w:r>
-        <w:rPr>
-          <w:lang w:val="en-US"/>
-        </w:rPr>
-        <w:t>IEEE</w:t>
-      </w:r>
-      <w:r>
-        <w:t xml:space="preserve"> </w:t>
-      </w:r>
-      <w:r>
-        <w:t>802.11</w:t>
-      </w:r>
-      <w:r>
-        <w:t>™.</w:t>
-      </w:r>
-      <w:r>
-        <w:t xml:space="preserve"> Используя данный метод, станции необходимо ждать некий промежуток времени перед тем, как она сможет разместить запрос на передачу следующего кадра, за счёт чего </w:t>
+        <w:t xml:space="preserve">запрос на передачу следующего кадра, за счёт чего </w:t>
       </w:r>
       <w:r>
         <w:t xml:space="preserve">достигается </w:t>
@@ -12427,7 +12711,6 @@
     </w:p>
     <w:p>
       <w:r>
-        <w:lastRenderedPageBreak/>
         <w:t xml:space="preserve"> </w:t>
       </w:r>
       <w:r>
@@ -13075,13 +13358,25 @@
         <w:t>мкс с паузой в 34</w:t>
       </w:r>
       <w:r>
-        <w:t>. Соответственно, для того чтобы помешать получить кадры устройству-приёмнику</w:t>
-      </w:r>
-      <w:r>
-        <w:t xml:space="preserve"> – </w:t>
-      </w:r>
-      <w:r>
-        <w:t>необходимо создавать шум в канале, как минимум раз в 37 микросекунд</w:t>
+        <w:t>. Соответственно, для того</w:t>
+      </w:r>
+      <w:r>
+        <w:t>,</w:t>
+      </w:r>
+      <w:r>
+        <w:t xml:space="preserve"> чтобы помешать получить кадры устройству-приёмнику</w:t>
+      </w:r>
+      <w:r>
+        <w:t xml:space="preserve">, </w:t>
+      </w:r>
+      <w:r>
+        <w:t>необходимо создавать шум в канале, как минимум</w:t>
+      </w:r>
+      <w:r>
+        <w:t xml:space="preserve"> один</w:t>
+      </w:r>
+      <w:r>
+        <w:t xml:space="preserve"> раз в 37 микросекунд</w:t>
       </w:r>
       <w:r>
         <w:t xml:space="preserve">, что обусловлено минимальным временным интервалом между началом двух сообщений по стандарту </w:t>
@@ -13153,7 +13448,10 @@
     <w:p/>
     <w:p>
       <w:r>
-        <w:t>До начала разработки устройства необходимо разобраться, как генерировать шумы и каким образом генерировать шумы на определённом канале, на котором идёт передача коммуникация между некоторыми устройствами.</w:t>
+        <w:t>До начала разработки устройства необходимо разобраться, как генерировать шумы и каким образом генерировать шумы на определённом канале, на котором идёт коммуникация между некоторыми устройствам</w:t>
+      </w:r>
+      <w:r>
+        <w:t>и с целью нарушения связи.</w:t>
       </w:r>
       <w:r>
         <w:t xml:space="preserve"> Однако перед этим необходимо дать определение понятию шума.</w:t>
@@ -13211,6 +13509,7 @@
     </w:p>
     <w:p>
       <w:r>
+        <w:lastRenderedPageBreak/>
         <w:t xml:space="preserve">По данному определению шумы могут быть </w:t>
       </w:r>
       <w:r>
@@ -13220,11 +13519,7 @@
         <w:t xml:space="preserve">, </w:t>
       </w:r>
       <w:r>
-        <w:t xml:space="preserve">однако ключевое «назначение» шумов – это изменение сигнала в некоторой </w:t>
-      </w:r>
-      <w:r>
-        <w:lastRenderedPageBreak/>
-        <w:t xml:space="preserve">форме, в которой он будет неотличим от информационного. </w:t>
+        <w:t xml:space="preserve">однако ключевое «назначение» шумов – это изменение сигнала в некоторой форме, в которой он будет неотличим от информационного. </w:t>
       </w:r>
       <w:r>
         <w:t xml:space="preserve">При этом </w:t>
@@ -13270,7 +13565,13 @@
         <w:t xml:space="preserve">Для каждого из этих видов используются различные формулы расчёта отношений сигналов и </w:t>
       </w:r>
       <w:r>
-        <w:t>формулы расчёта шумовых сигналов. Стоит рассмотреть оба варианта, чтобы понять какой выгоднее использовать в данном проекте.</w:t>
+        <w:t>формулы расчёта шумовых сигналов. Стоит рассмотреть оба варианта, чтобы понять</w:t>
+      </w:r>
+      <w:r>
+        <w:t>,</w:t>
+      </w:r>
+      <w:r>
+        <w:t xml:space="preserve"> какой выгоднее использовать в данном проекте.</w:t>
       </w:r>
     </w:p>
     <w:p/>
@@ -13545,10 +13846,25 @@
     </w:p>
     <w:p>
       <w:r>
-        <w:t xml:space="preserve">Однако, если сигнал измеряется в ваттах или вольтах, необходимо сформировать отношение качественного сигнала к мощности шума, взятое с учётом логарифма и помноженное на дополнительное значение. Указано в формуле </w:t>
-      </w:r>
-      <w:r>
-        <w:t>3.2:</w:t>
+        <w:t>Однако, если сигнал измеряется в ваттах или вольтах, необходимо сформировать отношение качественного сигнала к мощности шума, взятое с учётом логарифма и помноженное на дополнительное значение</w:t>
+      </w:r>
+      <w:r>
+        <w:t xml:space="preserve"> (</w:t>
+      </w:r>
+      <w:r>
+        <w:t>формул</w:t>
+      </w:r>
+      <w:r>
+        <w:t>а</w:t>
+      </w:r>
+      <w:r>
+        <w:t xml:space="preserve"> </w:t>
+      </w:r>
+      <w:r>
+        <w:t>3.2</w:t>
+      </w:r>
+      <w:r>
+        <w:t>)</w:t>
       </w:r>
     </w:p>
     <w:p/>
@@ -13752,7 +14068,11 @@
         <w:t xml:space="preserve">по беспроводным сетевым технологиям </w:t>
       </w:r>
       <w:r>
-        <w:t xml:space="preserve">даны специальные пороги, исходя из которых сигнал считается различимым или нет в зависимость от уровня отношения </w:t>
+        <w:t xml:space="preserve">даны специальные пороги, исходя из которых сигнал считается </w:t>
+      </w:r>
+      <w:r>
+        <w:lastRenderedPageBreak/>
+        <w:t xml:space="preserve">различимым или нет в зависимость от уровня отношения </w:t>
       </w:r>
       <w:r>
         <w:t>сигнала к шуму.</w:t>
@@ -13767,12 +14087,12 @@
         <w:t>.</w:t>
       </w:r>
     </w:p>
+    <w:p/>
     <w:p>
       <w:pPr>
         <w:pStyle w:val="Noindent"/>
       </w:pPr>
       <w:r>
-        <w:lastRenderedPageBreak/>
         <w:t xml:space="preserve">Таблица 3.4 – Отношение уровня </w:t>
       </w:r>
       <w:r>
@@ -14080,7 +14400,19 @@
         <w:t xml:space="preserve"> </w:t>
       </w:r>
       <w:r>
-        <w:t xml:space="preserve">отображается в отрицательных значениях с трактовкой чем больше значение – тем лучше сигнал. К примеру, если мощность сигнала </w:t>
+        <w:t>отображается в отрицательных значениях с трактовкой</w:t>
+      </w:r>
+      <w:r>
+        <w:t>,</w:t>
+      </w:r>
+      <w:r>
+        <w:t xml:space="preserve"> чем больше значение</w:t>
+      </w:r>
+      <w:r>
+        <w:t xml:space="preserve">, </w:t>
+      </w:r>
+      <w:r>
+        <w:t xml:space="preserve">тем лучше сигнал. К примеру, если мощность сигнала </w:t>
       </w:r>
       <w:r>
         <w:t xml:space="preserve">выше </w:t>
@@ -14124,7 +14456,16 @@
     </w:p>
     <w:p>
       <w:r>
-        <w:t>У уровня шума такая же зависимость, однако стоит понимать, что, к примеру, при -85 дБм уровень шума считается практически незаметным, что является лучше для сигнала. Таким образом, чем ниже уровень шума – тем лучше уровень сигнала.</w:t>
+        <w:t>У уровня шума такая же зависимость, однако стоит понимать, что, к примеру, при -85 дБм уровень шума считается практически незаметным, что является лучше для сигнала. Таким образом, чем ниже уровень шума</w:t>
+      </w:r>
+      <w:r>
+        <w:t>,</w:t>
+      </w:r>
+      <w:r>
+        <w:t xml:space="preserve"> тем лучше уровень сигнала</w:t>
+      </w:r>
+      <w:r>
+        <w:t>.</w:t>
       </w:r>
     </w:p>
     <w:p>
@@ -14188,7 +14529,22 @@
         <w:t xml:space="preserve">дБм, что считается </w:t>
       </w:r>
       <w:r>
-        <w:t>типичным минимальным приемлемым уровнем сигнала.</w:t>
+        <w:t>типичным минимальным приемлемым уровнем сигнала</w:t>
+      </w:r>
+      <w:r>
+        <w:t xml:space="preserve"> </w:t>
+      </w:r>
+      <w:r>
+        <w:t>[</w:t>
+      </w:r>
+      <w:r>
+        <w:t>22</w:t>
+      </w:r>
+      <w:r>
+        <w:t>]</w:t>
+      </w:r>
+      <w:r>
+        <w:t>.</w:t>
       </w:r>
     </w:p>
     <w:p>
@@ -14232,13 +14588,17 @@
         <w:t xml:space="preserve"> </w:t>
       </w:r>
     </w:p>
-    <w:p>
-      <w:r>
-        <w:t xml:space="preserve">Чистый синусоидальный сигнал не имеет гармонических искажений, поскольку представляет собой сигнал одной частоты и амплитуды. Однако, если на сигнал действуют какие-либо факторы, например выходной сигнал другого функционального блока или внешние факторы, например радиоволна </w:t>
-      </w:r>
+    <w:p/>
+    <w:p>
       <w:r>
         <w:lastRenderedPageBreak/>
-        <w:t>большой мощности, сигнал может измениться под действием этих факторов.</w:t>
+        <w:t>Чистый синусоидальный сигнал не имеет гармонических искажений, поскольку представляет собой сигнал одной частоты и амплитуды. Однако, если на сигнал действуют какие-либо факторы, например</w:t>
+      </w:r>
+      <w:r>
+        <w:t>,</w:t>
+      </w:r>
+      <w:r>
+        <w:t xml:space="preserve"> выходной сигнал другого функционального блока или внешние факторы, например радиоволна большой мощности, сигнал может измениться под действием этих факторов.</w:t>
       </w:r>
       <w:r>
         <w:t xml:space="preserve"> Искажение, оказывающееся гармониками на основной сигнал, называется </w:t>
@@ -15684,7 +16044,7 @@
           <w:shd w:val="clear" w:color="auto" w:fill="FFFFFF"/>
           <w:lang w:eastAsia="ru-RU"/>
         </w:rPr>
-        <w:t>, мощность передатчика которого может варьироваться от -20 дБм (0.1мВт) до +20 дБм (100 мВт) – необходимо взять</w:t>
+        <w:t>, мощность передатчика которого может варьироваться от -20 дБм (0.1мВт) до +20 дБм (100 мВт)</w:t>
       </w:r>
       <w:r>
         <w:rPr>
@@ -15692,7 +16052,7 @@
           <w:shd w:val="clear" w:color="auto" w:fill="FFFFFF"/>
           <w:lang w:eastAsia="ru-RU"/>
         </w:rPr>
-        <w:t>, к примеру, одну</w:t>
+        <w:t>,</w:t>
       </w:r>
       <w:r>
         <w:rPr>
@@ -15700,7 +16060,7 @@
           <w:shd w:val="clear" w:color="auto" w:fill="FFFFFF"/>
           <w:lang w:eastAsia="ru-RU"/>
         </w:rPr>
-        <w:t xml:space="preserve"> гармонику </w:t>
+        <w:t xml:space="preserve"> необходимо взять</w:t>
       </w:r>
       <w:r>
         <w:rPr>
@@ -15708,7 +16068,7 @@
           <w:shd w:val="clear" w:color="auto" w:fill="FFFFFF"/>
           <w:lang w:eastAsia="ru-RU"/>
         </w:rPr>
-        <w:t xml:space="preserve">второго порядка </w:t>
+        <w:t>, к примеру, одну</w:t>
       </w:r>
       <w:r>
         <w:rPr>
@@ -15716,7 +16076,7 @@
           <w:shd w:val="clear" w:color="auto" w:fill="FFFFFF"/>
           <w:lang w:eastAsia="ru-RU"/>
         </w:rPr>
-        <w:t xml:space="preserve">с мощностью </w:t>
+        <w:t xml:space="preserve"> гармонику </w:t>
       </w:r>
       <w:r>
         <w:rPr>
@@ -15724,7 +16084,7 @@
           <w:shd w:val="clear" w:color="auto" w:fill="FFFFFF"/>
           <w:lang w:eastAsia="ru-RU"/>
         </w:rPr>
-        <w:t>6</w:t>
+        <w:t xml:space="preserve">второго порядка </w:t>
       </w:r>
       <w:r>
         <w:rPr>
@@ -15732,7 +16092,7 @@
           <w:shd w:val="clear" w:color="auto" w:fill="FFFFFF"/>
           <w:lang w:eastAsia="ru-RU"/>
         </w:rPr>
-        <w:t xml:space="preserve"> </w:t>
+        <w:t xml:space="preserve">с мощностью </w:t>
       </w:r>
       <w:r>
         <w:rPr>
@@ -15740,7 +16100,7 @@
           <w:shd w:val="clear" w:color="auto" w:fill="FFFFFF"/>
           <w:lang w:eastAsia="ru-RU"/>
         </w:rPr>
-        <w:t>дБм (4мВт)</w:t>
+        <w:t>6</w:t>
       </w:r>
       <w:r>
         <w:rPr>
@@ -15748,40 +16108,40 @@
           <w:shd w:val="clear" w:color="auto" w:fill="FFFFFF"/>
           <w:lang w:eastAsia="ru-RU"/>
         </w:rPr>
-        <w:t xml:space="preserve">. При этом необходимо учитывать кратность гармоник и дальность распространения сигнала в целом. </w:t>
-      </w:r>
-    </w:p>
-    <w:p>
-      <w:pPr>
+        <w:t xml:space="preserve"> </w:t>
+      </w:r>
+      <w:r>
         <w:rPr>
           <w:iCs/>
           <w:shd w:val="clear" w:color="auto" w:fill="FFFFFF"/>
           <w:lang w:eastAsia="ru-RU"/>
         </w:rPr>
-      </w:pPr>
+        <w:t>дБм (4мВт)</w:t>
+      </w:r>
       <w:r>
         <w:rPr>
           <w:iCs/>
           <w:shd w:val="clear" w:color="auto" w:fill="FFFFFF"/>
           <w:lang w:eastAsia="ru-RU"/>
         </w:rPr>
-        <w:t>Однако, при увеличении частоты сигнала уменьшается максимальное расстояние, которое может пройти данный сигнал. Если стоит цель заглушить сигнал частотой 2.4 ГГц, то необходимо взять сигнал с частотой 4.8 ГГц, однако расстояние его действия будет уменьшено более чем в два раза</w:t>
-      </w:r>
-      <w:r>
+        <w:t xml:space="preserve">. При этом необходимо учитывать кратность гармоник и дальность распространения сигнала в целом. </w:t>
+      </w:r>
+    </w:p>
+    <w:p>
+      <w:pPr>
         <w:rPr>
           <w:iCs/>
           <w:shd w:val="clear" w:color="auto" w:fill="FFFFFF"/>
           <w:lang w:eastAsia="ru-RU"/>
         </w:rPr>
-        <w:t>, в следствие чего данный метод не является продуктивным</w:t>
-      </w:r>
+      </w:pPr>
       <w:r>
         <w:rPr>
           <w:iCs/>
           <w:shd w:val="clear" w:color="auto" w:fill="FFFFFF"/>
           <w:lang w:eastAsia="ru-RU"/>
         </w:rPr>
-        <w:t xml:space="preserve"> </w:t>
+        <w:t>Однако, при увеличении частоты сигнала уменьшается максимальное расстояние, которое может пройти данный сигнал. Если стоит цель заглушить сигнал частотой 2.4 ГГц, то необходимо взять сигнал с частотой 4.8 ГГц, однако расстояние его действия будет уменьшено более чем в два раза</w:t>
       </w:r>
       <w:r>
         <w:rPr>
@@ -15789,7 +16149,7 @@
           <w:shd w:val="clear" w:color="auto" w:fill="FFFFFF"/>
           <w:lang w:eastAsia="ru-RU"/>
         </w:rPr>
-        <w:t>[24]</w:t>
+        <w:t>, в следствие чего данный метод не является продуктивным</w:t>
       </w:r>
       <w:r>
         <w:rPr>
@@ -15797,40 +16157,40 @@
           <w:shd w:val="clear" w:color="auto" w:fill="FFFFFF"/>
           <w:lang w:eastAsia="ru-RU"/>
         </w:rPr>
-        <w:t>.</w:t>
-      </w:r>
-    </w:p>
-    <w:p>
-      <w:pPr>
+        <w:t xml:space="preserve"> </w:t>
+      </w:r>
+      <w:r>
         <w:rPr>
           <w:iCs/>
           <w:shd w:val="clear" w:color="auto" w:fill="FFFFFF"/>
           <w:lang w:eastAsia="ru-RU"/>
         </w:rPr>
-      </w:pPr>
+        <w:t>[24]</w:t>
+      </w:r>
       <w:r>
         <w:rPr>
           <w:iCs/>
           <w:shd w:val="clear" w:color="auto" w:fill="FFFFFF"/>
           <w:lang w:eastAsia="ru-RU"/>
         </w:rPr>
-        <w:t>Так же возможн</w:t>
-      </w:r>
-      <w:r>
+        <w:t>.</w:t>
+      </w:r>
+    </w:p>
+    <w:p>
+      <w:pPr>
         <w:rPr>
           <w:iCs/>
           <w:shd w:val="clear" w:color="auto" w:fill="FFFFFF"/>
           <w:lang w:eastAsia="ru-RU"/>
         </w:rPr>
-        <w:t xml:space="preserve">а генерация помех с помощью субгармоник. Субгармоники – это гармонические колебания с частотой, </w:t>
-      </w:r>
+      </w:pPr>
       <w:r>
         <w:rPr>
           <w:iCs/>
           <w:shd w:val="clear" w:color="auto" w:fill="FFFFFF"/>
           <w:lang w:eastAsia="ru-RU"/>
         </w:rPr>
-        <w:t>равной частоте основного сигнала,</w:t>
+        <w:t>Так же возможн</w:t>
       </w:r>
       <w:r>
         <w:rPr>
@@ -15838,7 +16198,7 @@
           <w:shd w:val="clear" w:color="auto" w:fill="FFFFFF"/>
           <w:lang w:eastAsia="ru-RU"/>
         </w:rPr>
-        <w:t xml:space="preserve"> разделённого на целое число</w:t>
+        <w:t>а генерация помех с помощью субгармоник</w:t>
       </w:r>
       <w:r>
         <w:rPr>
@@ -15846,24 +16206,64 @@
           <w:shd w:val="clear" w:color="auto" w:fill="FFFFFF"/>
           <w:lang w:eastAsia="ru-RU"/>
         </w:rPr>
-        <w:t xml:space="preserve">. К примеру, вторая субгармоника 100 Гц – 50 Гц. Однако, при этом необходимо брать сигнал в два раза мощнее, чем основной, что ведёт к большему энергопотреблению, тепловыделению и другим факторам, которые находятся под влиянием мощности сигнала. </w:t>
-      </w:r>
-    </w:p>
-    <w:p>
-      <w:pPr>
+        <w:t>, представляющих собой</w:t>
+      </w:r>
+      <w:r>
         <w:rPr>
           <w:iCs/>
           <w:shd w:val="clear" w:color="auto" w:fill="FFFFFF"/>
           <w:lang w:eastAsia="ru-RU"/>
         </w:rPr>
-      </w:pPr>
+        <w:t xml:space="preserve"> гармонические колебания с частотой, </w:t>
+      </w:r>
       <w:r>
         <w:rPr>
           <w:iCs/>
           <w:shd w:val="clear" w:color="auto" w:fill="FFFFFF"/>
           <w:lang w:eastAsia="ru-RU"/>
         </w:rPr>
+        <w:t>равной частоте основного сигнала,</w:t>
+      </w:r>
+      <w:r>
+        <w:rPr>
+          <w:iCs/>
+          <w:shd w:val="clear" w:color="auto" w:fill="FFFFFF"/>
+          <w:lang w:eastAsia="ru-RU"/>
+        </w:rPr>
+        <w:t xml:space="preserve"> разделённого на целое число</w:t>
+      </w:r>
+      <w:r>
+        <w:rPr>
+          <w:iCs/>
+          <w:shd w:val="clear" w:color="auto" w:fill="FFFFFF"/>
+          <w:lang w:eastAsia="ru-RU"/>
+        </w:rPr>
+        <w:t xml:space="preserve">. К примеру, вторая </w:t>
+      </w:r>
+      <w:r>
+        <w:rPr>
+          <w:iCs/>
+          <w:shd w:val="clear" w:color="auto" w:fill="FFFFFF"/>
+          <w:lang w:eastAsia="ru-RU"/>
+        </w:rPr>
         <w:lastRenderedPageBreak/>
+        <w:t xml:space="preserve">субгармоника 100 Гц – 50 Гц. Однако, при этом необходимо брать сигнал в два раза мощнее, чем основной, что ведёт к большему энергопотреблению, тепловыделению и другим факторам, которые находятся под влиянием мощности сигнала. </w:t>
+      </w:r>
+    </w:p>
+    <w:p>
+      <w:pPr>
+        <w:rPr>
+          <w:iCs/>
+          <w:shd w:val="clear" w:color="auto" w:fill="FFFFFF"/>
+          <w:lang w:eastAsia="ru-RU"/>
+        </w:rPr>
+      </w:pPr>
+      <w:r>
+        <w:rPr>
+          <w:iCs/>
+          <w:shd w:val="clear" w:color="auto" w:fill="FFFFFF"/>
+          <w:lang w:eastAsia="ru-RU"/>
+        </w:rPr>
         <w:t>К тому же стоит вопрос генерации как гармоник, так и субгармоник. При частотном переборе необходимо генерировать гармоники с некоторым шагом, равным порядку гармоник или субгармоник. Например, гармоника второго порядка для сигнала с частотой 240</w:t>
       </w:r>
       <w:r>
@@ -16047,7 +16447,7 @@
           <w:shd w:val="clear" w:color="auto" w:fill="FFFFFF"/>
           <w:lang w:eastAsia="ru-RU"/>
         </w:rPr>
-        <w:t xml:space="preserve"> непосредственного влияния – необходимо </w:t>
+        <w:t xml:space="preserve"> непосредственного влияния</w:t>
       </w:r>
       <w:r>
         <w:rPr>
@@ -16055,7 +16455,7 @@
           <w:shd w:val="clear" w:color="auto" w:fill="FFFFFF"/>
           <w:lang w:eastAsia="ru-RU"/>
         </w:rPr>
-        <w:t xml:space="preserve">знать точную частоту, на которой происходит передача данных, для того чтобы </w:t>
+        <w:t xml:space="preserve">, </w:t>
       </w:r>
       <w:r>
         <w:rPr>
@@ -16063,24 +16463,23 @@
           <w:shd w:val="clear" w:color="auto" w:fill="FFFFFF"/>
           <w:lang w:eastAsia="ru-RU"/>
         </w:rPr>
-        <w:t xml:space="preserve">сгенерировать сигнал на данной частоте. </w:t>
-      </w:r>
-    </w:p>
-    <w:p>
-      <w:pPr>
+        <w:t xml:space="preserve">необходимо </w:t>
+      </w:r>
+      <w:r>
         <w:rPr>
           <w:iCs/>
           <w:shd w:val="clear" w:color="auto" w:fill="FFFFFF"/>
           <w:lang w:eastAsia="ru-RU"/>
         </w:rPr>
-      </w:pPr>
+        <w:t xml:space="preserve">знать точную частоту, на которой происходит передача </w:t>
+      </w:r>
       <w:r>
         <w:rPr>
           <w:iCs/>
           <w:shd w:val="clear" w:color="auto" w:fill="FFFFFF"/>
           <w:lang w:eastAsia="ru-RU"/>
         </w:rPr>
-        <w:t>Чтобы определить частоту, на которой происходит передача сигнала можно использовать специализированное оборудование – так называемые</w:t>
+        <w:t>данных для того, чтобы</w:t>
       </w:r>
       <w:r>
         <w:rPr>
@@ -16088,7 +16487,7 @@
           <w:shd w:val="clear" w:color="auto" w:fill="FFFFFF"/>
           <w:lang w:eastAsia="ru-RU"/>
         </w:rPr>
-        <w:t xml:space="preserve"> анализаторы спектра</w:t>
+        <w:t xml:space="preserve"> </w:t>
       </w:r>
       <w:r>
         <w:rPr>
@@ -16096,15 +16495,80 @@
           <w:shd w:val="clear" w:color="auto" w:fill="FFFFFF"/>
           <w:lang w:eastAsia="ru-RU"/>
         </w:rPr>
-        <w:t>, или СВЧ-осциллографы</w:t>
-      </w:r>
-      <w:r>
+        <w:t xml:space="preserve">сгенерировать сигнал на данной частоте. </w:t>
+      </w:r>
+    </w:p>
+    <w:p>
+      <w:pPr>
         <w:rPr>
           <w:iCs/>
           <w:shd w:val="clear" w:color="auto" w:fill="FFFFFF"/>
           <w:lang w:eastAsia="ru-RU"/>
         </w:rPr>
-        <w:t xml:space="preserve">. Данное оборудование позволяет анализировать частотные характеристики электрического или радиоэлектронного сигнала. Данные устройства основаны на использовании преобразования Фурье, которое раскладывает сигнал на составляющие частоты. При подаче на него некоторого сигнала на вход устройства производится преобразование Фурье, после чего получается график зависимости амплитуды от частоты. </w:t>
+      </w:pPr>
+      <w:r>
+        <w:rPr>
+          <w:iCs/>
+          <w:shd w:val="clear" w:color="auto" w:fill="FFFFFF"/>
+          <w:lang w:eastAsia="ru-RU"/>
+        </w:rPr>
+        <w:t>Чтобы определить частоту, на которой происходит передача сигнала</w:t>
+      </w:r>
+      <w:r>
+        <w:rPr>
+          <w:iCs/>
+          <w:shd w:val="clear" w:color="auto" w:fill="FFFFFF"/>
+          <w:lang w:eastAsia="ru-RU"/>
+        </w:rPr>
+        <w:t xml:space="preserve">, </w:t>
+      </w:r>
+      <w:r>
+        <w:rPr>
+          <w:iCs/>
+          <w:shd w:val="clear" w:color="auto" w:fill="FFFFFF"/>
+          <w:lang w:eastAsia="ru-RU"/>
+        </w:rPr>
+        <w:t>можно использовать специализированное оборудование – так называемые</w:t>
+      </w:r>
+      <w:r>
+        <w:rPr>
+          <w:iCs/>
+          <w:shd w:val="clear" w:color="auto" w:fill="FFFFFF"/>
+          <w:lang w:eastAsia="ru-RU"/>
+        </w:rPr>
+        <w:t xml:space="preserve"> анализаторы спектра</w:t>
+      </w:r>
+      <w:r>
+        <w:rPr>
+          <w:iCs/>
+          <w:shd w:val="clear" w:color="auto" w:fill="FFFFFF"/>
+          <w:lang w:eastAsia="ru-RU"/>
+        </w:rPr>
+        <w:t>, или СВЧ-осциллографы</w:t>
+      </w:r>
+      <w:r>
+        <w:rPr>
+          <w:iCs/>
+          <w:shd w:val="clear" w:color="auto" w:fill="FFFFFF"/>
+          <w:lang w:eastAsia="ru-RU"/>
+        </w:rPr>
+        <w:t xml:space="preserve">. Данное оборудование позволяет анализировать частотные характеристики электрического или радиоэлектронного сигнала. Данные устройства основаны на использовании преобразования Фурье, которое раскладывает сигнал на составляющие частоты. При подаче на него некоторого сигнала на вход устройства </w:t>
+      </w:r>
+      <w:r>
+        <w:rPr>
+          <w:iCs/>
+          <w:shd w:val="clear" w:color="auto" w:fill="FFFFFF"/>
+          <w:lang w:eastAsia="ru-RU"/>
+        </w:rPr>
+        <w:t xml:space="preserve">выполняется </w:t>
+      </w:r>
+      <w:r>
+        <w:rPr>
+          <w:iCs/>
+          <w:shd w:val="clear" w:color="auto" w:fill="FFFFFF"/>
+          <w:lang w:eastAsia="ru-RU"/>
+        </w:rPr>
+        <w:t xml:space="preserve">преобразование Фурье, после чего получается график зависимости амплитуды от частоты. </w:t>
       </w:r>
     </w:p>
     <w:p>
@@ -16322,6 +16786,7 @@
           <w:shd w:val="clear" w:color="auto" w:fill="FFFFFF"/>
           <w:lang w:eastAsia="ru-RU"/>
         </w:rPr>
+        <w:lastRenderedPageBreak/>
         <w:t xml:space="preserve">Ключевая проблема данных устройств – их сложность. В продаже нет </w:t>
       </w:r>
       <w:r>
@@ -16372,7 +16837,6 @@
           <w:shd w:val="clear" w:color="auto" w:fill="FFFFFF"/>
           <w:lang w:eastAsia="ru-RU"/>
         </w:rPr>
-        <w:lastRenderedPageBreak/>
         <w:t xml:space="preserve">Другой способ – использовать так называемые </w:t>
       </w:r>
       <w:r>
@@ -16450,7 +16914,21 @@
           <w:shd w:val="clear" w:color="auto" w:fill="FFFFFF"/>
           <w:lang w:eastAsia="ru-RU"/>
         </w:rPr>
-        <w:t xml:space="preserve"> анализа спектра. Данные устройства позволяют «подслушивать» определённые частоты и анализировать, какие из них используются. Устройства реализуются менее сложным способом, в отличие от частотных анализаторов, например на контроллере </w:t>
+        <w:t xml:space="preserve"> анализа спектра. Данные устройства позволяют «подслушивать» определённые частоты и анализировать, какие из них используются. Устройства реализуются менее сложным способом, в отличие от частотных анализаторов, например</w:t>
+      </w:r>
+      <w:r>
+        <w:rPr>
+          <w:shd w:val="clear" w:color="auto" w:fill="FFFFFF"/>
+          <w:lang w:eastAsia="ru-RU"/>
+        </w:rPr>
+        <w:t>,</w:t>
+      </w:r>
+      <w:r>
+        <w:rPr>
+          <w:shd w:val="clear" w:color="auto" w:fill="FFFFFF"/>
+          <w:lang w:eastAsia="ru-RU"/>
+        </w:rPr>
+        <w:t xml:space="preserve"> на контроллере </w:t>
       </w:r>
       <w:r>
         <w:rPr>
@@ -16594,7 +17072,21 @@
           <w:shd w:val="clear" w:color="auto" w:fill="FFFFFF"/>
           <w:lang w:eastAsia="ru-RU"/>
         </w:rPr>
-        <w:t xml:space="preserve">Ключевая проблема данного метода кроется в его коренной концепции – аналоговом сигнале. На данный момент все технологии стремятся уйти от аналогового вида сигнала в связи с чрезмерной сложностью как расчётов, так и проектирования систем, в которых используется данный сигнал. Однако аналоговый сигнал имеет ряд преимуществ, за счёт которых устройства, использующий данный тип сигналов, до сих пор пользуются большой популярностью на рынке. </w:t>
+        <w:t>Ключевая проблема данного метода кроется в его коренной концепции – аналоговом сигнале. На данный момент все технологии стремятся уйти от аналогового вида сигнала в связи с чрезмерной сложностью как расчётов, так и проектирования систем, в которых используется данный сигнал. Однако аналоговый сигнал имеет ряд преимуществ, за счёт которых устройства, использующи</w:t>
+      </w:r>
+      <w:r>
+        <w:rPr>
+          <w:shd w:val="clear" w:color="auto" w:fill="FFFFFF"/>
+          <w:lang w:eastAsia="ru-RU"/>
+        </w:rPr>
+        <w:t>е</w:t>
+      </w:r>
+      <w:r>
+        <w:rPr>
+          <w:shd w:val="clear" w:color="auto" w:fill="FFFFFF"/>
+          <w:lang w:eastAsia="ru-RU"/>
+        </w:rPr>
+        <w:t xml:space="preserve"> данный тип сигналов, до сих пор пользуются большой популярностью на рынке. </w:t>
       </w:r>
     </w:p>
     <w:p>
@@ -16631,6 +17123,7 @@
       </w:pPr>
       <w:bookmarkStart w:id="27" w:name="_Toc164243116"/>
       <w:r>
+        <w:lastRenderedPageBreak/>
         <w:t>Модуль импульсного генератора</w:t>
       </w:r>
       <w:bookmarkEnd w:id="27"/>
@@ -16641,11 +17134,7 @@
         <w:t xml:space="preserve">На основании рассмотренных выше факторов, которые являются ключевыми при определении </w:t>
       </w:r>
       <w:r>
-        <w:t xml:space="preserve">технических характеристик устройства, можно </w:t>
-      </w:r>
-      <w:r>
-        <w:lastRenderedPageBreak/>
-        <w:t>поставить следующие обязательные характеристики, которыми должно обладать устройство:</w:t>
+        <w:t>технических характеристик устройства, можно поставить следующие обязательные характеристики, которыми должно обладать устройство:</w:t>
       </w:r>
     </w:p>
     <w:p>
@@ -16712,7 +17201,13 @@
     </w:p>
     <w:p>
       <w:r>
-        <w:t>Импульсные генераторы – это устройство, способное генерировать импульсный сигнал с определённой частотой, амплитудой и скважностью. Данные генераторы используются для создания коротких импульсов высокой амплитуды, которые в дальнейшем могут служить сигнальными импульсами для других блоков.</w:t>
+        <w:t>Импульсны</w:t>
+      </w:r>
+      <w:r>
+        <w:t>й</w:t>
+      </w:r>
+      <w:r>
+        <w:t xml:space="preserve"> генераторы – это устройство, способное генерировать импульсный сигнал с определённой частотой, амплитудой и скважностью. Данные генераторы используются для создания коротких импульсов высокой амплитуды, которые в дальнейшем могут служить сигнальными импульсами для других блоков.</w:t>
       </w:r>
     </w:p>
     <w:p>
@@ -16720,7 +17215,13 @@
         <w:t xml:space="preserve">Чаще всего импульсные генераторы </w:t>
       </w:r>
       <w:r>
-        <w:t xml:space="preserve">работают на основе различных принципов, например с помощью генерации импульсов на конденсаторах, тиристорах или с использованием специализированных контурных </w:t>
+        <w:t>работают на основе различных принципов, например</w:t>
+      </w:r>
+      <w:r>
+        <w:t>,</w:t>
+      </w:r>
+      <w:r>
+        <w:t xml:space="preserve"> с помощью генерации импульсов на конденсаторах, тиристорах или с использованием специализированных контурных </w:t>
       </w:r>
       <w:r>
         <w:t xml:space="preserve">или интегральных </w:t>
@@ -16767,13 +17268,25 @@
     </w:p>
     <w:p>
       <w:r>
-        <w:t xml:space="preserve">В данной схеме импульсный генератор будет </w:t>
+        <w:t xml:space="preserve">В </w:t>
+      </w:r>
+      <w:r>
+        <w:t>разрабатываемой</w:t>
+      </w:r>
+      <w:r>
+        <w:t xml:space="preserve"> схеме импульсный генератор будет </w:t>
       </w:r>
       <w:r>
         <w:t>управлять генератором, управляемым импульсами. Ключевыми моментами</w:t>
       </w:r>
       <w:r>
-        <w:t>, влияющими на проектирование как импульсного генератора, так и генератора, управляемого импульсами будут:</w:t>
+        <w:t>, влияющими на проектирование как импульсного генератора, так и генератора, управляемого импульсами</w:t>
+      </w:r>
+      <w:r>
+        <w:t>,</w:t>
+      </w:r>
+      <w:r>
+        <w:t xml:space="preserve"> будут:</w:t>
       </w:r>
     </w:p>
     <w:p>
@@ -16867,7 +17380,11 @@
         <w:t>-</w:t>
       </w:r>
       <w:r>
-        <w:t>цепи, что позволяет манипулировать данными характеристиками для изменения частоты, скважности и амплитуды импульсов. Данные генераторы чаще всего представляются двухкаскадными усилителями</w:t>
+        <w:t xml:space="preserve">цепи, что позволяет манипулировать данными характеристиками для изменения частоты, </w:t>
+      </w:r>
+      <w:r>
+        <w:lastRenderedPageBreak/>
+        <w:t>скважности и амплитуды импульсов. Данные генераторы чаще всего представляются двухкаскадными усилителями</w:t>
       </w:r>
       <w:r>
         <w:t xml:space="preserve"> с усилителями</w:t>
@@ -16876,11 +17393,7 @@
         <w:t>, которые используют положительную обратную связь, где выход одного каскада соединён со входом другого, за счёт чего и достигаются колебания.</w:t>
       </w:r>
       <w:r>
-        <w:t xml:space="preserve"> В качестве </w:t>
-      </w:r>
-      <w:r>
-        <w:lastRenderedPageBreak/>
-        <w:t>усилителей чаще всего служат обычные транзисторы</w:t>
+        <w:t xml:space="preserve"> В качестве усилителей чаще всего служат обычные транзисторы</w:t>
       </w:r>
       <w:r>
         <w:t xml:space="preserve"> с некоторым коэффициентом усиления</w:t>
@@ -16915,9 +17428,9 @@
           <w:lang w:val="en-US"/>
         </w:rPr>
         <w:drawing>
-          <wp:inline distT="0" distB="0" distL="0" distR="0" wp14:anchorId="2AACF042" wp14:editId="56907726">
-            <wp:extent cx="5940425" cy="3938905"/>
-            <wp:effectExtent l="0" t="0" r="3175" b="4445"/>
+          <wp:inline distT="0" distB="0" distL="0" distR="0" wp14:anchorId="2AACF042" wp14:editId="5672DF13">
+            <wp:extent cx="5904033" cy="3914775"/>
+            <wp:effectExtent l="0" t="0" r="1905" b="0"/>
             <wp:docPr id="9" name="Picture 9"/>
             <wp:cNvGraphicFramePr>
               <a:graphicFrameLocks xmlns:a="http://schemas.openxmlformats.org/drawingml/2006/main" noChangeAspect="1"/>
@@ -16938,7 +17451,7 @@
                   <pic:spPr>
                     <a:xfrm>
                       <a:off x="0" y="0"/>
-                      <a:ext cx="5940425" cy="3938905"/>
+                      <a:ext cx="5938467" cy="3937607"/>
                     </a:xfrm>
                     <a:prstGeom prst="rect">
                       <a:avLst/>
@@ -17069,6 +17582,7 @@
     </w:p>
     <w:p>
       <w:r>
+        <w:lastRenderedPageBreak/>
         <w:t xml:space="preserve">Шаг 4. Напряжение конденсатора </w:t>
       </w:r>
       <w:r>
@@ -17130,7 +17644,6 @@
     </w:p>
     <w:p>
       <w:r>
-        <w:lastRenderedPageBreak/>
         <w:t xml:space="preserve">Шаг 6. Конденсатор </w:t>
       </w:r>
       <w:r>
@@ -17437,13 +17950,15 @@
         <w:t xml:space="preserve">Расчёт таких мультивибраторов гораздо сложнее, так как зависит от </w:t>
       </w:r>
       <w:r>
-        <w:t>различных факторов, как поддающимся вычислениям, к примеру сопротивление транзисторов, крутизна коллекторно-эмиттерной характеристики, так и внешним факторам, по типу температуры, электромагнитного поля и так далее.</w:t>
-      </w:r>
-    </w:p>
-    <w:p/>
-    <w:p>
+        <w:t xml:space="preserve">различных факторов, как поддающимся вычислениям, к примеру сопротивление транзисторов, крутизна коллекторно-эмиттерной </w:t>
+      </w:r>
       <w:r>
         <w:lastRenderedPageBreak/>
+        <w:t>характеристики, так и внешним факторам, по типу температуры, электромагнитного поля и так далее.</w:t>
+      </w:r>
+    </w:p>
+    <w:p>
+      <w:r>
         <w:t>С целью упрощения расчётов было решено сделать асинхронный мультивибратор с симметричной цепочкой резисторов. В дальнейшем это упростит часть расчётов, так как между изменением номинала конденсатора и симметричным мультивибраторам на конденсаторах с идентичной ёмкостью присутствует чётко выраженная зависимость, которая будет описана в принципиальном проектировании.</w:t>
       </w:r>
     </w:p>
@@ -17581,7 +18096,13 @@
     </w:p>
     <w:p>
       <w:r>
-        <w:t>Так как данный модуль плотно связан с модулем, отвечающим за настройку импульса – то проектироваться будут сразу два модуля для работы в слаженном режиме.</w:t>
+        <w:t>Так как данный модуль плотно связан с модулем, отвечающим за настройку импульса</w:t>
+      </w:r>
+      <w:r>
+        <w:t>,</w:t>
+      </w:r>
+      <w:r>
+        <w:t xml:space="preserve"> то проектироваться будут сразу два модуля для работы в слаженном режиме.</w:t>
       </w:r>
     </w:p>
     <w:p>
@@ -17646,25 +18167,61 @@
         <w:t>, путём связывания коллектора и базы</w:t>
       </w:r>
       <w:r>
-        <w:t>. В данном случае такая связь могла бы регулировать верхнюю границу амплитуды импульсов генератора. Эмиттерная же обратная связь мене очевидна, так как обратная связь не связывает эмиттер и базу, как это реализовано в случае с коллектором</w:t>
+        <w:t>. В данном случае такая связь могла бы регулировать верхнюю границу амплитуды импульсов генератора. Эмиттерная</w:t>
+      </w:r>
+      <w:r>
+        <w:t xml:space="preserve"> </w:t>
+      </w:r>
+      <w:r>
+        <w:t>обратная</w:t>
+      </w:r>
+      <w:r>
+        <w:t xml:space="preserve"> </w:t>
+      </w:r>
+      <w:r>
+        <w:t>связь</w:t>
+      </w:r>
+      <w:r>
+        <w:t xml:space="preserve"> же мен</w:t>
+      </w:r>
+      <w:r>
+        <w:t>е</w:t>
+      </w:r>
+      <w:r>
+        <w:t>е очевидна, так как обратная связь не связывает эмиттер и базу, как это реализовано в случае с коллектором</w:t>
       </w:r>
       <w:r>
         <w:t xml:space="preserve">. При эмиттерной обратной связи </w:t>
       </w:r>
       <w:r>
-        <w:t xml:space="preserve">связывается эмиттер с землёй, что позволяет снизить нижнюю границу амплитуды за счёт ограничения напряжения, пропорционального току эмиттера, протекающего через транзистор, чем противодействует напряжению эмиттер-база. Причём зависимость эта будет </w:t>
+        <w:t xml:space="preserve">связывается эмиттер с землёй, что позволяет снизить нижнюю границу амплитуды за счёт ограничения напряжения, </w:t>
       </w:r>
       <w:r>
         <w:lastRenderedPageBreak/>
+        <w:t xml:space="preserve">пропорционального току эмиттера, протекающего через транзистор, чем противодействует напряжению эмиттер-база. Причём зависимость эта будет </w:t>
+      </w:r>
+      <w:r>
         <w:t>прямо</w:t>
       </w:r>
       <w:r>
-        <w:t xml:space="preserve">й, то есть если при 10 Вольтах обратная связь будет ограничивать нижние импульсы до 5 В, то при 100 В обратная связь будет ограничивать не до 5 В, а до 50 В. </w:t>
-      </w:r>
-    </w:p>
-    <w:p>
-      <w:r>
-        <w:t xml:space="preserve">Так как было определено требование несвязности амплитуды импульса от напряжения генерации – было решено реализовать схему на транзисторе и конденсаторе, с помощью которой при поступлении импульса будет открываться транзистор, благодаря чему конденсатор будет разряжаться до некого напряжения, которое будет контролироваться резистором обратной связи, стоящим в базе транзистора. </w:t>
+        <w:t>й, то есть</w:t>
+      </w:r>
+      <w:r>
+        <w:t>,</w:t>
+      </w:r>
+      <w:r>
+        <w:t xml:space="preserve"> если при 10 Вольтах обратная связь будет ограничивать нижние импульсы до 5 В, то при 100 В обратная связь будет ограничивать не до 5 В, а до 50 В. </w:t>
+      </w:r>
+    </w:p>
+    <w:p>
+      <w:r>
+        <w:t>Так как было определено требование несвязности амплитуды импульса от напряжения генерации</w:t>
+      </w:r>
+      <w:r>
+        <w:t xml:space="preserve">, </w:t>
+      </w:r>
+      <w:r>
+        <w:t xml:space="preserve">было решено реализовать схему на транзисторе и конденсаторе, с помощью которой при поступлении импульса будет открываться транзистор, благодаря чему конденсатор будет разряжаться до некого напряжения, которое будет контролироваться резистором обратной связи, стоящим в базе транзистора. </w:t>
       </w:r>
       <w:r>
         <w:t>Так же для реализации ограничения верхней границы амплитуды было решено ограничить напряжение</w:t>
@@ -17771,7 +18328,13 @@
     </w:p>
     <w:p>
       <w:r>
-        <w:t xml:space="preserve">В данной схеме в качестве основного управляющего элемента служит </w:t>
+        <w:t xml:space="preserve">В данной схеме в качестве основного управляющего элемента </w:t>
+      </w:r>
+      <w:r>
+        <w:t>используется</w:t>
+      </w:r>
+      <w:r>
+        <w:t xml:space="preserve"> </w:t>
       </w:r>
       <w:r>
         <w:rPr>
@@ -17840,7 +18403,11 @@
         <w:t>OUT</w:t>
       </w:r>
       <w:r>
-        <w:t xml:space="preserve"> возрастает, после чего поступает новый импульс на вход </w:t>
+        <w:t xml:space="preserve"> возрастает, после чего поступает новый импульс на </w:t>
+      </w:r>
+      <w:r>
+        <w:lastRenderedPageBreak/>
+        <w:t xml:space="preserve">вход </w:t>
       </w:r>
       <w:r>
         <w:rPr>
@@ -17861,11 +18428,7 @@
         <w:t>транзисторно-резисторную цепочку.</w:t>
       </w:r>
       <w:r>
-        <w:t xml:space="preserve"> Так же к такому генератору могут добавляться дополнительные </w:t>
-      </w:r>
-      <w:r>
-        <w:lastRenderedPageBreak/>
-        <w:t>резисторы для увеличения резкости импульсов и ограничения по току</w:t>
+        <w:t xml:space="preserve"> Так же к такому генератору могут добавляться дополнительные резисторы для увеличения резкости импульсов и ограничения по току</w:t>
       </w:r>
       <w:r>
         <w:t xml:space="preserve"> и напряжению. </w:t>
@@ -18445,7 +19008,25 @@
           <w:shd w:val="clear" w:color="auto" w:fill="FFFFFF"/>
           <w:lang w:eastAsia="ru-RU"/>
         </w:rPr>
-        <w:t xml:space="preserve"> При этом можно заметить, что разрядка конденсатора происходит и экспоненциальном виде.</w:t>
+        <w:t xml:space="preserve"> При этом можно заметить, что разрядка конденсатора происходит </w:t>
+      </w:r>
+      <w:r>
+        <w:rPr>
+          <w:rFonts w:eastAsiaTheme="minorEastAsia"/>
+          <w:szCs w:val="20"/>
+          <w:shd w:val="clear" w:color="auto" w:fill="FFFFFF"/>
+          <w:lang w:eastAsia="ru-RU"/>
+        </w:rPr>
+        <w:t>в</w:t>
+      </w:r>
+      <w:r>
+        <w:rPr>
+          <w:rFonts w:eastAsiaTheme="minorEastAsia"/>
+          <w:szCs w:val="20"/>
+          <w:shd w:val="clear" w:color="auto" w:fill="FFFFFF"/>
+          <w:lang w:eastAsia="ru-RU"/>
+        </w:rPr>
+        <w:t xml:space="preserve"> экспоненциальном виде.</w:t>
       </w:r>
     </w:p>
     <w:p>
@@ -18587,6 +19168,7 @@
         <w:ind w:left="0" w:firstLine="709"/>
       </w:pPr>
       <w:r>
+        <w:lastRenderedPageBreak/>
         <w:t>генератор должен иметь выходную мощность, которая попадает под правовые акты Республики Беларусь.</w:t>
       </w:r>
     </w:p>
@@ -18609,7 +19191,6 @@
         <w:ind w:left="0" w:firstLine="709"/>
       </w:pPr>
       <w:r>
-        <w:lastRenderedPageBreak/>
         <w:t>генератор должен обладать низким выходным сопротивлением с целью уменьшения падения напряжения на разных частотах</w:t>
       </w:r>
       <w:r>
@@ -18635,7 +19216,7 @@
         <w:t>В) с целью возможности лёгкого подключения устройства к микроконтроллерам</w:t>
       </w:r>
       <w:r>
-        <w:t>;</w:t>
+        <w:t>.</w:t>
       </w:r>
     </w:p>
     <w:p>
@@ -18665,10 +19246,16 @@
         <w:t xml:space="preserve">Генераторы сверхвысоких частот, управляемые напряжением чаще всего, состоят из фазового детектора, который сравнивает выходную частоту со входной опорной частотой. В случае несоответствия фазовый детектор генерирует сигнал ошибки, который </w:t>
       </w:r>
       <w:r>
-        <w:t>подаётся на вход с помощью обратной связи и исправляет частоту генерации. Так же стоит понимать, что данные генераторы не содержат вовсе или содержат малое количество элементов ёмкости, так как время переключения между частотой генерации в системах может происходить практически мгновенно, а с излишним количеством конденсаторов данные системы были бы привязаны к их времени заряда и разряда.</w:t>
-      </w:r>
-      <w:r>
-        <w:t xml:space="preserve"> Как пример можно представить схемы генераторов </w:t>
+        <w:t>подаётся на вход с помощью обратной связи и исправляет частоту генерации. Так же данные генераторы не содержат вовсе или содержат малое количество элементов ёмкости, так как время переключения между частотой генерации в системах может происходить практически мгновенно, а с излишним количеством конденсаторов данные системы были бы привязаны к их времени заряда и разряда.</w:t>
+      </w:r>
+      <w:r>
+        <w:t xml:space="preserve"> Как пример</w:t>
+      </w:r>
+      <w:r>
+        <w:t>,</w:t>
+      </w:r>
+      <w:r>
+        <w:t xml:space="preserve"> можно представить схемы генераторов </w:t>
       </w:r>
       <w:r>
         <w:t>LM566C</w:t>
@@ -18865,16 +19452,19 @@
     </w:p>
     <w:p>
       <w:r>
-        <w:t xml:space="preserve">Такие генераторы имеют понятную документацию с необходимыми графиками (графики зависимости частоты от входного напряжения, </w:t>
-      </w:r>
-      <w:r>
         <w:lastRenderedPageBreak/>
-        <w:t>температурные графики и так далее), удобным типом монтажа на плату и хорошей усилительной способностью, которая попадает под правовые акты Республики Беларусь. Так же генераторы питаются напряжением 5 В и управляются в диапазоне от 1-2 до 5-6 Вольт, что позволяет интегрировать устройство с микроконтроллерами при необходимости.</w:t>
-      </w:r>
-    </w:p>
-    <w:p>
-      <w:r>
-        <w:t>В результате было принято использовать генераторы данной серии и марки. Подробное описание и выбор конкретного генератора будет производиться на этапе принципиального проектирования.</w:t>
+        <w:t>Такие генераторы имеют понятную документацию с необходимыми графиками (графики зависимости частоты от входного напряжения, температурные графики и так далее), удобным типом монтажа на плату и хорошей усилительной способностью, которая попадает под правовые акты Республики Беларусь. Так же генераторы питаются напряжением 5 В и управляются в диапазоне от 1-2 до 5-6 Вольт, что позволяет интегрировать устройство с микроконтроллерами при необходимости.</w:t>
+      </w:r>
+    </w:p>
+    <w:p>
+      <w:r>
+        <w:t xml:space="preserve">В результате было принято использовать генераторы данной серии и марки. Подробное описание и выбор конкретного генератора будет </w:t>
+      </w:r>
+      <w:r>
+        <w:t>выполняться</w:t>
+      </w:r>
+      <w:r>
+        <w:t xml:space="preserve"> на этапе принципиального проектирования.</w:t>
       </w:r>
     </w:p>
     <w:p/>
@@ -18915,6 +19505,9 @@
       <w:r>
         <w:t>придаточными в данной системе, так как по определению система может функционировать и без них, однако для улучшения общего качества и обеспечения возможности модификации устройства было решено спроектировать данные модули</w:t>
       </w:r>
+      <w:r>
+        <w:t>.</w:t>
+      </w:r>
     </w:p>
     <w:p>
       <w:r>
@@ -18955,7 +19548,13 @@
         <w:t xml:space="preserve">Так же необходимо поставить некий блокирующий конденсатор между </w:t>
       </w:r>
       <w:r>
-        <w:t xml:space="preserve">выходом модуля генератора, управляемого напряжения и </w:t>
+        <w:t>выходом модуля генератора, управляемого напряжения</w:t>
+      </w:r>
+      <w:r>
+        <w:t>,</w:t>
+      </w:r>
+      <w:r>
+        <w:t xml:space="preserve"> и </w:t>
       </w:r>
       <w:r>
         <w:rPr>
@@ -18967,7 +19566,19 @@
         <w:t>-</w:t>
       </w:r>
       <w:r>
-        <w:t>выводом, с целью уменьшения влияния антенны или СВЧ-усилителя на блок генератора, управляемого напряжением. Из-за того, что любая антенна является резонансной системой – она может нарушить генерацию периодических импульсов из-за резонанса и оказания влияния на генераторы. Благодаря разгрузочному конденсатору между выходом информационного сигнала и антенной, влияние антенны на генераторы снижается, за счёт чего снижается и шанс их сбоя.</w:t>
+        <w:t>выводом, с целью уменьшения влияния антенны или СВЧ-усилителя на блок генератора, управляемого напряжением. Из-за того, что любая антенна является резонансной системой</w:t>
+      </w:r>
+      <w:r>
+        <w:t xml:space="preserve">, </w:t>
+      </w:r>
+      <w:r>
+        <w:t xml:space="preserve">она может нарушить генерацию периодических импульсов из-за резонанса и оказания влияния на генераторы. Благодаря разгрузочному конденсатору между выходом информационного сигнала и антенной, влияние антенны на генераторы снижается, за счёт чего снижается и </w:t>
+      </w:r>
+      <w:r>
+        <w:t>вероятность</w:t>
+      </w:r>
+      <w:r>
+        <w:t xml:space="preserve"> их сбоя.</w:t>
       </w:r>
     </w:p>
     <w:p>
@@ -19012,6 +19623,7 @@
     </w:p>
     <w:p>
       <w:r>
+        <w:lastRenderedPageBreak/>
         <w:t xml:space="preserve">Для вывода было решено взять один из популярнейших разъёмов как для антенн, так и для усилителей – </w:t>
       </w:r>
       <w:r>
@@ -19021,11 +19633,7 @@
         <w:t>SMA</w:t>
       </w:r>
       <w:r>
-        <w:t xml:space="preserve">. Данный разъём позволяет подключать </w:t>
-      </w:r>
-      <w:r>
-        <w:lastRenderedPageBreak/>
-        <w:t xml:space="preserve">как малые антенны, для которых и будет рассчитано данное устройство, так и большие </w:t>
+        <w:t xml:space="preserve">. Данный разъём позволяет подключать как малые антенны, для которых и будет рассчитано данное устройство, так и большие </w:t>
       </w:r>
       <w:r>
         <w:rPr>
@@ -19079,7 +19687,7 @@
         <w:t>SMA</w:t>
       </w:r>
       <w:r>
-        <w:t xml:space="preserve">). Данный разъём отличается лишь полярностью от </w:t>
+        <w:t xml:space="preserve">). Данный разъём отличается от </w:t>
       </w:r>
       <w:r>
         <w:rPr>
@@ -19088,6 +19696,12 @@
         <w:t>SMA</w:t>
       </w:r>
       <w:r>
+        <w:t xml:space="preserve"> </w:t>
+      </w:r>
+      <w:r>
+        <w:t>лишь полярностью</w:t>
+      </w:r>
+      <w:r>
         <w:t xml:space="preserve">, однако форм-фактор является таким же. Так как данные разъёмы являются во многом равноценными по ценам, характеристикам и производителям, было решено взять более популярный разъём – </w:t>
       </w:r>
       <w:r>
@@ -19139,25 +19753,7 @@
         <w:t xml:space="preserve"> </w:t>
       </w:r>
       <w:r>
-        <w:t xml:space="preserve">к </w:t>
-      </w:r>
-      <w:r>
-        <w:rPr>
-          <w:lang w:val="en-US"/>
-        </w:rPr>
-        <w:t>RP</w:t>
-      </w:r>
-      <w:r>
-        <w:t>-</w:t>
-      </w:r>
-      <w:r>
-        <w:rPr>
-          <w:lang w:val="en-US"/>
-        </w:rPr>
-        <w:t>SMA</w:t>
-      </w:r>
-      <w:r>
-        <w:t xml:space="preserve"> за небольшую цену.</w:t>
+        <w:t>за небольшую цену.</w:t>
       </w:r>
     </w:p>
     <w:p/>
@@ -19183,7 +19779,13 @@
     </w:p>
     <w:p>
       <w:r>
-        <w:t>В данный модуль будет входить блок из последовательно объединённых литий-ионных батарей, которые будут служить универсальным источником питания для всей схемы. Были выбраны именно литий-ионные батареи, так как в отличие от литий-полимерных, имеющий более гибкую форму и лёгкий вес, литий-ионные обладают рядом преимуществ:</w:t>
+        <w:t>В данный модуль будет входить блок из последовательно объединённых литий-ионных батарей, которые будут служить универсальным источником питания для всей схемы. Были выбраны именно литий-ионные батареи, так как в отличие от литий-полимерных, имеющи</w:t>
+      </w:r>
+      <w:r>
+        <w:t>х</w:t>
+      </w:r>
+      <w:r>
+        <w:t xml:space="preserve"> более гибкую форму и лёгкий вес, литий-ионные обладают рядом преимуществ:</w:t>
       </w:r>
     </w:p>
     <w:p>
@@ -19249,7 +19851,10 @@
     </w:p>
     <w:p>
       <w:r>
-        <w:t xml:space="preserve">Так же, для того чтобы обеспечить лучший опыт использования устройства было решено реализовать модуль зарядки устройства через </w:t>
+        <w:t>Также для того, чтобы</w:t>
+      </w:r>
+      <w:r>
+        <w:t xml:space="preserve"> обеспечить лучший опыт использования устройства было решено реализовать модуль зарядки устройства через </w:t>
       </w:r>
       <w:r>
         <w:rPr>
@@ -19349,7 +19954,13 @@
     </w:p>
     <w:p>
       <w:r>
-        <w:t xml:space="preserve">Для того, чтобы решить эту проблему – необходимо использовать специальные модули для заряда и разряда аккумуляторов, именуемые </w:t>
+        <w:t>Для того, чтобы решить эту проблему</w:t>
+      </w:r>
+      <w:r>
+        <w:t>,</w:t>
+      </w:r>
+      <w:r>
+        <w:t xml:space="preserve"> необходимо использовать специальные модули для заряда и разряда аккумуляторов, именуемые </w:t>
       </w:r>
       <w:r>
         <w:rPr>
@@ -19474,7 +20085,13 @@
     </w:p>
     <w:p>
       <w:r>
-        <w:t xml:space="preserve">Так как в системе будет две последовательно соединённые батареи – необходим блок с менеджментом двух батареи. Так же существуют блоки менеджмента, которые не обеспечивают их зарядку. Соответственно, нужен блок со входами </w:t>
+        <w:t>Так как в системе будет две последовательно соединённые батареи</w:t>
+      </w:r>
+      <w:r>
+        <w:t xml:space="preserve">, </w:t>
+      </w:r>
+      <w:r>
+        <w:t xml:space="preserve">необходим блок с менеджментом двух батареи. Так же существуют блоки менеджмента, которые не обеспечивают их зарядку. Соответственно, нужен блок со входами </w:t>
       </w:r>
       <w:r>
         <w:rPr>
@@ -19697,10 +20314,16 @@
     </w:p>
     <w:p>
       <w:r>
-        <w:t>Благодаря такой системе батареи могут плавно и равномерно заряжаться, и разряжаться. При полной зарядке одной из батарей и неполной зарядке другой – питание будет браться не от источника подключения к сети, от которого идёт непосредственный заряд, а от полностью заряженной батареи, что обеспечит равномерность заряда.</w:t>
-      </w:r>
-      <w:r>
-        <w:t xml:space="preserve"> В случае с разрядом система будет работать примерно также. К примеру, при одной батарее, заряженной на 80%, и второй, заряженной на 90% система возьмёт заряд из второй батареи и передаст его на первую для балансировки.</w:t>
+        <w:t>Благодаря такой системе батареи могут плавно и равномерно заряжаться и разряжаться. При полной зарядке одной из батарей и неполной зарядке другой – питание будет браться не от источника подключения к сети, от которого идёт непосредственный заряд, а от полностью заряженной батареи, что обеспечит равномерность заряда.</w:t>
+      </w:r>
+      <w:r>
+        <w:t xml:space="preserve"> В случае с разрядом система будет работать примерно также. К примеру, при одной батарее, заряженной на 80%, и второй, заряженной на 90%</w:t>
+      </w:r>
+      <w:r>
+        <w:t>,</w:t>
+      </w:r>
+      <w:r>
+        <w:t xml:space="preserve"> система возьмёт заряд из второй батареи и передаст его на первую для балансировки.</w:t>
       </w:r>
     </w:p>
     <w:p>
@@ -19733,12 +20356,36 @@
         <w:t xml:space="preserve">Регулирование питания является неотъемлемой частью данной системы. Как минимум, в системе необходимо линейно понижать напряжение при подаче напряжения на </w:t>
       </w:r>
       <w:r>
-        <w:t>блок генератора, управляемого напряжением и блок генератора, управляемого импульсами.</w:t>
-      </w:r>
-    </w:p>
-    <w:p>
-      <w:r>
-        <w:t>Для регулирования напряжения на генераторе, управляемым напряжением и генераторе, управляемым импульсами необходимо использовать специальные блоки – линейные стабилизаторы напряжения. В отличие от простых резисторных цепочек и делителей напряжения, которые просто делят выводное напряжение и линейно зависят от входного, линейные стабилизаторы выдают определённое напряжение после определённого порога.</w:t>
+        <w:t>блок генератора, управляемого напряжением</w:t>
+      </w:r>
+      <w:r>
+        <w:t>,</w:t>
+      </w:r>
+      <w:r>
+        <w:t xml:space="preserve"> и блок генератора, управляемого импульсами.</w:t>
+      </w:r>
+    </w:p>
+    <w:p>
+      <w:r>
+        <w:t>Для регулирования напряжения на генераторе, управляемым напряжением</w:t>
+      </w:r>
+      <w:r>
+        <w:t>,</w:t>
+      </w:r>
+      <w:r>
+        <w:t xml:space="preserve"> и генераторе, управляемым импульсами</w:t>
+      </w:r>
+      <w:r>
+        <w:t>,</w:t>
+      </w:r>
+      <w:r>
+        <w:t xml:space="preserve"> необходимо использовать специальные блоки – линейные стабилизаторы напряжения. В отличие от простых резисторных цепочек и делителей напряжения, которые просто делят выводное напряжение и линейно зависят от входного, линейные стабилизаторы выдают </w:t>
+      </w:r>
+      <w:r>
+        <w:t>линейное</w:t>
+      </w:r>
+      <w:r>
+        <w:t xml:space="preserve"> напряжение после определённого порога.</w:t>
       </w:r>
     </w:p>
     <w:p>
@@ -19755,7 +20402,13 @@
         <w:t>780</w:t>
       </w:r>
       <w:r>
-        <w:t xml:space="preserve">9 имеет линейную зависимость входного напряжения от выходного при пороге 7.5 В равное 5 В. Это значит, что если на стабилизатор приходит напряжение 7.5 В или выше (что так же определяется технической документацией устройства) – на выходе стабилизатора всегда будет стабильное напряжение в 5 В. </w:t>
+        <w:t>9 имеет линейную зависимость входного напряжения от выходного при пороге 7.5 В равное 5 В. Это значит, что если на стабилизатор приходит напряжение 7.5 В или выше (что так же определяется технической документацией устройства)</w:t>
+      </w:r>
+      <w:r>
+        <w:t>,</w:t>
+      </w:r>
+      <w:r>
+        <w:t xml:space="preserve"> на выходе стабилизатора всегда будет стабильное напряжение в 5 В. </w:t>
       </w:r>
     </w:p>
     <w:p>
@@ -19819,7 +20472,13 @@
         <w:t xml:space="preserve">и </w:t>
       </w:r>
       <w:r>
-        <w:t>– это напряжение всех аккумуляторов вместе взятое. При двух аккумуляторах, номиналом в 3,7 В это напряжение 7.4 В</w:t>
+        <w:t xml:space="preserve">– это напряжение всех аккумуляторов вместе взятое. При двух аккумуляторах, номиналом в 3,7 В </w:t>
+      </w:r>
+      <w:r>
+        <w:t xml:space="preserve">– </w:t>
+      </w:r>
+      <w:r>
+        <w:t>это напряжение 7.4 В</w:t>
       </w:r>
       <w:r>
         <w:t xml:space="preserve">. </w:t>
@@ -19962,7 +20621,55 @@
         <w:rPr>
           <w:rFonts w:eastAsiaTheme="minorEastAsia"/>
         </w:rPr>
-        <w:t xml:space="preserve">некий коэффициент от номинала аккумулятора, который может указываться производителем, однако так может приравниваться за 0.5. Таким образом время, затрачиваемое на полный заряд аккумулятора равно </w:t>
+        <w:t>некий коэффициент</w:t>
+      </w:r>
+      <w:r>
+        <w:rPr>
+          <w:rFonts w:eastAsiaTheme="minorEastAsia"/>
+        </w:rPr>
+        <w:t xml:space="preserve">, зависящий </w:t>
+      </w:r>
+      <w:r>
+        <w:rPr>
+          <w:rFonts w:eastAsiaTheme="minorEastAsia"/>
+        </w:rPr>
+        <w:t>от номинала аккумулятора, который может указываться производителем, однако так</w:t>
+      </w:r>
+      <w:r>
+        <w:rPr>
+          <w:rFonts w:eastAsiaTheme="minorEastAsia"/>
+        </w:rPr>
+        <w:t xml:space="preserve">же </w:t>
+      </w:r>
+      <w:r>
+        <w:rPr>
+          <w:rFonts w:eastAsiaTheme="minorEastAsia"/>
+        </w:rPr>
+        <w:t xml:space="preserve">может </w:t>
+      </w:r>
+      <w:r>
+        <w:rPr>
+          <w:rFonts w:eastAsiaTheme="minorEastAsia"/>
+        </w:rPr>
+        <w:t xml:space="preserve">быть принят равным </w:t>
+      </w:r>
+      <w:r>
+        <w:rPr>
+          <w:rFonts w:eastAsiaTheme="minorEastAsia"/>
+        </w:rPr>
+        <w:t>0.5. Таким образом</w:t>
+      </w:r>
+      <w:r>
+        <w:rPr>
+          <w:rFonts w:eastAsiaTheme="minorEastAsia"/>
+        </w:rPr>
+        <w:t xml:space="preserve">, </w:t>
+      </w:r>
+      <w:r>
+        <w:rPr>
+          <w:rFonts w:eastAsiaTheme="minorEastAsia"/>
+        </w:rPr>
+        <w:t xml:space="preserve">время, затрачиваемое на полный заряд аккумулятора равно </w:t>
       </w:r>
       <m:oMath>
         <m:r>
@@ -25267,7 +25974,7 @@
       <w:r>
         <w:rPr>
           <w:rFonts w:eastAsiaTheme="minorEastAsia"/>
-          <w:lang w:val="en-US" w:eastAsia="ru-RU"/>
+          <w:lang w:eastAsia="ru-RU"/>
         </w:rPr>
         <w:t>3</w:t>
       </w:r>
@@ -26007,19 +26714,7 @@
                       <w:rPr>
                         <w:rFonts w:ascii="Cambria Math" w:hAnsi="Cambria Math" w:cs="Times New Roman"/>
                       </w:rPr>
-                      <m:t>129.47∙</m:t>
-                    </m:r>
-                    <m:r>
-                      <w:rPr>
-                        <w:rFonts w:ascii="Cambria Math" w:hAnsi="Cambria Math" w:cs="Times New Roman"/>
-                      </w:rPr>
-                      <m:t>3</m:t>
-                    </m:r>
-                    <m:r>
-                      <w:rPr>
-                        <w:rFonts w:ascii="Cambria Math" w:hAnsi="Cambria Math" w:cs="Times New Roman"/>
-                      </w:rPr>
-                      <m:t>0</m:t>
+                      <m:t>129.47∙30</m:t>
                     </m:r>
                   </m:num>
                   <m:den>
@@ -26694,21 +27389,7 @@
               <w:rFonts w:ascii="Cambria Math" w:hAnsi="Cambria Math" w:cs="Times New Roman"/>
               <w:lang w:eastAsia="ru-RU"/>
             </w:rPr>
-            <m:t>38</m:t>
-          </m:r>
-          <m:r>
-            <w:rPr>
-              <w:rFonts w:ascii="Cambria Math" w:hAnsi="Cambria Math" w:cs="Times New Roman"/>
-              <w:lang w:eastAsia="ru-RU"/>
-            </w:rPr>
-            <m:t>.8</m:t>
-          </m:r>
-          <m:r>
-            <w:rPr>
-              <w:rFonts w:ascii="Cambria Math" w:hAnsi="Cambria Math" w:cs="Times New Roman"/>
-              <w:lang w:eastAsia="ru-RU"/>
-            </w:rPr>
-            <m:t>5</m:t>
+            <m:t>38.85</m:t>
           </m:r>
           <m:d>
             <m:dPr>
@@ -26761,21 +27442,7 @@
               <w:rFonts w:ascii="Cambria Math" w:hAnsi="Cambria Math" w:cs="Times New Roman"/>
               <w:lang w:eastAsia="ru-RU"/>
             </w:rPr>
-            <m:t>=</m:t>
-          </m:r>
-          <m:r>
-            <w:rPr>
-              <w:rFonts w:ascii="Cambria Math" w:hAnsi="Cambria Math" w:cs="Times New Roman"/>
-              <w:lang w:eastAsia="ru-RU"/>
-            </w:rPr>
-            <m:t>51282.0</m:t>
-          </m:r>
-          <m:r>
-            <w:rPr>
-              <w:rFonts w:ascii="Cambria Math" w:hAnsi="Cambria Math" w:cs="Times New Roman"/>
-              <w:lang w:eastAsia="ru-RU"/>
-            </w:rPr>
-            <m:t xml:space="preserve"> р.</m:t>
+            <m:t>=51282.0 р.</m:t>
           </m:r>
         </m:oMath>
       </m:oMathPara>
@@ -29722,25 +30389,7 @@
                   <w:rPr>
                     <w:rFonts w:ascii="Cambria Math" w:hAnsi="Cambria Math" w:cs="Times New Roman"/>
                   </w:rPr>
-                  <m:t>=8.87∙1</m:t>
-                </m:r>
-                <m:r>
-                  <w:rPr>
-                    <w:rFonts w:ascii="Cambria Math" w:hAnsi="Cambria Math" w:cs="Times New Roman"/>
-                  </w:rPr>
-                  <m:t>6</m:t>
-                </m:r>
-                <m:r>
-                  <w:rPr>
-                    <w:rFonts w:ascii="Cambria Math" w:hAnsi="Cambria Math" w:cs="Times New Roman"/>
-                  </w:rPr>
-                  <m:t>50=1</m:t>
-                </m:r>
-                <m:r>
-                  <w:rPr>
-                    <w:rFonts w:ascii="Cambria Math" w:hAnsi="Cambria Math" w:cs="Times New Roman"/>
-                  </w:rPr>
-                  <m:t>4635</m:t>
+                  <m:t>=8.87∙1650=14635</m:t>
                 </m:r>
                 <m:r>
                   <w:rPr>
@@ -30090,40 +30739,14 @@
                   <w:rPr>
                     <w:rFonts w:ascii="Cambria Math" w:hAnsi="Cambria Math" w:cs="Times New Roman"/>
                   </w:rPr>
-                  <m:t>=75.2∙</m:t>
-                </m:r>
-                <m:r>
-                  <w:rPr>
-                    <w:rFonts w:ascii="Cambria Math" w:hAnsi="Cambria Math" w:cs="Times New Roman"/>
-                  </w:rPr>
-                  <m:t>1650</m:t>
-                </m:r>
-                <m:r>
-                  <w:rPr>
-                    <w:rFonts w:ascii="Cambria Math" w:hAnsi="Cambria Math" w:cs="Times New Roman"/>
-                  </w:rPr>
-                  <m:t>=</m:t>
+                  <m:t>=75.2∙1650=</m:t>
                 </m:r>
                 <m:r>
                   <w:rPr>
                     <w:rFonts w:ascii="Cambria Math" w:hAnsi="Cambria Math" w:cs="Times New Roman"/>
                     <w:lang w:val="en-US"/>
                   </w:rPr>
-                  <m:t>124080</m:t>
-                </m:r>
-                <m:r>
-                  <w:rPr>
-                    <w:rFonts w:ascii="Cambria Math" w:hAnsi="Cambria Math" w:cs="Times New Roman"/>
-                    <w:lang w:val="en-US"/>
-                  </w:rPr>
-                  <m:t>.0</m:t>
-                </m:r>
-                <m:r>
-                  <w:rPr>
-                    <w:rFonts w:ascii="Cambria Math" w:hAnsi="Cambria Math" w:cs="Times New Roman"/>
-                    <w:lang w:val="en-US"/>
-                  </w:rPr>
-                  <m:t>0</m:t>
+                  <m:t>124080.00</m:t>
                 </m:r>
               </m:oMath>
             </m:oMathPara>
@@ -30478,57 +31101,20 @@
                       <w:rPr>
                         <w:rFonts w:ascii="Cambria Math" w:hAnsi="Cambria Math" w:cs="Times New Roman"/>
                       </w:rPr>
-                      <m:t>14635</m:t>
-                    </m:r>
-                    <m:r>
-                      <w:rPr>
-                        <w:rFonts w:ascii="Cambria Math" w:hAnsi="Cambria Math" w:cs="Times New Roman"/>
-                      </w:rPr>
-                      <m:t>.</m:t>
-                    </m:r>
-                    <m:r>
-                      <w:rPr>
-                        <w:rFonts w:ascii="Cambria Math" w:hAnsi="Cambria Math" w:cs="Times New Roman"/>
-                      </w:rPr>
-                      <m:t>5</m:t>
-                    </m:r>
-                    <m:r>
-                      <w:rPr>
-                        <w:rFonts w:ascii="Cambria Math" w:hAnsi="Cambria Math" w:cs="Times New Roman"/>
-                      </w:rPr>
-                      <m:t>0</m:t>
+                      <m:t>14635.50</m:t>
                     </m:r>
                     <m:r>
                       <w:rPr>
                         <w:rFonts w:ascii="Cambria Math" w:hAnsi="Cambria Math" w:cs="Times New Roman"/>
                         <w:lang w:val="en-US"/>
                       </w:rPr>
-                      <m:t>+</m:t>
-                    </m:r>
-                    <m:r>
-                      <w:rPr>
-                        <w:rFonts w:ascii="Cambria Math" w:hAnsi="Cambria Math" w:cs="Times New Roman"/>
-                        <w:lang w:val="en-US"/>
-                      </w:rPr>
-                      <m:t>124080</m:t>
+                      <m:t>+124080</m:t>
                     </m:r>
                     <m:r>
                       <w:rPr>
                         <w:rFonts w:ascii="Cambria Math" w:hAnsi="Cambria Math" w:cs="Times New Roman"/>
                       </w:rPr>
-                      <m:t>.</m:t>
-                    </m:r>
-                    <m:r>
-                      <w:rPr>
-                        <w:rFonts w:ascii="Cambria Math" w:hAnsi="Cambria Math" w:cs="Times New Roman"/>
-                      </w:rPr>
-                      <m:t>0</m:t>
-                    </m:r>
-                    <m:r>
-                      <w:rPr>
-                        <w:rFonts w:ascii="Cambria Math" w:hAnsi="Cambria Math" w:cs="Times New Roman"/>
-                      </w:rPr>
-                      <m:t>0</m:t>
+                      <m:t>.00</m:t>
                     </m:r>
                     <m:ctrlPr>
                       <w:rPr>
@@ -30542,25 +31128,7 @@
                   <w:rPr>
                     <w:rFonts w:ascii="Cambria Math" w:hAnsi="Cambria Math" w:cs="Times New Roman"/>
                   </w:rPr>
-                  <m:t>=</m:t>
-                </m:r>
-                <m:r>
-                  <w:rPr>
-                    <w:rFonts w:ascii="Cambria Math" w:hAnsi="Cambria Math" w:cs="Times New Roman"/>
-                  </w:rPr>
-                  <m:t>27743</m:t>
-                </m:r>
-                <m:r>
-                  <w:rPr>
-                    <w:rFonts w:ascii="Cambria Math" w:hAnsi="Cambria Math" w:cs="Times New Roman"/>
-                  </w:rPr>
-                  <m:t>.</m:t>
-                </m:r>
-                <m:r>
-                  <w:rPr>
-                    <w:rFonts w:ascii="Cambria Math" w:hAnsi="Cambria Math" w:cs="Times New Roman"/>
-                  </w:rPr>
-                  <m:t>1</m:t>
+                  <m:t>=27743.1</m:t>
                 </m:r>
               </m:oMath>
             </m:oMathPara>
@@ -31176,19 +31744,7 @@
                       <w:rPr>
                         <w:rFonts w:ascii="Cambria Math" w:hAnsi="Cambria Math" w:cs="Times New Roman"/>
                       </w:rPr>
-                      <m:t>51282</m:t>
-                    </m:r>
-                    <m:r>
-                      <w:rPr>
-                        <w:rFonts w:ascii="Cambria Math" w:hAnsi="Cambria Math" w:cs="Times New Roman"/>
-                      </w:rPr>
-                      <m:t>.0</m:t>
-                    </m:r>
-                    <m:r>
-                      <w:rPr>
-                        <w:rFonts w:ascii="Cambria Math" w:hAnsi="Cambria Math" w:cs="Times New Roman"/>
-                      </w:rPr>
-                      <m:t>-</m:t>
+                      <m:t>51282.0-</m:t>
                     </m:r>
                     <m:d>
                       <m:dPr>
@@ -31213,25 +31769,7 @@
                           <w:rPr>
                             <w:rFonts w:ascii="Cambria Math" w:hAnsi="Cambria Math" w:cs="Times New Roman"/>
                           </w:rPr>
-                          <m:t>.</m:t>
-                        </m:r>
-                        <m:r>
-                          <w:rPr>
-                            <w:rFonts w:ascii="Cambria Math" w:hAnsi="Cambria Math" w:cs="Times New Roman"/>
-                          </w:rPr>
-                          <m:t>5+</m:t>
-                        </m:r>
-                        <m:r>
-                          <w:rPr>
-                            <w:rFonts w:ascii="Cambria Math" w:hAnsi="Cambria Math" w:cs="Times New Roman"/>
-                          </w:rPr>
-                          <m:t>27743</m:t>
-                        </m:r>
-                        <m:r>
-                          <w:rPr>
-                            <w:rFonts w:ascii="Cambria Math" w:hAnsi="Cambria Math" w:cs="Times New Roman"/>
-                          </w:rPr>
-                          <m:t>.0</m:t>
+                          <m:t>.5+27743.0</m:t>
                         </m:r>
                       </m:e>
                     </m:d>
@@ -31250,25 +31788,7 @@
                       <w:rPr>
                         <w:rFonts w:ascii="Cambria Math" w:hAnsi="Cambria Math" w:cs="Times New Roman"/>
                       </w:rPr>
-                      <m:t>.</m:t>
-                    </m:r>
-                    <m:r>
-                      <w:rPr>
-                        <w:rFonts w:ascii="Cambria Math" w:hAnsi="Cambria Math" w:cs="Times New Roman"/>
-                      </w:rPr>
-                      <m:t>5+</m:t>
-                    </m:r>
-                    <m:r>
-                      <w:rPr>
-                        <w:rFonts w:ascii="Cambria Math" w:hAnsi="Cambria Math" w:cs="Times New Roman"/>
-                      </w:rPr>
-                      <m:t>27743</m:t>
-                    </m:r>
-                    <m:r>
-                      <w:rPr>
-                        <w:rFonts w:ascii="Cambria Math" w:hAnsi="Cambria Math" w:cs="Times New Roman"/>
-                      </w:rPr>
-                      <m:t>.0</m:t>
+                      <m:t>.5+27743.0</m:t>
                     </m:r>
                   </m:den>
                 </m:f>
@@ -31284,28 +31804,7 @@
                     <w:rFonts w:ascii="Cambria Math" w:eastAsiaTheme="minorEastAsia" w:hAnsi="Cambria Math" w:cs="Times New Roman"/>
                     <w:lang w:val="en-US"/>
                   </w:rPr>
-                  <m:t>=</m:t>
-                </m:r>
-                <m:r>
-                  <w:rPr>
-                    <w:rFonts w:ascii="Cambria Math" w:eastAsiaTheme="minorEastAsia" w:hAnsi="Cambria Math" w:cs="Times New Roman"/>
-                    <w:lang w:val="en-US"/>
-                  </w:rPr>
-                  <m:t>52.7</m:t>
-                </m:r>
-                <m:r>
-                  <w:rPr>
-                    <w:rFonts w:ascii="Cambria Math" w:eastAsiaTheme="minorEastAsia" w:hAnsi="Cambria Math" w:cs="Times New Roman"/>
-                    <w:lang w:val="en-US"/>
-                  </w:rPr>
-                  <m:t>3</m:t>
-                </m:r>
-                <m:r>
-                  <w:rPr>
-                    <w:rFonts w:ascii="Cambria Math" w:eastAsiaTheme="minorEastAsia" w:hAnsi="Cambria Math" w:cs="Times New Roman"/>
-                    <w:lang w:val="en-US"/>
-                  </w:rPr>
-                  <m:t>%</m:t>
+                  <m:t>=52.73%</m:t>
                 </m:r>
               </m:oMath>
             </m:oMathPara>
@@ -31456,10 +31955,7 @@
         <w:t>Так же была сформированы инвестиции в разработку устройства для команды из двух разработчиков-специалистов, на заработную плату которых уйдёт 3758.63 рублей, на основании чего были рассчитаны инвестиции в разработку аппаратного комплекса с учётом отчислений на социальные нужды и дополнительную заработную плату разработчиков в виде 5</w:t>
       </w:r>
       <w:r>
-        <w:t>835.27</w:t>
-      </w:r>
-      <w:r>
-        <w:t xml:space="preserve"> рублей.</w:t>
+        <w:t>835.27 рублей.</w:t>
       </w:r>
     </w:p>
     <w:p>
@@ -35462,16 +35958,49 @@
         <w:t>Работа инженером-технологом в Минске</w:t>
       </w:r>
       <w:r>
-        <w:t xml:space="preserve"> </w:t>
-      </w:r>
-      <w:r>
-        <w:t xml:space="preserve">[Электронный ресурс]. – Электронные данные. – </w:t>
-      </w:r>
-      <w:r>
-        <w:rPr>
-          <w:lang w:val="en-US"/>
-        </w:rPr>
-        <w:t>rabota.by/vacancies/inzhener-tehnolog</w:t>
+        <w:t xml:space="preserve"> [Электронный ресурс]. – Электронные данные. – </w:t>
+      </w:r>
+      <w:r>
+        <w:rPr>
+          <w:lang w:val="en-US"/>
+        </w:rPr>
+        <w:t>rabota</w:t>
+      </w:r>
+      <w:r>
+        <w:t>.</w:t>
+      </w:r>
+      <w:r>
+        <w:rPr>
+          <w:lang w:val="en-US"/>
+        </w:rPr>
+        <w:t>by</w:t>
+      </w:r>
+      <w:r>
+        <w:t>/</w:t>
+      </w:r>
+      <w:r>
+        <w:rPr>
+          <w:lang w:val="en-US"/>
+        </w:rPr>
+        <w:t>vacancies</w:t>
+      </w:r>
+      <w:r>
+        <w:t>/</w:t>
+      </w:r>
+      <w:r>
+        <w:rPr>
+          <w:lang w:val="en-US"/>
+        </w:rPr>
+        <w:t>inzhener</w:t>
+      </w:r>
+      <w:r>
+        <w:t>-</w:t>
+      </w:r>
+      <w:r>
+        <w:rPr>
+          <w:lang w:val="en-US"/>
+        </w:rPr>
+        <w:t>tehnolog</w:t>
       </w:r>
       <w:r>
         <w:t>. – Дата доступа: 16.03.2024</w:t>
@@ -35499,10 +36028,7 @@
         <w:t xml:space="preserve"> в Минске</w:t>
       </w:r>
       <w:r>
-        <w:t xml:space="preserve"> [Электронный ресурс]. – Электронные данные. –</w:t>
-      </w:r>
-      <w:r>
-        <w:t xml:space="preserve"> </w:t>
+        <w:t xml:space="preserve"> [Электронный ресурс]. – Электронные данные. – </w:t>
       </w:r>
       <w:r>
         <w:t>rabota.by/vacancies/inzhener-sistemotehnik</w:t>
@@ -35521,10 +36047,7 @@
         <w:ind w:left="0" w:firstLine="709"/>
       </w:pPr>
       <w:r>
-        <w:t>Долгосрочные вклады</w:t>
-      </w:r>
-      <w:r>
-        <w:t xml:space="preserve"> </w:t>
+        <w:t xml:space="preserve">Долгосрочные вклады </w:t>
       </w:r>
       <w:r>
         <w:t>Минске</w:t>

</xml_diff>

<commit_message>
Fix typos. Small fix
</commit_message>
<xml_diff>
--- a/Notes/Word/Пояснительная записка.docx
+++ b/Notes/Word/Пояснительная записка.docx
@@ -27586,6 +27586,82 @@
         <w:t>.</w:t>
       </w:r>
     </w:p>
+    <w:p>
+      <w:r>
+        <w:t xml:space="preserve">Так же, в качестве блокировочного конденсатора для сглаживания шумов в импульсах ставится конденсатор между </w:t>
+      </w:r>
+      <w:r>
+        <w:t>генератором импульсов и генератором, управляемым импульсами, однако это породит новую проблему. При постоянном заряде конденсатора</w:t>
+      </w:r>
+      <w:r>
+        <w:t xml:space="preserve"> </w:t>
+      </w:r>
+      <w:r>
+        <w:t xml:space="preserve">он не будет полностью разряжаться, так как при малом напряжении транзистор не будет открываться, и там будет накапливаться заряд. Для того, чтобы </w:t>
+      </w:r>
+      <w:r>
+        <w:t>этого не происходило – необходимо создать обратную связь. Для этого можно поставить резистор большого сопротивления, что обеспечит своевременный разряд конденсатора при простое транзистора. Лучше всего использовать резистор со значениями от 16 кОм, чтобы нивелировать влияние на открытие транзистора.</w:t>
+      </w:r>
+    </w:p>
+    <w:p>
+      <w:r>
+        <w:t>Исходя из вышеперечисленных инструкций можно самостоятельно разработать печатную плату устройства, заменить необходимые компоненты при необходимости и модифицировать устройство для обеспечения желаемой работоспособности.</w:t>
+      </w:r>
+    </w:p>
+    <w:p>
+      <w:r>
+        <w:br w:type="page"/>
+      </w:r>
+    </w:p>
+    <w:p/>
+    <w:p/>
+    <w:p>
+      <w:r>
+        <w:br w:type="page"/>
+      </w:r>
+    </w:p>
+    <w:p/>
+    <w:p>
+      <w:pPr>
+        <w:pStyle w:val="Heading1"/>
+        <w:numPr>
+          <w:ilvl w:val="0"/>
+          <w:numId w:val="6"/>
+        </w:numPr>
+      </w:pPr>
+      <w:bookmarkStart w:id="41" w:name="_Toc165917008"/>
+      <w:r>
+        <w:t xml:space="preserve">ТЕХНИКО-ЭКОНОМИЧЕСКОЕ ОБОСНОВАНИЕ РАЗРАБОТКИ АППАРАТНОГО КОМПЛЕКСА ГЕНЕРАЦИИ ШУМОВ НА ЧАСТОТАХ </w:t>
+      </w:r>
+      <w:r>
+        <w:rPr>
+          <w:lang w:val="en-US"/>
+        </w:rPr>
+        <w:t>WI</w:t>
+      </w:r>
+      <w:r>
+        <w:t>-</w:t>
+      </w:r>
+      <w:r>
+        <w:rPr>
+          <w:lang w:val="en-US"/>
+        </w:rPr>
+        <w:t>FI</w:t>
+      </w:r>
+      <w:r>
+        <w:t xml:space="preserve"> </w:t>
+      </w:r>
+      <w:r>
+        <w:t xml:space="preserve">И </w:t>
+      </w:r>
+      <w:r>
+        <w:rPr>
+          <w:lang w:val="en-US"/>
+        </w:rPr>
+        <w:t>BLUETOOTH</w:t>
+      </w:r>
+      <w:bookmarkEnd w:id="41"/>
+    </w:p>
     <w:p/>
     <w:p>
       <w:pPr>
@@ -27595,123 +27671,154 @@
           <w:numId w:val="6"/>
         </w:numPr>
       </w:pPr>
-      <w:bookmarkStart w:id="41" w:name="_Toc165917007"/>
-      <w:r>
-        <w:t>Вывод принципиального проектирования</w:t>
-      </w:r>
-      <w:bookmarkEnd w:id="41"/>
+      <w:bookmarkStart w:id="42" w:name="_Toc165917009"/>
+      <w:r>
+        <w:t>Краткая характеристика аппаратного комплекса</w:t>
+      </w:r>
+      <w:bookmarkEnd w:id="42"/>
     </w:p>
     <w:p/>
     <w:p>
       <w:r>
-        <w:t>Исходя из вышеперечисленных инструкций можно самостоятельно разработать печатную плату устройства, заменить необходимые компоненты при необходимости и модифицировать устройство для обеспечения желаемой работоспособности.</w:t>
-      </w:r>
-    </w:p>
-    <w:p>
-      <w:r>
-        <w:t>При этом,</w:t>
-      </w:r>
-      <w:r>
-        <w:t xml:space="preserve"> </w:t>
-      </w:r>
-      <w:r>
-        <w:t>устройство спроектировано таким образом, что</w:t>
-      </w:r>
-      <w:r>
-        <w:t xml:space="preserve"> для его физической реализации можно использовать как печатную плату, так и обычную макетную плату, так как все компоненты подобраны с учётом особенностей проектирования конкретной реализации.</w:t>
-      </w:r>
-    </w:p>
-    <w:p>
-      <w:r>
-        <w:t xml:space="preserve">Так же, благодаря чёткому описанию, возможно провести диагностику и моделирование отдельных частей схемы в среде </w:t>
-      </w:r>
-      <w:r>
-        <w:rPr>
-          <w:lang w:val="en-US"/>
-        </w:rPr>
-        <w:t>LTspice</w:t>
-      </w:r>
-      <w:r>
-        <w:t xml:space="preserve">, разводку печатной платы в </w:t>
-      </w:r>
-      <w:r>
-        <w:rPr>
-          <w:lang w:val="en-US"/>
-        </w:rPr>
-        <w:t>Altium</w:t>
-      </w:r>
-      <w:r>
-        <w:t xml:space="preserve"> </w:t>
-      </w:r>
-      <w:r>
-        <w:rPr>
-          <w:lang w:val="en-US"/>
-        </w:rPr>
-        <w:t>Designer</w:t>
-      </w:r>
-      <w:r>
-        <w:t xml:space="preserve"> </w:t>
-      </w:r>
-      <w:r>
-        <w:t xml:space="preserve">или </w:t>
-      </w:r>
-      <w:r>
-        <w:rPr>
-          <w:lang w:val="en-US"/>
-        </w:rPr>
-        <w:t>EasyEDA</w:t>
-      </w:r>
-      <w:r>
-        <w:t xml:space="preserve"> </w:t>
-      </w:r>
-      <w:r>
-        <w:t>и создание файлов производства для дальнейшей продажи в этих же средах.</w:t>
-      </w:r>
-      <w:r>
-        <w:br w:type="page"/>
-      </w:r>
-    </w:p>
-    <w:p>
-      <w:pPr>
-        <w:pStyle w:val="Heading1"/>
-        <w:numPr>
-          <w:ilvl w:val="0"/>
-          <w:numId w:val="6"/>
-        </w:numPr>
-      </w:pPr>
-      <w:bookmarkStart w:id="42" w:name="_Toc165917008"/>
+        <w:t xml:space="preserve">Аппаратный комплекс генерации шумов на частотах </w:t>
+      </w:r>
+      <w:r>
+        <w:rPr>
+          <w:lang w:val="en-US"/>
+        </w:rPr>
+        <w:t>Wi</w:t>
+      </w:r>
+      <w:r>
+        <w:t>-</w:t>
+      </w:r>
+      <w:r>
+        <w:rPr>
+          <w:lang w:val="en-US"/>
+        </w:rPr>
+        <w:t>Fi</w:t>
+      </w:r>
+      <w:r>
+        <w:t xml:space="preserve"> </w:t>
+      </w:r>
+      <w:r>
+        <w:t xml:space="preserve">и </w:t>
+      </w:r>
+      <w:r>
+        <w:rPr>
+          <w:lang w:val="en-US"/>
+        </w:rPr>
+        <w:t>Bluetooth</w:t>
+      </w:r>
+      <w:r>
+        <w:t xml:space="preserve"> </w:t>
+      </w:r>
+      <w:r>
+        <w:t xml:space="preserve">представляет собой модуль, реализующий генерацию сигналов помех на частоте </w:t>
+      </w:r>
+      <w:r>
+        <w:rPr>
+          <w:lang w:val="en-US"/>
+        </w:rPr>
+        <w:t>Wi</w:t>
+      </w:r>
+      <w:r>
+        <w:t>-</w:t>
+      </w:r>
+      <w:r>
+        <w:rPr>
+          <w:lang w:val="en-US"/>
+        </w:rPr>
+        <w:t>Fi</w:t>
+      </w:r>
+      <w:r>
+        <w:t xml:space="preserve"> 2.4 </w:t>
+      </w:r>
+      <w:r>
+        <w:t xml:space="preserve">и </w:t>
+      </w:r>
+      <w:r>
+        <w:rPr>
+          <w:lang w:val="en-US"/>
+        </w:rPr>
+        <w:t>Bluetooth</w:t>
+      </w:r>
+      <w:r>
+        <w:t xml:space="preserve"> </w:t>
+      </w:r>
+      <w:r>
+        <w:t>соответственно</w:t>
+      </w:r>
+      <w:r>
+        <w:t xml:space="preserve"> с целью подавления каналов беспроводной связи стандартов </w:t>
+      </w:r>
+      <w:r>
+        <w:rPr>
+          <w:lang w:val="en-US"/>
+        </w:rPr>
+        <w:t>IEEE</w:t>
+      </w:r>
+      <w:r>
+        <w:t xml:space="preserve"> 802.11 </w:t>
+      </w:r>
+      <w:r>
+        <w:t xml:space="preserve">и </w:t>
+      </w:r>
+      <w:r>
+        <w:t>802.15.1</w:t>
+      </w:r>
+      <w:r>
+        <w:t>, где использование этих каналов не желательно или запрещено напрямую.</w:t>
+      </w:r>
+    </w:p>
+    <w:p>
+      <w:r>
+        <w:t>Область применения устройства может варьироваться. К примеру, данные устройства активно используются в области военного применения для борьбы с БПЛА (Беспилотными Летательным Аппаратами), для блокировки станций радиосвязи, борьбы с управляемыми ракетами и так далее. Так же данные устройства распространены в гражданском применении, к примеру при борьбе с терроризмом, защите конфиденциальной информации или банальной борьбе со списыванием.</w:t>
+      </w:r>
+    </w:p>
+    <w:p>
+      <w:r>
+        <w:t xml:space="preserve">Причём последний пункт хотелось бы выделить в особенности. Многократные исследования показывают, что списывание на уроках и экзаменах напрямую влияет на экономику страны, а в постсоветском пространстве с данным фактом обстоят большие проблемы, так как студенты стран СНГ относятся «с пониманием», по мнению социологических исследований. Так же, по зарубежным исследованиям, студенты, списывающие в школе и университете, на работе будут жульничать и врать, что фактор снижает производительность труда, который является важным аспектом экономического развития. Такие выводы поддерживает и исследование Высшей Школы Экономики, которое спрашивало студентов 4 курса, как следует поступить преподавателю, если он обнаружит списывание на экзамене с вариантами ответов от «ничего не предпринимать» до «поставить неудовлетворительную оценку и сообщить в деканат». После выпуска у студентов спрашивали, как поступить работодателю с сотрудником, который пытается выдавать чужую работу за свою. Ответы были от «ничего не делать» до «уволить работника». В результате была обнаружена прямая и обратная зависимость </w:t>
+      </w:r>
+      <w:r>
+        <w:t>[2</w:t>
+      </w:r>
+      <w:r>
+        <w:t>8</w:t>
+      </w:r>
+      <w:r>
+        <w:t>]</w:t>
+      </w:r>
+      <w:r>
+        <w:t xml:space="preserve">. </w:t>
+      </w:r>
+    </w:p>
+    <w:p>
+      <w:r>
+        <w:t>В некоторых странах с этим активно борются с целью академической прозрачности. Так в Китае во время главного экзамена ГаоКао во всех классах обязательно установлены видеокамеры, устанавливаются подавители сигналов и летают беспилотные летательные аппараты с целью сканирования активных радиоволн. В другой стране – Ираке, во время национального экзаменационного дня выключают весь интернет в стране, однако такой метод является неудобным и неэффективным, так как возможна передача данных не только по интернет-сетям, но и с помощью лично спроектированных радиопередающий устройств</w:t>
+      </w:r>
+      <w:r>
+        <w:t xml:space="preserve"> [2</w:t>
+      </w:r>
+      <w:r>
+        <w:t>9</w:t>
+      </w:r>
+      <w:r>
+        <w:t>]</w:t>
+      </w:r>
+      <w:r>
+        <w:t>.</w:t>
+      </w:r>
+    </w:p>
+    <w:p>
       <w:r>
         <w:lastRenderedPageBreak/>
-        <w:t xml:space="preserve">ТЕХНИКО-ЭКОНОМИЧЕСКОЕ ОБОСНОВАНИЕ РАЗРАБОТКИ АППАРАТНОГО КОМПЛЕКСА ГЕНЕРАЦИИ ШУМОВ НА ЧАСТОТАХ </w:t>
-      </w:r>
-      <w:r>
-        <w:rPr>
-          <w:lang w:val="en-US"/>
-        </w:rPr>
-        <w:t>WI</w:t>
-      </w:r>
-      <w:r>
-        <w:t>-</w:t>
-      </w:r>
-      <w:r>
-        <w:rPr>
-          <w:lang w:val="en-US"/>
-        </w:rPr>
-        <w:t>FI</w:t>
-      </w:r>
-      <w:r>
-        <w:t xml:space="preserve"> </w:t>
-      </w:r>
-      <w:r>
-        <w:t xml:space="preserve">И </w:t>
-      </w:r>
-      <w:r>
-        <w:rPr>
-          <w:lang w:val="en-US"/>
-        </w:rPr>
-        <w:t>BLUETOOTH</w:t>
-      </w:r>
-      <w:bookmarkEnd w:id="42"/>
+        <w:t>Из вышеперечисленной информации можно сделать вывод, что целевые пользователи могут варьироваться, от ОБСЕ (Организации по Безопасности и Сотрудничеству в Европе) и военных, до преподавателей и корпораций, которые хотят предотвратить утечку конфиденциальных данных.</w:t>
+      </w:r>
+    </w:p>
+    <w:p>
+      <w:r>
+        <w:t xml:space="preserve">Устройство отличается от своих конкурентов низкой себестоимостью, модульностью и совместимостью с другими устройствами подобного типа для увеличения мощности. В перспективе данный проект можно будет дополнить и зарегистрировать в БелГИЭ (Белорусской Государственной Инспекции Электросвязи), за счёт чего станет возможным увеличение мощности и обеспечение превосходства над аналогами при меньшей стоимости устройства. </w:t>
+      </w:r>
     </w:p>
     <w:p/>
     <w:p>
@@ -27722,172 +27829,11 @@
           <w:numId w:val="6"/>
         </w:numPr>
       </w:pPr>
-      <w:bookmarkStart w:id="43" w:name="_Toc165917009"/>
-      <w:r>
-        <w:t>Краткая характеристика аппаратного комплекса</w:t>
+      <w:bookmarkStart w:id="43" w:name="_Toc165917010"/>
+      <w:r>
+        <w:t>Формирование отпускной цены аппаратного комплекса</w:t>
       </w:r>
       <w:bookmarkEnd w:id="43"/>
-    </w:p>
-    <w:p/>
-    <w:p>
-      <w:r>
-        <w:t xml:space="preserve">Аппаратный комплекс генерации шумов на частотах </w:t>
-      </w:r>
-      <w:r>
-        <w:rPr>
-          <w:lang w:val="en-US"/>
-        </w:rPr>
-        <w:t>Wi</w:t>
-      </w:r>
-      <w:r>
-        <w:t>-</w:t>
-      </w:r>
-      <w:r>
-        <w:rPr>
-          <w:lang w:val="en-US"/>
-        </w:rPr>
-        <w:t>Fi</w:t>
-      </w:r>
-      <w:r>
-        <w:t xml:space="preserve"> </w:t>
-      </w:r>
-      <w:r>
-        <w:t xml:space="preserve">и </w:t>
-      </w:r>
-      <w:r>
-        <w:rPr>
-          <w:lang w:val="en-US"/>
-        </w:rPr>
-        <w:t>Bluetooth</w:t>
-      </w:r>
-      <w:r>
-        <w:t xml:space="preserve"> </w:t>
-      </w:r>
-      <w:r>
-        <w:t xml:space="preserve">представляет собой модуль, реализующий генерацию сигналов помех на частоте </w:t>
-      </w:r>
-      <w:r>
-        <w:rPr>
-          <w:lang w:val="en-US"/>
-        </w:rPr>
-        <w:t>Wi</w:t>
-      </w:r>
-      <w:r>
-        <w:t>-</w:t>
-      </w:r>
-      <w:r>
-        <w:rPr>
-          <w:lang w:val="en-US"/>
-        </w:rPr>
-        <w:t>Fi</w:t>
-      </w:r>
-      <w:r>
-        <w:t xml:space="preserve"> 2.4 </w:t>
-      </w:r>
-      <w:r>
-        <w:t xml:space="preserve">и </w:t>
-      </w:r>
-      <w:r>
-        <w:rPr>
-          <w:lang w:val="en-US"/>
-        </w:rPr>
-        <w:t>Bluetooth</w:t>
-      </w:r>
-      <w:r>
-        <w:t xml:space="preserve"> </w:t>
-      </w:r>
-      <w:r>
-        <w:t>соответственно</w:t>
-      </w:r>
-      <w:r>
-        <w:t xml:space="preserve"> с целью подавления каналов беспроводной связи стандартов </w:t>
-      </w:r>
-      <w:r>
-        <w:rPr>
-          <w:lang w:val="en-US"/>
-        </w:rPr>
-        <w:t>IEEE</w:t>
-      </w:r>
-      <w:r>
-        <w:t xml:space="preserve"> 802.11 </w:t>
-      </w:r>
-      <w:r>
-        <w:t xml:space="preserve">и </w:t>
-      </w:r>
-      <w:r>
-        <w:t>802.15.1</w:t>
-      </w:r>
-      <w:r>
-        <w:t>, где использование этих каналов не желательно или запрещено напрямую.</w:t>
-      </w:r>
-    </w:p>
-    <w:p>
-      <w:r>
-        <w:t>Область применения устройства может варьироваться. К примеру, данные устройства активно используются в области военного применения для борьбы с БПЛА (Беспилотными Летательным Аппаратами), для блокировки станций радиосвязи, борьбы с управляемыми ракетами и так далее. Так же данные устройства распространены в гражданском применении, к примеру при борьбе с терроризмом, защите конфиденциальной информации или банальной борьбе со списыванием.</w:t>
-      </w:r>
-    </w:p>
-    <w:p>
-      <w:r>
-        <w:t xml:space="preserve">Причём последний пункт хотелось бы выделить в особенности. Многократные исследования показывают, что списывание на уроках и экзаменах напрямую влияет на экономику страны, а в постсоветском пространстве с данным фактом обстоят большие проблемы, так как студенты стран СНГ относятся «с пониманием», по мнению социологических исследований. Так же, по зарубежным исследованиям, студенты, списывающие в школе и университете, на работе будут жульничать и врать, что фактор снижает производительность труда, который является важным аспектом экономического развития. Такие выводы поддерживает и исследование Высшей Школы Экономики, которое спрашивало студентов 4 курса, как следует поступить преподавателю, если он обнаружит списывание на экзамене с вариантами ответов от «ничего не предпринимать» до «поставить неудовлетворительную оценку и сообщить в деканат». После выпуска у студентов спрашивали, как поступить работодателю с сотрудником, который пытается выдавать чужую работу за свою. Ответы были от «ничего не делать» до «уволить работника». В результате была обнаружена прямая и обратная зависимость </w:t>
-      </w:r>
-      <w:r>
-        <w:t>[2</w:t>
-      </w:r>
-      <w:r>
-        <w:t>8</w:t>
-      </w:r>
-      <w:r>
-        <w:t>]</w:t>
-      </w:r>
-      <w:r>
-        <w:t xml:space="preserve">. </w:t>
-      </w:r>
-    </w:p>
-    <w:p>
-      <w:r>
-        <w:t>В некоторых странах с этим активно борются с целью академической прозрачности. Так в Китае во время главного экзамена ГаоКао во всех классах обязательно установлены видеокамеры, устанавливаются подавители сигналов и летают беспилотные летательные аппараты с целью сканирования активных радиоволн. В другой стране – Ираке, во время национального экзаменационного дня выключают весь интернет в стране, однако такой метод является неудобным и неэффективным, так как возможна передача данных не только по интернет-сетям, но и с помощью лично спроектированных радиопередающий устройств</w:t>
-      </w:r>
-      <w:r>
-        <w:t xml:space="preserve"> [2</w:t>
-      </w:r>
-      <w:r>
-        <w:t>9</w:t>
-      </w:r>
-      <w:r>
-        <w:t>]</w:t>
-      </w:r>
-      <w:r>
-        <w:t>.</w:t>
-      </w:r>
-    </w:p>
-    <w:p>
-      <w:r>
-        <w:t xml:space="preserve">Из вышеперечисленной информации можно сделать вывод, что целевые </w:t>
-      </w:r>
-      <w:r>
-        <w:lastRenderedPageBreak/>
-        <w:t>пользователи могут варьироваться, от ОБСЕ (Организации по Безопасности и Сотрудничеству в Европе) и военных, до преподавателей и корпораций, которые хотят предотвратить утечку конфиденциальных данных.</w:t>
-      </w:r>
-    </w:p>
-    <w:p>
-      <w:r>
-        <w:t xml:space="preserve">Устройство отличается от своих конкурентов низкой себестоимостью, модульностью и совместимостью с другими устройствами подобного типа для увеличения мощности. В перспективе данный проект можно будет дополнить и зарегистрировать в БелГИЭ (Белорусской Государственной Инспекции Электросвязи), за счёт чего станет возможным увеличение мощности и обеспечение превосходства над аналогами при меньшей стоимости устройства. </w:t>
-      </w:r>
-    </w:p>
-    <w:p/>
-    <w:p>
-      <w:pPr>
-        <w:pStyle w:val="Heading2"/>
-        <w:numPr>
-          <w:ilvl w:val="1"/>
-          <w:numId w:val="6"/>
-        </w:numPr>
-      </w:pPr>
-      <w:bookmarkStart w:id="44" w:name="_Toc165917010"/>
-      <w:r>
-        <w:t>Формирование отпускной цены аппаратного комплекса</w:t>
-      </w:r>
-      <w:bookmarkEnd w:id="44"/>
     </w:p>
     <w:p/>
     <w:p>
@@ -27910,11 +27856,11 @@
           <w:numId w:val="6"/>
         </w:numPr>
       </w:pPr>
-      <w:bookmarkStart w:id="45" w:name="_Toc165917011"/>
+      <w:bookmarkStart w:id="44" w:name="_Toc165917011"/>
       <w:r>
         <w:t>Расчёт затрат на основные и вспомогательные материалы</w:t>
       </w:r>
-      <w:bookmarkEnd w:id="45"/>
+      <w:bookmarkEnd w:id="44"/>
     </w:p>
     <w:p/>
     <w:p>
@@ -28951,6 +28897,7 @@
               </w:rPr>
             </w:pPr>
             <w:r>
+              <w:lastRenderedPageBreak/>
               <w:t>Батарейный отсек</w:t>
             </w:r>
           </w:p>
@@ -29041,7 +28988,6 @@
         <w:pStyle w:val="Noindent"/>
       </w:pPr>
       <w:r>
-        <w:lastRenderedPageBreak/>
         <w:t xml:space="preserve">Продолжение таблицы </w:t>
       </w:r>
       <w:r>
@@ -29422,11 +29368,11 @@
           <w:numId w:val="6"/>
         </w:numPr>
       </w:pPr>
-      <w:bookmarkStart w:id="46" w:name="_Toc165917012"/>
+      <w:bookmarkStart w:id="45" w:name="_Toc165917012"/>
       <w:r>
         <w:t>Расчёт затрат на комплектующие изделия, полуфабрикаты</w:t>
       </w:r>
-      <w:bookmarkEnd w:id="46"/>
+      <w:bookmarkEnd w:id="45"/>
     </w:p>
     <w:p/>
     <w:p>
@@ -31072,6 +31018,7 @@
               <w:pStyle w:val="Noindent"/>
             </w:pPr>
             <w:r>
+              <w:lastRenderedPageBreak/>
               <w:t xml:space="preserve">Конденсатор 47 нФ </w:t>
             </w:r>
           </w:p>
@@ -31141,7 +31088,6 @@
         <w:pStyle w:val="Noindent"/>
       </w:pPr>
       <w:r>
-        <w:lastRenderedPageBreak/>
         <w:t>Продолжение таблицы 4.2</w:t>
       </w:r>
     </w:p>
@@ -32298,11 +32244,11 @@
           <w:numId w:val="6"/>
         </w:numPr>
       </w:pPr>
-      <w:bookmarkStart w:id="47" w:name="_Toc165917013"/>
+      <w:bookmarkStart w:id="46" w:name="_Toc165917013"/>
       <w:r>
         <w:t>Отпускная цена устройства</w:t>
       </w:r>
-      <w:bookmarkEnd w:id="47"/>
+      <w:bookmarkEnd w:id="46"/>
     </w:p>
     <w:p/>
     <w:p>
@@ -32942,7 +32888,6 @@
     </w:tbl>
     <w:p>
       <w:r>
-        <w:lastRenderedPageBreak/>
         <w:t xml:space="preserve">Плановая прибыль рассчитывается с учётом рентабельности продукции, то есть с учётом планируемой экономической эффективности выпускаемого устройства, и описана формулой </w:t>
       </w:r>
       <w:r>
@@ -34120,11 +34065,11 @@
         </w:numPr>
         <w:ind w:left="1134" w:hanging="425"/>
       </w:pPr>
-      <w:bookmarkStart w:id="48" w:name="_Toc165917014"/>
+      <w:bookmarkStart w:id="47" w:name="_Toc165917014"/>
       <w:r>
         <w:t>Расчёт экономического эффекта от производства и реализации аппаратного комплекса</w:t>
       </w:r>
-      <w:bookmarkEnd w:id="48"/>
+      <w:bookmarkEnd w:id="47"/>
     </w:p>
     <w:p/>
     <w:p>
@@ -34374,6 +34319,9 @@
       </w:pPr>
       <w:r>
         <w:br/>
+      </w:r>
+      <w:r>
+        <w:lastRenderedPageBreak/>
         <w:t xml:space="preserve">где </w:t>
       </w:r>
       <m:oMath>
@@ -34416,14 +34364,7 @@
         <w:rPr>
           <w:lang w:eastAsia="ru-RU"/>
         </w:rPr>
-        <w:t xml:space="preserve">прогнозируемый годовой объём производства и реализации изделий, </w:t>
-      </w:r>
-      <w:r>
-        <w:rPr>
-          <w:lang w:eastAsia="ru-RU"/>
-        </w:rPr>
-        <w:lastRenderedPageBreak/>
-        <w:t>шт.</w:t>
+        <w:t>прогнозируемый годовой объём производства и реализации изделий, шт.</w:t>
       </w:r>
       <w:r>
         <w:rPr>
@@ -34721,14 +34662,14 @@
           <w:lang w:eastAsia="ru-RU"/>
         </w:rPr>
       </w:pPr>
-      <w:bookmarkStart w:id="49" w:name="_Toc165917015"/>
+      <w:bookmarkStart w:id="48" w:name="_Toc165917015"/>
       <w:r>
         <w:rPr>
           <w:lang w:eastAsia="ru-RU"/>
         </w:rPr>
         <w:t>Расчёт инвестиций в производство аппаратного комплекса</w:t>
       </w:r>
-      <w:bookmarkEnd w:id="49"/>
+      <w:bookmarkEnd w:id="48"/>
     </w:p>
     <w:p>
       <w:pPr>
@@ -34768,14 +34709,14 @@
           <w:lang w:eastAsia="ru-RU"/>
         </w:rPr>
       </w:pPr>
-      <w:bookmarkStart w:id="50" w:name="_Toc165917016"/>
+      <w:bookmarkStart w:id="49" w:name="_Toc165917016"/>
       <w:r>
         <w:rPr>
           <w:lang w:eastAsia="ru-RU"/>
         </w:rPr>
         <w:t>Расчёт инвестиций в производство аппаратного комплекса</w:t>
       </w:r>
-      <w:bookmarkEnd w:id="50"/>
+      <w:bookmarkEnd w:id="49"/>
     </w:p>
     <w:p>
       <w:pPr>
@@ -37625,11 +37566,11 @@
           <w:numId w:val="6"/>
         </w:numPr>
       </w:pPr>
-      <w:bookmarkStart w:id="51" w:name="_Toc165917017"/>
+      <w:bookmarkStart w:id="50" w:name="_Toc165917017"/>
       <w:r>
         <w:t>Расчёт инвестиций в прирост собственного оборотного капитала</w:t>
       </w:r>
-      <w:bookmarkEnd w:id="51"/>
+      <w:bookmarkEnd w:id="50"/>
     </w:p>
     <w:p/>
     <w:p>
@@ -38856,11 +38797,11 @@
         </w:numPr>
         <w:ind w:left="1134" w:hanging="425"/>
       </w:pPr>
-      <w:bookmarkStart w:id="52" w:name="_Toc165917018"/>
+      <w:bookmarkStart w:id="51" w:name="_Toc165917018"/>
       <w:r>
         <w:t>Расчёт показателей экономический эффективности инвестиций в аппаратный комплекс</w:t>
       </w:r>
-      <w:bookmarkEnd w:id="52"/>
+      <w:bookmarkEnd w:id="51"/>
     </w:p>
     <w:p/>
     <w:p>
@@ -39616,7 +39557,7 @@
           <w:lang w:val="en-US" w:eastAsia="ru-RU"/>
         </w:rPr>
       </w:pPr>
-      <w:bookmarkStart w:id="53" w:name="_Toc165917019"/>
+      <w:bookmarkStart w:id="52" w:name="_Toc165917019"/>
       <w:r>
         <w:rPr>
           <w:rFonts w:eastAsiaTheme="minorEastAsia"/>
@@ -39625,7 +39566,7 @@
         <w:lastRenderedPageBreak/>
         <w:t>Вывод по экономическому обоснованию</w:t>
       </w:r>
-      <w:bookmarkEnd w:id="53"/>
+      <w:bookmarkEnd w:id="52"/>
     </w:p>
     <w:p>
       <w:pPr>
@@ -39875,12 +39816,12 @@
         <w:ind w:firstLine="0"/>
         <w:jc w:val="center"/>
       </w:pPr>
-      <w:bookmarkStart w:id="54" w:name="_Toc165917020"/>
+      <w:bookmarkStart w:id="53" w:name="_Toc165917020"/>
       <w:r>
         <w:lastRenderedPageBreak/>
         <w:t>ЗАКЛЮЧЕНИЕ</w:t>
       </w:r>
-      <w:bookmarkEnd w:id="54"/>
+      <w:bookmarkEnd w:id="53"/>
     </w:p>
     <w:p>
       <w:pPr>
@@ -39975,12 +39916,12 @@
         <w:ind w:firstLine="0"/>
         <w:jc w:val="center"/>
       </w:pPr>
-      <w:bookmarkStart w:id="55" w:name="_Toc165917021"/>
+      <w:bookmarkStart w:id="54" w:name="_Toc165917021"/>
       <w:r>
         <w:lastRenderedPageBreak/>
         <w:t>СПИСОК ИСПОЛЬЗОВАННЫХ ИСТОЧНИКОВ</w:t>
       </w:r>
-      <w:bookmarkEnd w:id="55"/>
+      <w:bookmarkEnd w:id="54"/>
     </w:p>
     <w:p/>
     <w:p>
@@ -43660,7 +43601,7 @@
       <w:r>
         <w:t xml:space="preserve"> </w:t>
       </w:r>
-      <w:bookmarkStart w:id="56" w:name="_Hlk165461445"/>
+      <w:bookmarkStart w:id="55" w:name="_Hlk165461445"/>
       <w:r>
         <w:t>[</w:t>
       </w:r>
@@ -43745,7 +43686,7 @@
       <w:r>
         <w:t>: 24.04.2024</w:t>
       </w:r>
-      <w:bookmarkEnd w:id="56"/>
+      <w:bookmarkEnd w:id="55"/>
     </w:p>
     <w:p>
       <w:pPr>
@@ -43960,10 +43901,7 @@
         <w:t>forum.cxem.net/index.php?/topic/114759-конденсатор-для-антенны</w:t>
       </w:r>
       <w:r>
-        <w:t xml:space="preserve"> </w:t>
-      </w:r>
-      <w:r>
-        <w:t xml:space="preserve">– Дата доступа: </w:t>
+        <w:t xml:space="preserve"> – Дата доступа: </w:t>
       </w:r>
       <w:r>
         <w:t>01</w:t>
@@ -43988,10 +43926,7 @@
         <w:ind w:left="0" w:firstLine="709"/>
       </w:pPr>
       <w:r>
-        <w:t>Чистое питание для каждой микросхемы</w:t>
-      </w:r>
-      <w:r>
-        <w:t xml:space="preserve"> </w:t>
+        <w:t xml:space="preserve">Чистое питание для каждой микросхемы </w:t>
       </w:r>
       <w:r>
         <w:t>[Электронный ресурс]. – Электронные данные</w:t>
@@ -44009,10 +43944,7 @@
         <w:t>baic</w:t>
       </w:r>
       <w:r>
-        <w:t xml:space="preserve"> </w:t>
-      </w:r>
-      <w:r>
-        <w:t>radioprog.ru/post/461</w:t>
+        <w:t xml:space="preserve"> radioprog.ru/post/461</w:t>
       </w:r>
       <w:r>
         <w:t xml:space="preserve"> </w:t>
@@ -44134,12 +44066,12 @@
         <w:ind w:firstLine="0"/>
         <w:jc w:val="center"/>
       </w:pPr>
-      <w:bookmarkStart w:id="57" w:name="_Toc165917022"/>
+      <w:bookmarkStart w:id="56" w:name="_Toc165917022"/>
       <w:r>
         <w:lastRenderedPageBreak/>
         <w:t>ПРИЛОЖЕНИЕ А</w:t>
       </w:r>
-      <w:bookmarkEnd w:id="57"/>
+      <w:bookmarkEnd w:id="56"/>
     </w:p>
     <w:p>
       <w:pPr>
@@ -44186,7 +44118,7 @@
         <w:ind w:firstLine="0"/>
         <w:jc w:val="center"/>
       </w:pPr>
-      <w:bookmarkStart w:id="58" w:name="_Toc165917023"/>
+      <w:bookmarkStart w:id="57" w:name="_Toc165917023"/>
       <w:r>
         <w:lastRenderedPageBreak/>
         <w:t xml:space="preserve">ПРИЛОЖЕНИЕ </w:t>
@@ -44194,7 +44126,7 @@
       <w:r>
         <w:t>Б</w:t>
       </w:r>
-      <w:bookmarkEnd w:id="58"/>
+      <w:bookmarkEnd w:id="57"/>
     </w:p>
     <w:p>
       <w:pPr>
@@ -44271,7 +44203,7 @@
         <w:ind w:firstLine="0"/>
         <w:jc w:val="center"/>
       </w:pPr>
-      <w:bookmarkStart w:id="59" w:name="_Toc165917024"/>
+      <w:bookmarkStart w:id="58" w:name="_Toc165917024"/>
       <w:r>
         <w:lastRenderedPageBreak/>
         <w:t xml:space="preserve">ПРИЛОЖЕНИЕ </w:t>
@@ -44279,7 +44211,7 @@
       <w:r>
         <w:t>В</w:t>
       </w:r>
-      <w:bookmarkEnd w:id="59"/>
+      <w:bookmarkEnd w:id="58"/>
     </w:p>
     <w:p>
       <w:pPr>

</xml_diff>